<commit_message>
REPORTGEN-1070: update generic library templates
</commit_message>
<xml_diff>
--- a/CastReporting.Reporting.Core/Templates/zh-CN/Application/Component library/Generic Graph Definition.docx
+++ b/CastReporting.Reporting.Core/Templates/zh-CN/Application/Component library/Generic Graph Definition.docx
@@ -1,6 +1,6 @@
 
 <file path=word/document.xml><?xml version="1.0" encoding="utf-8"?>
-<w:document xmlns:wpc="http://schemas.microsoft.com/office/word/2010/wordprocessingCanvas" xmlns:cx="http://schemas.microsoft.com/office/drawing/2014/chartex" xmlns:cx1="http://schemas.microsoft.com/office/drawing/2015/9/8/chartex" xmlns:cx2="http://schemas.microsoft.com/office/drawing/2015/10/21/chartex" xmlns:cx3="http://schemas.microsoft.com/office/drawing/2016/5/9/chartex" xmlns:cx4="http://schemas.microsoft.com/office/drawing/2016/5/10/chartex" xmlns:cx5="http://schemas.microsoft.com/office/drawing/2016/5/11/chartex" xmlns:cx6="http://schemas.microsoft.com/office/drawing/2016/5/12/chartex" xmlns:cx7="http://schemas.microsoft.com/office/drawing/2016/5/13/chartex" xmlns:cx8="http://schemas.microsoft.com/office/drawing/2016/5/14/chartex" xmlns:mc="http://schemas.openxmlformats.org/markup-compatibility/2006" xmlns:aink="http://schemas.microsoft.com/office/drawing/2016/ink" xmlns:am3d="http://schemas.microsoft.com/office/drawing/2017/model3d" xmlns:o="urn:schemas-microsoft-com:office:office" xmlns:r="http://schemas.openxmlformats.org/officeDocument/2006/relationships" xmlns:m="http://schemas.openxmlformats.org/officeDocument/2006/math" xmlns:v="urn:schemas-microsoft-com:vml" xmlns:wp14="http://schemas.microsoft.com/office/word/2010/wordprocessingDrawing" xmlns:wp="http://schemas.openxmlformats.org/drawingml/2006/wordprocessingDrawing" xmlns:w10="urn:schemas-microsoft-com:office:word" xmlns:w="http://schemas.openxmlformats.org/wordprocessingml/2006/main" xmlns:w14="http://schemas.microsoft.com/office/word/2010/wordml" xmlns:w15="http://schemas.microsoft.com/office/word/2012/wordml" xmlns:w16cid="http://schemas.microsoft.com/office/word/2016/wordml/cid" xmlns:w16se="http://schemas.microsoft.com/office/word/2015/wordml/symex" xmlns:wpg="http://schemas.microsoft.com/office/word/2010/wordprocessingGroup" xmlns:wpi="http://schemas.microsoft.com/office/word/2010/wordprocessingInk" xmlns:wne="http://schemas.microsoft.com/office/word/2006/wordml" xmlns:wps="http://schemas.microsoft.com/office/word/2010/wordprocessingShape" mc:Ignorable="w14 w15 w16se w16cid wp14">
+<w:document xmlns:wpc="http://schemas.microsoft.com/office/word/2010/wordprocessingCanvas" xmlns:cx="http://schemas.microsoft.com/office/drawing/2014/chartex" xmlns:cx1="http://schemas.microsoft.com/office/drawing/2015/9/8/chartex" xmlns:cx2="http://schemas.microsoft.com/office/drawing/2015/10/21/chartex" xmlns:cx3="http://schemas.microsoft.com/office/drawing/2016/5/9/chartex" xmlns:cx4="http://schemas.microsoft.com/office/drawing/2016/5/10/chartex" xmlns:cx5="http://schemas.microsoft.com/office/drawing/2016/5/11/chartex" xmlns:cx6="http://schemas.microsoft.com/office/drawing/2016/5/12/chartex" xmlns:cx7="http://schemas.microsoft.com/office/drawing/2016/5/13/chartex" xmlns:cx8="http://schemas.microsoft.com/office/drawing/2016/5/14/chartex" xmlns:mc="http://schemas.openxmlformats.org/markup-compatibility/2006" xmlns:aink="http://schemas.microsoft.com/office/drawing/2016/ink" xmlns:am3d="http://schemas.microsoft.com/office/drawing/2017/model3d" xmlns:o="urn:schemas-microsoft-com:office:office" xmlns:r="http://schemas.openxmlformats.org/officeDocument/2006/relationships" xmlns:m="http://schemas.openxmlformats.org/officeDocument/2006/math" xmlns:v="urn:schemas-microsoft-com:vml" xmlns:wp14="http://schemas.microsoft.com/office/word/2010/wordprocessingDrawing" xmlns:wp="http://schemas.openxmlformats.org/drawingml/2006/wordprocessingDrawing" xmlns:w10="urn:schemas-microsoft-com:office:word" xmlns:w="http://schemas.openxmlformats.org/wordprocessingml/2006/main" xmlns:w14="http://schemas.microsoft.com/office/word/2010/wordml" xmlns:w15="http://schemas.microsoft.com/office/word/2012/wordml" xmlns:w16cex="http://schemas.microsoft.com/office/word/2018/wordml/cex" xmlns:w16cid="http://schemas.microsoft.com/office/word/2016/wordml/cid" xmlns:w16="http://schemas.microsoft.com/office/word/2018/wordml" xmlns:w16sdtdh="http://schemas.microsoft.com/office/word/2020/wordml/sdtdatahash" xmlns:w16se="http://schemas.microsoft.com/office/word/2015/wordml/symex" xmlns:wpg="http://schemas.microsoft.com/office/word/2010/wordprocessingGroup" xmlns:wpi="http://schemas.microsoft.com/office/word/2010/wordprocessingInk" xmlns:wne="http://schemas.microsoft.com/office/word/2006/wordml" xmlns:wps="http://schemas.microsoft.com/office/word/2010/wordprocessingShape" mc:Ignorable="w14 w15 w16se w16cid w16 w16cex w16sdtdh wp14">
   <w:body>
     <w:p>
       <w:pPr>
@@ -114,7 +114,7 @@
     <w:p>
       <w:pPr>
         <w:pStyle w:val="functionnalTab"/>
-        <w:ind w:firstLine="620"/>
+        <w:ind w:hanging="10"/>
         <w:rPr>
           <w:rFonts w:ascii="Open Sans" w:hAnsi="Open Sans" w:cs="Open Sans"/>
           <w:color w:val="4F81BD" w:themeColor="accent1"/>
@@ -165,7 +165,7 @@
     <w:p>
       <w:pPr>
         <w:pStyle w:val="functionnalTab"/>
-        <w:ind w:left="720"/>
+        <w:ind w:left="0"/>
         <w:rPr>
           <w:rFonts w:ascii="Open Sans" w:hAnsi="Open Sans" w:cs="Open Sans"/>
           <w:color w:val="4F81BD" w:themeColor="accent1"/>
@@ -820,7 +820,7 @@
     <w:p>
       <w:pPr>
         <w:pStyle w:val="functionnalTab"/>
-        <w:ind w:left="720"/>
+        <w:ind w:left="0"/>
         <w:rPr>
           <w:rFonts w:ascii="Open Sans" w:hAnsi="Open Sans" w:cs="Open Sans"/>
           <w:color w:val="4F81BD" w:themeColor="accent1"/>
@@ -1186,12 +1186,14 @@
                             <w:pPr>
                               <w:jc w:val="center"/>
                               <w:rPr>
+                                <w:strike/>
                                 <w:sz w:val="14"/>
                                 <w:lang w:val="fr-FR"/>
                               </w:rPr>
                             </w:pPr>
                             <w:r>
                               <w:rPr>
+                                <w:strike/>
                                 <w:sz w:val="14"/>
                                 <w:lang w:val="fr-FR"/>
                               </w:rPr>
@@ -1220,19 +1222,21 @@
           </mc:Choice>
           <mc:Fallback>
             <w:pict>
-              <v:roundrect w14:anchorId="2B3E6F51" id="Rectangle: Rounded Corners 12" o:spid="_x0000_s1033" style="position:absolute;left:0;text-align:left;margin-left:305.7pt;margin-top:36.7pt;width:68.6pt;height:12.25pt;z-index:251676672;visibility:visible;mso-wrap-style:square;mso-width-percent:0;mso-height-percent:0;mso-wrap-distance-left:9pt;mso-wrap-distance-top:0;mso-wrap-distance-right:9pt;mso-wrap-distance-bottom:0;mso-position-horizontal:absolute;mso-position-horizontal-relative:text;mso-position-vertical:absolute;mso-position-vertical-relative:text;mso-width-percent:0;mso-height-percent:0;mso-width-relative:margin;mso-height-relative:margin;v-text-anchor:middle" arcsize="10923f" o:gfxdata="UEsDBBQABgAIAAAAIQC2gziS/gAAAOEBAAATAAAAW0NvbnRlbnRfVHlwZXNdLnhtbJSRQU7DMBBF&#10;90jcwfIWJU67QAgl6YK0S0CoHGBkTxKLZGx5TGhvj5O2G0SRWNoz/78nu9wcxkFMGNg6quQqL6RA&#10;0s5Y6ir5vt9lD1JwBDIwOMJKHpHlpr69KfdHjyxSmriSfYz+USnWPY7AufNIadK6MEJMx9ApD/oD&#10;OlTrorhX2lFEilmcO2RdNtjC5xDF9pCuTyYBB5bi6bQ4syoJ3g9WQ0ymaiLzg5KdCXlKLjvcW893&#10;SUOqXwnz5DrgnHtJTxOsQfEKIT7DmDSUCaxw7Rqn8787ZsmRM9e2VmPeBN4uqYvTtW7jvijg9N/y&#10;JsXecLq0q+WD6m8AAAD//wMAUEsDBBQABgAIAAAAIQA4/SH/1gAAAJQBAAALAAAAX3JlbHMvLnJl&#10;bHOkkMFqwzAMhu+DvYPRfXGawxijTi+j0GvpHsDYimMaW0Yy2fr2M4PBMnrbUb/Q94l/f/hMi1qR&#10;JVI2sOt6UJgd+ZiDgffL8ekFlFSbvV0oo4EbChzGx4f9GRdb25HMsYhqlCwG5lrLq9biZkxWOiqY&#10;22YiTra2kYMu1l1tQD30/bPm3wwYN0x18gb45AdQl1tp5j/sFB2T0FQ7R0nTNEV3j6o9feQzro1i&#10;OWA14Fm+Q8a1a8+Bvu/d/dMb2JY5uiPbhG/ktn4cqGU/er3pcvwCAAD//wMAUEsDBBQABgAIAAAA&#10;IQCxTWqmnQIAAKkFAAAOAAAAZHJzL2Uyb0RvYy54bWysVNtOGzEQfa/Uf7D8XjYbkYau2KAoiKoS&#10;AgRUPDteO1nJ63FtJ5v06zvjvUABtVLVPGzG4zO345k5vzg0hu2VDzXYkucnE86UlVDVdlPy749X&#10;n844C1HYShiwquRHFfjF4uOH89YVagpbMJXyDJ3YULSu5NsYXZFlQW5VI8IJOGXxUoNvRMSj32SV&#10;Fy16b0w2nUw+Zy34ynmQKgTUXnaXfJH8a61kvNU6qMhMyTG3mL4+fdf0zRbnoth44ba17NMQ/5BF&#10;I2qLQUdXlyIKtvP1G1dNLT0E0PFEQpOB1rVUqQasJp+8quZhK5xKtSA5wY00hf/nVt7s7zyrK3y7&#10;KWdWNPhG98iasBujCnYPO1upiq3AW3xkhiBkrHWhQMMHd+f7U0CRyj9o39A/FsYOieXjyLI6RCZR&#10;eTbPT+f4FhKv8tlsNp+Rz+zZ2PkQvypoGAkl95QD5ZQIFvvrEDv8gKOAAUxdXdXGpAN1j1oZz/YC&#10;311IqWzM+yi/IY0lvAWy7JySJqMCu5KSFI9GEc7Ye6WRLCximpJJbfo2UMphKyrVxZ9N8DdEH1JL&#10;FSeHhNYYf/Sd/8l3l2WPJ1OVunw0nvzdeLRIkcHG0bipLfj3HJiRPt3hB5I6aoileFgfUiPNqVTS&#10;rKE6YnN56KYuOHlV44teixDvhMcxwybA1RFv8aMNtCWHXuJsC/7ne3rCY/fjLWctjm3Jw4+d8Ioz&#10;883iXHzJT09pztMBBf9Sux60dtesADsjx+XkZBIJG80gag/NE26WJUXDK2Elxiy5jH44rGK3RnA3&#10;SbVcJhjOtBPx2j44Sc6JX2rSx8OT8K5v54hzcAPDaIviVUN3WLK0sNxF0HXq9mc+e+ZxH6QW6ncX&#10;LZyX54R63rCLXwAAAP//AwBQSwMEFAAGAAgAAAAhACTs64HdAAAACQEAAA8AAABkcnMvZG93bnJl&#10;di54bWxMj8FOwzAMhu9IvENkJG4s7TbardSd2KReEQy4Z21oqjZO1GRbeXvMCU6W5U+/v7/czXYU&#10;Fz2F3hFCukhAaGpc21OH8PFeP2xAhKioVaMjjfCtA+yq25tSFa270pu+HGMnOIRCoRBMjL6QMjRG&#10;WxUWzmvi25ebrIq8Tp1sJ3XlcDvKZZJk0qqe+INRXh+Mbobj2SIM2dJ46gdfv/pQ+8+XfXp4NIj3&#10;d/PzE4io5/gHw68+q0PFTid3pjaIESFL0zWjCPmKJwP5epOBOCFs8y3IqpT/G1Q/AAAA//8DAFBL&#10;AQItABQABgAIAAAAIQC2gziS/gAAAOEBAAATAAAAAAAAAAAAAAAAAAAAAABbQ29udGVudF9UeXBl&#10;c10ueG1sUEsBAi0AFAAGAAgAAAAhADj9If/WAAAAlAEAAAsAAAAAAAAAAAAAAAAALwEAAF9yZWxz&#10;Ly5yZWxzUEsBAi0AFAAGAAgAAAAhALFNaqadAgAAqQUAAA4AAAAAAAAAAAAAAAAALgIAAGRycy9l&#10;Mm9Eb2MueG1sUEsBAi0AFAAGAAgAAAAhACTs64HdAAAACQEAAA8AAAAAAAAAAAAAAAAA9wQAAGRy&#10;cy9kb3ducmV2LnhtbFBLBQYAAAAABAAEAPMAAAABBgAAAAA=&#10;" fillcolor="#4f81bd [3204]" stroked="f" strokeweight="2pt">
+              <v:roundrect w14:anchorId="2B3E6F51" id="Rectangle: Rounded Corners 12" o:spid="_x0000_s1033" style="position:absolute;margin-left:305.7pt;margin-top:36.7pt;width:68.6pt;height:12.25pt;z-index:251676672;visibility:visible;mso-wrap-style:square;mso-width-percent:0;mso-height-percent:0;mso-wrap-distance-left:9pt;mso-wrap-distance-top:0;mso-wrap-distance-right:9pt;mso-wrap-distance-bottom:0;mso-position-horizontal:absolute;mso-position-horizontal-relative:text;mso-position-vertical:absolute;mso-position-vertical-relative:text;mso-width-percent:0;mso-height-percent:0;mso-width-relative:margin;mso-height-relative:margin;v-text-anchor:middle" arcsize="10923f" o:gfxdata="UEsDBBQABgAIAAAAIQC2gziS/gAAAOEBAAATAAAAW0NvbnRlbnRfVHlwZXNdLnhtbJSRQU7DMBBF&#10;90jcwfIWJU67QAgl6YK0S0CoHGBkTxKLZGx5TGhvj5O2G0SRWNoz/78nu9wcxkFMGNg6quQqL6RA&#10;0s5Y6ir5vt9lD1JwBDIwOMJKHpHlpr69KfdHjyxSmriSfYz+USnWPY7AufNIadK6MEJMx9ApD/oD&#10;OlTrorhX2lFEilmcO2RdNtjC5xDF9pCuTyYBB5bi6bQ4syoJ3g9WQ0ymaiLzg5KdCXlKLjvcW893&#10;SUOqXwnz5DrgnHtJTxOsQfEKIT7DmDSUCaxw7Rqn8787ZsmRM9e2VmPeBN4uqYvTtW7jvijg9N/y&#10;JsXecLq0q+WD6m8AAAD//wMAUEsDBBQABgAIAAAAIQA4/SH/1gAAAJQBAAALAAAAX3JlbHMvLnJl&#10;bHOkkMFqwzAMhu+DvYPRfXGawxijTi+j0GvpHsDYimMaW0Yy2fr2M4PBMnrbUb/Q94l/f/hMi1qR&#10;JVI2sOt6UJgd+ZiDgffL8ekFlFSbvV0oo4EbChzGx4f9GRdb25HMsYhqlCwG5lrLq9biZkxWOiqY&#10;22YiTra2kYMu1l1tQD30/bPm3wwYN0x18gb45AdQl1tp5j/sFB2T0FQ7R0nTNEV3j6o9feQzro1i&#10;OWA14Fm+Q8a1a8+Bvu/d/dMb2JY5uiPbhG/ktn4cqGU/er3pcvwCAAD//wMAUEsDBBQABgAIAAAA&#10;IQCxTWqmnQIAAKkFAAAOAAAAZHJzL2Uyb0RvYy54bWysVNtOGzEQfa/Uf7D8XjYbkYau2KAoiKoS&#10;AgRUPDteO1nJ63FtJ5v06zvjvUABtVLVPGzG4zO345k5vzg0hu2VDzXYkucnE86UlVDVdlPy749X&#10;n844C1HYShiwquRHFfjF4uOH89YVagpbMJXyDJ3YULSu5NsYXZFlQW5VI8IJOGXxUoNvRMSj32SV&#10;Fy16b0w2nUw+Zy34ynmQKgTUXnaXfJH8a61kvNU6qMhMyTG3mL4+fdf0zRbnoth44ba17NMQ/5BF&#10;I2qLQUdXlyIKtvP1G1dNLT0E0PFEQpOB1rVUqQasJp+8quZhK5xKtSA5wY00hf/nVt7s7zyrK3y7&#10;KWdWNPhG98iasBujCnYPO1upiq3AW3xkhiBkrHWhQMMHd+f7U0CRyj9o39A/FsYOieXjyLI6RCZR&#10;eTbPT+f4FhKv8tlsNp+Rz+zZ2PkQvypoGAkl95QD5ZQIFvvrEDv8gKOAAUxdXdXGpAN1j1oZz/YC&#10;311IqWzM+yi/IY0lvAWy7JySJqMCu5KSFI9GEc7Ye6WRLCximpJJbfo2UMphKyrVxZ9N8DdEH1JL&#10;FSeHhNYYf/Sd/8l3l2WPJ1OVunw0nvzdeLRIkcHG0bipLfj3HJiRPt3hB5I6aoileFgfUiPNqVTS&#10;rKE6YnN56KYuOHlV44teixDvhMcxwybA1RFv8aMNtCWHXuJsC/7ne3rCY/fjLWctjm3Jw4+d8Ioz&#10;883iXHzJT09pztMBBf9Sux60dtesADsjx+XkZBIJG80gag/NE26WJUXDK2Elxiy5jH44rGK3RnA3&#10;SbVcJhjOtBPx2j44Sc6JX2rSx8OT8K5v54hzcAPDaIviVUN3WLK0sNxF0HXq9mc+e+ZxH6QW6ncX&#10;LZyX54R63rCLXwAAAP//AwBQSwMEFAAGAAgAAAAhACTs64HdAAAACQEAAA8AAABkcnMvZG93bnJl&#10;di54bWxMj8FOwzAMhu9IvENkJG4s7TbardSd2KReEQy4Z21oqjZO1GRbeXvMCU6W5U+/v7/czXYU&#10;Fz2F3hFCukhAaGpc21OH8PFeP2xAhKioVaMjjfCtA+yq25tSFa270pu+HGMnOIRCoRBMjL6QMjRG&#10;WxUWzmvi25ebrIq8Tp1sJ3XlcDvKZZJk0qqe+INRXh+Mbobj2SIM2dJ46gdfv/pQ+8+XfXp4NIj3&#10;d/PzE4io5/gHw68+q0PFTid3pjaIESFL0zWjCPmKJwP5epOBOCFs8y3IqpT/G1Q/AAAA//8DAFBL&#10;AQItABQABgAIAAAAIQC2gziS/gAAAOEBAAATAAAAAAAAAAAAAAAAAAAAAABbQ29udGVudF9UeXBl&#10;c10ueG1sUEsBAi0AFAAGAAgAAAAhADj9If/WAAAAlAEAAAsAAAAAAAAAAAAAAAAALwEAAF9yZWxz&#10;Ly5yZWxzUEsBAi0AFAAGAAgAAAAhALFNaqadAgAAqQUAAA4AAAAAAAAAAAAAAAAALgIAAGRycy9l&#10;Mm9Eb2MueG1sUEsBAi0AFAAGAAgAAAAhACTs64HdAAAACQEAAA8AAAAAAAAAAAAAAAAA9wQAAGRy&#10;cy9kb3ducmV2LnhtbFBLBQYAAAAABAAEAPMAAAABBgAAAAA=&#10;" fillcolor="#4f81bd [3204]" stroked="f" strokeweight="2pt">
                 <v:textbox inset=",0,,0">
                   <w:txbxContent>
                     <w:p>
                       <w:pPr>
                         <w:jc w:val="center"/>
                         <w:rPr>
+                          <w:strike/>
                           <w:sz w:val="14"/>
                           <w:lang w:val="fr-FR"/>
                         </w:rPr>
                       </w:pPr>
                       <w:r>
                         <w:rPr>
+                          <w:strike/>
                           <w:sz w:val="14"/>
                           <w:lang w:val="fr-FR"/>
                         </w:rPr>
@@ -2537,7 +2541,7 @@
     <w:p>
       <w:pPr>
         <w:pStyle w:val="functionnalTab"/>
-        <w:ind w:left="720"/>
+        <w:ind w:left="0"/>
         <w:rPr>
           <w:rFonts w:ascii="Open Sans" w:hAnsi="Open Sans" w:cs="Open Sans"/>
           <w:color w:val="F79646" w:themeColor="accent6"/>
@@ -2817,7 +2821,7 @@
     <w:p>
       <w:pPr>
         <w:pStyle w:val="functionnalTab"/>
-        <w:ind w:left="720"/>
+        <w:ind w:left="0"/>
         <w:rPr>
           <w:rFonts w:ascii="Open Sans" w:hAnsi="Open Sans" w:cs="Open Sans"/>
           <w:color w:val="F79646" w:themeColor="accent6"/>
@@ -3097,7 +3101,7 @@
     <w:p>
       <w:pPr>
         <w:pStyle w:val="functionnalTab"/>
-        <w:ind w:left="720"/>
+        <w:ind w:left="0"/>
         <w:rPr>
           <w:rFonts w:ascii="Open Sans" w:hAnsi="Open Sans" w:cs="Open Sans"/>
           <w:color w:val="F79646" w:themeColor="accent6"/>
@@ -3636,7 +3640,7 @@
     <w:p>
       <w:pPr>
         <w:pStyle w:val="functionnalTab"/>
-        <w:ind w:left="720"/>
+        <w:ind w:left="0"/>
         <w:rPr>
           <w:rFonts w:ascii="Open Sans" w:hAnsi="Open Sans" w:cs="Open Sans"/>
           <w:color w:val="FF0000"/>
@@ -3654,7 +3658,7 @@
         <mc:AlternateContent>
           <mc:Choice Requires="wps">
             <w:drawing>
-              <wp:anchor distT="0" distB="0" distL="114300" distR="114300" simplePos="0" relativeHeight="251700224" behindDoc="0" locked="0" layoutInCell="1" allowOverlap="1" wp14:anchorId="34832774" wp14:editId="268D5154">
+              <wp:anchor distT="0" distB="0" distL="114300" distR="114300" simplePos="0" relativeHeight="251700224" behindDoc="0" locked="0" layoutInCell="1" allowOverlap="1" wp14:anchorId="34832774" wp14:editId="4F4E5225">
                 <wp:simplePos x="0" y="0"/>
                 <wp:positionH relativeFrom="column">
                   <wp:posOffset>2194560</wp:posOffset>
@@ -3742,7 +3746,7 @@
           </mc:Choice>
           <mc:Fallback>
             <w:pict>
-              <v:roundrect w14:anchorId="34832774" id="Rectangle: Rounded Corners 26" o:spid="_x0000_s1052" style="position:absolute;left:0;text-align:left;margin-left:172.8pt;margin-top:1.4pt;width:46.8pt;height:12.25pt;z-index:251700224;visibility:visible;mso-wrap-style:square;mso-width-percent:0;mso-height-percent:0;mso-wrap-distance-left:9pt;mso-wrap-distance-top:0;mso-wrap-distance-right:9pt;mso-wrap-distance-bottom:0;mso-position-horizontal:absolute;mso-position-horizontal-relative:text;mso-position-vertical:absolute;mso-position-vertical-relative:text;mso-width-percent:0;mso-height-percent:0;mso-width-relative:margin;mso-height-relative:margin;v-text-anchor:middle" arcsize="10923f" o:gfxdata="UEsDBBQABgAIAAAAIQC2gziS/gAAAOEBAAATAAAAW0NvbnRlbnRfVHlwZXNdLnhtbJSRQU7DMBBF&#10;90jcwfIWJU67QAgl6YK0S0CoHGBkTxKLZGx5TGhvj5O2G0SRWNoz/78nu9wcxkFMGNg6quQqL6RA&#10;0s5Y6ir5vt9lD1JwBDIwOMJKHpHlpr69KfdHjyxSmriSfYz+USnWPY7AufNIadK6MEJMx9ApD/oD&#10;OlTrorhX2lFEilmcO2RdNtjC5xDF9pCuTyYBB5bi6bQ4syoJ3g9WQ0ymaiLzg5KdCXlKLjvcW893&#10;SUOqXwnz5DrgnHtJTxOsQfEKIT7DmDSUCaxw7Rqn8787ZsmRM9e2VmPeBN4uqYvTtW7jvijg9N/y&#10;JsXecLq0q+WD6m8AAAD//wMAUEsDBBQABgAIAAAAIQA4/SH/1gAAAJQBAAALAAAAX3JlbHMvLnJl&#10;bHOkkMFqwzAMhu+DvYPRfXGawxijTi+j0GvpHsDYimMaW0Yy2fr2M4PBMnrbUb/Q94l/f/hMi1qR&#10;JVI2sOt6UJgd+ZiDgffL8ekFlFSbvV0oo4EbChzGx4f9GRdb25HMsYhqlCwG5lrLq9biZkxWOiqY&#10;22YiTra2kYMu1l1tQD30/bPm3wwYN0x18gb45AdQl1tp5j/sFB2T0FQ7R0nTNEV3j6o9feQzro1i&#10;OWA14Fm+Q8a1a8+Bvu/d/dMb2JY5uiPbhG/ktn4cqGU/er3pcvwCAAD//wMAUEsDBBQABgAIAAAA&#10;IQC7AffUpwIAAKcFAAAOAAAAZHJzL2Uyb0RvYy54bWysVE1v2zAMvQ/YfxB0X51kTdcadYogRYYB&#10;RVu0HXpWZDk2IIuapMTJfv1IyXa7rthhWA4ORT0+fojk5dWh1WyvnG/AFHx6MuFMGQllY7YF//60&#10;/nTOmQ/ClEKDUQU/Ks+vFh8/XHY2VzOoQZfKMSQxPu9swesQbJ5lXtaqFf4ErDJ4WYFrRcCj22al&#10;Ex2ytzqbTSZnWQeutA6k8h611+mSLyJ/VSkZ7qrKq8B0wTG2EL8ufjf0zRaXIt86YetG9mGIf4ii&#10;FY1BpyPVtQiC7VzzB1XbSAceqnAioc2gqhqpYg6YzXTyJpvHWlgVc8HieDuWyf8/Wnm7v3esKQs+&#10;O+PMiBbf6AGrJsxWq5w9wM6UqmQrcAYfmSEIK9ZZn6Pho713/cmjSOkfKtfSPybGDrHKx7HK6hCY&#10;ROX84vTzGb6FxKvpfD7/MifO7MXYOh++KmgZCQV3FAPFFAss9jc+JPyAI4cedFOuG63jwW03K+3Y&#10;XuCrr9cT/PUufoNpQ2ADZJYYSZNRdimfKIWjVoTT5kFVWCnMYBYjiT2qRj9CSmXCNF3VolTJ/fy1&#10;d+pqsojpRkJirtD/yN0TDMhEMnCnKHs8marY4qPx5G+BJePRInoGE0bjtjHg3iPQmFXvOeGHIqXS&#10;UJXCYXMYugihpNpAecTWcpBmzlu5bvA9b4QP98LhkGEL4OIId/ipNHQFh17irAb38z094bH38Zaz&#10;Doe24P7HTjjFmf5mcCoupqenNOXxgIJ7rd0MWrNrV4CdMcXVZGUUCRv0IFYO2mfcK0vyhlfCSPRZ&#10;cBnccFiFtERwM0m1XEYYTrQV4cY8WknkVGBq0afDs3C2b+aAU3ALw2CL/E07JyxZGljuAlRN7PWX&#10;evalx20Qe6jfXLRuXp8j6mW/Ln4BAAD//wMAUEsDBBQABgAIAAAAIQBPE76d3QAAAAgBAAAPAAAA&#10;ZHJzL2Rvd25yZXYueG1sTI/BbsIwEETvlfoP1lbqrTgkFNoQB5VWVS9cGvgAEy+JS7yOYgPh77s9&#10;0eNoRjNvitXoOnHGIVhPCqaTBARS7Y2lRsFu+/n0AiJETUZ3nlDBFQOsyvu7QufGX+gbz1VsBJdQ&#10;yLWCNsY+lzLULTodJr5HYu/gB6cjy6GRZtAXLnedTJNkLp22xAut7vG9xfpYnZyCY7rZpnG93uif&#10;Ki4+vq52uiOr1OPD+LYEEXGMtzD84TM6lMy09ycyQXQKstnznKMKUn7A/ix7TUHsWS8ykGUh/x8o&#10;fwEAAP//AwBQSwECLQAUAAYACAAAACEAtoM4kv4AAADhAQAAEwAAAAAAAAAAAAAAAAAAAAAAW0Nv&#10;bnRlbnRfVHlwZXNdLnhtbFBLAQItABQABgAIAAAAIQA4/SH/1gAAAJQBAAALAAAAAAAAAAAAAAAA&#10;AC8BAABfcmVscy8ucmVsc1BLAQItABQABgAIAAAAIQC7AffUpwIAAKcFAAAOAAAAAAAAAAAAAAAA&#10;AC4CAABkcnMvZTJvRG9jLnhtbFBLAQItABQABgAIAAAAIQBPE76d3QAAAAgBAAAPAAAAAAAAAAAA&#10;AAAAAAEFAABkcnMvZG93bnJldi54bWxQSwUGAAAAAAQABADzAAAACwYAAAAA&#10;" fillcolor="red" stroked="f" strokeweight="2pt">
+              <v:roundrect w14:anchorId="34832774" id="Rectangle: Rounded Corners 26" o:spid="_x0000_s1052" style="position:absolute;margin-left:172.8pt;margin-top:1.4pt;width:46.8pt;height:12.25pt;z-index:251700224;visibility:visible;mso-wrap-style:square;mso-width-percent:0;mso-height-percent:0;mso-wrap-distance-left:9pt;mso-wrap-distance-top:0;mso-wrap-distance-right:9pt;mso-wrap-distance-bottom:0;mso-position-horizontal:absolute;mso-position-horizontal-relative:text;mso-position-vertical:absolute;mso-position-vertical-relative:text;mso-width-percent:0;mso-height-percent:0;mso-width-relative:margin;mso-height-relative:margin;v-text-anchor:middle" arcsize="10923f" o:gfxdata="UEsDBBQABgAIAAAAIQC2gziS/gAAAOEBAAATAAAAW0NvbnRlbnRfVHlwZXNdLnhtbJSRQU7DMBBF&#10;90jcwfIWJU67QAgl6YK0S0CoHGBkTxKLZGx5TGhvj5O2G0SRWNoz/78nu9wcxkFMGNg6quQqL6RA&#10;0s5Y6ir5vt9lD1JwBDIwOMJKHpHlpr69KfdHjyxSmriSfYz+USnWPY7AufNIadK6MEJMx9ApD/oD&#10;OlTrorhX2lFEilmcO2RdNtjC5xDF9pCuTyYBB5bi6bQ4syoJ3g9WQ0ymaiLzg5KdCXlKLjvcW893&#10;SUOqXwnz5DrgnHtJTxOsQfEKIT7DmDSUCaxw7Rqn8787ZsmRM9e2VmPeBN4uqYvTtW7jvijg9N/y&#10;JsXecLq0q+WD6m8AAAD//wMAUEsDBBQABgAIAAAAIQA4/SH/1gAAAJQBAAALAAAAX3JlbHMvLnJl&#10;bHOkkMFqwzAMhu+DvYPRfXGawxijTi+j0GvpHsDYimMaW0Yy2fr2M4PBMnrbUb/Q94l/f/hMi1qR&#10;JVI2sOt6UJgd+ZiDgffL8ekFlFSbvV0oo4EbChzGx4f9GRdb25HMsYhqlCwG5lrLq9biZkxWOiqY&#10;22YiTra2kYMu1l1tQD30/bPm3wwYN0x18gb45AdQl1tp5j/sFB2T0FQ7R0nTNEV3j6o9feQzro1i&#10;OWA14Fm+Q8a1a8+Bvu/d/dMb2JY5uiPbhG/ktn4cqGU/er3pcvwCAAD//wMAUEsDBBQABgAIAAAA&#10;IQC7AffUpwIAAKcFAAAOAAAAZHJzL2Uyb0RvYy54bWysVE1v2zAMvQ/YfxB0X51kTdcadYogRYYB&#10;RVu0HXpWZDk2IIuapMTJfv1IyXa7rthhWA4ORT0+fojk5dWh1WyvnG/AFHx6MuFMGQllY7YF//60&#10;/nTOmQ/ClEKDUQU/Ks+vFh8/XHY2VzOoQZfKMSQxPu9swesQbJ5lXtaqFf4ErDJ4WYFrRcCj22al&#10;Ex2ytzqbTSZnWQeutA6k8h611+mSLyJ/VSkZ7qrKq8B0wTG2EL8ufjf0zRaXIt86YetG9mGIf4ii&#10;FY1BpyPVtQiC7VzzB1XbSAceqnAioc2gqhqpYg6YzXTyJpvHWlgVc8HieDuWyf8/Wnm7v3esKQs+&#10;O+PMiBbf6AGrJsxWq5w9wM6UqmQrcAYfmSEIK9ZZn6Pho713/cmjSOkfKtfSPybGDrHKx7HK6hCY&#10;ROX84vTzGb6FxKvpfD7/MifO7MXYOh++KmgZCQV3FAPFFAss9jc+JPyAI4cedFOuG63jwW03K+3Y&#10;XuCrr9cT/PUufoNpQ2ADZJYYSZNRdimfKIWjVoTT5kFVWCnMYBYjiT2qRj9CSmXCNF3VolTJ/fy1&#10;d+pqsojpRkJirtD/yN0TDMhEMnCnKHs8marY4qPx5G+BJePRInoGE0bjtjHg3iPQmFXvOeGHIqXS&#10;UJXCYXMYugihpNpAecTWcpBmzlu5bvA9b4QP98LhkGEL4OIId/ipNHQFh17irAb38z094bH38Zaz&#10;Doe24P7HTjjFmf5mcCoupqenNOXxgIJ7rd0MWrNrV4CdMcXVZGUUCRv0IFYO2mfcK0vyhlfCSPRZ&#10;cBnccFiFtERwM0m1XEYYTrQV4cY8WknkVGBq0afDs3C2b+aAU3ALw2CL/E07JyxZGljuAlRN7PWX&#10;evalx20Qe6jfXLRuXp8j6mW/Ln4BAAD//wMAUEsDBBQABgAIAAAAIQBPE76d3QAAAAgBAAAPAAAA&#10;ZHJzL2Rvd25yZXYueG1sTI/BbsIwEETvlfoP1lbqrTgkFNoQB5VWVS9cGvgAEy+JS7yOYgPh77s9&#10;0eNoRjNvitXoOnHGIVhPCqaTBARS7Y2lRsFu+/n0AiJETUZ3nlDBFQOsyvu7QufGX+gbz1VsBJdQ&#10;yLWCNsY+lzLULTodJr5HYu/gB6cjy6GRZtAXLnedTJNkLp22xAut7vG9xfpYnZyCY7rZpnG93uif&#10;Ki4+vq52uiOr1OPD+LYEEXGMtzD84TM6lMy09ycyQXQKstnznKMKUn7A/ix7TUHsWS8ykGUh/x8o&#10;fwEAAP//AwBQSwECLQAUAAYACAAAACEAtoM4kv4AAADhAQAAEwAAAAAAAAAAAAAAAAAAAAAAW0Nv&#10;bnRlbnRfVHlwZXNdLnhtbFBLAQItABQABgAIAAAAIQA4/SH/1gAAAJQBAAALAAAAAAAAAAAAAAAA&#10;AC8BAABfcmVscy8ucmVsc1BLAQItABQABgAIAAAAIQC7AffUpwIAAKcFAAAOAAAAAAAAAAAAAAAA&#10;AC4CAABkcnMvZTJvRG9jLnhtbFBLAQItABQABgAIAAAAIQBPE76d3QAAAAgBAAAPAAAAAAAAAAAA&#10;AAAAAAEFAABkcnMvZG93bnJldi54bWxQSwUGAAAAAAQABADzAAAACwYAAAAA&#10;" fillcolor="red" stroked="f" strokeweight="2pt">
                 <v:textbox inset=",0,,0">
                   <w:txbxContent>
                     <w:p>
@@ -3779,7 +3783,7 @@
         <mc:AlternateContent>
           <mc:Choice Requires="wps">
             <w:drawing>
-              <wp:anchor distT="0" distB="0" distL="114300" distR="114300" simplePos="0" relativeHeight="251701248" behindDoc="0" locked="0" layoutInCell="1" allowOverlap="1" wp14:anchorId="1675C23C" wp14:editId="3EA92C8C">
+              <wp:anchor distT="0" distB="0" distL="114300" distR="114300" simplePos="0" relativeHeight="251701248" behindDoc="0" locked="0" layoutInCell="1" allowOverlap="1" wp14:anchorId="1675C23C" wp14:editId="0AB2471C">
                 <wp:simplePos x="0" y="0"/>
                 <wp:positionH relativeFrom="column">
                   <wp:posOffset>4163060</wp:posOffset>
@@ -3867,7 +3871,7 @@
           </mc:Choice>
           <mc:Fallback>
             <w:pict>
-              <v:roundrect w14:anchorId="1675C23C" id="Rectangle: Rounded Corners 27" o:spid="_x0000_s1053" style="position:absolute;left:0;text-align:left;margin-left:327.8pt;margin-top:1.4pt;width:39.6pt;height:12.25pt;z-index:251701248;visibility:visible;mso-wrap-style:square;mso-width-percent:0;mso-height-percent:0;mso-wrap-distance-left:9pt;mso-wrap-distance-top:0;mso-wrap-distance-right:9pt;mso-wrap-distance-bottom:0;mso-position-horizontal:absolute;mso-position-horizontal-relative:text;mso-position-vertical:absolute;mso-position-vertical-relative:text;mso-width-percent:0;mso-height-percent:0;mso-width-relative:margin;mso-height-relative:margin;v-text-anchor:middle" arcsize="10923f" o:gfxdata="UEsDBBQABgAIAAAAIQC2gziS/gAAAOEBAAATAAAAW0NvbnRlbnRfVHlwZXNdLnhtbJSRQU7DMBBF&#10;90jcwfIWJU67QAgl6YK0S0CoHGBkTxKLZGx5TGhvj5O2G0SRWNoz/78nu9wcxkFMGNg6quQqL6RA&#10;0s5Y6ir5vt9lD1JwBDIwOMJKHpHlpr69KfdHjyxSmriSfYz+USnWPY7AufNIadK6MEJMx9ApD/oD&#10;OlTrorhX2lFEilmcO2RdNtjC5xDF9pCuTyYBB5bi6bQ4syoJ3g9WQ0ymaiLzg5KdCXlKLjvcW893&#10;SUOqXwnz5DrgnHtJTxOsQfEKIT7DmDSUCaxw7Rqn8787ZsmRM9e2VmPeBN4uqYvTtW7jvijg9N/y&#10;JsXecLq0q+WD6m8AAAD//wMAUEsDBBQABgAIAAAAIQA4/SH/1gAAAJQBAAALAAAAX3JlbHMvLnJl&#10;bHOkkMFqwzAMhu+DvYPRfXGawxijTi+j0GvpHsDYimMaW0Yy2fr2M4PBMnrbUb/Q94l/f/hMi1qR&#10;JVI2sOt6UJgd+ZiDgffL8ekFlFSbvV0oo4EbChzGx4f9GRdb25HMsYhqlCwG5lrLq9biZkxWOiqY&#10;22YiTra2kYMu1l1tQD30/bPm3wwYN0x18gb45AdQl1tp5j/sFB2T0FQ7R0nTNEV3j6o9feQzro1i&#10;OWA14Fm+Q8a1a8+Bvu/d/dMb2JY5uiPbhG/ktn4cqGU/er3pcvwCAAD//wMAUEsDBBQABgAIAAAA&#10;IQCa3Z4dpgIAAKcFAAAOAAAAZHJzL2Uyb0RvYy54bWysVE1v2zAMvQ/YfxB0X+0EzboadYogRYYB&#10;RVukHXpWZCk2IIuapMTOfv0oyXa7rthhWA4ORT0+fojk1XXfKnIU1jWgSzo7yykRmkPV6H1Jvz9t&#10;Pn2hxHmmK6ZAi5KehKPXy48frjpTiDnUoCphCZJoV3SmpLX3psgyx2vRMncGRmi8lGBb5vFo91ll&#10;WYfsrcrmef4568BWxgIXzqH2Jl3SZeSXUnB/L6UTnqiSYmw+fm387sI3W16xYm+ZqRs+hMH+IYqW&#10;NRqdTlQ3zDNysM0fVG3DLTiQ/oxDm4GUDRcxB8xmlr/J5rFmRsRcsDjOTGVy/4+W3x0fLGmqks4v&#10;KNGsxTfaYtWY3itRkC0cdCUqsgar8ZEJgrBinXEFGj6aBzucHIoh/V7aNvxjYqSPVT5NVRa9JxyV&#10;i3x+Oce34Hg1WywWF4vAmb0YG+v8VwEtCUJJbYghxBQLzI63zif8iAsOHaim2jRKxYPd79bKkiPD&#10;V99scvwNLn6DKR3AGoJZYgyaLGSX8omSPykRcEpvhcRKYQbzGEnsUTH5YZwL7WfpqmaVSO4Xr72H&#10;rg4WMd1IGJgl+p+4B4IRmUhG7hTlgA+mIrb4ZJz/LbBkPFlEz6D9ZNw2Gux7BAqzGjwn/FikVJpQ&#10;Jd/v+rGLEBpUO6hO2FoW0sw5wzcNvuctc/6BWRwybAFcHP4eP1JBV1IYJEpqsD/f0wc89j7eUtLh&#10;0JbU/TgwKyhR3zROxeXs/DxMeTygYF9rd6NWH9o1YGfMcDUZHsWA9WoUpYX2GffKKnjDK6Y5+iwp&#10;93Y8rH1aIriZuFitIgwn2jB/qx8ND+ShwKFFn/pnZs3QzB6n4A7GwWbFm3ZO2GCpYXXwIJvY6y/1&#10;HEqP2yD20LC5wrp5fY6ol/26/AUAAP//AwBQSwMEFAAGAAgAAAAhAAzsQDTdAAAACAEAAA8AAABk&#10;cnMvZG93bnJldi54bWxMj8FOwzAQRO9I/IO1SNyo05QmKI1TURDi0gtpP8CNl8RtvI5it03/nuUE&#10;tx3NaPZNuZ5cLy44ButJwXyWgEBqvLHUKtjvPp5eQISoyejeEyq4YYB1dX9X6sL4K33hpY6t4BIK&#10;hVbQxTgUUoamQ6fDzA9I7H370enIcmylGfWVy10v0yTJpNOW+EOnB3zrsDnVZ6fglG53adxstvpY&#10;x/z982bne7JKPT5MrysQEaf4F4ZffEaHipkO/kwmiF5BtlxmHFWQ8gL288UzHwfW+QJkVcr/A6of&#10;AAAA//8DAFBLAQItABQABgAIAAAAIQC2gziS/gAAAOEBAAATAAAAAAAAAAAAAAAAAAAAAABbQ29u&#10;dGVudF9UeXBlc10ueG1sUEsBAi0AFAAGAAgAAAAhADj9If/WAAAAlAEAAAsAAAAAAAAAAAAAAAAA&#10;LwEAAF9yZWxzLy5yZWxzUEsBAi0AFAAGAAgAAAAhAJrdnh2mAgAApwUAAA4AAAAAAAAAAAAAAAAA&#10;LgIAAGRycy9lMm9Eb2MueG1sUEsBAi0AFAAGAAgAAAAhAAzsQDTdAAAACAEAAA8AAAAAAAAAAAAA&#10;AAAAAAUAAGRycy9kb3ducmV2LnhtbFBLBQYAAAAABAAEAPMAAAAKBgAAAAA=&#10;" fillcolor="red" stroked="f" strokeweight="2pt">
+              <v:roundrect w14:anchorId="1675C23C" id="Rectangle: Rounded Corners 27" o:spid="_x0000_s1053" style="position:absolute;margin-left:327.8pt;margin-top:1.4pt;width:39.6pt;height:12.25pt;z-index:251701248;visibility:visible;mso-wrap-style:square;mso-width-percent:0;mso-height-percent:0;mso-wrap-distance-left:9pt;mso-wrap-distance-top:0;mso-wrap-distance-right:9pt;mso-wrap-distance-bottom:0;mso-position-horizontal:absolute;mso-position-horizontal-relative:text;mso-position-vertical:absolute;mso-position-vertical-relative:text;mso-width-percent:0;mso-height-percent:0;mso-width-relative:margin;mso-height-relative:margin;v-text-anchor:middle" arcsize="10923f" o:gfxdata="UEsDBBQABgAIAAAAIQC2gziS/gAAAOEBAAATAAAAW0NvbnRlbnRfVHlwZXNdLnhtbJSRQU7DMBBF&#10;90jcwfIWJU67QAgl6YK0S0CoHGBkTxKLZGx5TGhvj5O2G0SRWNoz/78nu9wcxkFMGNg6quQqL6RA&#10;0s5Y6ir5vt9lD1JwBDIwOMJKHpHlpr69KfdHjyxSmriSfYz+USnWPY7AufNIadK6MEJMx9ApD/oD&#10;OlTrorhX2lFEilmcO2RdNtjC5xDF9pCuTyYBB5bi6bQ4syoJ3g9WQ0ymaiLzg5KdCXlKLjvcW893&#10;SUOqXwnz5DrgnHtJTxOsQfEKIT7DmDSUCaxw7Rqn8787ZsmRM9e2VmPeBN4uqYvTtW7jvijg9N/y&#10;JsXecLq0q+WD6m8AAAD//wMAUEsDBBQABgAIAAAAIQA4/SH/1gAAAJQBAAALAAAAX3JlbHMvLnJl&#10;bHOkkMFqwzAMhu+DvYPRfXGawxijTi+j0GvpHsDYimMaW0Yy2fr2M4PBMnrbUb/Q94l/f/hMi1qR&#10;JVI2sOt6UJgd+ZiDgffL8ekFlFSbvV0oo4EbChzGx4f9GRdb25HMsYhqlCwG5lrLq9biZkxWOiqY&#10;22YiTra2kYMu1l1tQD30/bPm3wwYN0x18gb45AdQl1tp5j/sFB2T0FQ7R0nTNEV3j6o9feQzro1i&#10;OWA14Fm+Q8a1a8+Bvu/d/dMb2JY5uiPbhG/ktn4cqGU/er3pcvwCAAD//wMAUEsDBBQABgAIAAAA&#10;IQCa3Z4dpgIAAKcFAAAOAAAAZHJzL2Uyb0RvYy54bWysVE1v2zAMvQ/YfxB0X+0EzboadYogRYYB&#10;RVukHXpWZCk2IIuapMTOfv0oyXa7rthhWA4ORT0+fojk1XXfKnIU1jWgSzo7yykRmkPV6H1Jvz9t&#10;Pn2hxHmmK6ZAi5KehKPXy48frjpTiDnUoCphCZJoV3SmpLX3psgyx2vRMncGRmi8lGBb5vFo91ll&#10;WYfsrcrmef4568BWxgIXzqH2Jl3SZeSXUnB/L6UTnqiSYmw+fm387sI3W16xYm+ZqRs+hMH+IYqW&#10;NRqdTlQ3zDNysM0fVG3DLTiQ/oxDm4GUDRcxB8xmlr/J5rFmRsRcsDjOTGVy/4+W3x0fLGmqks4v&#10;KNGsxTfaYtWY3itRkC0cdCUqsgar8ZEJgrBinXEFGj6aBzucHIoh/V7aNvxjYqSPVT5NVRa9JxyV&#10;i3x+Oce34Hg1WywWF4vAmb0YG+v8VwEtCUJJbYghxBQLzI63zif8iAsOHaim2jRKxYPd79bKkiPD&#10;V99scvwNLn6DKR3AGoJZYgyaLGSX8omSPykRcEpvhcRKYQbzGEnsUTH5YZwL7WfpqmaVSO4Xr72H&#10;rg4WMd1IGJgl+p+4B4IRmUhG7hTlgA+mIrb4ZJz/LbBkPFlEz6D9ZNw2Gux7BAqzGjwn/FikVJpQ&#10;Jd/v+rGLEBpUO6hO2FoW0sw5wzcNvuctc/6BWRwybAFcHP4eP1JBV1IYJEpqsD/f0wc89j7eUtLh&#10;0JbU/TgwKyhR3zROxeXs/DxMeTygYF9rd6NWH9o1YGfMcDUZHsWA9WoUpYX2GffKKnjDK6Y5+iwp&#10;93Y8rH1aIriZuFitIgwn2jB/qx8ND+ShwKFFn/pnZs3QzB6n4A7GwWbFm3ZO2GCpYXXwIJvY6y/1&#10;HEqP2yD20LC5wrp5fY6ol/26/AUAAP//AwBQSwMEFAAGAAgAAAAhAAzsQDTdAAAACAEAAA8AAABk&#10;cnMvZG93bnJldi54bWxMj8FOwzAQRO9I/IO1SNyo05QmKI1TURDi0gtpP8CNl8RtvI5it03/nuUE&#10;tx3NaPZNuZ5cLy44ButJwXyWgEBqvLHUKtjvPp5eQISoyejeEyq4YYB1dX9X6sL4K33hpY6t4BIK&#10;hVbQxTgUUoamQ6fDzA9I7H370enIcmylGfWVy10v0yTJpNOW+EOnB3zrsDnVZ6fglG53adxstvpY&#10;x/z982bne7JKPT5MrysQEaf4F4ZffEaHipkO/kwmiF5BtlxmHFWQ8gL288UzHwfW+QJkVcr/A6of&#10;AAAA//8DAFBLAQItABQABgAIAAAAIQC2gziS/gAAAOEBAAATAAAAAAAAAAAAAAAAAAAAAABbQ29u&#10;dGVudF9UeXBlc10ueG1sUEsBAi0AFAAGAAgAAAAhADj9If/WAAAAlAEAAAsAAAAAAAAAAAAAAAAA&#10;LwEAAF9yZWxzLy5yZWxzUEsBAi0AFAAGAAgAAAAhAJrdnh2mAgAApwUAAA4AAAAAAAAAAAAAAAAA&#10;LgIAAGRycy9lMm9Eb2MueG1sUEsBAi0AFAAGAAgAAAAhAAzsQDTdAAAACAEAAA8AAAAAAAAAAAAA&#10;AAAAAAUAAGRycy9kb3ducmV2LnhtbFBLBQYAAAAABAAEAPMAAAAKBgAAAAA=&#10;" fillcolor="red" stroked="f" strokeweight="2pt">
                 <v:textbox inset=",0,,0">
                   <w:txbxContent>
                     <w:p>
@@ -3904,7 +3908,7 @@
         <mc:AlternateContent>
           <mc:Choice Requires="wps">
             <w:drawing>
-              <wp:anchor distT="0" distB="0" distL="114300" distR="114300" simplePos="0" relativeHeight="251702272" behindDoc="0" locked="0" layoutInCell="1" allowOverlap="1" wp14:anchorId="7B1ECBE6" wp14:editId="67813CF9">
+              <wp:anchor distT="0" distB="0" distL="114300" distR="114300" simplePos="0" relativeHeight="251702272" behindDoc="0" locked="0" layoutInCell="1" allowOverlap="1" wp14:anchorId="7B1ECBE6" wp14:editId="745EC5B3">
                 <wp:simplePos x="0" y="0"/>
                 <wp:positionH relativeFrom="column">
                   <wp:posOffset>2829560</wp:posOffset>
@@ -3992,7 +3996,7 @@
           </mc:Choice>
           <mc:Fallback>
             <w:pict>
-              <v:roundrect w14:anchorId="7B1ECBE6" id="Rectangle: Rounded Corners 28" o:spid="_x0000_s1054" style="position:absolute;left:0;text-align:left;margin-left:222.8pt;margin-top:1.4pt;width:46.8pt;height:12.25pt;z-index:251702272;visibility:visible;mso-wrap-style:square;mso-width-percent:0;mso-height-percent:0;mso-wrap-distance-left:9pt;mso-wrap-distance-top:0;mso-wrap-distance-right:9pt;mso-wrap-distance-bottom:0;mso-position-horizontal:absolute;mso-position-horizontal-relative:text;mso-position-vertical:absolute;mso-position-vertical-relative:text;mso-width-percent:0;mso-height-percent:0;mso-width-relative:margin;mso-height-relative:margin;v-text-anchor:middle" arcsize="10923f" o:gfxdata="UEsDBBQABgAIAAAAIQC2gziS/gAAAOEBAAATAAAAW0NvbnRlbnRfVHlwZXNdLnhtbJSRQU7DMBBF&#10;90jcwfIWJU67QAgl6YK0S0CoHGBkTxKLZGx5TGhvj5O2G0SRWNoz/78nu9wcxkFMGNg6quQqL6RA&#10;0s5Y6ir5vt9lD1JwBDIwOMJKHpHlpr69KfdHjyxSmriSfYz+USnWPY7AufNIadK6MEJMx9ApD/oD&#10;OlTrorhX2lFEilmcO2RdNtjC5xDF9pCuTyYBB5bi6bQ4syoJ3g9WQ0ymaiLzg5KdCXlKLjvcW893&#10;SUOqXwnz5DrgnHtJTxOsQfEKIT7DmDSUCaxw7Rqn8787ZsmRM9e2VmPeBN4uqYvTtW7jvijg9N/y&#10;JsXecLq0q+WD6m8AAAD//wMAUEsDBBQABgAIAAAAIQA4/SH/1gAAAJQBAAALAAAAX3JlbHMvLnJl&#10;bHOkkMFqwzAMhu+DvYPRfXGawxijTi+j0GvpHsDYimMaW0Yy2fr2M4PBMnrbUb/Q94l/f/hMi1qR&#10;JVI2sOt6UJgd+ZiDgffL8ekFlFSbvV0oo4EbChzGx4f9GRdb25HMsYhqlCwG5lrLq9biZkxWOiqY&#10;22YiTra2kYMu1l1tQD30/bPm3wwYN0x18gb45AdQl1tp5j/sFB2T0FQ7R0nTNEV3j6o9feQzro1i&#10;OWA14Fm+Q8a1a8+Bvu/d/dMb2JY5uiPbhG/ktn4cqGU/er3pcvwCAAD//wMAUEsDBBQABgAIAAAA&#10;IQB7LLvFpwIAAKcFAAAOAAAAZHJzL2Uyb0RvYy54bWysVE1v2zAMvQ/YfxB0X51kTdcadYogRYYB&#10;RVu0HXpWZDkxIIsapcTOfv0oyXa7rthhWA4ORT0+fojk5VXXaHZQ6GowBZ+eTDhTRkJZm23Bvz+t&#10;P51z5rwwpdBgVMGPyvGrxccPl63N1Qx2oEuFjEiMy1tb8J33Ns8yJ3eqEe4ErDJ0WQE2wtMRt1mJ&#10;oiX2RmezyeQsawFLiyCVc6S9Tpd8EfmrSkl/V1VOeaYLTrH5+MX43YRvtrgU+RaF3dWyD0P8QxSN&#10;qA05HamuhRdsj/UfVE0tERxU/kRCk0FV1VLFHCib6eRNNo87YVXMhYrj7Fgm9/9o5e3hHlldFnxG&#10;L2VEQ2/0QFUTZqtVzh5gb0pVshWgoUdmBKKKtdblZPho77E/ORJD+l2FTfinxFgXq3wcq6w6zyQp&#10;5xenn8/oLSRdTefz+Zd54MxejC06/1VBw4JQcAwxhJhigcXhxvmEH3DBoQNdl+ta63jA7WalkR0E&#10;vfp6PaFf7+I3mDYBbCCYJcagyUJ2KZ8o+aNWAafNg6qoUpTBLEYSe1SNfoSUyvhputqJUiX389fe&#10;Q1cHi5huJAzMFfkfuXuCAZlIBu4UZY8Ppiq2+Gg8+VtgyXi0iJ7B+NG4qQ3gewSasuo9J/xQpFSa&#10;UCXfbbqhiwgaVBsoj9RaCGnmnJXrmt7zRjh/L5CGjFqAFoe/o0+loS049BJnO8Cf7+kDnnqfbjlr&#10;aWgL7n7sBSrO9DdDU3ExPT0NUx4PJOBr7WbQmn2zAuqMKa0mK6MYsF4PYoXQPNNeWQZvdCWMJJ8F&#10;lx6Hw8qnJUKbSarlMsJooq3wN+bRykAeChxa9Kl7Fmj7ZvY0BbcwDLbI37RzwgZLA8u9h6qOvf5S&#10;z770tA1iD/WbK6yb1+eIetmvi18AAAD//wMAUEsDBBQABgAIAAAAIQD/NNMF3AAAAAgBAAAPAAAA&#10;ZHJzL2Rvd25yZXYueG1sTI/NTsMwEITvSLyDtUjcqFP3D0KcioIQl15I+wBuvCSm8TqK3TZ9e5YT&#10;HEczmvmmWI++E2ccogukYTrJQCDVwTpqNOx37w+PIGIyZE0XCDVcMcK6vL0pTG7DhT7xXKVGcAnF&#10;3GhoU+pzKWPdojdxEnok9r7C4E1iOTTSDubC5b6TKsuW0htHvNCaHl9brI/VyWs4qu1Opc1ma76r&#10;tHr7uLrpnpzW93fjyzOIhGP6C8MvPqNDyUyHcCIbRadhPl8sOapB8QP2F7MnBeLAejUDWRby/4Hy&#10;BwAA//8DAFBLAQItABQABgAIAAAAIQC2gziS/gAAAOEBAAATAAAAAAAAAAAAAAAAAAAAAABbQ29u&#10;dGVudF9UeXBlc10ueG1sUEsBAi0AFAAGAAgAAAAhADj9If/WAAAAlAEAAAsAAAAAAAAAAAAAAAAA&#10;LwEAAF9yZWxzLy5yZWxzUEsBAi0AFAAGAAgAAAAhAHssu8WnAgAApwUAAA4AAAAAAAAAAAAAAAAA&#10;LgIAAGRycy9lMm9Eb2MueG1sUEsBAi0AFAAGAAgAAAAhAP800wXcAAAACAEAAA8AAAAAAAAAAAAA&#10;AAAAAQUAAGRycy9kb3ducmV2LnhtbFBLBQYAAAAABAAEAPMAAAAKBgAAAAA=&#10;" fillcolor="red" stroked="f" strokeweight="2pt">
+              <v:roundrect w14:anchorId="7B1ECBE6" id="Rectangle: Rounded Corners 28" o:spid="_x0000_s1054" style="position:absolute;margin-left:222.8pt;margin-top:1.4pt;width:46.8pt;height:12.25pt;z-index:251702272;visibility:visible;mso-wrap-style:square;mso-width-percent:0;mso-height-percent:0;mso-wrap-distance-left:9pt;mso-wrap-distance-top:0;mso-wrap-distance-right:9pt;mso-wrap-distance-bottom:0;mso-position-horizontal:absolute;mso-position-horizontal-relative:text;mso-position-vertical:absolute;mso-position-vertical-relative:text;mso-width-percent:0;mso-height-percent:0;mso-width-relative:margin;mso-height-relative:margin;v-text-anchor:middle" arcsize="10923f" o:gfxdata="UEsDBBQABgAIAAAAIQC2gziS/gAAAOEBAAATAAAAW0NvbnRlbnRfVHlwZXNdLnhtbJSRQU7DMBBF&#10;90jcwfIWJU67QAgl6YK0S0CoHGBkTxKLZGx5TGhvj5O2G0SRWNoz/78nu9wcxkFMGNg6quQqL6RA&#10;0s5Y6ir5vt9lD1JwBDIwOMJKHpHlpr69KfdHjyxSmriSfYz+USnWPY7AufNIadK6MEJMx9ApD/oD&#10;OlTrorhX2lFEilmcO2RdNtjC5xDF9pCuTyYBB5bi6bQ4syoJ3g9WQ0ymaiLzg5KdCXlKLjvcW893&#10;SUOqXwnz5DrgnHtJTxOsQfEKIT7DmDSUCaxw7Rqn8787ZsmRM9e2VmPeBN4uqYvTtW7jvijg9N/y&#10;JsXecLq0q+WD6m8AAAD//wMAUEsDBBQABgAIAAAAIQA4/SH/1gAAAJQBAAALAAAAX3JlbHMvLnJl&#10;bHOkkMFqwzAMhu+DvYPRfXGawxijTi+j0GvpHsDYimMaW0Yy2fr2M4PBMnrbUb/Q94l/f/hMi1qR&#10;JVI2sOt6UJgd+ZiDgffL8ekFlFSbvV0oo4EbChzGx4f9GRdb25HMsYhqlCwG5lrLq9biZkxWOiqY&#10;22YiTra2kYMu1l1tQD30/bPm3wwYN0x18gb45AdQl1tp5j/sFB2T0FQ7R0nTNEV3j6o9feQzro1i&#10;OWA14Fm+Q8a1a8+Bvu/d/dMb2JY5uiPbhG/ktn4cqGU/er3pcvwCAAD//wMAUEsDBBQABgAIAAAA&#10;IQB7LLvFpwIAAKcFAAAOAAAAZHJzL2Uyb0RvYy54bWysVE1v2zAMvQ/YfxB0X51kTdcadYogRYYB&#10;RVu0HXpWZDkxIIsapcTOfv0oyXa7rthhWA4ORT0+fojk5VXXaHZQ6GowBZ+eTDhTRkJZm23Bvz+t&#10;P51z5rwwpdBgVMGPyvGrxccPl63N1Qx2oEuFjEiMy1tb8J33Ns8yJ3eqEe4ErDJ0WQE2wtMRt1mJ&#10;oiX2RmezyeQsawFLiyCVc6S9Tpd8EfmrSkl/V1VOeaYLTrH5+MX43YRvtrgU+RaF3dWyD0P8QxSN&#10;qA05HamuhRdsj/UfVE0tERxU/kRCk0FV1VLFHCib6eRNNo87YVXMhYrj7Fgm9/9o5e3hHlldFnxG&#10;L2VEQ2/0QFUTZqtVzh5gb0pVshWgoUdmBKKKtdblZPho77E/ORJD+l2FTfinxFgXq3wcq6w6zyQp&#10;5xenn8/oLSRdTefz+Zd54MxejC06/1VBw4JQcAwxhJhigcXhxvmEH3DBoQNdl+ta63jA7WalkR0E&#10;vfp6PaFf7+I3mDYBbCCYJcagyUJ2KZ8o+aNWAafNg6qoUpTBLEYSe1SNfoSUyvhputqJUiX389fe&#10;Q1cHi5huJAzMFfkfuXuCAZlIBu4UZY8Ppiq2+Gg8+VtgyXi0iJ7B+NG4qQ3gewSasuo9J/xQpFSa&#10;UCXfbbqhiwgaVBsoj9RaCGnmnJXrmt7zRjh/L5CGjFqAFoe/o0+loS049BJnO8Cf7+kDnnqfbjlr&#10;aWgL7n7sBSrO9DdDU3ExPT0NUx4PJOBr7WbQmn2zAuqMKa0mK6MYsF4PYoXQPNNeWQZvdCWMJJ8F&#10;lx6Hw8qnJUKbSarlMsJooq3wN+bRykAeChxa9Kl7Fmj7ZvY0BbcwDLbI37RzwgZLA8u9h6qOvf5S&#10;z770tA1iD/WbK6yb1+eIetmvi18AAAD//wMAUEsDBBQABgAIAAAAIQD/NNMF3AAAAAgBAAAPAAAA&#10;ZHJzL2Rvd25yZXYueG1sTI/NTsMwEITvSLyDtUjcqFP3D0KcioIQl15I+wBuvCSm8TqK3TZ9e5YT&#10;HEczmvmmWI++E2ccogukYTrJQCDVwTpqNOx37w+PIGIyZE0XCDVcMcK6vL0pTG7DhT7xXKVGcAnF&#10;3GhoU+pzKWPdojdxEnok9r7C4E1iOTTSDubC5b6TKsuW0htHvNCaHl9brI/VyWs4qu1Opc1ma76r&#10;tHr7uLrpnpzW93fjyzOIhGP6C8MvPqNDyUyHcCIbRadhPl8sOapB8QP2F7MnBeLAejUDWRby/4Hy&#10;BwAA//8DAFBLAQItABQABgAIAAAAIQC2gziS/gAAAOEBAAATAAAAAAAAAAAAAAAAAAAAAABbQ29u&#10;dGVudF9UeXBlc10ueG1sUEsBAi0AFAAGAAgAAAAhADj9If/WAAAAlAEAAAsAAAAAAAAAAAAAAAAA&#10;LwEAAF9yZWxzLy5yZWxzUEsBAi0AFAAGAAgAAAAhAHssu8WnAgAApwUAAA4AAAAAAAAAAAAAAAAA&#10;LgIAAGRycy9lMm9Eb2MueG1sUEsBAi0AFAAGAAgAAAAhAP800wXcAAAACAEAAA8AAAAAAAAAAAAA&#10;AAAAAQUAAGRycy9kb3ducmV2LnhtbFBLBQYAAAAABAAEAPMAAAAKBgAAAAA=&#10;" fillcolor="red" stroked="f" strokeweight="2pt">
                 <v:textbox inset=",0,,0">
                   <w:txbxContent>
                     <w:p>
@@ -4029,7 +4033,7 @@
         <mc:AlternateContent>
           <mc:Choice Requires="wps">
             <w:drawing>
-              <wp:anchor distT="0" distB="0" distL="114300" distR="114300" simplePos="0" relativeHeight="251703296" behindDoc="0" locked="0" layoutInCell="1" allowOverlap="1" wp14:anchorId="640D1790" wp14:editId="654DD9DC">
+              <wp:anchor distT="0" distB="0" distL="114300" distR="114300" simplePos="0" relativeHeight="251703296" behindDoc="0" locked="0" layoutInCell="1" allowOverlap="1" wp14:anchorId="640D1790" wp14:editId="72D35DA2">
                 <wp:simplePos x="0" y="0"/>
                 <wp:positionH relativeFrom="column">
                   <wp:posOffset>3453130</wp:posOffset>
@@ -4117,7 +4121,7 @@
           </mc:Choice>
           <mc:Fallback>
             <w:pict>
-              <v:roundrect w14:anchorId="640D1790" id="Rectangle: Rounded Corners 29" o:spid="_x0000_s1055" style="position:absolute;left:0;text-align:left;margin-left:271.9pt;margin-top:1.4pt;width:52.95pt;height:12.25pt;z-index:251703296;visibility:visible;mso-wrap-style:square;mso-width-percent:0;mso-height-percent:0;mso-wrap-distance-left:9pt;mso-wrap-distance-top:0;mso-wrap-distance-right:9pt;mso-wrap-distance-bottom:0;mso-position-horizontal:absolute;mso-position-horizontal-relative:text;mso-position-vertical:absolute;mso-position-vertical-relative:text;mso-width-percent:0;mso-height-percent:0;mso-width-relative:margin;mso-height-relative:margin;v-text-anchor:middle" arcsize="10923f" o:gfxdata="UEsDBBQABgAIAAAAIQC2gziS/gAAAOEBAAATAAAAW0NvbnRlbnRfVHlwZXNdLnhtbJSRQU7DMBBF&#10;90jcwfIWJU67QAgl6YK0S0CoHGBkTxKLZGx5TGhvj5O2G0SRWNoz/78nu9wcxkFMGNg6quQqL6RA&#10;0s5Y6ir5vt9lD1JwBDIwOMJKHpHlpr69KfdHjyxSmriSfYz+USnWPY7AufNIadK6MEJMx9ApD/oD&#10;OlTrorhX2lFEilmcO2RdNtjC5xDF9pCuTyYBB5bi6bQ4syoJ3g9WQ0ymaiLzg5KdCXlKLjvcW893&#10;SUOqXwnz5DrgnHtJTxOsQfEKIT7DmDSUCaxw7Rqn8787ZsmRM9e2VmPeBN4uqYvTtW7jvijg9N/y&#10;JsXecLq0q+WD6m8AAAD//wMAUEsDBBQABgAIAAAAIQA4/SH/1gAAAJQBAAALAAAAX3JlbHMvLnJl&#10;bHOkkMFqwzAMhu+DvYPRfXGawxijTi+j0GvpHsDYimMaW0Yy2fr2M4PBMnrbUb/Q94l/f/hMi1qR&#10;JVI2sOt6UJgd+ZiDgffL8ekFlFSbvV0oo4EbChzGx4f9GRdb25HMsYhqlCwG5lrLq9biZkxWOiqY&#10;22YiTra2kYMu1l1tQD30/bPm3wwYN0x18gb45AdQl1tp5j/sFB2T0FQ7R0nTNEV3j6o9feQzro1i&#10;OWA14Fm+Q8a1a8+Bvu/d/dMb2JY5uiPbhG/ktn4cqGU/er3pcvwCAAD//wMAUEsDBBQABgAIAAAA&#10;IQAb018JpwIAAKcFAAAOAAAAZHJzL2Uyb0RvYy54bWysVEtv2zAMvg/YfxB0X50ETbsadYogRYYB&#10;RVu0HXpWZCk2IIsapSTOfv0o+dHHih2G5aBQ1MePD5O8vGobw/YKfQ224NOTCWfKSihruy34j6f1&#10;l6+c+SBsKQxYVfCj8vxq8fnT5cHlagYVmFIhIxLr84MreBWCy7PMy0o1wp+AU5YeNWAjAl1xm5Uo&#10;DsTemGw2mZxlB8DSIUjlPWmvu0e+SPxaKxnutPYqMFNwii2kE9O5iWe2uBT5FoWratmHIf4hikbU&#10;lpyOVNciCLbD+g+qppYIHnQ4kdBkoHUtVcqBsplO3mXzWAmnUi5UHO/GMvn/Rytv9/fI6rLgswvO&#10;rGjoGz1Q1YTdGpWzB9jZUpVsBWjpIzMCUcUOzudk+Ojusb95EmP6rcYm/lNirE1VPo5VVm1gkpRn&#10;57PTszlnkp6m8/n8fB45sxdjhz58U9CwKBQcYwwxplRgsb/xocMPuOjQg6nLdW1MuuB2szLI9oK+&#10;+no9oV/v4g3M2Ai2EM06xqjJYnZdPkkKR6MiztgHpalSlMEsRZJ6VI1+hJTKhmn3VIlSde7nr73H&#10;ro4WKd1EGJk1+R+5e4IB2ZEM3F2UPT6aqtTio/Hkb4F1xqNF8gw2jMZNbQE/IjCUVe+5ww9F6koT&#10;qxTaTTt0EUGjagPlkVoLoZs57+S6pu95I3y4F0hDRuNIiyPc0aENHAoOvcRZBfjrI33EU+/TK2cH&#10;GtqC+587gYoz893SVFxMT0/jlKcLCfhauxm0dtesgDpjSqvJySRGbDCDqBGaZ9ory+iNnoSV5LPg&#10;MuBwWYVuidBmkmq5TDCaaCfCjX10MpLHAscWfWqfBbq+mQNNwS0Mgy3yd+3cYaOlheUugK5Tr7/U&#10;sy89bYPUQ/3miuvm9T2hXvbr4jcAAAD//wMAUEsDBBQABgAIAAAAIQDB7/Uj3QAAAAgBAAAPAAAA&#10;ZHJzL2Rvd25yZXYueG1sTI/BbsIwEETvlfoP1lbqrTgEStoQB5VWVS9cGvgAEy+JS7yOYgPh77s9&#10;0dNoNKuZt8VqdJ044xCsJwXTSQICqfbGUqNgt/18egERoiajO0+o4IoBVuX9XaFz4y/0jecqNoJL&#10;KORaQRtjn0sZ6hadDhPfI3F28IPTke3QSDPoC5e7TqZJspBOW+KFVvf43mJ9rE5OwTHdbNO4Xm/0&#10;TxWzj6+rne7IKvX4ML4tQUQc4+0Y/vAZHUpm2vsTmSA6Bc/zGaNHBSkL54v5awZizz6bgSwL+f+B&#10;8hcAAP//AwBQSwECLQAUAAYACAAAACEAtoM4kv4AAADhAQAAEwAAAAAAAAAAAAAAAAAAAAAAW0Nv&#10;bnRlbnRfVHlwZXNdLnhtbFBLAQItABQABgAIAAAAIQA4/SH/1gAAAJQBAAALAAAAAAAAAAAAAAAA&#10;AC8BAABfcmVscy8ucmVsc1BLAQItABQABgAIAAAAIQAb018JpwIAAKcFAAAOAAAAAAAAAAAAAAAA&#10;AC4CAABkcnMvZTJvRG9jLnhtbFBLAQItABQABgAIAAAAIQDB7/Uj3QAAAAgBAAAPAAAAAAAAAAAA&#10;AAAAAAEFAABkcnMvZG93bnJldi54bWxQSwUGAAAAAAQABADzAAAACwYAAAAA&#10;" fillcolor="red" stroked="f" strokeweight="2pt">
+              <v:roundrect w14:anchorId="640D1790" id="Rectangle: Rounded Corners 29" o:spid="_x0000_s1055" style="position:absolute;margin-left:271.9pt;margin-top:1.4pt;width:52.95pt;height:12.25pt;z-index:251703296;visibility:visible;mso-wrap-style:square;mso-width-percent:0;mso-height-percent:0;mso-wrap-distance-left:9pt;mso-wrap-distance-top:0;mso-wrap-distance-right:9pt;mso-wrap-distance-bottom:0;mso-position-horizontal:absolute;mso-position-horizontal-relative:text;mso-position-vertical:absolute;mso-position-vertical-relative:text;mso-width-percent:0;mso-height-percent:0;mso-width-relative:margin;mso-height-relative:margin;v-text-anchor:middle" arcsize="10923f" o:gfxdata="UEsDBBQABgAIAAAAIQC2gziS/gAAAOEBAAATAAAAW0NvbnRlbnRfVHlwZXNdLnhtbJSRQU7DMBBF&#10;90jcwfIWJU67QAgl6YK0S0CoHGBkTxKLZGx5TGhvj5O2G0SRWNoz/78nu9wcxkFMGNg6quQqL6RA&#10;0s5Y6ir5vt9lD1JwBDIwOMJKHpHlpr69KfdHjyxSmriSfYz+USnWPY7AufNIadK6MEJMx9ApD/oD&#10;OlTrorhX2lFEilmcO2RdNtjC5xDF9pCuTyYBB5bi6bQ4syoJ3g9WQ0ymaiLzg5KdCXlKLjvcW893&#10;SUOqXwnz5DrgnHtJTxOsQfEKIT7DmDSUCaxw7Rqn8787ZsmRM9e2VmPeBN4uqYvTtW7jvijg9N/y&#10;JsXecLq0q+WD6m8AAAD//wMAUEsDBBQABgAIAAAAIQA4/SH/1gAAAJQBAAALAAAAX3JlbHMvLnJl&#10;bHOkkMFqwzAMhu+DvYPRfXGawxijTi+j0GvpHsDYimMaW0Yy2fr2M4PBMnrbUb/Q94l/f/hMi1qR&#10;JVI2sOt6UJgd+ZiDgffL8ekFlFSbvV0oo4EbChzGx4f9GRdb25HMsYhqlCwG5lrLq9biZkxWOiqY&#10;22YiTra2kYMu1l1tQD30/bPm3wwYN0x18gb45AdQl1tp5j/sFB2T0FQ7R0nTNEV3j6o9feQzro1i&#10;OWA14Fm+Q8a1a8+Bvu/d/dMb2JY5uiPbhG/ktn4cqGU/er3pcvwCAAD//wMAUEsDBBQABgAIAAAA&#10;IQAb018JpwIAAKcFAAAOAAAAZHJzL2Uyb0RvYy54bWysVEtv2zAMvg/YfxB0X50ETbsadYogRYYB&#10;RVu0HXpWZCk2IIsapSTOfv0o+dHHih2G5aBQ1MePD5O8vGobw/YKfQ224NOTCWfKSihruy34j6f1&#10;l6+c+SBsKQxYVfCj8vxq8fnT5cHlagYVmFIhIxLr84MreBWCy7PMy0o1wp+AU5YeNWAjAl1xm5Uo&#10;DsTemGw2mZxlB8DSIUjlPWmvu0e+SPxaKxnutPYqMFNwii2kE9O5iWe2uBT5FoWratmHIf4hikbU&#10;lpyOVNciCLbD+g+qppYIHnQ4kdBkoHUtVcqBsplO3mXzWAmnUi5UHO/GMvn/Rytv9/fI6rLgswvO&#10;rGjoGz1Q1YTdGpWzB9jZUpVsBWjpIzMCUcUOzudk+Ojusb95EmP6rcYm/lNirE1VPo5VVm1gkpRn&#10;57PTszlnkp6m8/n8fB45sxdjhz58U9CwKBQcYwwxplRgsb/xocMPuOjQg6nLdW1MuuB2szLI9oK+&#10;+no9oV/v4g3M2Ai2EM06xqjJYnZdPkkKR6MiztgHpalSlMEsRZJ6VI1+hJTKhmn3VIlSde7nr73H&#10;ro4WKd1EGJk1+R+5e4IB2ZEM3F2UPT6aqtTio/Hkb4F1xqNF8gw2jMZNbQE/IjCUVe+5ww9F6koT&#10;qxTaTTt0EUGjagPlkVoLoZs57+S6pu95I3y4F0hDRuNIiyPc0aENHAoOvcRZBfjrI33EU+/TK2cH&#10;GtqC+587gYoz893SVFxMT0/jlKcLCfhauxm0dtesgDpjSqvJySRGbDCDqBGaZ9ory+iNnoSV5LPg&#10;MuBwWYVuidBmkmq5TDCaaCfCjX10MpLHAscWfWqfBbq+mQNNwS0Mgy3yd+3cYaOlheUugK5Tr7/U&#10;sy89bYPUQ/3miuvm9T2hXvbr4jcAAAD//wMAUEsDBBQABgAIAAAAIQDB7/Uj3QAAAAgBAAAPAAAA&#10;ZHJzL2Rvd25yZXYueG1sTI/BbsIwEETvlfoP1lbqrTgEStoQB5VWVS9cGvgAEy+JS7yOYgPh77s9&#10;0dNoNKuZt8VqdJ044xCsJwXTSQICqfbGUqNgt/18egERoiajO0+o4IoBVuX9XaFz4y/0jecqNoJL&#10;KORaQRtjn0sZ6hadDhPfI3F28IPTke3QSDPoC5e7TqZJspBOW+KFVvf43mJ9rE5OwTHdbNO4Xm/0&#10;TxWzj6+rne7IKvX4ML4tQUQc4+0Y/vAZHUpm2vsTmSA6Bc/zGaNHBSkL54v5awZizz6bgSwL+f+B&#10;8hcAAP//AwBQSwECLQAUAAYACAAAACEAtoM4kv4AAADhAQAAEwAAAAAAAAAAAAAAAAAAAAAAW0Nv&#10;bnRlbnRfVHlwZXNdLnhtbFBLAQItABQABgAIAAAAIQA4/SH/1gAAAJQBAAALAAAAAAAAAAAAAAAA&#10;AC8BAABfcmVscy8ucmVsc1BLAQItABQABgAIAAAAIQAb018JpwIAAKcFAAAOAAAAAAAAAAAAAAAA&#10;AC4CAABkcnMvZTJvRG9jLnhtbFBLAQItABQABgAIAAAAIQDB7/Uj3QAAAAgBAAAPAAAAAAAAAAAA&#10;AAAAAAEFAABkcnMvZG93bnJldi54bWxQSwUGAAAAAAQABADzAAAACwYAAAAA&#10;" fillcolor="red" stroked="f" strokeweight="2pt">
                 <v:textbox inset=",0,,0">
                   <w:txbxContent>
                     <w:p>
@@ -4171,6 +4175,549 @@
     <w:p>
       <w:pPr>
         <w:pStyle w:val="functionnalTab"/>
+        <w:ind w:left="0"/>
+        <w:rPr>
+          <w:rFonts w:ascii="Open Sans" w:hAnsi="Open Sans" w:cs="Open Sans"/>
+          <w:color w:val="FF0000"/>
+          <w:szCs w:val="24"/>
+        </w:rPr>
+      </w:pPr>
+    </w:p>
+    <w:p>
+      <w:pPr>
+        <w:pStyle w:val="functionnalTab"/>
+        <w:ind w:left="0"/>
+        <w:rPr>
+          <w:rFonts w:ascii="Open Sans" w:hAnsi="Open Sans" w:cs="Open Sans"/>
+          <w:color w:val="808080" w:themeColor="background1" w:themeShade="80"/>
+          <w:szCs w:val="24"/>
+        </w:rPr>
+      </w:pPr>
+      <w:r>
+        <w:rPr>
+          <w:rFonts w:ascii="Open Sans" w:hAnsi="Open Sans" w:cs="Open Sans"/>
+          <w:color w:val="FF0000"/>
+          <w:szCs w:val="24"/>
+        </w:rPr>
+        <mc:AlternateContent>
+          <mc:Choice Requires="wps">
+            <w:drawing>
+              <wp:anchor distT="0" distB="0" distL="114300" distR="114300" simplePos="0" relativeHeight="251713536" behindDoc="0" locked="0" layoutInCell="1" allowOverlap="1" wp14:anchorId="745DA72E" wp14:editId="78761134">
+                <wp:simplePos x="0" y="0"/>
+                <wp:positionH relativeFrom="column">
+                  <wp:posOffset>2219325</wp:posOffset>
+                </wp:positionH>
+                <wp:positionV relativeFrom="paragraph">
+                  <wp:posOffset>13335</wp:posOffset>
+                </wp:positionV>
+                <wp:extent cx="594360" cy="155575"/>
+                <wp:effectExtent l="0" t="0" r="0" b="0"/>
+                <wp:wrapNone/>
+                <wp:docPr id="34" name="Rectangle: Rounded Corners 34"/>
+                <wp:cNvGraphicFramePr/>
+                <a:graphic xmlns:a="http://schemas.openxmlformats.org/drawingml/2006/main">
+                  <a:graphicData uri="http://schemas.microsoft.com/office/word/2010/wordprocessingShape">
+                    <wps:wsp>
+                      <wps:cNvSpPr/>
+                      <wps:spPr>
+                        <a:xfrm>
+                          <a:off x="0" y="0"/>
+                          <a:ext cx="594360" cy="155575"/>
+                        </a:xfrm>
+                        <a:prstGeom prst="roundRect">
+                          <a:avLst/>
+                        </a:prstGeom>
+                        <a:solidFill>
+                          <a:schemeClr val="bg1">
+                            <a:lumMod val="50000"/>
+                          </a:schemeClr>
+                        </a:solidFill>
+                        <a:ln>
+                          <a:noFill/>
+                        </a:ln>
+                      </wps:spPr>
+                      <wps:style>
+                        <a:lnRef idx="2">
+                          <a:schemeClr val="accent1">
+                            <a:shade val="50000"/>
+                          </a:schemeClr>
+                        </a:lnRef>
+                        <a:fillRef idx="1">
+                          <a:schemeClr val="accent1"/>
+                        </a:fillRef>
+                        <a:effectRef idx="0">
+                          <a:schemeClr val="accent1"/>
+                        </a:effectRef>
+                        <a:fontRef idx="minor">
+                          <a:schemeClr val="lt1"/>
+                        </a:fontRef>
+                      </wps:style>
+                      <wps:txbx>
+                        <w:txbxContent>
+                          <w:p>
+                            <w:pPr>
+                              <w:jc w:val="center"/>
+                              <w:rPr>
+                                <w:color w:val="808080" w:themeColor="background1" w:themeShade="80"/>
+                                <w:sz w:val="16"/>
+                                <w:lang w:val="fr-FR"/>
+                              </w:rPr>
+                            </w:pPr>
+                            <w:r>
+                              <w:rPr>
+                                <w:sz w:val="16"/>
+                                <w:lang w:val="fr-FR"/>
+                              </w:rPr>
+                              <w:t>TOTAL</w:t>
+                            </w:r>
+                          </w:p>
+                        </w:txbxContent>
+                      </wps:txbx>
+                      <wps:bodyPr rot="0" spcFirstLastPara="0" vertOverflow="overflow" horzOverflow="overflow" vert="horz" wrap="square" lIns="91440" tIns="0" rIns="91440" bIns="0" numCol="1" spcCol="0" rtlCol="0" fromWordArt="0" anchor="ctr" anchorCtr="0" forceAA="0" compatLnSpc="1">
+                        <a:prstTxWarp prst="textNoShape">
+                          <a:avLst/>
+                        </a:prstTxWarp>
+                        <a:noAutofit/>
+                      </wps:bodyPr>
+                    </wps:wsp>
+                  </a:graphicData>
+                </a:graphic>
+                <wp14:sizeRelH relativeFrom="margin">
+                  <wp14:pctWidth>0</wp14:pctWidth>
+                </wp14:sizeRelH>
+                <wp14:sizeRelV relativeFrom="margin">
+                  <wp14:pctHeight>0</wp14:pctHeight>
+                </wp14:sizeRelV>
+              </wp:anchor>
+            </w:drawing>
+          </mc:Choice>
+          <mc:Fallback>
+            <w:pict>
+              <v:roundrect w14:anchorId="745DA72E" id="Rectangle: Rounded Corners 34" o:spid="_x0000_s1056" style="position:absolute;margin-left:174.75pt;margin-top:1.05pt;width:46.8pt;height:12.25pt;z-index:251713536;visibility:visible;mso-wrap-style:square;mso-width-percent:0;mso-height-percent:0;mso-wrap-distance-left:9pt;mso-wrap-distance-top:0;mso-wrap-distance-right:9pt;mso-wrap-distance-bottom:0;mso-position-horizontal:absolute;mso-position-horizontal-relative:text;mso-position-vertical:absolute;mso-position-vertical-relative:text;mso-width-percent:0;mso-height-percent:0;mso-width-relative:margin;mso-height-relative:margin;v-text-anchor:middle" arcsize="10923f" o:gfxdata="UEsDBBQABgAIAAAAIQC2gziS/gAAAOEBAAATAAAAW0NvbnRlbnRfVHlwZXNdLnhtbJSRQU7DMBBF&#10;90jcwfIWJU67QAgl6YK0S0CoHGBkTxKLZGx5TGhvj5O2G0SRWNoz/78nu9wcxkFMGNg6quQqL6RA&#10;0s5Y6ir5vt9lD1JwBDIwOMJKHpHlpr69KfdHjyxSmriSfYz+USnWPY7AufNIadK6MEJMx9ApD/oD&#10;OlTrorhX2lFEilmcO2RdNtjC5xDF9pCuTyYBB5bi6bQ4syoJ3g9WQ0ymaiLzg5KdCXlKLjvcW893&#10;SUOqXwnz5DrgnHtJTxOsQfEKIT7DmDSUCaxw7Rqn8787ZsmRM9e2VmPeBN4uqYvTtW7jvijg9N/y&#10;JsXecLq0q+WD6m8AAAD//wMAUEsDBBQABgAIAAAAIQA4/SH/1gAAAJQBAAALAAAAX3JlbHMvLnJl&#10;bHOkkMFqwzAMhu+DvYPRfXGawxijTi+j0GvpHsDYimMaW0Yy2fr2M4PBMnrbUb/Q94l/f/hMi1qR&#10;JVI2sOt6UJgd+ZiDgffL8ekFlFSbvV0oo4EbChzGx4f9GRdb25HMsYhqlCwG5lrLq9biZkxWOiqY&#10;22YiTra2kYMu1l1tQD30/bPm3wwYN0x18gb45AdQl1tp5j/sFB2T0FQ7R0nTNEV3j6o9feQzro1i&#10;OWA14Fm+Q8a1a8+Bvu/d/dMb2JY5uiPbhG/ktn4cqGU/er3pcvwCAAD//wMAUEsDBBQABgAIAAAA&#10;IQAc1T5HrQIAAMoFAAAOAAAAZHJzL2Uyb0RvYy54bWysVFFPGzEMfp+0/xDlfVwLLRsnrqgqYprE&#10;AAETz2ku6Z2UxFmS9tr9+jnJ3TEY2qRpfbg6jv3Z/mL7/GKvFdkJ51swFZ0eTSgRhkPdmk1Fvz1e&#10;ffhEiQ/M1EyBERU9CE8vFu/fnXe2FMfQgKqFIwhifNnZijYh2LIoPG+EZv4IrDB4KcFpFvDoNkXt&#10;WIfoWhXHk8lp0YGrrQMuvEftZb6ki4QvpeDhVkovAlEVxdxC+rr0XcdvsThn5cYx27S8T4P9Qxaa&#10;tQaDjlCXLDCyde1vULrlDjzIcMRBFyBly0WqAauZTl5V89AwK1ItSI63I03+/8Hym92dI21d0ZMZ&#10;JYZpfKN7ZI2ZjRIluYetqUVNVuAMPjJBI2Sss75Exwd75/qTRzGWv5dOx38sjOwTy4eRZbEPhKNy&#10;fjY7OcW34Hg1nc/nH+cRs3h2ts6HzwI0iUJFXcwh5pQIZrtrH7L9YBcDelBtfdUqlQ6xe8RKObJj&#10;+O7rzTS5qq3+CnXWzSf46+OmZovmKYsXSMpEPAMROQeNmiISkEtOUjgoEe2UuRcSycQij1PEETkH&#10;ZZwLE3IyvmG1+FsuCTAiS4w/YvcAL4scsHOWvX10FWkKRufJnxLLzqNHigwmjM66NeDeAlBYVR85&#10;2w8kZWoiS2G/3udGS7xH1RrqA3afgzyW3vKrFp/8mvlwxxzOIXYJ7pZwix+poKso9BIlDbgfb+mj&#10;PY4H3lLS4VxX1H/fMicoUV8MDs7ZdDaLiyAdUHC/ateD1mz1CrB1pri9LE9itA1qEKUD/YSrZxmj&#10;4RUzHGNWlAc3HFYh7xlcXlwsl8kMh96ycG0eLI/gkeDYxY/7J+Zs3+8BB+UGhtln5auOz7bR08By&#10;G0C2aRye+eypx4WR+rlfbnEj/XpOVs8rePETAAD//wMAUEsDBBQABgAIAAAAIQC3o0D03wAAAAgB&#10;AAAPAAAAZHJzL2Rvd25yZXYueG1sTI/NTsMwEITvSLyDtUhcEHWaphENcaoKhMQN9QepRzfZxlHt&#10;dRS7beDpWU5w29GMZr8pl6Oz4oJD6DwpmE4SEEi1bzpqFey2b49PIELU1GjrCRV8YYBldXtT6qLx&#10;V1rjZRNbwSUUCq3AxNgXUobaoNNh4nsk9o5+cDqyHFrZDPrK5c7KNEly6XRH/MHoHl8M1qfN2Smo&#10;jXn9/MDV/JQ+0Hb3bvdD+r1X6v5uXD2DiDjGvzD84jM6VMx08GdqgrAKZtlizlEF6RQE+1k24+PA&#10;Os9BVqX8P6D6AQAA//8DAFBLAQItABQABgAIAAAAIQC2gziS/gAAAOEBAAATAAAAAAAAAAAAAAAA&#10;AAAAAABbQ29udGVudF9UeXBlc10ueG1sUEsBAi0AFAAGAAgAAAAhADj9If/WAAAAlAEAAAsAAAAA&#10;AAAAAAAAAAAALwEAAF9yZWxzLy5yZWxzUEsBAi0AFAAGAAgAAAAhABzVPketAgAAygUAAA4AAAAA&#10;AAAAAAAAAAAALgIAAGRycy9lMm9Eb2MueG1sUEsBAi0AFAAGAAgAAAAhALejQPTfAAAACAEAAA8A&#10;AAAAAAAAAAAAAAAABwUAAGRycy9kb3ducmV2LnhtbFBLBQYAAAAABAAEAPMAAAATBgAAAAA=&#10;" fillcolor="#7f7f7f [1612]" stroked="f" strokeweight="2pt">
+                <v:textbox inset=",0,,0">
+                  <w:txbxContent>
+                    <w:p>
+                      <w:pPr>
+                        <w:jc w:val="center"/>
+                        <w:rPr>
+                          <w:color w:val="808080" w:themeColor="background1" w:themeShade="80"/>
+                          <w:sz w:val="16"/>
+                          <w:lang w:val="fr-FR"/>
+                        </w:rPr>
+                      </w:pPr>
+                      <w:r>
+                        <w:rPr>
+                          <w:sz w:val="16"/>
+                          <w:lang w:val="fr-FR"/>
+                        </w:rPr>
+                        <w:t>TOTAL</w:t>
+                      </w:r>
+                    </w:p>
+                  </w:txbxContent>
+                </v:textbox>
+              </v:roundrect>
+            </w:pict>
+          </mc:Fallback>
+        </mc:AlternateContent>
+      </w:r>
+      <w:r>
+        <w:rPr>
+          <w:rFonts w:ascii="Open Sans" w:hAnsi="Open Sans" w:cs="Open Sans"/>
+          <w:color w:val="FF0000"/>
+          <w:szCs w:val="24"/>
+        </w:rPr>
+        <mc:AlternateContent>
+          <mc:Choice Requires="wps">
+            <w:drawing>
+              <wp:anchor distT="0" distB="0" distL="114300" distR="114300" simplePos="0" relativeHeight="251714560" behindDoc="0" locked="0" layoutInCell="1" allowOverlap="1" wp14:anchorId="0006767B" wp14:editId="700502DB">
+                <wp:simplePos x="0" y="0"/>
+                <wp:positionH relativeFrom="column">
+                  <wp:posOffset>4187825</wp:posOffset>
+                </wp:positionH>
+                <wp:positionV relativeFrom="paragraph">
+                  <wp:posOffset>13335</wp:posOffset>
+                </wp:positionV>
+                <wp:extent cx="502920" cy="155575"/>
+                <wp:effectExtent l="0" t="0" r="0" b="0"/>
+                <wp:wrapNone/>
+                <wp:docPr id="37" name="Rectangle: Rounded Corners 37"/>
+                <wp:cNvGraphicFramePr/>
+                <a:graphic xmlns:a="http://schemas.openxmlformats.org/drawingml/2006/main">
+                  <a:graphicData uri="http://schemas.microsoft.com/office/word/2010/wordprocessingShape">
+                    <wps:wsp>
+                      <wps:cNvSpPr/>
+                      <wps:spPr>
+                        <a:xfrm>
+                          <a:off x="0" y="0"/>
+                          <a:ext cx="502920" cy="155575"/>
+                        </a:xfrm>
+                        <a:prstGeom prst="roundRect">
+                          <a:avLst/>
+                        </a:prstGeom>
+                        <a:solidFill>
+                          <a:schemeClr val="bg1">
+                            <a:lumMod val="50000"/>
+                          </a:schemeClr>
+                        </a:solidFill>
+                        <a:ln>
+                          <a:noFill/>
+                        </a:ln>
+                      </wps:spPr>
+                      <wps:style>
+                        <a:lnRef idx="2">
+                          <a:schemeClr val="accent1">
+                            <a:shade val="50000"/>
+                          </a:schemeClr>
+                        </a:lnRef>
+                        <a:fillRef idx="1">
+                          <a:schemeClr val="accent1"/>
+                        </a:fillRef>
+                        <a:effectRef idx="0">
+                          <a:schemeClr val="accent1"/>
+                        </a:effectRef>
+                        <a:fontRef idx="minor">
+                          <a:schemeClr val="lt1"/>
+                        </a:fontRef>
+                      </wps:style>
+                      <wps:txbx>
+                        <w:txbxContent>
+                          <w:p>
+                            <w:pPr>
+                              <w:jc w:val="center"/>
+                              <w:rPr>
+                                <w:sz w:val="16"/>
+                                <w:lang w:val="fr-FR"/>
+                              </w:rPr>
+                            </w:pPr>
+                            <w:r>
+                              <w:rPr>
+                                <w:sz w:val="16"/>
+                                <w:lang w:val="fr-FR"/>
+                              </w:rPr>
+                              <w:t>ALL</w:t>
+                            </w:r>
+                          </w:p>
+                        </w:txbxContent>
+                      </wps:txbx>
+                      <wps:bodyPr rot="0" spcFirstLastPara="0" vertOverflow="overflow" horzOverflow="overflow" vert="horz" wrap="square" lIns="91440" tIns="0" rIns="91440" bIns="0" numCol="1" spcCol="0" rtlCol="0" fromWordArt="0" anchor="ctr" anchorCtr="0" forceAA="0" compatLnSpc="1">
+                        <a:prstTxWarp prst="textNoShape">
+                          <a:avLst/>
+                        </a:prstTxWarp>
+                        <a:noAutofit/>
+                      </wps:bodyPr>
+                    </wps:wsp>
+                  </a:graphicData>
+                </a:graphic>
+                <wp14:sizeRelH relativeFrom="margin">
+                  <wp14:pctWidth>0</wp14:pctWidth>
+                </wp14:sizeRelH>
+                <wp14:sizeRelV relativeFrom="margin">
+                  <wp14:pctHeight>0</wp14:pctHeight>
+                </wp14:sizeRelV>
+              </wp:anchor>
+            </w:drawing>
+          </mc:Choice>
+          <mc:Fallback>
+            <w:pict>
+              <v:roundrect w14:anchorId="0006767B" id="Rectangle: Rounded Corners 37" o:spid="_x0000_s1057" style="position:absolute;margin-left:329.75pt;margin-top:1.05pt;width:39.6pt;height:12.25pt;z-index:251714560;visibility:visible;mso-wrap-style:square;mso-width-percent:0;mso-height-percent:0;mso-wrap-distance-left:9pt;mso-wrap-distance-top:0;mso-wrap-distance-right:9pt;mso-wrap-distance-bottom:0;mso-position-horizontal:absolute;mso-position-horizontal-relative:text;mso-position-vertical:absolute;mso-position-vertical-relative:text;mso-width-percent:0;mso-height-percent:0;mso-width-relative:margin;mso-height-relative:margin;v-text-anchor:middle" arcsize="10923f" o:gfxdata="UEsDBBQABgAIAAAAIQC2gziS/gAAAOEBAAATAAAAW0NvbnRlbnRfVHlwZXNdLnhtbJSRQU7DMBBF&#10;90jcwfIWJU67QAgl6YK0S0CoHGBkTxKLZGx5TGhvj5O2G0SRWNoz/78nu9wcxkFMGNg6quQqL6RA&#10;0s5Y6ir5vt9lD1JwBDIwOMJKHpHlpr69KfdHjyxSmriSfYz+USnWPY7AufNIadK6MEJMx9ApD/oD&#10;OlTrorhX2lFEilmcO2RdNtjC5xDF9pCuTyYBB5bi6bQ4syoJ3g9WQ0ymaiLzg5KdCXlKLjvcW893&#10;SUOqXwnz5DrgnHtJTxOsQfEKIT7DmDSUCaxw7Rqn8787ZsmRM9e2VmPeBN4uqYvTtW7jvijg9N/y&#10;JsXecLq0q+WD6m8AAAD//wMAUEsDBBQABgAIAAAAIQA4/SH/1gAAAJQBAAALAAAAX3JlbHMvLnJl&#10;bHOkkMFqwzAMhu+DvYPRfXGawxijTi+j0GvpHsDYimMaW0Yy2fr2M4PBMnrbUb/Q94l/f/hMi1qR&#10;JVI2sOt6UJgd+ZiDgffL8ekFlFSbvV0oo4EbChzGx4f9GRdb25HMsYhqlCwG5lrLq9biZkxWOiqY&#10;22YiTra2kYMu1l1tQD30/bPm3wwYN0x18gb45AdQl1tp5j/sFB2T0FQ7R0nTNEV3j6o9feQzro1i&#10;OWA14Fm+Q8a1a8+Bvu/d/dMb2JY5uiPbhG/ktn4cqGU/er3pcvwCAAD//wMAUEsDBBQABgAIAAAA&#10;IQBg4LfjrQIAAMoFAAAOAAAAZHJzL2Uyb0RvYy54bWysVE1v2zAMvQ/YfxB0X+1kzboadYogRYcB&#10;XVu0HXpWZDk2IImapMTOfv0oyXY/VmzAsBwciiIfySeSZ+e9kmQvrGtBl3R2lFMiNIeq1duSfn+4&#10;/PCZEueZrpgELUp6EI6eL9+/O+tMIebQgKyEJQiiXdGZkjbemyLLHG+EYu4IjNB4WYNVzOPRbrPK&#10;sg7Rlczmef4p68BWxgIXzqH2Il3SZcSva8H9TV074YksKebm49fG7yZ8s+UZK7aWmablQxrsH7JQ&#10;rNUYdIK6YJ6RnW1/g1Itt+Cg9kccVAZ13XIRa8BqZvmrau4bZkSsBclxZqLJ/T9Yfr2/taStSvrx&#10;hBLNFL7RHbLG9FaKgtzBTleiImuwGh+ZoBEy1hlXoOO9ubXDyaEYyu9rq8I/Fkb6yPJhYln0nnBU&#10;LvL56RzfguPVbLFYnCwCZvbkbKzzXwQoEoSS2pBDyCkSzPZXzif70S4EdCDb6rKVMh5C94i1tGTP&#10;8N0321l0lTv1DaqkW+T4G+LGZgvmMYsXSFIHPA0BOQUNmiwQkEqOkj9IEeykvhM1kolFzmPECTkF&#10;ZZwL7VMyrmGV+FsuETAg1xh/wh4AXhY5YqcsB/vgKuIUTM75nxJLzpNHjAzaT86q1WDfApBY1RA5&#10;2Y8kJWoCS77f9KnRomlQbaA6YPdZSGPpDL9s8cmvmPO3zOIcYpfgbvE3+KkldCWFQaKkAfvzLX2w&#10;x/HAW0o6nOuSuh87ZgUl8qvGwTmdHR+HRRAPKNjn2s2o1Tu1BmydGW4vw6MYbL0cxdqCesTVswrR&#10;8IppjjFLyr0dD2uf9gwuLy5Wq2iGQ2+Yv9L3hgfwQHDo4of+kVkz9LvHQbmGcfZZ8arjk23w1LDa&#10;eajbOA5PfA7U48KI/Twst7CRnp+j1dMKXv4CAAD//wMAUEsDBBQABgAIAAAAIQDI5qcJ3wAAAAgB&#10;AAAPAAAAZHJzL2Rvd25yZXYueG1sTI/NTsMwEITvSLyDtUhcEHUalLSkcaoKhMQN9QepRzfexlHt&#10;dWS7beDpMSc4jmY08029HK1hF/ShdyRgOsmAIbVO9dQJ2G3fHufAQpSkpHGEAr4wwLK5vallpdyV&#10;1njZxI6lEgqVFKBjHCrOQ6vRyjBxA1Lyjs5bGZP0HVdeXlO5NTzPspJb2VNa0HLAF43taXO2Alqt&#10;Xz8/cFWc8gfa7t7N3uffeyHu78bVAljEMf6F4Rc/oUOTmA7uTCowI6AsnosUFZBPgSV/9jSfATsk&#10;XZbAm5r/P9D8AAAA//8DAFBLAQItABQABgAIAAAAIQC2gziS/gAAAOEBAAATAAAAAAAAAAAAAAAA&#10;AAAAAABbQ29udGVudF9UeXBlc10ueG1sUEsBAi0AFAAGAAgAAAAhADj9If/WAAAAlAEAAAsAAAAA&#10;AAAAAAAAAAAALwEAAF9yZWxzLy5yZWxzUEsBAi0AFAAGAAgAAAAhAGDgt+OtAgAAygUAAA4AAAAA&#10;AAAAAAAAAAAALgIAAGRycy9lMm9Eb2MueG1sUEsBAi0AFAAGAAgAAAAhAMjmpwnfAAAACAEAAA8A&#10;AAAAAAAAAAAAAAAABwUAAGRycy9kb3ducmV2LnhtbFBLBQYAAAAABAAEAPMAAAATBgAAAAA=&#10;" fillcolor="#7f7f7f [1612]" stroked="f" strokeweight="2pt">
+                <v:textbox inset=",0,,0">
+                  <w:txbxContent>
+                    <w:p>
+                      <w:pPr>
+                        <w:jc w:val="center"/>
+                        <w:rPr>
+                          <w:sz w:val="16"/>
+                          <w:lang w:val="fr-FR"/>
+                        </w:rPr>
+                      </w:pPr>
+                      <w:r>
+                        <w:rPr>
+                          <w:sz w:val="16"/>
+                          <w:lang w:val="fr-FR"/>
+                        </w:rPr>
+                        <w:t>ALL</w:t>
+                      </w:r>
+                    </w:p>
+                  </w:txbxContent>
+                </v:textbox>
+              </v:roundrect>
+            </w:pict>
+          </mc:Fallback>
+        </mc:AlternateContent>
+      </w:r>
+      <w:r>
+        <w:rPr>
+          <w:rFonts w:ascii="Open Sans" w:hAnsi="Open Sans" w:cs="Open Sans"/>
+          <w:color w:val="FF0000"/>
+          <w:szCs w:val="24"/>
+        </w:rPr>
+        <mc:AlternateContent>
+          <mc:Choice Requires="wps">
+            <w:drawing>
+              <wp:anchor distT="0" distB="0" distL="114300" distR="114300" simplePos="0" relativeHeight="251715584" behindDoc="0" locked="0" layoutInCell="1" allowOverlap="1" wp14:anchorId="67FB1DF0" wp14:editId="61D6B02C">
+                <wp:simplePos x="0" y="0"/>
+                <wp:positionH relativeFrom="column">
+                  <wp:posOffset>2854325</wp:posOffset>
+                </wp:positionH>
+                <wp:positionV relativeFrom="paragraph">
+                  <wp:posOffset>13335</wp:posOffset>
+                </wp:positionV>
+                <wp:extent cx="594360" cy="155575"/>
+                <wp:effectExtent l="0" t="0" r="0" b="0"/>
+                <wp:wrapNone/>
+                <wp:docPr id="38" name="Rectangle: Rounded Corners 38"/>
+                <wp:cNvGraphicFramePr/>
+                <a:graphic xmlns:a="http://schemas.openxmlformats.org/drawingml/2006/main">
+                  <a:graphicData uri="http://schemas.microsoft.com/office/word/2010/wordprocessingShape">
+                    <wps:wsp>
+                      <wps:cNvSpPr/>
+                      <wps:spPr>
+                        <a:xfrm>
+                          <a:off x="0" y="0"/>
+                          <a:ext cx="594360" cy="155575"/>
+                        </a:xfrm>
+                        <a:prstGeom prst="roundRect">
+                          <a:avLst/>
+                        </a:prstGeom>
+                        <a:solidFill>
+                          <a:schemeClr val="bg1">
+                            <a:lumMod val="50000"/>
+                          </a:schemeClr>
+                        </a:solidFill>
+                        <a:ln>
+                          <a:noFill/>
+                        </a:ln>
+                      </wps:spPr>
+                      <wps:style>
+                        <a:lnRef idx="2">
+                          <a:schemeClr val="accent1">
+                            <a:shade val="50000"/>
+                          </a:schemeClr>
+                        </a:lnRef>
+                        <a:fillRef idx="1">
+                          <a:schemeClr val="accent1"/>
+                        </a:fillRef>
+                        <a:effectRef idx="0">
+                          <a:schemeClr val="accent1"/>
+                        </a:effectRef>
+                        <a:fontRef idx="minor">
+                          <a:schemeClr val="lt1"/>
+                        </a:fontRef>
+                      </wps:style>
+                      <wps:txbx>
+                        <w:txbxContent>
+                          <w:p>
+                            <w:pPr>
+                              <w:jc w:val="center"/>
+                              <w:rPr>
+                                <w:sz w:val="16"/>
+                                <w:lang w:val="fr-FR"/>
+                              </w:rPr>
+                            </w:pPr>
+                            <w:r>
+                              <w:rPr>
+                                <w:sz w:val="16"/>
+                                <w:lang w:val="fr-FR"/>
+                              </w:rPr>
+                              <w:t>ADDED</w:t>
+                            </w:r>
+                          </w:p>
+                        </w:txbxContent>
+                      </wps:txbx>
+                      <wps:bodyPr rot="0" spcFirstLastPara="0" vertOverflow="overflow" horzOverflow="overflow" vert="horz" wrap="square" lIns="91440" tIns="0" rIns="91440" bIns="0" numCol="1" spcCol="0" rtlCol="0" fromWordArt="0" anchor="ctr" anchorCtr="0" forceAA="0" compatLnSpc="1">
+                        <a:prstTxWarp prst="textNoShape">
+                          <a:avLst/>
+                        </a:prstTxWarp>
+                        <a:noAutofit/>
+                      </wps:bodyPr>
+                    </wps:wsp>
+                  </a:graphicData>
+                </a:graphic>
+                <wp14:sizeRelH relativeFrom="margin">
+                  <wp14:pctWidth>0</wp14:pctWidth>
+                </wp14:sizeRelH>
+                <wp14:sizeRelV relativeFrom="margin">
+                  <wp14:pctHeight>0</wp14:pctHeight>
+                </wp14:sizeRelV>
+              </wp:anchor>
+            </w:drawing>
+          </mc:Choice>
+          <mc:Fallback>
+            <w:pict>
+              <v:roundrect w14:anchorId="67FB1DF0" id="Rectangle: Rounded Corners 38" o:spid="_x0000_s1058" style="position:absolute;margin-left:224.75pt;margin-top:1.05pt;width:46.8pt;height:12.25pt;z-index:251715584;visibility:visible;mso-wrap-style:square;mso-width-percent:0;mso-height-percent:0;mso-wrap-distance-left:9pt;mso-wrap-distance-top:0;mso-wrap-distance-right:9pt;mso-wrap-distance-bottom:0;mso-position-horizontal:absolute;mso-position-horizontal-relative:text;mso-position-vertical:absolute;mso-position-vertical-relative:text;mso-width-percent:0;mso-height-percent:0;mso-width-relative:margin;mso-height-relative:margin;v-text-anchor:middle" arcsize="10923f" o:gfxdata="UEsDBBQABgAIAAAAIQC2gziS/gAAAOEBAAATAAAAW0NvbnRlbnRfVHlwZXNdLnhtbJSRQU7DMBBF&#10;90jcwfIWJU67QAgl6YK0S0CoHGBkTxKLZGx5TGhvj5O2G0SRWNoz/78nu9wcxkFMGNg6quQqL6RA&#10;0s5Y6ir5vt9lD1JwBDIwOMJKHpHlpr69KfdHjyxSmriSfYz+USnWPY7AufNIadK6MEJMx9ApD/oD&#10;OlTrorhX2lFEilmcO2RdNtjC5xDF9pCuTyYBB5bi6bQ4syoJ3g9WQ0ymaiLzg5KdCXlKLjvcW893&#10;SUOqXwnz5DrgnHtJTxOsQfEKIT7DmDSUCaxw7Rqn8787ZsmRM9e2VmPeBN4uqYvTtW7jvijg9N/y&#10;JsXecLq0q+WD6m8AAAD//wMAUEsDBBQABgAIAAAAIQA4/SH/1gAAAJQBAAALAAAAX3JlbHMvLnJl&#10;bHOkkMFqwzAMhu+DvYPRfXGawxijTi+j0GvpHsDYimMaW0Yy2fr2M4PBMnrbUb/Q94l/f/hMi1qR&#10;JVI2sOt6UJgd+ZiDgffL8ekFlFSbvV0oo4EbChzGx4f9GRdb25HMsYhqlCwG5lrLq9biZkxWOiqY&#10;22YiTra2kYMu1l1tQD30/bPm3wwYN0x18gb45AdQl1tp5j/sFB2T0FQ7R0nTNEV3j6o9feQzro1i&#10;OWA14Fm+Q8a1a8+Bvu/d/dMb2JY5uiPbhG/ktn4cqGU/er3pcvwCAAD//wMAUEsDBBQABgAIAAAA&#10;IQBUypbjrgIAAMoFAAAOAAAAZHJzL2Uyb0RvYy54bWysVMFu2zAMvQ/YPwi6r07SpluNOkWQosOA&#10;ri3aDj0rshwbkEVNUuJkXz9Sst21KzZgWA4ORZGP5BPJ84t9q9lOOd+AKfj0aMKZMhLKxmwK/u3x&#10;6sMnznwQphQajCr4QXl+sXj/7ryzuZpBDbpUjiGI8XlnC16HYPMs87JWrfBHYJXBywpcKwIe3SYr&#10;negQvdXZbDI5zTpwpXUglfeovUyXfBHxq0rJcFtVXgWmC465hfh18bumb7Y4F/nGCVs3sk9D/EMW&#10;rWgMBh2hLkUQbOua36DaRjrwUIUjCW0GVdVIFWvAaqaTV9U81MKqWAuS4+1Ik/9/sPJmd+dYUxb8&#10;GF/KiBbf6B5ZE2ajVc7uYWtKVbIVOIOPzNAIGeusz9Hxwd65/uRRpPL3lWvpHwtj+8jyYWRZ7QOT&#10;qJyfnRyf4ltIvJrO5/OPc8LMnp2t8+GzgpaRUHBHOVBOkWCxu/Yh2Q92FNCDbsqrRut4oO5RK+3Y&#10;TuC7rzfT6Kq37Vcok24+wV8fNzYbmccsXiBpQ3gGCDkFJU1GBKSSoxQOWpGdNveqQjKxyFmMOCKn&#10;oEJKZUJKxteiVH/LJQIScoXxR+we4GWRA3bKsrcnVxWnYHSe/Cmx5Dx6xMhgwujcNgbcWwAaq+oj&#10;J/uBpEQNsRT2631qtBmZkmoN5QG7z0EaS2/lVYNPfi18uBMO5xC7BHdLuMVPpaErOPQSZzW4H2/p&#10;yR7HA28563CuC+6/b4VTnOkvBgfnbHpyQosgHlBwv2rXg9Zs2xVg60xxe1kZRbINehArB+0Trp4l&#10;RcMrYSTGLLgMbjisQtozuLykWi6jGQ69FeHaPFhJ4EQwdfHj/kk42/d7wEG5gWH2Rf6q45MteRpY&#10;bgNUTRyHZz576nFhxH7ulxttpF/P0ep5BS9+AgAA//8DAFBLAwQUAAYACAAAACEAB4QtbN8AAAAI&#10;AQAADwAAAGRycy9kb3ducmV2LnhtbEyPQUvDQBCF74L/YRnBi9hNYxI0ZlOKIvQmthV63CZjNjQ7&#10;G3a3beyvdzzpbR7v8eZ71WKygzihD70jBfNZAgKpcW1PnYLt5u3+EUSImlo9OEIF3xhgUV9fVbps&#10;3Zk+8LSOneASCqVWYGIcSylDY9DqMHMjEntfzlsdWfpOtl6fudwOMk2SQlrdE38wesQXg81hfbQK&#10;GmNeP99xmR/SO9psV8POp5edUrc30/IZRMQp/oXhF5/RoWamvTtSG8SgIMueco4qSOcg2M+zBz72&#10;rIsCZF3J/wPqHwAAAP//AwBQSwECLQAUAAYACAAAACEAtoM4kv4AAADhAQAAEwAAAAAAAAAAAAAA&#10;AAAAAAAAW0NvbnRlbnRfVHlwZXNdLnhtbFBLAQItABQABgAIAAAAIQA4/SH/1gAAAJQBAAALAAAA&#10;AAAAAAAAAAAAAC8BAABfcmVscy8ucmVsc1BLAQItABQABgAIAAAAIQBUypbjrgIAAMoFAAAOAAAA&#10;AAAAAAAAAAAAAC4CAABkcnMvZTJvRG9jLnhtbFBLAQItABQABgAIAAAAIQAHhC1s3wAAAAgBAAAP&#10;AAAAAAAAAAAAAAAAAAgFAABkcnMvZG93bnJldi54bWxQSwUGAAAAAAQABADzAAAAFAYAAAAA&#10;" fillcolor="#7f7f7f [1612]" stroked="f" strokeweight="2pt">
+                <v:textbox inset=",0,,0">
+                  <w:txbxContent>
+                    <w:p>
+                      <w:pPr>
+                        <w:jc w:val="center"/>
+                        <w:rPr>
+                          <w:sz w:val="16"/>
+                          <w:lang w:val="fr-FR"/>
+                        </w:rPr>
+                      </w:pPr>
+                      <w:r>
+                        <w:rPr>
+                          <w:sz w:val="16"/>
+                          <w:lang w:val="fr-FR"/>
+                        </w:rPr>
+                        <w:t>ADDED</w:t>
+                      </w:r>
+                    </w:p>
+                  </w:txbxContent>
+                </v:textbox>
+              </v:roundrect>
+            </w:pict>
+          </mc:Fallback>
+        </mc:AlternateContent>
+      </w:r>
+      <w:r>
+        <w:rPr>
+          <w:rFonts w:ascii="Open Sans" w:hAnsi="Open Sans" w:cs="Open Sans"/>
+          <w:color w:val="FF0000"/>
+          <w:szCs w:val="24"/>
+        </w:rPr>
+        <mc:AlternateContent>
+          <mc:Choice Requires="wps">
+            <w:drawing>
+              <wp:anchor distT="0" distB="0" distL="114300" distR="114300" simplePos="0" relativeHeight="251716608" behindDoc="0" locked="0" layoutInCell="1" allowOverlap="1" wp14:anchorId="69124941" wp14:editId="051AD16F">
+                <wp:simplePos x="0" y="0"/>
+                <wp:positionH relativeFrom="column">
+                  <wp:posOffset>3477895</wp:posOffset>
+                </wp:positionH>
+                <wp:positionV relativeFrom="paragraph">
+                  <wp:posOffset>13335</wp:posOffset>
+                </wp:positionV>
+                <wp:extent cx="672465" cy="155575"/>
+                <wp:effectExtent l="0" t="0" r="0" b="0"/>
+                <wp:wrapNone/>
+                <wp:docPr id="42" name="Rectangle: Rounded Corners 42"/>
+                <wp:cNvGraphicFramePr/>
+                <a:graphic xmlns:a="http://schemas.openxmlformats.org/drawingml/2006/main">
+                  <a:graphicData uri="http://schemas.microsoft.com/office/word/2010/wordprocessingShape">
+                    <wps:wsp>
+                      <wps:cNvSpPr/>
+                      <wps:spPr>
+                        <a:xfrm>
+                          <a:off x="0" y="0"/>
+                          <a:ext cx="672465" cy="155575"/>
+                        </a:xfrm>
+                        <a:prstGeom prst="roundRect">
+                          <a:avLst/>
+                        </a:prstGeom>
+                        <a:solidFill>
+                          <a:schemeClr val="bg1">
+                            <a:lumMod val="50000"/>
+                          </a:schemeClr>
+                        </a:solidFill>
+                        <a:ln>
+                          <a:noFill/>
+                        </a:ln>
+                      </wps:spPr>
+                      <wps:style>
+                        <a:lnRef idx="2">
+                          <a:schemeClr val="accent1">
+                            <a:shade val="50000"/>
+                          </a:schemeClr>
+                        </a:lnRef>
+                        <a:fillRef idx="1">
+                          <a:schemeClr val="accent1"/>
+                        </a:fillRef>
+                        <a:effectRef idx="0">
+                          <a:schemeClr val="accent1"/>
+                        </a:effectRef>
+                        <a:fontRef idx="minor">
+                          <a:schemeClr val="lt1"/>
+                        </a:fontRef>
+                      </wps:style>
+                      <wps:txbx>
+                        <w:txbxContent>
+                          <w:p>
+                            <w:pPr>
+                              <w:jc w:val="center"/>
+                              <w:rPr>
+                                <w:sz w:val="16"/>
+                                <w:lang w:val="fr-FR"/>
+                              </w:rPr>
+                            </w:pPr>
+                            <w:r>
+                              <w:rPr>
+                                <w:sz w:val="16"/>
+                                <w:lang w:val="fr-FR"/>
+                              </w:rPr>
+                              <w:t>REMOVED</w:t>
+                            </w:r>
+                          </w:p>
+                        </w:txbxContent>
+                      </wps:txbx>
+                      <wps:bodyPr rot="0" spcFirstLastPara="0" vertOverflow="overflow" horzOverflow="overflow" vert="horz" wrap="square" lIns="91440" tIns="0" rIns="91440" bIns="0" numCol="1" spcCol="0" rtlCol="0" fromWordArt="0" anchor="ctr" anchorCtr="0" forceAA="0" compatLnSpc="1">
+                        <a:prstTxWarp prst="textNoShape">
+                          <a:avLst/>
+                        </a:prstTxWarp>
+                        <a:noAutofit/>
+                      </wps:bodyPr>
+                    </wps:wsp>
+                  </a:graphicData>
+                </a:graphic>
+                <wp14:sizeRelH relativeFrom="margin">
+                  <wp14:pctWidth>0</wp14:pctWidth>
+                </wp14:sizeRelH>
+                <wp14:sizeRelV relativeFrom="margin">
+                  <wp14:pctHeight>0</wp14:pctHeight>
+                </wp14:sizeRelV>
+              </wp:anchor>
+            </w:drawing>
+          </mc:Choice>
+          <mc:Fallback>
+            <w:pict>
+              <v:roundrect w14:anchorId="69124941" id="Rectangle: Rounded Corners 42" o:spid="_x0000_s1059" style="position:absolute;margin-left:273.85pt;margin-top:1.05pt;width:52.95pt;height:12.25pt;z-index:251716608;visibility:visible;mso-wrap-style:square;mso-width-percent:0;mso-height-percent:0;mso-wrap-distance-left:9pt;mso-wrap-distance-top:0;mso-wrap-distance-right:9pt;mso-wrap-distance-bottom:0;mso-position-horizontal:absolute;mso-position-horizontal-relative:text;mso-position-vertical:absolute;mso-position-vertical-relative:text;mso-width-percent:0;mso-height-percent:0;mso-width-relative:margin;mso-height-relative:margin;v-text-anchor:middle" arcsize="10923f" o:gfxdata="UEsDBBQABgAIAAAAIQC2gziS/gAAAOEBAAATAAAAW0NvbnRlbnRfVHlwZXNdLnhtbJSRQU7DMBBF&#10;90jcwfIWJU67QAgl6YK0S0CoHGBkTxKLZGx5TGhvj5O2G0SRWNoz/78nu9wcxkFMGNg6quQqL6RA&#10;0s5Y6ir5vt9lD1JwBDIwOMJKHpHlpr69KfdHjyxSmriSfYz+USnWPY7AufNIadK6MEJMx9ApD/oD&#10;OlTrorhX2lFEilmcO2RdNtjC5xDF9pCuTyYBB5bi6bQ4syoJ3g9WQ0ymaiLzg5KdCXlKLjvcW893&#10;SUOqXwnz5DrgnHtJTxOsQfEKIT7DmDSUCaxw7Rqn8787ZsmRM9e2VmPeBN4uqYvTtW7jvijg9N/y&#10;JsXecLq0q+WD6m8AAAD//wMAUEsDBBQABgAIAAAAIQA4/SH/1gAAAJQBAAALAAAAX3JlbHMvLnJl&#10;bHOkkMFqwzAMhu+DvYPRfXGawxijTi+j0GvpHsDYimMaW0Yy2fr2M4PBMnrbUb/Q94l/f/hMi1qR&#10;JVI2sOt6UJgd+ZiDgffL8ekFlFSbvV0oo4EbChzGx4f9GRdb25HMsYhqlCwG5lrLq9biZkxWOiqY&#10;22YiTra2kYMu1l1tQD30/bPm3wwYN0x18gb45AdQl1tp5j/sFB2T0FQ7R0nTNEV3j6o9feQzro1i&#10;OWA14Fm+Q8a1a8+Bvu/d/dMb2JY5uiPbhG/ktn4cqGU/er3pcvwCAAD//wMAUEsDBBQABgAIAAAA&#10;IQC/GVnSrwIAAMoFAAAOAAAAZHJzL2Uyb0RvYy54bWysVNtu2zAMfR+wfxD0vjpJk7Yz6hRBig4D&#10;urZoO/RZkeXYgCxqkhI7+/qR8qWXFRswLA8KRZGH5DHJ84u21myvnK/AZHx6NOFMGQl5ZbYZ//54&#10;9emMMx+EyYUGozJ+UJ5fLD9+OG9sqmZQgs6VYwhifNrYjJch2DRJvCxVLfwRWGXwsQBXi4BXt01y&#10;JxpEr3Uym0xOkgZcbh1I5T1qL7tHvoz4RaFkuC0KrwLTGcfcQjxdPDd0JstzkW6dsGUl+zTEP2RR&#10;i8pg0BHqUgTBdq76DaqupAMPRTiSUCdQFJVUsQasZjp5U81DKayKtSA53o40+f8HK2/2d45Vecbn&#10;M86MqPEb3SNrwmy1Stk97EyucrYGZ/AjMzRCxhrrU3R8sHeuv3kUqfy2cDX9Y2GsjSwfRpZVG5hE&#10;5cnpbH6y4Ezi03SxWJwuCDN5drbOhy8KakZCxh3lQDlFgsX+2ofOfrCjgB50lV9VWscLdY9aa8f2&#10;Ar/7ZjuNrnpXf4O80y0m+OvjxmYj85jFKyRtCM8AIXdBSZMQAV3JUQoHrchOm3tVIJlY5CxGHJG7&#10;oEJKZUKXjC9Frv6WSwQk5ALjj9g9wOsiB+wuy96eXFWcgtF58qfEOufRI0YGE0bnujLg3gPQWFUf&#10;ubMfSOqoIZZCu2ljox0fkympNpAfsPscdGPprbyq8JNfCx/uhMM5xInF3RJu8Sg0NBmHXuKsBPfz&#10;PT3Z43jgK2cNznXG/Y+dcIoz/dXg4Hyezue0COIFBfdSuxm0ZlevAVtnitvLyiiSbdCDWDion3D1&#10;rCgaPgkjMWbGZXDDZR26PYPLS6rVKprh0FsRrs2DlQROBFMXP7ZPwtm+3wMOyg0Msy/SNx3f2ZKn&#10;gdUuQFHFcXjms6ceF0bs53650UZ6eY9Wzyt4+QsAAP//AwBQSwMEFAAGAAgAAAAhAMUccB7eAAAA&#10;CAEAAA8AAABkcnMvZG93bnJldi54bWxMj0FLAzEUhO+C/yE8wYvYbFc3lXWzpSiCN7Gt0GO6eW6W&#10;Ji9Lkrarv9540uMww8w3zXJylp0wxMGThPmsAIbUeT1QL2G7ebl9ABaTIq2sJ5TwhRGW7eVFo2rt&#10;z/SOp3XqWS6hWCsJJqWx5jx2Bp2KMz8iZe/TB6dSlqHnOqhzLneWl0UhuFMD5QWjRnwy2B3WRyeh&#10;M+b54w1X1aG8oc321e5C+b2T8vpqWj0CSzilvzD84md0aDPT3h9JR2YlVPeLRY5KKOfAsi+qOwFs&#10;n7UQwNuG/z/Q/gAAAP//AwBQSwECLQAUAAYACAAAACEAtoM4kv4AAADhAQAAEwAAAAAAAAAAAAAA&#10;AAAAAAAAW0NvbnRlbnRfVHlwZXNdLnhtbFBLAQItABQABgAIAAAAIQA4/SH/1gAAAJQBAAALAAAA&#10;AAAAAAAAAAAAAC8BAABfcmVscy8ucmVsc1BLAQItABQABgAIAAAAIQC/GVnSrwIAAMoFAAAOAAAA&#10;AAAAAAAAAAAAAC4CAABkcnMvZTJvRG9jLnhtbFBLAQItABQABgAIAAAAIQDFHHAe3gAAAAgBAAAP&#10;AAAAAAAAAAAAAAAAAAkFAABkcnMvZG93bnJldi54bWxQSwUGAAAAAAQABADzAAAAFAYAAAAA&#10;" fillcolor="#7f7f7f [1612]" stroked="f" strokeweight="2pt">
+                <v:textbox inset=",0,,0">
+                  <w:txbxContent>
+                    <w:p>
+                      <w:pPr>
+                        <w:jc w:val="center"/>
+                        <w:rPr>
+                          <w:sz w:val="16"/>
+                          <w:lang w:val="fr-FR"/>
+                        </w:rPr>
+                      </w:pPr>
+                      <w:r>
+                        <w:rPr>
+                          <w:sz w:val="16"/>
+                          <w:lang w:val="fr-FR"/>
+                        </w:rPr>
+                        <w:t>REMOVED</w:t>
+                      </w:r>
+                    </w:p>
+                  </w:txbxContent>
+                </v:textbox>
+              </v:roundrect>
+            </w:pict>
+          </mc:Fallback>
+        </mc:AlternateContent>
+      </w:r>
+      <w:r>
+        <w:rPr>
+          <w:rFonts w:ascii="Open Sans" w:hAnsi="Open Sans" w:cs="Open Sans"/>
+          <w:color w:val="808080" w:themeColor="background1" w:themeShade="80"/>
+          <w:szCs w:val="24"/>
+        </w:rPr>
+        <w:t>OMG_TECHNICAL_DEBT***</w:t>
+      </w:r>
+    </w:p>
+    <w:p>
+      <w:pPr>
+        <w:pStyle w:val="functionnalTab"/>
+        <w:ind w:left="0"/>
+        <w:rPr>
+          <w:rFonts w:ascii="Open Sans" w:hAnsi="Open Sans" w:cs="Open Sans"/>
+          <w:color w:val="FF0000"/>
+          <w:szCs w:val="24"/>
+        </w:rPr>
+      </w:pPr>
+    </w:p>
+    <w:p>
+      <w:pPr>
+        <w:pStyle w:val="functionnalTab"/>
         <w:rPr>
           <w:rFonts w:ascii="Open Sans" w:hAnsi="Open Sans" w:cs="Open Sans"/>
           <w:sz w:val="20"/>
@@ -4277,18 +4824,113 @@
         <w:pStyle w:val="functionnalTab"/>
         <w:rPr>
           <w:rFonts w:ascii="Open Sans" w:hAnsi="Open Sans" w:cs="Open Sans"/>
+          <w:sz w:val="20"/>
+          <w:szCs w:val="24"/>
+        </w:rPr>
+      </w:pPr>
+      <w:r>
+        <w:rPr>
+          <w:rFonts w:ascii="Open Sans" w:hAnsi="Open Sans" w:cs="Open Sans"/>
+          <w:sz w:val="20"/>
+          <w:szCs w:val="24"/>
+        </w:rPr>
+        <w:t xml:space="preserve">*** </w:t>
+      </w:r>
+      <w:r>
+        <w:rPr>
+          <w:rFonts w:ascii="Open Sans" w:hAnsi="Open Sans" w:cs="Open Sans"/>
+          <w:sz w:val="20"/>
+        </w:rPr>
+        <w:t>Requires installation of OMG Technical Debt Measure (&gt;2.0.0 funcrel) (and ISO-5055 Index extensions and/or CISQ Index extensions)</w:t>
+      </w:r>
+      <w:r>
+        <w:rPr>
+          <w:rFonts w:ascii="Open Sans" w:hAnsi="Open Sans" w:cs="Open Sans"/>
+          <w:sz w:val="20"/>
+        </w:rPr>
+        <w:t>.</w:t>
+      </w:r>
+      <w:r>
+        <w:rPr>
+          <w:rFonts w:ascii="Open Sans" w:hAnsi="Open Sans" w:cs="Open Sans"/>
+          <w:sz w:val="20"/>
+        </w:rPr>
+        <w:br/>
+      </w:r>
+      <w:r>
+        <w:rPr>
+          <w:rFonts w:ascii="Open Sans" w:hAnsi="Open Sans" w:cs="Open Sans"/>
+          <w:sz w:val="20"/>
+          <w:szCs w:val="24"/>
+        </w:rPr>
+        <w:t xml:space="preserve">To get results on Omg Technical Debt on a specific metric, add the axis "METRICS=M" where M is </w:t>
+      </w:r>
+      <w:r>
+        <w:rPr>
+          <w:rFonts w:ascii="Open Sans" w:hAnsi="Open Sans" w:cs="Open Sans"/>
+          <w:sz w:val="20"/>
+          <w:szCs w:val="24"/>
+        </w:rPr>
+        <w:t>the</w:t>
+      </w:r>
+      <w:r>
+        <w:rPr>
+          <w:rFonts w:ascii="Open Sans" w:hAnsi="Open Sans" w:cs="Open Sans"/>
+          <w:sz w:val="20"/>
+          <w:szCs w:val="24"/>
+        </w:rPr>
+        <w:t xml:space="preserve"> index id (ISO, CISQ or AIP)</w:t>
+      </w:r>
+    </w:p>
+    <w:p>
+      <w:pPr>
+        <w:pStyle w:val="functionnalTab"/>
+        <w:rPr>
+          <w:rFonts w:ascii="Open Sans" w:hAnsi="Open Sans" w:cs="Open Sans"/>
+          <w:sz w:val="20"/>
+          <w:szCs w:val="24"/>
+        </w:rPr>
+      </w:pPr>
+    </w:p>
+    <w:p>
+      <w:pPr>
+        <w:rPr>
+          <w:rFonts w:ascii="Open Sans" w:eastAsia="Corbel" w:hAnsi="Open Sans" w:cs="Open Sans"/>
+          <w:b/>
+          <w:color w:val="4F81BD" w:themeColor="accent1"/>
+          <w:sz w:val="24"/>
+          <w:szCs w:val="24"/>
+          <w:lang w:val="en-GB" w:eastAsia="en-GB"/>
+        </w:rPr>
+      </w:pPr>
+      <w:r>
+        <w:rPr>
+          <w:rFonts w:ascii="Open Sans" w:hAnsi="Open Sans" w:cs="Open Sans"/>
           <w:b/>
           <w:color w:val="4F81BD" w:themeColor="accent1"/>
           <w:szCs w:val="24"/>
         </w:rPr>
-      </w:pPr>
-      <w:r>
+        <w:br w:type="page"/>
+      </w:r>
+    </w:p>
+    <w:p>
+      <w:pPr>
+        <w:pStyle w:val="functionnalTab"/>
         <w:rPr>
           <w:rFonts w:ascii="Open Sans" w:hAnsi="Open Sans" w:cs="Open Sans"/>
           <w:b/>
           <w:color w:val="4F81BD" w:themeColor="accent1"/>
           <w:szCs w:val="24"/>
         </w:rPr>
+      </w:pPr>
+      <w:r>
+        <w:rPr>
+          <w:rFonts w:ascii="Open Sans" w:hAnsi="Open Sans" w:cs="Open Sans"/>
+          <w:b/>
+          <w:color w:val="4F81BD" w:themeColor="accent1"/>
+          <w:szCs w:val="24"/>
+        </w:rPr>
+        <w:lastRenderedPageBreak/>
         <w:t>Table Structure</w:t>
       </w:r>
     </w:p>
@@ -5313,6 +5955,17 @@
           <w:szCs w:val="24"/>
         </w:rPr>
       </w:pPr>
+    </w:p>
+    <w:p>
+      <w:pPr>
+        <w:pStyle w:val="functionnalTab"/>
+        <w:rPr>
+          <w:rFonts w:ascii="Open Sans" w:hAnsi="Open Sans" w:cs="Open Sans"/>
+          <w:b/>
+          <w:color w:val="4F81BD" w:themeColor="accent1"/>
+          <w:szCs w:val="24"/>
+        </w:rPr>
+      </w:pPr>
       <w:r>
         <w:rPr>
           <w:rFonts w:ascii="Open Sans" w:hAnsi="Open Sans" w:cs="Open Sans"/>
@@ -5854,13 +6507,6 @@
           <w:lang w:val="en-GB"/>
         </w:rPr>
       </w:pPr>
-      <w:r>
-        <w:rPr>
-          <w:rFonts w:ascii="Open Sans" w:hAnsi="Open Sans" w:cs="Open Sans"/>
-          <w:lang w:val="en-GB"/>
-        </w:rPr>
-        <w:br w:type="page"/>
-      </w:r>
     </w:p>
     <w:p>
       <w:pPr>
@@ -5885,7 +6531,6 @@
           <w:szCs w:val="24"/>
           <w:lang w:val="en-US"/>
         </w:rPr>
-        <w:lastRenderedPageBreak/>
         <w:t>Clustered column graph – sample 2</w:t>
       </w:r>
     </w:p>
@@ -6318,8 +6963,6 @@
         </w:rPr>
         <w:t>Quality Standards Support</w:t>
       </w:r>
-      <w:bookmarkStart w:id="0" w:name="_GoBack"/>
-      <w:bookmarkEnd w:id="0"/>
       <w:r>
         <w:rPr>
           <w:rFonts w:ascii="Open Sans" w:hAnsi="Open Sans" w:cs="Open Sans"/>
@@ -6779,6 +7422,171 @@
         </w:drawing>
       </w:r>
     </w:p>
+    <w:p>
+      <w:pPr>
+        <w:pStyle w:val="functionnalTab"/>
+        <w:rPr>
+          <w:rFonts w:ascii="Open Sans" w:hAnsi="Open Sans" w:cs="Open Sans"/>
+          <w:b/>
+          <w:bCs/>
+          <w:color w:val="4F81BD" w:themeColor="accent1"/>
+          <w:sz w:val="32"/>
+          <w:szCs w:val="24"/>
+          <w:lang w:val="en-US"/>
+        </w:rPr>
+      </w:pPr>
+      <w:r>
+        <w:rPr>
+          <w:rFonts w:ascii="Open Sans" w:hAnsi="Open Sans" w:cs="Open Sans"/>
+          <w:b/>
+          <w:bCs/>
+          <w:color w:val="4F81BD" w:themeColor="accent1"/>
+          <w:sz w:val="32"/>
+          <w:szCs w:val="24"/>
+          <w:lang w:val="en-US"/>
+        </w:rPr>
+        <w:lastRenderedPageBreak/>
+        <w:t>Stacked Bar</w:t>
+      </w:r>
+    </w:p>
+    <w:p>
+      <w:pPr>
+        <w:pStyle w:val="functionnalTab"/>
+        <w:rPr>
+          <w:rFonts w:ascii="Open Sans" w:hAnsi="Open Sans" w:cs="Open Sans"/>
+          <w:szCs w:val="24"/>
+          <w:lang w:val="en-US"/>
+        </w:rPr>
+      </w:pPr>
+      <w:r>
+        <w:rPr>
+          <w:rFonts w:ascii="Open Sans" w:hAnsi="Open Sans" w:cs="Open Sans"/>
+          <w:szCs w:val="24"/>
+          <w:lang w:val="en-US"/>
+        </w:rPr>
+        <w:t>GRAPH;GENERIC_GRAPH;COL1=</w:t>
+      </w:r>
+      <w:r>
+        <w:rPr>
+          <w:rFonts w:ascii="Open Sans" w:hAnsi="Open Sans" w:cs="Open Sans"/>
+          <w:szCs w:val="24"/>
+          <w:lang w:val="en-US"/>
+        </w:rPr>
+        <w:t>OMG_TECHNICAL_DEBT</w:t>
+      </w:r>
+      <w:r>
+        <w:rPr>
+          <w:rFonts w:ascii="Open Sans" w:hAnsi="Open Sans" w:cs="Open Sans"/>
+          <w:szCs w:val="24"/>
+          <w:lang w:val="en-US"/>
+        </w:rPr>
+        <w:t>,ROW1=MODULES,MODULES=ALL,</w:t>
+      </w:r>
+      <w:r>
+        <w:rPr>
+          <w:rFonts w:ascii="Open Sans" w:hAnsi="Open Sans" w:cs="Open Sans"/>
+          <w:szCs w:val="24"/>
+          <w:lang w:val="en-US"/>
+        </w:rPr>
+        <w:t>OMG_TECHNICAL_DEBT</w:t>
+      </w:r>
+      <w:r>
+        <w:rPr>
+          <w:rFonts w:ascii="Open Sans" w:hAnsi="Open Sans" w:cs="Open Sans"/>
+          <w:szCs w:val="24"/>
+          <w:lang w:val="en-US"/>
+        </w:rPr>
+        <w:t>=ALL,METRICS=</w:t>
+      </w:r>
+      <w:r>
+        <w:rPr>
+          <w:rFonts w:ascii="Open Sans" w:hAnsi="Open Sans" w:cs="Open Sans"/>
+          <w:szCs w:val="24"/>
+          <w:lang w:val="en-US"/>
+        </w:rPr>
+        <w:t>ISO</w:t>
+      </w:r>
+      <w:r>
+        <w:rPr>
+          <w:rFonts w:ascii="Open Sans" w:hAnsi="Open Sans" w:cs="Open Sans"/>
+          <w:szCs w:val="24"/>
+          <w:lang w:val="en-US"/>
+        </w:rPr>
+        <w:t>;</w:t>
+      </w:r>
+    </w:p>
+    <w:p>
+      <w:pPr>
+        <w:pStyle w:val="functionnalTab"/>
+        <w:rPr>
+          <w:rFonts w:ascii="Open Sans" w:hAnsi="Open Sans" w:cs="Open Sans"/>
+          <w:szCs w:val="24"/>
+          <w:lang w:val="en-US"/>
+        </w:rPr>
+      </w:pPr>
+    </w:p>
+    <w:p>
+      <w:pPr>
+        <w:pStyle w:val="functionnalTab"/>
+        <w:rPr>
+          <w:rFonts w:ascii="Open Sans" w:hAnsi="Open Sans" w:cs="Open Sans"/>
+          <w:b/>
+          <w:szCs w:val="24"/>
+          <w:lang w:val="en-US"/>
+        </w:rPr>
+      </w:pPr>
+    </w:p>
+    <w:p>
+      <w:pPr>
+        <w:rPr>
+          <w:rFonts w:ascii="Open Sans" w:hAnsi="Open Sans" w:cs="Open Sans"/>
+          <w:lang w:val="en-GB"/>
+        </w:rPr>
+      </w:pPr>
+      <w:r>
+        <w:rPr>
+          <w:rFonts w:ascii="Open Sans" w:hAnsi="Open Sans" w:cs="Open Sans"/>
+          <w:noProof/>
+        </w:rPr>
+        <w:drawing>
+          <wp:inline distT="0" distB="0" distL="0" distR="0" wp14:anchorId="2BE1778C" wp14:editId="2DEA38D2">
+            <wp:extent cx="5972810" cy="2703195"/>
+            <wp:effectExtent l="0" t="0" r="8890" b="1905"/>
+            <wp:docPr id="44" name="Chart 44" descr="GRAPH;GENERIC_GRAPH;COL1=OMG_TECHNICAL_DEBT,ROW1=MODULES,MODULES=ALL,OMG_TECHNICAL_DEBT=ALL,METRICS=ISO"/>
+            <wp:cNvGraphicFramePr/>
+            <a:graphic xmlns:a="http://schemas.openxmlformats.org/drawingml/2006/main">
+              <a:graphicData uri="http://schemas.openxmlformats.org/drawingml/2006/chart">
+                <c:chart xmlns:c="http://schemas.openxmlformats.org/drawingml/2006/chart" xmlns:r="http://schemas.openxmlformats.org/officeDocument/2006/relationships" r:id="rId15"/>
+              </a:graphicData>
+            </a:graphic>
+          </wp:inline>
+        </w:drawing>
+      </w:r>
+    </w:p>
+    <w:p>
+      <w:pPr>
+        <w:rPr>
+          <w:rFonts w:ascii="Open Sans" w:hAnsi="Open Sans" w:cs="Open Sans"/>
+          <w:lang w:val="en-GB"/>
+        </w:rPr>
+      </w:pPr>
+    </w:p>
+    <w:p>
+      <w:pPr>
+        <w:rPr>
+          <w:rFonts w:ascii="Open Sans" w:hAnsi="Open Sans" w:cs="Open Sans"/>
+          <w:lang w:val="en-GB"/>
+        </w:rPr>
+      </w:pPr>
+    </w:p>
+    <w:p>
+      <w:pPr>
+        <w:rPr>
+          <w:rFonts w:ascii="Open Sans" w:hAnsi="Open Sans" w:cs="Open Sans"/>
+          <w:lang w:val="en-GB"/>
+        </w:rPr>
+      </w:pPr>
+    </w:p>
     <w:sectPr>
       <w:pgSz w:w="12240" w:h="15840"/>
       <w:pgMar w:top="1417" w:right="1417" w:bottom="1417" w:left="1417" w:header="708" w:footer="708" w:gutter="0"/>
@@ -6790,7 +7598,7 @@
 </file>
 
 <file path=word/numbering.xml><?xml version="1.0" encoding="utf-8"?>
-<w:numbering xmlns:wpc="http://schemas.microsoft.com/office/word/2010/wordprocessingCanvas" xmlns:cx="http://schemas.microsoft.com/office/drawing/2014/chartex" xmlns:cx1="http://schemas.microsoft.com/office/drawing/2015/9/8/chartex" xmlns:cx2="http://schemas.microsoft.com/office/drawing/2015/10/21/chartex" xmlns:cx3="http://schemas.microsoft.com/office/drawing/2016/5/9/chartex" xmlns:cx4="http://schemas.microsoft.com/office/drawing/2016/5/10/chartex" xmlns:cx5="http://schemas.microsoft.com/office/drawing/2016/5/11/chartex" xmlns:cx6="http://schemas.microsoft.com/office/drawing/2016/5/12/chartex" xmlns:cx7="http://schemas.microsoft.com/office/drawing/2016/5/13/chartex" xmlns:cx8="http://schemas.microsoft.com/office/drawing/2016/5/14/chartex" xmlns:mc="http://schemas.openxmlformats.org/markup-compatibility/2006" xmlns:aink="http://schemas.microsoft.com/office/drawing/2016/ink" xmlns:am3d="http://schemas.microsoft.com/office/drawing/2017/model3d" xmlns:o="urn:schemas-microsoft-com:office:office" xmlns:r="http://schemas.openxmlformats.org/officeDocument/2006/relationships" xmlns:m="http://schemas.openxmlformats.org/officeDocument/2006/math" xmlns:v="urn:schemas-microsoft-com:vml" xmlns:wp14="http://schemas.microsoft.com/office/word/2010/wordprocessingDrawing" xmlns:wp="http://schemas.openxmlformats.org/drawingml/2006/wordprocessingDrawing" xmlns:w10="urn:schemas-microsoft-com:office:word" xmlns:w="http://schemas.openxmlformats.org/wordprocessingml/2006/main" xmlns:w14="http://schemas.microsoft.com/office/word/2010/wordml" xmlns:w15="http://schemas.microsoft.com/office/word/2012/wordml" xmlns:w16cid="http://schemas.microsoft.com/office/word/2016/wordml/cid" xmlns:w16se="http://schemas.microsoft.com/office/word/2015/wordml/symex" xmlns:wpg="http://schemas.microsoft.com/office/word/2010/wordprocessingGroup" xmlns:wpi="http://schemas.microsoft.com/office/word/2010/wordprocessingInk" xmlns:wne="http://schemas.microsoft.com/office/word/2006/wordml" xmlns:wps="http://schemas.microsoft.com/office/word/2010/wordprocessingShape" mc:Ignorable="w14 w15 w16se w16cid wp14">
+<w:numbering xmlns:wpc="http://schemas.microsoft.com/office/word/2010/wordprocessingCanvas" xmlns:cx="http://schemas.microsoft.com/office/drawing/2014/chartex" xmlns:cx1="http://schemas.microsoft.com/office/drawing/2015/9/8/chartex" xmlns:cx2="http://schemas.microsoft.com/office/drawing/2015/10/21/chartex" xmlns:cx3="http://schemas.microsoft.com/office/drawing/2016/5/9/chartex" xmlns:cx4="http://schemas.microsoft.com/office/drawing/2016/5/10/chartex" xmlns:cx5="http://schemas.microsoft.com/office/drawing/2016/5/11/chartex" xmlns:cx6="http://schemas.microsoft.com/office/drawing/2016/5/12/chartex" xmlns:cx7="http://schemas.microsoft.com/office/drawing/2016/5/13/chartex" xmlns:cx8="http://schemas.microsoft.com/office/drawing/2016/5/14/chartex" xmlns:mc="http://schemas.openxmlformats.org/markup-compatibility/2006" xmlns:aink="http://schemas.microsoft.com/office/drawing/2016/ink" xmlns:am3d="http://schemas.microsoft.com/office/drawing/2017/model3d" xmlns:o="urn:schemas-microsoft-com:office:office" xmlns:r="http://schemas.openxmlformats.org/officeDocument/2006/relationships" xmlns:m="http://schemas.openxmlformats.org/officeDocument/2006/math" xmlns:v="urn:schemas-microsoft-com:vml" xmlns:wp14="http://schemas.microsoft.com/office/word/2010/wordprocessingDrawing" xmlns:wp="http://schemas.openxmlformats.org/drawingml/2006/wordprocessingDrawing" xmlns:w10="urn:schemas-microsoft-com:office:word" xmlns:w="http://schemas.openxmlformats.org/wordprocessingml/2006/main" xmlns:w14="http://schemas.microsoft.com/office/word/2010/wordml" xmlns:w15="http://schemas.microsoft.com/office/word/2012/wordml" xmlns:w16cex="http://schemas.microsoft.com/office/word/2018/wordml/cex" xmlns:w16cid="http://schemas.microsoft.com/office/word/2016/wordml/cid" xmlns:w16="http://schemas.microsoft.com/office/word/2018/wordml" xmlns:w16sdtdh="http://schemas.microsoft.com/office/word/2020/wordml/sdtdatahash" xmlns:w16se="http://schemas.microsoft.com/office/word/2015/wordml/symex" xmlns:wpg="http://schemas.microsoft.com/office/word/2010/wordprocessingGroup" xmlns:wpi="http://schemas.microsoft.com/office/word/2010/wordprocessingInk" xmlns:wne="http://schemas.microsoft.com/office/word/2006/wordml" xmlns:wps="http://schemas.microsoft.com/office/word/2010/wordprocessingShape" mc:Ignorable="w14 w15 w16se w16cid w16 w16cex w16sdtdh wp14">
   <w:abstractNum w:abstractNumId="0" w15:restartNumberingAfterBreak="0">
     <w:nsid w:val="00C3752C"/>
     <w:multiLevelType w:val="hybridMultilevel"/>
@@ -8552,7 +9360,7 @@
 </file>
 
 <file path=word/styles.xml><?xml version="1.0" encoding="utf-8"?>
-<w:styles xmlns:mc="http://schemas.openxmlformats.org/markup-compatibility/2006" xmlns:r="http://schemas.openxmlformats.org/officeDocument/2006/relationships" xmlns:w="http://schemas.openxmlformats.org/wordprocessingml/2006/main" xmlns:w14="http://schemas.microsoft.com/office/word/2010/wordml" xmlns:w15="http://schemas.microsoft.com/office/word/2012/wordml" xmlns:w16cid="http://schemas.microsoft.com/office/word/2016/wordml/cid" xmlns:w16se="http://schemas.microsoft.com/office/word/2015/wordml/symex" mc:Ignorable="w14 w15 w16se w16cid">
+<w:styles xmlns:mc="http://schemas.openxmlformats.org/markup-compatibility/2006" xmlns:r="http://schemas.openxmlformats.org/officeDocument/2006/relationships" xmlns:w="http://schemas.openxmlformats.org/wordprocessingml/2006/main" xmlns:w14="http://schemas.microsoft.com/office/word/2010/wordml" xmlns:w15="http://schemas.microsoft.com/office/word/2012/wordml" xmlns:w16cex="http://schemas.microsoft.com/office/word/2018/wordml/cex" xmlns:w16cid="http://schemas.microsoft.com/office/word/2016/wordml/cid" xmlns:w16="http://schemas.microsoft.com/office/word/2018/wordml" xmlns:w16sdtdh="http://schemas.microsoft.com/office/word/2020/wordml/sdtdatahash" xmlns:w16se="http://schemas.microsoft.com/office/word/2015/wordml/symex" mc:Ignorable="w14 w15 w16se w16cid w16 w16cex w16sdtdh">
   <w:docDefaults>
     <w:rPrDefault>
       <w:rPr>
@@ -8568,7 +9376,7 @@
       </w:pPr>
     </w:pPrDefault>
   </w:docDefaults>
-  <w:latentStyles w:defLockedState="0" w:defUIPriority="99" w:defSemiHidden="0" w:defUnhideWhenUsed="0" w:defQFormat="0" w:count="375">
+  <w:latentStyles w:defLockedState="0" w:defUIPriority="99" w:defSemiHidden="0" w:defUnhideWhenUsed="0" w:defQFormat="0" w:count="376">
     <w:lsdException w:name="Normal" w:uiPriority="0" w:qFormat="1"/>
     <w:lsdException w:name="heading 1" w:uiPriority="9" w:qFormat="1"/>
     <w:lsdException w:name="heading 2" w:semiHidden="1" w:uiPriority="9" w:unhideWhenUsed="1" w:qFormat="1"/>
@@ -8674,7 +9482,6 @@
     <w:lsdException w:name="HTML Sample" w:semiHidden="1" w:unhideWhenUsed="1"/>
     <w:lsdException w:name="HTML Typewriter" w:semiHidden="1" w:unhideWhenUsed="1"/>
     <w:lsdException w:name="HTML Variable" w:semiHidden="1" w:unhideWhenUsed="1"/>
-    <w:lsdException w:name="Normal Table" w:semiHidden="1" w:unhideWhenUsed="1"/>
     <w:lsdException w:name="annotation subject" w:semiHidden="1" w:unhideWhenUsed="1"/>
     <w:lsdException w:name="No List" w:semiHidden="1" w:unhideWhenUsed="1"/>
     <w:lsdException w:name="Outline List 1" w:semiHidden="1" w:unhideWhenUsed="1"/>
@@ -8721,10 +9528,8 @@
     <w:lsdException w:name="Table Subtle 2" w:semiHidden="1" w:unhideWhenUsed="1"/>
     <w:lsdException w:name="Table Web 1" w:semiHidden="1" w:unhideWhenUsed="1"/>
     <w:lsdException w:name="Table Web 2" w:semiHidden="1" w:unhideWhenUsed="1"/>
-    <w:lsdException w:name="Table Web 3" w:semiHidden="1" w:unhideWhenUsed="1"/>
     <w:lsdException w:name="Balloon Text" w:semiHidden="1" w:unhideWhenUsed="1"/>
     <w:lsdException w:name="Table Grid" w:uiPriority="59"/>
-    <w:lsdException w:name="Table Theme" w:semiHidden="1" w:unhideWhenUsed="1"/>
     <w:lsdException w:name="Placeholder Text" w:semiHidden="1"/>
     <w:lsdException w:name="No Spacing" w:uiPriority="1" w:qFormat="1"/>
     <w:lsdException w:name="Light Shading" w:uiPriority="60"/>
@@ -8944,6 +9749,7 @@
     <w:lsdException w:name="Smart Hyperlink" w:semiHidden="1" w:unhideWhenUsed="1"/>
     <w:lsdException w:name="Hashtag" w:semiHidden="1" w:unhideWhenUsed="1"/>
     <w:lsdException w:name="Unresolved Mention" w:semiHidden="1" w:unhideWhenUsed="1"/>
+    <w:lsdException w:name="Smart Link" w:semiHidden="1" w:unhideWhenUsed="1"/>
   </w:latentStyles>
   <w:style w:type="paragraph" w:default="1" w:styleId="Normal">
     <w:name w:val="Normal"/>
@@ -10013,6 +10819,499 @@
           </a:p>
         </c:txPr>
         <c:crossAx val="582957968"/>
+        <c:crosses val="autoZero"/>
+        <c:crossBetween val="between"/>
+      </c:valAx>
+      <c:spPr>
+        <a:noFill/>
+        <a:ln>
+          <a:noFill/>
+        </a:ln>
+        <a:effectLst/>
+      </c:spPr>
+    </c:plotArea>
+    <c:legend>
+      <c:legendPos val="b"/>
+      <c:overlay val="0"/>
+      <c:spPr>
+        <a:noFill/>
+        <a:ln>
+          <a:noFill/>
+        </a:ln>
+        <a:effectLst/>
+      </c:spPr>
+      <c:txPr>
+        <a:bodyPr rot="0" spcFirstLastPara="1" vertOverflow="ellipsis" vert="horz" wrap="square" anchor="ctr" anchorCtr="1"/>
+        <a:lstStyle/>
+        <a:p>
+          <a:pPr>
+            <a:defRPr sz="1197" b="0" i="0" u="none" strike="noStrike" kern="1200" baseline="0">
+              <a:solidFill>
+                <a:schemeClr val="tx1">
+                  <a:lumMod val="65000"/>
+                  <a:lumOff val="35000"/>
+                </a:schemeClr>
+              </a:solidFill>
+              <a:latin typeface="+mn-lt"/>
+              <a:ea typeface="+mn-ea"/>
+              <a:cs typeface="+mn-cs"/>
+            </a:defRPr>
+          </a:pPr>
+          <a:endParaRPr lang="en-US"/>
+        </a:p>
+      </c:txPr>
+    </c:legend>
+    <c:plotVisOnly val="1"/>
+    <c:dispBlanksAs val="gap"/>
+    <c:showDLblsOverMax val="0"/>
+  </c:chart>
+  <c:spPr>
+    <a:solidFill>
+      <a:schemeClr val="bg1"/>
+    </a:solidFill>
+    <a:ln w="9525" cap="flat" cmpd="sng" algn="ctr">
+      <a:solidFill>
+        <a:schemeClr val="tx1">
+          <a:lumMod val="15000"/>
+          <a:lumOff val="85000"/>
+        </a:schemeClr>
+      </a:solidFill>
+      <a:round/>
+    </a:ln>
+    <a:effectLst/>
+  </c:spPr>
+  <c:txPr>
+    <a:bodyPr/>
+    <a:lstStyle/>
+    <a:p>
+      <a:pPr>
+        <a:defRPr/>
+      </a:pPr>
+      <a:endParaRPr lang="en-US"/>
+    </a:p>
+  </c:txPr>
+  <c:externalData r:id="rId3">
+    <c:autoUpdate val="0"/>
+  </c:externalData>
+</c:chartSpace>
+</file>
+
+<file path=word/charts/chart10.xml><?xml version="1.0" encoding="utf-8"?>
+<c:chartSpace xmlns:c="http://schemas.openxmlformats.org/drawingml/2006/chart" xmlns:a="http://schemas.openxmlformats.org/drawingml/2006/main" xmlns:r="http://schemas.openxmlformats.org/officeDocument/2006/relationships" xmlns:c16r2="http://schemas.microsoft.com/office/drawing/2015/06/chart">
+  <c:date1904 val="0"/>
+  <c:lang val="en-US"/>
+  <c:roundedCorners val="0"/>
+  <mc:AlternateContent xmlns:mc="http://schemas.openxmlformats.org/markup-compatibility/2006">
+    <mc:Choice xmlns:c14="http://schemas.microsoft.com/office/drawing/2007/8/2/chart" Requires="c14">
+      <c14:style val="102"/>
+    </mc:Choice>
+    <mc:Fallback>
+      <c:style val="2"/>
+    </mc:Fallback>
+  </mc:AlternateContent>
+  <c:chart>
+    <c:title>
+      <c:tx>
+        <c:rich>
+          <a:bodyPr rot="0" spcFirstLastPara="1" vertOverflow="ellipsis" vert="horz" wrap="square" anchor="ctr" anchorCtr="1"/>
+          <a:lstStyle/>
+          <a:p>
+            <a:pPr>
+              <a:defRPr sz="1100" b="1" i="0" u="none" strike="noStrike" kern="1200" spc="0" baseline="0">
+                <a:solidFill>
+                  <a:schemeClr val="tx1">
+                    <a:lumMod val="65000"/>
+                    <a:lumOff val="35000"/>
+                  </a:schemeClr>
+                </a:solidFill>
+                <a:latin typeface="+mn-lt"/>
+                <a:ea typeface="+mn-ea"/>
+                <a:cs typeface="+mn-cs"/>
+              </a:defRPr>
+            </a:pPr>
+            <a:r>
+              <a:rPr lang="fr-FR" sz="1100" b="1" dirty="0">
+                <a:effectLst/>
+              </a:rPr>
+              <a:t>ADDED AND REMOVED ISO TECHNICAL DEBT BY</a:t>
+            </a:r>
+            <a:r>
+              <a:rPr lang="fr-FR" sz="1100" b="1" baseline="0" dirty="0">
+                <a:effectLst/>
+              </a:rPr>
+              <a:t> MODULE</a:t>
+            </a:r>
+            <a:endParaRPr lang="en-US" sz="1100" b="1" dirty="0">
+              <a:effectLst/>
+            </a:endParaRPr>
+          </a:p>
+        </c:rich>
+      </c:tx>
+      <c:overlay val="0"/>
+      <c:spPr>
+        <a:noFill/>
+        <a:ln>
+          <a:noFill/>
+        </a:ln>
+        <a:effectLst/>
+      </c:spPr>
+      <c:txPr>
+        <a:bodyPr rot="0" spcFirstLastPara="1" vertOverflow="ellipsis" vert="horz" wrap="square" anchor="ctr" anchorCtr="1"/>
+        <a:lstStyle/>
+        <a:p>
+          <a:pPr>
+            <a:defRPr sz="1100" b="1" i="0" u="none" strike="noStrike" kern="1200" spc="0" baseline="0">
+              <a:solidFill>
+                <a:schemeClr val="tx1">
+                  <a:lumMod val="65000"/>
+                  <a:lumOff val="35000"/>
+                </a:schemeClr>
+              </a:solidFill>
+              <a:latin typeface="+mn-lt"/>
+              <a:ea typeface="+mn-ea"/>
+              <a:cs typeface="+mn-cs"/>
+            </a:defRPr>
+          </a:pPr>
+          <a:endParaRPr lang="en-US"/>
+        </a:p>
+      </c:txPr>
+    </c:title>
+    <c:autoTitleDeleted val="0"/>
+    <c:plotArea>
+      <c:layout/>
+      <c:barChart>
+        <c:barDir val="bar"/>
+        <c:grouping val="clustered"/>
+        <c:varyColors val="0"/>
+        <c:ser>
+          <c:idx val="0"/>
+          <c:order val="0"/>
+          <c:tx>
+            <c:strRef>
+              <c:f>Sheet1!$B$1</c:f>
+              <c:strCache>
+                <c:ptCount val="1"/>
+                <c:pt idx="0">
+                  <c:v>Total</c:v>
+                </c:pt>
+              </c:strCache>
+            </c:strRef>
+          </c:tx>
+          <c:spPr>
+            <a:solidFill>
+              <a:schemeClr val="accent1"/>
+            </a:solidFill>
+            <a:ln>
+              <a:noFill/>
+            </a:ln>
+            <a:effectLst/>
+          </c:spPr>
+          <c:invertIfNegative val="0"/>
+          <c:cat>
+            <c:strRef>
+              <c:f>Sheet1!$A$2:$A$5</c:f>
+              <c:strCache>
+                <c:ptCount val="4"/>
+                <c:pt idx="0">
+                  <c:v>Module 1</c:v>
+                </c:pt>
+                <c:pt idx="1">
+                  <c:v>Module 2</c:v>
+                </c:pt>
+                <c:pt idx="2">
+                  <c:v>Module 3</c:v>
+                </c:pt>
+                <c:pt idx="3">
+                  <c:v>Module 4</c:v>
+                </c:pt>
+              </c:strCache>
+            </c:strRef>
+          </c:cat>
+          <c:val>
+            <c:numRef>
+              <c:f>Sheet1!$B$2:$B$5</c:f>
+              <c:numCache>
+                <c:formatCode>General</c:formatCode>
+                <c:ptCount val="4"/>
+                <c:pt idx="0">
+                  <c:v>30</c:v>
+                </c:pt>
+                <c:pt idx="1">
+                  <c:v>30</c:v>
+                </c:pt>
+                <c:pt idx="2">
+                  <c:v>30</c:v>
+                </c:pt>
+                <c:pt idx="3">
+                  <c:v>30</c:v>
+                </c:pt>
+              </c:numCache>
+            </c:numRef>
+          </c:val>
+          <c:extLst>
+            <c:ext xmlns:c16="http://schemas.microsoft.com/office/drawing/2014/chart" uri="{C3380CC4-5D6E-409C-BE32-E72D297353CC}">
+              <c16:uniqueId val="{00000000-3266-4CA2-84B4-560277FA03D2}"/>
+            </c:ext>
+          </c:extLst>
+        </c:ser>
+        <c:ser>
+          <c:idx val="1"/>
+          <c:order val="1"/>
+          <c:tx>
+            <c:strRef>
+              <c:f>Sheet1!$C$1</c:f>
+              <c:strCache>
+                <c:ptCount val="1"/>
+                <c:pt idx="0">
+                  <c:v>Added</c:v>
+                </c:pt>
+              </c:strCache>
+            </c:strRef>
+          </c:tx>
+          <c:spPr>
+            <a:solidFill>
+              <a:schemeClr val="accent2"/>
+            </a:solidFill>
+            <a:ln>
+              <a:noFill/>
+            </a:ln>
+            <a:effectLst/>
+          </c:spPr>
+          <c:invertIfNegative val="0"/>
+          <c:cat>
+            <c:strRef>
+              <c:f>Sheet1!$A$2:$A$5</c:f>
+              <c:strCache>
+                <c:ptCount val="4"/>
+                <c:pt idx="0">
+                  <c:v>Module 1</c:v>
+                </c:pt>
+                <c:pt idx="1">
+                  <c:v>Module 2</c:v>
+                </c:pt>
+                <c:pt idx="2">
+                  <c:v>Module 3</c:v>
+                </c:pt>
+                <c:pt idx="3">
+                  <c:v>Module 4</c:v>
+                </c:pt>
+              </c:strCache>
+            </c:strRef>
+          </c:cat>
+          <c:val>
+            <c:numRef>
+              <c:f>Sheet1!$C$2:$C$5</c:f>
+              <c:numCache>
+                <c:formatCode>General</c:formatCode>
+                <c:ptCount val="4"/>
+                <c:pt idx="0">
+                  <c:v>10</c:v>
+                </c:pt>
+                <c:pt idx="1">
+                  <c:v>10</c:v>
+                </c:pt>
+                <c:pt idx="2">
+                  <c:v>10</c:v>
+                </c:pt>
+                <c:pt idx="3">
+                  <c:v>10</c:v>
+                </c:pt>
+              </c:numCache>
+            </c:numRef>
+          </c:val>
+          <c:extLst>
+            <c:ext xmlns:c16="http://schemas.microsoft.com/office/drawing/2014/chart" uri="{C3380CC4-5D6E-409C-BE32-E72D297353CC}">
+              <c16:uniqueId val="{00000001-3266-4CA2-84B4-560277FA03D2}"/>
+            </c:ext>
+          </c:extLst>
+        </c:ser>
+        <c:ser>
+          <c:idx val="2"/>
+          <c:order val="2"/>
+          <c:tx>
+            <c:strRef>
+              <c:f>Sheet1!$D$1</c:f>
+              <c:strCache>
+                <c:ptCount val="1"/>
+                <c:pt idx="0">
+                  <c:v>Removed</c:v>
+                </c:pt>
+              </c:strCache>
+            </c:strRef>
+          </c:tx>
+          <c:spPr>
+            <a:solidFill>
+              <a:schemeClr val="accent3"/>
+            </a:solidFill>
+            <a:ln>
+              <a:noFill/>
+            </a:ln>
+            <a:effectLst/>
+          </c:spPr>
+          <c:invertIfNegative val="0"/>
+          <c:cat>
+            <c:strRef>
+              <c:f>Sheet1!$A$2:$A$5</c:f>
+              <c:strCache>
+                <c:ptCount val="4"/>
+                <c:pt idx="0">
+                  <c:v>Module 1</c:v>
+                </c:pt>
+                <c:pt idx="1">
+                  <c:v>Module 2</c:v>
+                </c:pt>
+                <c:pt idx="2">
+                  <c:v>Module 3</c:v>
+                </c:pt>
+                <c:pt idx="3">
+                  <c:v>Module 4</c:v>
+                </c:pt>
+              </c:strCache>
+            </c:strRef>
+          </c:cat>
+          <c:val>
+            <c:numRef>
+              <c:f>Sheet1!$D$2:$D$5</c:f>
+              <c:numCache>
+                <c:formatCode>General</c:formatCode>
+                <c:ptCount val="4"/>
+                <c:pt idx="0">
+                  <c:v>10</c:v>
+                </c:pt>
+                <c:pt idx="1">
+                  <c:v>10</c:v>
+                </c:pt>
+                <c:pt idx="2">
+                  <c:v>10</c:v>
+                </c:pt>
+                <c:pt idx="3">
+                  <c:v>10</c:v>
+                </c:pt>
+              </c:numCache>
+            </c:numRef>
+          </c:val>
+          <c:extLst>
+            <c:ext xmlns:c16="http://schemas.microsoft.com/office/drawing/2014/chart" uri="{C3380CC4-5D6E-409C-BE32-E72D297353CC}">
+              <c16:uniqueId val="{00000002-3266-4CA2-84B4-560277FA03D2}"/>
+            </c:ext>
+          </c:extLst>
+        </c:ser>
+        <c:dLbls>
+          <c:showLegendKey val="0"/>
+          <c:showVal val="0"/>
+          <c:showCatName val="0"/>
+          <c:showSerName val="0"/>
+          <c:showPercent val="0"/>
+          <c:showBubbleSize val="0"/>
+        </c:dLbls>
+        <c:gapWidth val="219"/>
+        <c:axId val="461299216"/>
+        <c:axId val="461299544"/>
+      </c:barChart>
+      <c:catAx>
+        <c:axId val="461299216"/>
+        <c:scaling>
+          <c:orientation val="minMax"/>
+        </c:scaling>
+        <c:delete val="0"/>
+        <c:axPos val="l"/>
+        <c:numFmt formatCode="General" sourceLinked="1"/>
+        <c:majorTickMark val="none"/>
+        <c:minorTickMark val="none"/>
+        <c:tickLblPos val="nextTo"/>
+        <c:spPr>
+          <a:noFill/>
+          <a:ln w="9525" cap="flat" cmpd="sng" algn="ctr">
+            <a:solidFill>
+              <a:schemeClr val="tx1">
+                <a:lumMod val="15000"/>
+                <a:lumOff val="85000"/>
+              </a:schemeClr>
+            </a:solidFill>
+            <a:round/>
+          </a:ln>
+          <a:effectLst/>
+        </c:spPr>
+        <c:txPr>
+          <a:bodyPr rot="-60000000" spcFirstLastPara="1" vertOverflow="ellipsis" vert="horz" wrap="square" anchor="ctr" anchorCtr="1"/>
+          <a:lstStyle/>
+          <a:p>
+            <a:pPr>
+              <a:defRPr sz="1197" b="0" i="0" u="none" strike="noStrike" kern="1200" baseline="0">
+                <a:solidFill>
+                  <a:schemeClr val="tx1">
+                    <a:lumMod val="65000"/>
+                    <a:lumOff val="35000"/>
+                  </a:schemeClr>
+                </a:solidFill>
+                <a:latin typeface="+mn-lt"/>
+                <a:ea typeface="+mn-ea"/>
+                <a:cs typeface="+mn-cs"/>
+              </a:defRPr>
+            </a:pPr>
+            <a:endParaRPr lang="en-US"/>
+          </a:p>
+        </c:txPr>
+        <c:crossAx val="461299544"/>
+        <c:crosses val="autoZero"/>
+        <c:auto val="1"/>
+        <c:lblAlgn val="ctr"/>
+        <c:lblOffset val="100"/>
+        <c:noMultiLvlLbl val="0"/>
+      </c:catAx>
+      <c:valAx>
+        <c:axId val="461299544"/>
+        <c:scaling>
+          <c:orientation val="minMax"/>
+        </c:scaling>
+        <c:delete val="0"/>
+        <c:axPos val="b"/>
+        <c:majorGridlines>
+          <c:spPr>
+            <a:ln w="9525" cap="flat" cmpd="sng" algn="ctr">
+              <a:solidFill>
+                <a:schemeClr val="tx1">
+                  <a:lumMod val="15000"/>
+                  <a:lumOff val="85000"/>
+                </a:schemeClr>
+              </a:solidFill>
+              <a:round/>
+            </a:ln>
+            <a:effectLst/>
+          </c:spPr>
+        </c:majorGridlines>
+        <c:numFmt formatCode="General" sourceLinked="1"/>
+        <c:majorTickMark val="none"/>
+        <c:minorTickMark val="none"/>
+        <c:tickLblPos val="nextTo"/>
+        <c:spPr>
+          <a:noFill/>
+          <a:ln>
+            <a:noFill/>
+          </a:ln>
+          <a:effectLst/>
+        </c:spPr>
+        <c:txPr>
+          <a:bodyPr rot="-60000000" spcFirstLastPara="1" vertOverflow="ellipsis" vert="horz" wrap="square" anchor="ctr" anchorCtr="1"/>
+          <a:lstStyle/>
+          <a:p>
+            <a:pPr>
+              <a:defRPr sz="1197" b="0" i="0" u="none" strike="noStrike" kern="1200" baseline="0">
+                <a:solidFill>
+                  <a:schemeClr val="tx1">
+                    <a:lumMod val="65000"/>
+                    <a:lumOff val="35000"/>
+                  </a:schemeClr>
+                </a:solidFill>
+                <a:latin typeface="+mn-lt"/>
+                <a:ea typeface="+mn-ea"/>
+                <a:cs typeface="+mn-cs"/>
+              </a:defRPr>
+            </a:pPr>
+            <a:endParaRPr lang="en-US"/>
+          </a:p>
+        </c:txPr>
+        <c:crossAx val="461299216"/>
         <c:crosses val="autoZero"/>
         <c:crossBetween val="between"/>
       </c:valAx>
@@ -14817,6 +16116,46 @@
 </cs:colorStyle>
 </file>
 
+<file path=word/charts/colors10.xml><?xml version="1.0" encoding="utf-8"?>
+<cs:colorStyle xmlns:cs="http://schemas.microsoft.com/office/drawing/2012/chartStyle" xmlns:a="http://schemas.openxmlformats.org/drawingml/2006/main" meth="cycle" id="10">
+  <a:schemeClr val="accent1"/>
+  <a:schemeClr val="accent2"/>
+  <a:schemeClr val="accent3"/>
+  <a:schemeClr val="accent4"/>
+  <a:schemeClr val="accent5"/>
+  <a:schemeClr val="accent6"/>
+  <cs:variation/>
+  <cs:variation>
+    <a:lumMod val="60000"/>
+  </cs:variation>
+  <cs:variation>
+    <a:lumMod val="80000"/>
+    <a:lumOff val="20000"/>
+  </cs:variation>
+  <cs:variation>
+    <a:lumMod val="80000"/>
+  </cs:variation>
+  <cs:variation>
+    <a:lumMod val="60000"/>
+    <a:lumOff val="40000"/>
+  </cs:variation>
+  <cs:variation>
+    <a:lumMod val="50000"/>
+  </cs:variation>
+  <cs:variation>
+    <a:lumMod val="70000"/>
+    <a:lumOff val="30000"/>
+  </cs:variation>
+  <cs:variation>
+    <a:lumMod val="70000"/>
+  </cs:variation>
+  <cs:variation>
+    <a:lumMod val="50000"/>
+    <a:lumOff val="50000"/>
+  </cs:variation>
+</cs:colorStyle>
+</file>
+
 <file path=word/charts/colors2.xml><?xml version="1.0" encoding="utf-8"?>
 <cs:colorStyle xmlns:cs="http://schemas.microsoft.com/office/drawing/2012/chartStyle" xmlns:a="http://schemas.openxmlformats.org/drawingml/2006/main" meth="cycle" id="10">
   <a:schemeClr val="accent1"/>
@@ -15640,6 +16979,509 @@
 </cs:chartStyle>
 </file>
 
+<file path=word/charts/style10.xml><?xml version="1.0" encoding="utf-8"?>
+<cs:chartStyle xmlns:cs="http://schemas.microsoft.com/office/drawing/2012/chartStyle" xmlns:a="http://schemas.openxmlformats.org/drawingml/2006/main" id="201">
+  <cs:axisTitle>
+    <cs:lnRef idx="0"/>
+    <cs:fillRef idx="0"/>
+    <cs:effectRef idx="0"/>
+    <cs:fontRef idx="minor">
+      <a:schemeClr val="tx1">
+        <a:lumMod val="65000"/>
+        <a:lumOff val="35000"/>
+      </a:schemeClr>
+    </cs:fontRef>
+    <cs:defRPr sz="1330" kern="1200"/>
+  </cs:axisTitle>
+  <cs:categoryAxis>
+    <cs:lnRef idx="0"/>
+    <cs:fillRef idx="0"/>
+    <cs:effectRef idx="0"/>
+    <cs:fontRef idx="minor">
+      <a:schemeClr val="tx1">
+        <a:lumMod val="65000"/>
+        <a:lumOff val="35000"/>
+      </a:schemeClr>
+    </cs:fontRef>
+    <cs:spPr>
+      <a:ln w="9525" cap="flat" cmpd="sng" algn="ctr">
+        <a:solidFill>
+          <a:schemeClr val="tx1">
+            <a:lumMod val="15000"/>
+            <a:lumOff val="85000"/>
+          </a:schemeClr>
+        </a:solidFill>
+        <a:round/>
+      </a:ln>
+    </cs:spPr>
+    <cs:defRPr sz="1197" kern="1200"/>
+  </cs:categoryAxis>
+  <cs:chartArea mods="allowNoFillOverride allowNoLineOverride">
+    <cs:lnRef idx="0"/>
+    <cs:fillRef idx="0"/>
+    <cs:effectRef idx="0"/>
+    <cs:fontRef idx="minor">
+      <a:schemeClr val="tx1"/>
+    </cs:fontRef>
+    <cs:spPr>
+      <a:solidFill>
+        <a:schemeClr val="bg1"/>
+      </a:solidFill>
+      <a:ln w="9525" cap="flat" cmpd="sng" algn="ctr">
+        <a:solidFill>
+          <a:schemeClr val="tx1">
+            <a:lumMod val="15000"/>
+            <a:lumOff val="85000"/>
+          </a:schemeClr>
+        </a:solidFill>
+        <a:round/>
+      </a:ln>
+    </cs:spPr>
+    <cs:defRPr sz="1330" kern="1200"/>
+  </cs:chartArea>
+  <cs:dataLabel>
+    <cs:lnRef idx="0"/>
+    <cs:fillRef idx="0"/>
+    <cs:effectRef idx="0"/>
+    <cs:fontRef idx="minor">
+      <a:schemeClr val="tx1">
+        <a:lumMod val="75000"/>
+        <a:lumOff val="25000"/>
+      </a:schemeClr>
+    </cs:fontRef>
+    <cs:defRPr sz="1197" kern="1200"/>
+  </cs:dataLabel>
+  <cs:dataLabelCallout>
+    <cs:lnRef idx="0"/>
+    <cs:fillRef idx="0"/>
+    <cs:effectRef idx="0"/>
+    <cs:fontRef idx="minor">
+      <a:schemeClr val="dk1">
+        <a:lumMod val="65000"/>
+        <a:lumOff val="35000"/>
+      </a:schemeClr>
+    </cs:fontRef>
+    <cs:spPr>
+      <a:solidFill>
+        <a:schemeClr val="lt1"/>
+      </a:solidFill>
+      <a:ln>
+        <a:solidFill>
+          <a:schemeClr val="dk1">
+            <a:lumMod val="25000"/>
+            <a:lumOff val="75000"/>
+          </a:schemeClr>
+        </a:solidFill>
+      </a:ln>
+    </cs:spPr>
+    <cs:defRPr sz="1197" kern="1200"/>
+    <cs:bodyPr rot="0" spcFirstLastPara="1" vertOverflow="clip" horzOverflow="clip" vert="horz" wrap="square" lIns="36576" tIns="18288" rIns="36576" bIns="18288" anchor="ctr" anchorCtr="1">
+      <a:spAutoFit/>
+    </cs:bodyPr>
+  </cs:dataLabelCallout>
+  <cs:dataPoint>
+    <cs:lnRef idx="0"/>
+    <cs:fillRef idx="1">
+      <cs:styleClr val="auto"/>
+    </cs:fillRef>
+    <cs:effectRef idx="0"/>
+    <cs:fontRef idx="minor">
+      <a:schemeClr val="tx1"/>
+    </cs:fontRef>
+  </cs:dataPoint>
+  <cs:dataPoint3D>
+    <cs:lnRef idx="0"/>
+    <cs:fillRef idx="1">
+      <cs:styleClr val="auto"/>
+    </cs:fillRef>
+    <cs:effectRef idx="0"/>
+    <cs:fontRef idx="minor">
+      <a:schemeClr val="tx1"/>
+    </cs:fontRef>
+  </cs:dataPoint3D>
+  <cs:dataPointLine>
+    <cs:lnRef idx="0">
+      <cs:styleClr val="auto"/>
+    </cs:lnRef>
+    <cs:fillRef idx="1"/>
+    <cs:effectRef idx="0"/>
+    <cs:fontRef idx="minor">
+      <a:schemeClr val="tx1"/>
+    </cs:fontRef>
+    <cs:spPr>
+      <a:ln w="28575" cap="rnd">
+        <a:solidFill>
+          <a:schemeClr val="phClr"/>
+        </a:solidFill>
+        <a:round/>
+      </a:ln>
+    </cs:spPr>
+  </cs:dataPointLine>
+  <cs:dataPointMarker>
+    <cs:lnRef idx="0">
+      <cs:styleClr val="auto"/>
+    </cs:lnRef>
+    <cs:fillRef idx="1">
+      <cs:styleClr val="auto"/>
+    </cs:fillRef>
+    <cs:effectRef idx="0"/>
+    <cs:fontRef idx="minor">
+      <a:schemeClr val="tx1"/>
+    </cs:fontRef>
+    <cs:spPr>
+      <a:ln w="9525">
+        <a:solidFill>
+          <a:schemeClr val="phClr"/>
+        </a:solidFill>
+      </a:ln>
+    </cs:spPr>
+  </cs:dataPointMarker>
+  <cs:dataPointMarkerLayout symbol="circle" size="5"/>
+  <cs:dataPointWireframe>
+    <cs:lnRef idx="0">
+      <cs:styleClr val="auto"/>
+    </cs:lnRef>
+    <cs:fillRef idx="1"/>
+    <cs:effectRef idx="0"/>
+    <cs:fontRef idx="minor">
+      <a:schemeClr val="tx1"/>
+    </cs:fontRef>
+    <cs:spPr>
+      <a:ln w="9525" cap="rnd">
+        <a:solidFill>
+          <a:schemeClr val="phClr"/>
+        </a:solidFill>
+        <a:round/>
+      </a:ln>
+    </cs:spPr>
+  </cs:dataPointWireframe>
+  <cs:dataTable>
+    <cs:lnRef idx="0"/>
+    <cs:fillRef idx="0"/>
+    <cs:effectRef idx="0"/>
+    <cs:fontRef idx="minor">
+      <a:schemeClr val="tx1">
+        <a:lumMod val="65000"/>
+        <a:lumOff val="35000"/>
+      </a:schemeClr>
+    </cs:fontRef>
+    <cs:spPr>
+      <a:noFill/>
+      <a:ln w="9525" cap="flat" cmpd="sng" algn="ctr">
+        <a:solidFill>
+          <a:schemeClr val="tx1">
+            <a:lumMod val="15000"/>
+            <a:lumOff val="85000"/>
+          </a:schemeClr>
+        </a:solidFill>
+        <a:round/>
+      </a:ln>
+    </cs:spPr>
+    <cs:defRPr sz="1197" kern="1200"/>
+  </cs:dataTable>
+  <cs:downBar>
+    <cs:lnRef idx="0"/>
+    <cs:fillRef idx="0"/>
+    <cs:effectRef idx="0"/>
+    <cs:fontRef idx="minor">
+      <a:schemeClr val="dk1"/>
+    </cs:fontRef>
+    <cs:spPr>
+      <a:solidFill>
+        <a:schemeClr val="dk1">
+          <a:lumMod val="65000"/>
+          <a:lumOff val="35000"/>
+        </a:schemeClr>
+      </a:solidFill>
+      <a:ln w="9525">
+        <a:solidFill>
+          <a:schemeClr val="tx1">
+            <a:lumMod val="65000"/>
+            <a:lumOff val="35000"/>
+          </a:schemeClr>
+        </a:solidFill>
+      </a:ln>
+    </cs:spPr>
+  </cs:downBar>
+  <cs:dropLine>
+    <cs:lnRef idx="0"/>
+    <cs:fillRef idx="0"/>
+    <cs:effectRef idx="0"/>
+    <cs:fontRef idx="minor">
+      <a:schemeClr val="tx1"/>
+    </cs:fontRef>
+    <cs:spPr>
+      <a:ln w="9525" cap="flat" cmpd="sng" algn="ctr">
+        <a:solidFill>
+          <a:schemeClr val="tx1">
+            <a:lumMod val="35000"/>
+            <a:lumOff val="65000"/>
+          </a:schemeClr>
+        </a:solidFill>
+        <a:round/>
+      </a:ln>
+    </cs:spPr>
+  </cs:dropLine>
+  <cs:errorBar>
+    <cs:lnRef idx="0"/>
+    <cs:fillRef idx="0"/>
+    <cs:effectRef idx="0"/>
+    <cs:fontRef idx="minor">
+      <a:schemeClr val="tx1"/>
+    </cs:fontRef>
+    <cs:spPr>
+      <a:ln w="9525" cap="flat" cmpd="sng" algn="ctr">
+        <a:solidFill>
+          <a:schemeClr val="tx1">
+            <a:lumMod val="65000"/>
+            <a:lumOff val="35000"/>
+          </a:schemeClr>
+        </a:solidFill>
+        <a:round/>
+      </a:ln>
+    </cs:spPr>
+  </cs:errorBar>
+  <cs:floor>
+    <cs:lnRef idx="0"/>
+    <cs:fillRef idx="0"/>
+    <cs:effectRef idx="0"/>
+    <cs:fontRef idx="minor">
+      <a:schemeClr val="tx1"/>
+    </cs:fontRef>
+    <cs:spPr>
+      <a:noFill/>
+      <a:ln>
+        <a:noFill/>
+      </a:ln>
+    </cs:spPr>
+  </cs:floor>
+  <cs:gridlineMajor>
+    <cs:lnRef idx="0"/>
+    <cs:fillRef idx="0"/>
+    <cs:effectRef idx="0"/>
+    <cs:fontRef idx="minor">
+      <a:schemeClr val="tx1"/>
+    </cs:fontRef>
+    <cs:spPr>
+      <a:ln w="9525" cap="flat" cmpd="sng" algn="ctr">
+        <a:solidFill>
+          <a:schemeClr val="tx1">
+            <a:lumMod val="15000"/>
+            <a:lumOff val="85000"/>
+          </a:schemeClr>
+        </a:solidFill>
+        <a:round/>
+      </a:ln>
+    </cs:spPr>
+  </cs:gridlineMajor>
+  <cs:gridlineMinor>
+    <cs:lnRef idx="0"/>
+    <cs:fillRef idx="0"/>
+    <cs:effectRef idx="0"/>
+    <cs:fontRef idx="minor">
+      <a:schemeClr val="tx1"/>
+    </cs:fontRef>
+    <cs:spPr>
+      <a:ln w="9525" cap="flat" cmpd="sng" algn="ctr">
+        <a:solidFill>
+          <a:schemeClr val="tx1">
+            <a:lumMod val="5000"/>
+            <a:lumOff val="95000"/>
+          </a:schemeClr>
+        </a:solidFill>
+        <a:round/>
+      </a:ln>
+    </cs:spPr>
+  </cs:gridlineMinor>
+  <cs:hiLoLine>
+    <cs:lnRef idx="0"/>
+    <cs:fillRef idx="0"/>
+    <cs:effectRef idx="0"/>
+    <cs:fontRef idx="minor">
+      <a:schemeClr val="tx1"/>
+    </cs:fontRef>
+    <cs:spPr>
+      <a:ln w="9525" cap="flat" cmpd="sng" algn="ctr">
+        <a:solidFill>
+          <a:schemeClr val="tx1">
+            <a:lumMod val="75000"/>
+            <a:lumOff val="25000"/>
+          </a:schemeClr>
+        </a:solidFill>
+        <a:round/>
+      </a:ln>
+    </cs:spPr>
+  </cs:hiLoLine>
+  <cs:leaderLine>
+    <cs:lnRef idx="0"/>
+    <cs:fillRef idx="0"/>
+    <cs:effectRef idx="0"/>
+    <cs:fontRef idx="minor">
+      <a:schemeClr val="tx1"/>
+    </cs:fontRef>
+    <cs:spPr>
+      <a:ln w="9525" cap="flat" cmpd="sng" algn="ctr">
+        <a:solidFill>
+          <a:schemeClr val="tx1">
+            <a:lumMod val="35000"/>
+            <a:lumOff val="65000"/>
+          </a:schemeClr>
+        </a:solidFill>
+        <a:round/>
+      </a:ln>
+    </cs:spPr>
+  </cs:leaderLine>
+  <cs:legend>
+    <cs:lnRef idx="0"/>
+    <cs:fillRef idx="0"/>
+    <cs:effectRef idx="0"/>
+    <cs:fontRef idx="minor">
+      <a:schemeClr val="tx1">
+        <a:lumMod val="65000"/>
+        <a:lumOff val="35000"/>
+      </a:schemeClr>
+    </cs:fontRef>
+    <cs:defRPr sz="1197" kern="1200"/>
+  </cs:legend>
+  <cs:plotArea mods="allowNoFillOverride allowNoLineOverride">
+    <cs:lnRef idx="0"/>
+    <cs:fillRef idx="0"/>
+    <cs:effectRef idx="0"/>
+    <cs:fontRef idx="minor">
+      <a:schemeClr val="tx1"/>
+    </cs:fontRef>
+  </cs:plotArea>
+  <cs:plotArea3D mods="allowNoFillOverride allowNoLineOverride">
+    <cs:lnRef idx="0"/>
+    <cs:fillRef idx="0"/>
+    <cs:effectRef idx="0"/>
+    <cs:fontRef idx="minor">
+      <a:schemeClr val="tx1"/>
+    </cs:fontRef>
+  </cs:plotArea3D>
+  <cs:seriesAxis>
+    <cs:lnRef idx="0"/>
+    <cs:fillRef idx="0"/>
+    <cs:effectRef idx="0"/>
+    <cs:fontRef idx="minor">
+      <a:schemeClr val="tx1">
+        <a:lumMod val="65000"/>
+        <a:lumOff val="35000"/>
+      </a:schemeClr>
+    </cs:fontRef>
+    <cs:defRPr sz="1197" kern="1200"/>
+  </cs:seriesAxis>
+  <cs:seriesLine>
+    <cs:lnRef idx="0"/>
+    <cs:fillRef idx="0"/>
+    <cs:effectRef idx="0"/>
+    <cs:fontRef idx="minor">
+      <a:schemeClr val="tx1"/>
+    </cs:fontRef>
+    <cs:spPr>
+      <a:ln w="9525" cap="flat" cmpd="sng" algn="ctr">
+        <a:solidFill>
+          <a:schemeClr val="tx1">
+            <a:lumMod val="35000"/>
+            <a:lumOff val="65000"/>
+          </a:schemeClr>
+        </a:solidFill>
+        <a:round/>
+      </a:ln>
+    </cs:spPr>
+  </cs:seriesLine>
+  <cs:title>
+    <cs:lnRef idx="0"/>
+    <cs:fillRef idx="0"/>
+    <cs:effectRef idx="0"/>
+    <cs:fontRef idx="minor">
+      <a:schemeClr val="tx1">
+        <a:lumMod val="65000"/>
+        <a:lumOff val="35000"/>
+      </a:schemeClr>
+    </cs:fontRef>
+    <cs:defRPr sz="1862" b="0" kern="1200" spc="0" baseline="0"/>
+  </cs:title>
+  <cs:trendline>
+    <cs:lnRef idx="0">
+      <cs:styleClr val="auto"/>
+    </cs:lnRef>
+    <cs:fillRef idx="0"/>
+    <cs:effectRef idx="0"/>
+    <cs:fontRef idx="minor">
+      <a:schemeClr val="tx1"/>
+    </cs:fontRef>
+    <cs:spPr>
+      <a:ln w="19050" cap="rnd">
+        <a:solidFill>
+          <a:schemeClr val="phClr"/>
+        </a:solidFill>
+        <a:prstDash val="sysDot"/>
+      </a:ln>
+    </cs:spPr>
+  </cs:trendline>
+  <cs:trendlineLabel>
+    <cs:lnRef idx="0"/>
+    <cs:fillRef idx="0"/>
+    <cs:effectRef idx="0"/>
+    <cs:fontRef idx="minor">
+      <a:schemeClr val="tx1">
+        <a:lumMod val="65000"/>
+        <a:lumOff val="35000"/>
+      </a:schemeClr>
+    </cs:fontRef>
+    <cs:defRPr sz="1197" kern="1200"/>
+  </cs:trendlineLabel>
+  <cs:upBar>
+    <cs:lnRef idx="0"/>
+    <cs:fillRef idx="0"/>
+    <cs:effectRef idx="0"/>
+    <cs:fontRef idx="minor">
+      <a:schemeClr val="dk1"/>
+    </cs:fontRef>
+    <cs:spPr>
+      <a:solidFill>
+        <a:schemeClr val="lt1"/>
+      </a:solidFill>
+      <a:ln w="9525">
+        <a:solidFill>
+          <a:schemeClr val="tx1">
+            <a:lumMod val="15000"/>
+            <a:lumOff val="85000"/>
+          </a:schemeClr>
+        </a:solidFill>
+      </a:ln>
+    </cs:spPr>
+  </cs:upBar>
+  <cs:valueAxis>
+    <cs:lnRef idx="0"/>
+    <cs:fillRef idx="0"/>
+    <cs:effectRef idx="0"/>
+    <cs:fontRef idx="minor">
+      <a:schemeClr val="tx1">
+        <a:lumMod val="65000"/>
+        <a:lumOff val="35000"/>
+      </a:schemeClr>
+    </cs:fontRef>
+    <cs:defRPr sz="1197" kern="1200"/>
+  </cs:valueAxis>
+  <cs:wall>
+    <cs:lnRef idx="0"/>
+    <cs:fillRef idx="0"/>
+    <cs:effectRef idx="0"/>
+    <cs:fontRef idx="minor">
+      <a:schemeClr val="tx1"/>
+    </cs:fontRef>
+    <cs:spPr>
+      <a:noFill/>
+      <a:ln>
+        <a:noFill/>
+      </a:ln>
+    </cs:spPr>
+  </cs:wall>
+</cs:chartStyle>
+</file>
+
 <file path=word/charts/style2.xml><?xml version="1.0" encoding="utf-8"?>
 <cs:chartStyle xmlns:cs="http://schemas.microsoft.com/office/drawing/2012/chartStyle" xmlns:a="http://schemas.openxmlformats.org/drawingml/2006/main" id="201">
   <cs:axisTitle>

</xml_diff>

<commit_message>
REPORTGEN-1070: update chinese templates
</commit_message>
<xml_diff>
--- a/CastReporting.Reporting.Core/Templates/zh-CN/Application/Component library/Generic Graph Definition.docx
+++ b/CastReporting.Reporting.Core/Templates/zh-CN/Application/Component library/Generic Graph Definition.docx
@@ -1,6 +1,6 @@
 
 <file path=word/document.xml><?xml version="1.0" encoding="utf-8"?>
-<w:document xmlns:wpc="http://schemas.microsoft.com/office/word/2010/wordprocessingCanvas" xmlns:cx="http://schemas.microsoft.com/office/drawing/2014/chartex" xmlns:cx1="http://schemas.microsoft.com/office/drawing/2015/9/8/chartex" xmlns:cx2="http://schemas.microsoft.com/office/drawing/2015/10/21/chartex" xmlns:cx3="http://schemas.microsoft.com/office/drawing/2016/5/9/chartex" xmlns:cx4="http://schemas.microsoft.com/office/drawing/2016/5/10/chartex" xmlns:cx5="http://schemas.microsoft.com/office/drawing/2016/5/11/chartex" xmlns:cx6="http://schemas.microsoft.com/office/drawing/2016/5/12/chartex" xmlns:cx7="http://schemas.microsoft.com/office/drawing/2016/5/13/chartex" xmlns:cx8="http://schemas.microsoft.com/office/drawing/2016/5/14/chartex" xmlns:mc="http://schemas.openxmlformats.org/markup-compatibility/2006" xmlns:aink="http://schemas.microsoft.com/office/drawing/2016/ink" xmlns:am3d="http://schemas.microsoft.com/office/drawing/2017/model3d" xmlns:o="urn:schemas-microsoft-com:office:office" xmlns:r="http://schemas.openxmlformats.org/officeDocument/2006/relationships" xmlns:m="http://schemas.openxmlformats.org/officeDocument/2006/math" xmlns:v="urn:schemas-microsoft-com:vml" xmlns:wp14="http://schemas.microsoft.com/office/word/2010/wordprocessingDrawing" xmlns:wp="http://schemas.openxmlformats.org/drawingml/2006/wordprocessingDrawing" xmlns:w10="urn:schemas-microsoft-com:office:word" xmlns:w="http://schemas.openxmlformats.org/wordprocessingml/2006/main" xmlns:w14="http://schemas.microsoft.com/office/word/2010/wordml" xmlns:w15="http://schemas.microsoft.com/office/word/2012/wordml" xmlns:w16cex="http://schemas.microsoft.com/office/word/2018/wordml/cex" xmlns:w16cid="http://schemas.microsoft.com/office/word/2016/wordml/cid" xmlns:w16="http://schemas.microsoft.com/office/word/2018/wordml" xmlns:w16sdtdh="http://schemas.microsoft.com/office/word/2020/wordml/sdtdatahash" xmlns:w16se="http://schemas.microsoft.com/office/word/2015/wordml/symex" xmlns:wpg="http://schemas.microsoft.com/office/word/2010/wordprocessingGroup" xmlns:wpi="http://schemas.microsoft.com/office/word/2010/wordprocessingInk" xmlns:wne="http://schemas.microsoft.com/office/word/2006/wordml" xmlns:wps="http://schemas.microsoft.com/office/word/2010/wordprocessingShape" mc:Ignorable="w14 w15 w16se w16cid w16 w16cex w16sdtdh wp14">
+<w:document xmlns:wpc="http://schemas.microsoft.com/office/word/2010/wordprocessingCanvas" xmlns:cx="http://schemas.microsoft.com/office/drawing/2014/chartex" xmlns:cx1="http://schemas.microsoft.com/office/drawing/2015/9/8/chartex" xmlns:cx2="http://schemas.microsoft.com/office/drawing/2015/10/21/chartex" xmlns:cx3="http://schemas.microsoft.com/office/drawing/2016/5/9/chartex" xmlns:cx4="http://schemas.microsoft.com/office/drawing/2016/5/10/chartex" xmlns:cx5="http://schemas.microsoft.com/office/drawing/2016/5/11/chartex" xmlns:cx6="http://schemas.microsoft.com/office/drawing/2016/5/12/chartex" xmlns:cx7="http://schemas.microsoft.com/office/drawing/2016/5/13/chartex" xmlns:cx8="http://schemas.microsoft.com/office/drawing/2016/5/14/chartex" xmlns:mc="http://schemas.openxmlformats.org/markup-compatibility/2006" xmlns:aink="http://schemas.microsoft.com/office/drawing/2016/ink" xmlns:am3d="http://schemas.microsoft.com/office/drawing/2017/model3d" xmlns:o="urn:schemas-microsoft-com:office:office" xmlns:r="http://schemas.openxmlformats.org/officeDocument/2006/relationships" xmlns:m="http://schemas.openxmlformats.org/officeDocument/2006/math" xmlns:v="urn:schemas-microsoft-com:vml" xmlns:wp14="http://schemas.microsoft.com/office/word/2010/wordprocessingDrawing" xmlns:wp="http://schemas.openxmlformats.org/drawingml/2006/wordprocessingDrawing" xmlns:w10="urn:schemas-microsoft-com:office:word" xmlns:w="http://schemas.openxmlformats.org/wordprocessingml/2006/main" xmlns:w14="http://schemas.microsoft.com/office/word/2010/wordml" xmlns:w15="http://schemas.microsoft.com/office/word/2012/wordml" xmlns:w16cid="http://schemas.microsoft.com/office/word/2016/wordml/cid" xmlns:w16se="http://schemas.microsoft.com/office/word/2015/wordml/symex" xmlns:wpg="http://schemas.microsoft.com/office/word/2010/wordprocessingGroup" xmlns:wpi="http://schemas.microsoft.com/office/word/2010/wordprocessingInk" xmlns:wne="http://schemas.microsoft.com/office/word/2006/wordml" xmlns:wps="http://schemas.microsoft.com/office/word/2010/wordprocessingShape" mc:Ignorable="w14 w15 w16se w16cid wp14">
   <w:body>
     <w:p>
       <w:pPr>
@@ -114,7 +114,7 @@
     <w:p>
       <w:pPr>
         <w:pStyle w:val="functionnalTab"/>
-        <w:ind w:hanging="10"/>
+        <w:ind w:firstLine="620"/>
         <w:rPr>
           <w:rFonts w:ascii="Open Sans" w:hAnsi="Open Sans" w:cs="Open Sans"/>
           <w:color w:val="4F81BD" w:themeColor="accent1"/>
@@ -165,7 +165,7 @@
     <w:p>
       <w:pPr>
         <w:pStyle w:val="functionnalTab"/>
-        <w:ind w:left="0"/>
+        <w:ind w:left="720"/>
         <w:rPr>
           <w:rFonts w:ascii="Open Sans" w:hAnsi="Open Sans" w:cs="Open Sans"/>
           <w:color w:val="4F81BD" w:themeColor="accent1"/>
@@ -820,7 +820,7 @@
     <w:p>
       <w:pPr>
         <w:pStyle w:val="functionnalTab"/>
-        <w:ind w:left="0"/>
+        <w:ind w:left="720"/>
         <w:rPr>
           <w:rFonts w:ascii="Open Sans" w:hAnsi="Open Sans" w:cs="Open Sans"/>
           <w:color w:val="4F81BD" w:themeColor="accent1"/>
@@ -1186,14 +1186,12 @@
                             <w:pPr>
                               <w:jc w:val="center"/>
                               <w:rPr>
-                                <w:strike/>
                                 <w:sz w:val="14"/>
                                 <w:lang w:val="fr-FR"/>
                               </w:rPr>
                             </w:pPr>
                             <w:r>
                               <w:rPr>
-                                <w:strike/>
                                 <w:sz w:val="14"/>
                                 <w:lang w:val="fr-FR"/>
                               </w:rPr>
@@ -1222,21 +1220,19 @@
           </mc:Choice>
           <mc:Fallback>
             <w:pict>
-              <v:roundrect w14:anchorId="2B3E6F51" id="Rectangle: Rounded Corners 12" o:spid="_x0000_s1033" style="position:absolute;margin-left:305.7pt;margin-top:36.7pt;width:68.6pt;height:12.25pt;z-index:251676672;visibility:visible;mso-wrap-style:square;mso-width-percent:0;mso-height-percent:0;mso-wrap-distance-left:9pt;mso-wrap-distance-top:0;mso-wrap-distance-right:9pt;mso-wrap-distance-bottom:0;mso-position-horizontal:absolute;mso-position-horizontal-relative:text;mso-position-vertical:absolute;mso-position-vertical-relative:text;mso-width-percent:0;mso-height-percent:0;mso-width-relative:margin;mso-height-relative:margin;v-text-anchor:middle" arcsize="10923f" o:gfxdata="UEsDBBQABgAIAAAAIQC2gziS/gAAAOEBAAATAAAAW0NvbnRlbnRfVHlwZXNdLnhtbJSRQU7DMBBF&#10;90jcwfIWJU67QAgl6YK0S0CoHGBkTxKLZGx5TGhvj5O2G0SRWNoz/78nu9wcxkFMGNg6quQqL6RA&#10;0s5Y6ir5vt9lD1JwBDIwOMJKHpHlpr69KfdHjyxSmriSfYz+USnWPY7AufNIadK6MEJMx9ApD/oD&#10;OlTrorhX2lFEilmcO2RdNtjC5xDF9pCuTyYBB5bi6bQ4syoJ3g9WQ0ymaiLzg5KdCXlKLjvcW893&#10;SUOqXwnz5DrgnHtJTxOsQfEKIT7DmDSUCaxw7Rqn8787ZsmRM9e2VmPeBN4uqYvTtW7jvijg9N/y&#10;JsXecLq0q+WD6m8AAAD//wMAUEsDBBQABgAIAAAAIQA4/SH/1gAAAJQBAAALAAAAX3JlbHMvLnJl&#10;bHOkkMFqwzAMhu+DvYPRfXGawxijTi+j0GvpHsDYimMaW0Yy2fr2M4PBMnrbUb/Q94l/f/hMi1qR&#10;JVI2sOt6UJgd+ZiDgffL8ekFlFSbvV0oo4EbChzGx4f9GRdb25HMsYhqlCwG5lrLq9biZkxWOiqY&#10;22YiTra2kYMu1l1tQD30/bPm3wwYN0x18gb45AdQl1tp5j/sFB2T0FQ7R0nTNEV3j6o9feQzro1i&#10;OWA14Fm+Q8a1a8+Bvu/d/dMb2JY5uiPbhG/ktn4cqGU/er3pcvwCAAD//wMAUEsDBBQABgAIAAAA&#10;IQCxTWqmnQIAAKkFAAAOAAAAZHJzL2Uyb0RvYy54bWysVNtOGzEQfa/Uf7D8XjYbkYau2KAoiKoS&#10;AgRUPDteO1nJ63FtJ5v06zvjvUABtVLVPGzG4zO345k5vzg0hu2VDzXYkucnE86UlVDVdlPy749X&#10;n844C1HYShiwquRHFfjF4uOH89YVagpbMJXyDJ3YULSu5NsYXZFlQW5VI8IJOGXxUoNvRMSj32SV&#10;Fy16b0w2nUw+Zy34ynmQKgTUXnaXfJH8a61kvNU6qMhMyTG3mL4+fdf0zRbnoth44ba17NMQ/5BF&#10;I2qLQUdXlyIKtvP1G1dNLT0E0PFEQpOB1rVUqQasJp+8quZhK5xKtSA5wY00hf/nVt7s7zyrK3y7&#10;KWdWNPhG98iasBujCnYPO1upiq3AW3xkhiBkrHWhQMMHd+f7U0CRyj9o39A/FsYOieXjyLI6RCZR&#10;eTbPT+f4FhKv8tlsNp+Rz+zZ2PkQvypoGAkl95QD5ZQIFvvrEDv8gKOAAUxdXdXGpAN1j1oZz/YC&#10;311IqWzM+yi/IY0lvAWy7JySJqMCu5KSFI9GEc7Ye6WRLCximpJJbfo2UMphKyrVxZ9N8DdEH1JL&#10;FSeHhNYYf/Sd/8l3l2WPJ1OVunw0nvzdeLRIkcHG0bipLfj3HJiRPt3hB5I6aoileFgfUiPNqVTS&#10;rKE6YnN56KYuOHlV44teixDvhMcxwybA1RFv8aMNtCWHXuJsC/7ne3rCY/fjLWctjm3Jw4+d8Ioz&#10;883iXHzJT09pztMBBf9Sux60dtesADsjx+XkZBIJG80gag/NE26WJUXDK2Elxiy5jH44rGK3RnA3&#10;SbVcJhjOtBPx2j44Sc6JX2rSx8OT8K5v54hzcAPDaIviVUN3WLK0sNxF0HXq9mc+e+ZxH6QW6ncX&#10;LZyX54R63rCLXwAAAP//AwBQSwMEFAAGAAgAAAAhACTs64HdAAAACQEAAA8AAABkcnMvZG93bnJl&#10;di54bWxMj8FOwzAMhu9IvENkJG4s7TbardSd2KReEQy4Z21oqjZO1GRbeXvMCU6W5U+/v7/czXYU&#10;Fz2F3hFCukhAaGpc21OH8PFeP2xAhKioVaMjjfCtA+yq25tSFa270pu+HGMnOIRCoRBMjL6QMjRG&#10;WxUWzmvi25ebrIq8Tp1sJ3XlcDvKZZJk0qqe+INRXh+Mbobj2SIM2dJ46gdfv/pQ+8+XfXp4NIj3&#10;d/PzE4io5/gHw68+q0PFTid3pjaIESFL0zWjCPmKJwP5epOBOCFs8y3IqpT/G1Q/AAAA//8DAFBL&#10;AQItABQABgAIAAAAIQC2gziS/gAAAOEBAAATAAAAAAAAAAAAAAAAAAAAAABbQ29udGVudF9UeXBl&#10;c10ueG1sUEsBAi0AFAAGAAgAAAAhADj9If/WAAAAlAEAAAsAAAAAAAAAAAAAAAAALwEAAF9yZWxz&#10;Ly5yZWxzUEsBAi0AFAAGAAgAAAAhALFNaqadAgAAqQUAAA4AAAAAAAAAAAAAAAAALgIAAGRycy9l&#10;Mm9Eb2MueG1sUEsBAi0AFAAGAAgAAAAhACTs64HdAAAACQEAAA8AAAAAAAAAAAAAAAAA9wQAAGRy&#10;cy9kb3ducmV2LnhtbFBLBQYAAAAABAAEAPMAAAABBgAAAAA=&#10;" fillcolor="#4f81bd [3204]" stroked="f" strokeweight="2pt">
+              <v:roundrect w14:anchorId="2B3E6F51" id="Rectangle: Rounded Corners 12" o:spid="_x0000_s1033" style="position:absolute;left:0;text-align:left;margin-left:305.7pt;margin-top:36.7pt;width:68.6pt;height:12.25pt;z-index:251676672;visibility:visible;mso-wrap-style:square;mso-width-percent:0;mso-height-percent:0;mso-wrap-distance-left:9pt;mso-wrap-distance-top:0;mso-wrap-distance-right:9pt;mso-wrap-distance-bottom:0;mso-position-horizontal:absolute;mso-position-horizontal-relative:text;mso-position-vertical:absolute;mso-position-vertical-relative:text;mso-width-percent:0;mso-height-percent:0;mso-width-relative:margin;mso-height-relative:margin;v-text-anchor:middle" arcsize="10923f" o:gfxdata="UEsDBBQABgAIAAAAIQC2gziS/gAAAOEBAAATAAAAW0NvbnRlbnRfVHlwZXNdLnhtbJSRQU7DMBBF&#10;90jcwfIWJU67QAgl6YK0S0CoHGBkTxKLZGx5TGhvj5O2G0SRWNoz/78nu9wcxkFMGNg6quQqL6RA&#10;0s5Y6ir5vt9lD1JwBDIwOMJKHpHlpr69KfdHjyxSmriSfYz+USnWPY7AufNIadK6MEJMx9ApD/oD&#10;OlTrorhX2lFEilmcO2RdNtjC5xDF9pCuTyYBB5bi6bQ4syoJ3g9WQ0ymaiLzg5KdCXlKLjvcW893&#10;SUOqXwnz5DrgnHtJTxOsQfEKIT7DmDSUCaxw7Rqn8787ZsmRM9e2VmPeBN4uqYvTtW7jvijg9N/y&#10;JsXecLq0q+WD6m8AAAD//wMAUEsDBBQABgAIAAAAIQA4/SH/1gAAAJQBAAALAAAAX3JlbHMvLnJl&#10;bHOkkMFqwzAMhu+DvYPRfXGawxijTi+j0GvpHsDYimMaW0Yy2fr2M4PBMnrbUb/Q94l/f/hMi1qR&#10;JVI2sOt6UJgd+ZiDgffL8ekFlFSbvV0oo4EbChzGx4f9GRdb25HMsYhqlCwG5lrLq9biZkxWOiqY&#10;22YiTra2kYMu1l1tQD30/bPm3wwYN0x18gb45AdQl1tp5j/sFB2T0FQ7R0nTNEV3j6o9feQzro1i&#10;OWA14Fm+Q8a1a8+Bvu/d/dMb2JY5uiPbhG/ktn4cqGU/er3pcvwCAAD//wMAUEsDBBQABgAIAAAA&#10;IQCxTWqmnQIAAKkFAAAOAAAAZHJzL2Uyb0RvYy54bWysVNtOGzEQfa/Uf7D8XjYbkYau2KAoiKoS&#10;AgRUPDteO1nJ63FtJ5v06zvjvUABtVLVPGzG4zO345k5vzg0hu2VDzXYkucnE86UlVDVdlPy749X&#10;n844C1HYShiwquRHFfjF4uOH89YVagpbMJXyDJ3YULSu5NsYXZFlQW5VI8IJOGXxUoNvRMSj32SV&#10;Fy16b0w2nUw+Zy34ynmQKgTUXnaXfJH8a61kvNU6qMhMyTG3mL4+fdf0zRbnoth44ba17NMQ/5BF&#10;I2qLQUdXlyIKtvP1G1dNLT0E0PFEQpOB1rVUqQasJp+8quZhK5xKtSA5wY00hf/nVt7s7zyrK3y7&#10;KWdWNPhG98iasBujCnYPO1upiq3AW3xkhiBkrHWhQMMHd+f7U0CRyj9o39A/FsYOieXjyLI6RCZR&#10;eTbPT+f4FhKv8tlsNp+Rz+zZ2PkQvypoGAkl95QD5ZQIFvvrEDv8gKOAAUxdXdXGpAN1j1oZz/YC&#10;311IqWzM+yi/IY0lvAWy7JySJqMCu5KSFI9GEc7Ye6WRLCximpJJbfo2UMphKyrVxZ9N8DdEH1JL&#10;FSeHhNYYf/Sd/8l3l2WPJ1OVunw0nvzdeLRIkcHG0bipLfj3HJiRPt3hB5I6aoileFgfUiPNqVTS&#10;rKE6YnN56KYuOHlV44teixDvhMcxwybA1RFv8aMNtCWHXuJsC/7ne3rCY/fjLWctjm3Jw4+d8Ioz&#10;883iXHzJT09pztMBBf9Sux60dtesADsjx+XkZBIJG80gag/NE26WJUXDK2Elxiy5jH44rGK3RnA3&#10;SbVcJhjOtBPx2j44Sc6JX2rSx8OT8K5v54hzcAPDaIviVUN3WLK0sNxF0HXq9mc+e+ZxH6QW6ncX&#10;LZyX54R63rCLXwAAAP//AwBQSwMEFAAGAAgAAAAhACTs64HdAAAACQEAAA8AAABkcnMvZG93bnJl&#10;di54bWxMj8FOwzAMhu9IvENkJG4s7TbardSd2KReEQy4Z21oqjZO1GRbeXvMCU6W5U+/v7/czXYU&#10;Fz2F3hFCukhAaGpc21OH8PFeP2xAhKioVaMjjfCtA+yq25tSFa270pu+HGMnOIRCoRBMjL6QMjRG&#10;WxUWzmvi25ebrIq8Tp1sJ3XlcDvKZZJk0qqe+INRXh+Mbobj2SIM2dJ46gdfv/pQ+8+XfXp4NIj3&#10;d/PzE4io5/gHw68+q0PFTid3pjaIESFL0zWjCPmKJwP5epOBOCFs8y3IqpT/G1Q/AAAA//8DAFBL&#10;AQItABQABgAIAAAAIQC2gziS/gAAAOEBAAATAAAAAAAAAAAAAAAAAAAAAABbQ29udGVudF9UeXBl&#10;c10ueG1sUEsBAi0AFAAGAAgAAAAhADj9If/WAAAAlAEAAAsAAAAAAAAAAAAAAAAALwEAAF9yZWxz&#10;Ly5yZWxzUEsBAi0AFAAGAAgAAAAhALFNaqadAgAAqQUAAA4AAAAAAAAAAAAAAAAALgIAAGRycy9l&#10;Mm9Eb2MueG1sUEsBAi0AFAAGAAgAAAAhACTs64HdAAAACQEAAA8AAAAAAAAAAAAAAAAA9wQAAGRy&#10;cy9kb3ducmV2LnhtbFBLBQYAAAAABAAEAPMAAAABBgAAAAA=&#10;" fillcolor="#4f81bd [3204]" stroked="f" strokeweight="2pt">
                 <v:textbox inset=",0,,0">
                   <w:txbxContent>
                     <w:p>
                       <w:pPr>
                         <w:jc w:val="center"/>
                         <w:rPr>
-                          <w:strike/>
                           <w:sz w:val="14"/>
                           <w:lang w:val="fr-FR"/>
                         </w:rPr>
                       </w:pPr>
                       <w:r>
                         <w:rPr>
-                          <w:strike/>
                           <w:sz w:val="14"/>
                           <w:lang w:val="fr-FR"/>
                         </w:rPr>
@@ -2541,7 +2537,7 @@
     <w:p>
       <w:pPr>
         <w:pStyle w:val="functionnalTab"/>
-        <w:ind w:left="0"/>
+        <w:ind w:left="720"/>
         <w:rPr>
           <w:rFonts w:ascii="Open Sans" w:hAnsi="Open Sans" w:cs="Open Sans"/>
           <w:color w:val="F79646" w:themeColor="accent6"/>
@@ -2821,7 +2817,7 @@
     <w:p>
       <w:pPr>
         <w:pStyle w:val="functionnalTab"/>
-        <w:ind w:left="0"/>
+        <w:ind w:left="720"/>
         <w:rPr>
           <w:rFonts w:ascii="Open Sans" w:hAnsi="Open Sans" w:cs="Open Sans"/>
           <w:color w:val="F79646" w:themeColor="accent6"/>
@@ -3101,7 +3097,7 @@
     <w:p>
       <w:pPr>
         <w:pStyle w:val="functionnalTab"/>
-        <w:ind w:left="0"/>
+        <w:ind w:left="720"/>
         <w:rPr>
           <w:rFonts w:ascii="Open Sans" w:hAnsi="Open Sans" w:cs="Open Sans"/>
           <w:color w:val="F79646" w:themeColor="accent6"/>
@@ -3640,7 +3636,7 @@
     <w:p>
       <w:pPr>
         <w:pStyle w:val="functionnalTab"/>
-        <w:ind w:left="0"/>
+        <w:ind w:left="720"/>
         <w:rPr>
           <w:rFonts w:ascii="Open Sans" w:hAnsi="Open Sans" w:cs="Open Sans"/>
           <w:color w:val="FF0000"/>
@@ -3658,7 +3654,7 @@
         <mc:AlternateContent>
           <mc:Choice Requires="wps">
             <w:drawing>
-              <wp:anchor distT="0" distB="0" distL="114300" distR="114300" simplePos="0" relativeHeight="251700224" behindDoc="0" locked="0" layoutInCell="1" allowOverlap="1" wp14:anchorId="34832774" wp14:editId="4F4E5225">
+              <wp:anchor distT="0" distB="0" distL="114300" distR="114300" simplePos="0" relativeHeight="251700224" behindDoc="0" locked="0" layoutInCell="1" allowOverlap="1" wp14:anchorId="34832774" wp14:editId="268D5154">
                 <wp:simplePos x="0" y="0"/>
                 <wp:positionH relativeFrom="column">
                   <wp:posOffset>2194560</wp:posOffset>
@@ -3746,7 +3742,7 @@
           </mc:Choice>
           <mc:Fallback>
             <w:pict>
-              <v:roundrect w14:anchorId="34832774" id="Rectangle: Rounded Corners 26" o:spid="_x0000_s1052" style="position:absolute;margin-left:172.8pt;margin-top:1.4pt;width:46.8pt;height:12.25pt;z-index:251700224;visibility:visible;mso-wrap-style:square;mso-width-percent:0;mso-height-percent:0;mso-wrap-distance-left:9pt;mso-wrap-distance-top:0;mso-wrap-distance-right:9pt;mso-wrap-distance-bottom:0;mso-position-horizontal:absolute;mso-position-horizontal-relative:text;mso-position-vertical:absolute;mso-position-vertical-relative:text;mso-width-percent:0;mso-height-percent:0;mso-width-relative:margin;mso-height-relative:margin;v-text-anchor:middle" arcsize="10923f" o:gfxdata="UEsDBBQABgAIAAAAIQC2gziS/gAAAOEBAAATAAAAW0NvbnRlbnRfVHlwZXNdLnhtbJSRQU7DMBBF&#10;90jcwfIWJU67QAgl6YK0S0CoHGBkTxKLZGx5TGhvj5O2G0SRWNoz/78nu9wcxkFMGNg6quQqL6RA&#10;0s5Y6ir5vt9lD1JwBDIwOMJKHpHlpr69KfdHjyxSmriSfYz+USnWPY7AufNIadK6MEJMx9ApD/oD&#10;OlTrorhX2lFEilmcO2RdNtjC5xDF9pCuTyYBB5bi6bQ4syoJ3g9WQ0ymaiLzg5KdCXlKLjvcW893&#10;SUOqXwnz5DrgnHtJTxOsQfEKIT7DmDSUCaxw7Rqn8787ZsmRM9e2VmPeBN4uqYvTtW7jvijg9N/y&#10;JsXecLq0q+WD6m8AAAD//wMAUEsDBBQABgAIAAAAIQA4/SH/1gAAAJQBAAALAAAAX3JlbHMvLnJl&#10;bHOkkMFqwzAMhu+DvYPRfXGawxijTi+j0GvpHsDYimMaW0Yy2fr2M4PBMnrbUb/Q94l/f/hMi1qR&#10;JVI2sOt6UJgd+ZiDgffL8ekFlFSbvV0oo4EbChzGx4f9GRdb25HMsYhqlCwG5lrLq9biZkxWOiqY&#10;22YiTra2kYMu1l1tQD30/bPm3wwYN0x18gb45AdQl1tp5j/sFB2T0FQ7R0nTNEV3j6o9feQzro1i&#10;OWA14Fm+Q8a1a8+Bvu/d/dMb2JY5uiPbhG/ktn4cqGU/er3pcvwCAAD//wMAUEsDBBQABgAIAAAA&#10;IQC7AffUpwIAAKcFAAAOAAAAZHJzL2Uyb0RvYy54bWysVE1v2zAMvQ/YfxB0X51kTdcadYogRYYB&#10;RVu0HXpWZDk2IIuapMTJfv1IyXa7rthhWA4ORT0+fojk5dWh1WyvnG/AFHx6MuFMGQllY7YF//60&#10;/nTOmQ/ClEKDUQU/Ks+vFh8/XHY2VzOoQZfKMSQxPu9swesQbJ5lXtaqFf4ErDJ4WYFrRcCj22al&#10;Ex2ytzqbTSZnWQeutA6k8h611+mSLyJ/VSkZ7qrKq8B0wTG2EL8ufjf0zRaXIt86YetG9mGIf4ii&#10;FY1BpyPVtQiC7VzzB1XbSAceqnAioc2gqhqpYg6YzXTyJpvHWlgVc8HieDuWyf8/Wnm7v3esKQs+&#10;O+PMiBbf6AGrJsxWq5w9wM6UqmQrcAYfmSEIK9ZZn6Pho713/cmjSOkfKtfSPybGDrHKx7HK6hCY&#10;ROX84vTzGb6FxKvpfD7/MifO7MXYOh++KmgZCQV3FAPFFAss9jc+JPyAI4cedFOuG63jwW03K+3Y&#10;XuCrr9cT/PUufoNpQ2ADZJYYSZNRdimfKIWjVoTT5kFVWCnMYBYjiT2qRj9CSmXCNF3VolTJ/fy1&#10;d+pqsojpRkJirtD/yN0TDMhEMnCnKHs8marY4qPx5G+BJePRInoGE0bjtjHg3iPQmFXvOeGHIqXS&#10;UJXCYXMYugihpNpAecTWcpBmzlu5bvA9b4QP98LhkGEL4OIId/ipNHQFh17irAb38z094bH38Zaz&#10;Doe24P7HTjjFmf5mcCoupqenNOXxgIJ7rd0MWrNrV4CdMcXVZGUUCRv0IFYO2mfcK0vyhlfCSPRZ&#10;cBnccFiFtERwM0m1XEYYTrQV4cY8WknkVGBq0afDs3C2b+aAU3ALw2CL/E07JyxZGljuAlRN7PWX&#10;evalx20Qe6jfXLRuXp8j6mW/Ln4BAAD//wMAUEsDBBQABgAIAAAAIQBPE76d3QAAAAgBAAAPAAAA&#10;ZHJzL2Rvd25yZXYueG1sTI/BbsIwEETvlfoP1lbqrTgkFNoQB5VWVS9cGvgAEy+JS7yOYgPh77s9&#10;0eNoRjNvitXoOnHGIVhPCqaTBARS7Y2lRsFu+/n0AiJETUZ3nlDBFQOsyvu7QufGX+gbz1VsBJdQ&#10;yLWCNsY+lzLULTodJr5HYu/gB6cjy6GRZtAXLnedTJNkLp22xAut7vG9xfpYnZyCY7rZpnG93uif&#10;Ki4+vq52uiOr1OPD+LYEEXGMtzD84TM6lMy09ycyQXQKstnznKMKUn7A/ix7TUHsWS8ykGUh/x8o&#10;fwEAAP//AwBQSwECLQAUAAYACAAAACEAtoM4kv4AAADhAQAAEwAAAAAAAAAAAAAAAAAAAAAAW0Nv&#10;bnRlbnRfVHlwZXNdLnhtbFBLAQItABQABgAIAAAAIQA4/SH/1gAAAJQBAAALAAAAAAAAAAAAAAAA&#10;AC8BAABfcmVscy8ucmVsc1BLAQItABQABgAIAAAAIQC7AffUpwIAAKcFAAAOAAAAAAAAAAAAAAAA&#10;AC4CAABkcnMvZTJvRG9jLnhtbFBLAQItABQABgAIAAAAIQBPE76d3QAAAAgBAAAPAAAAAAAAAAAA&#10;AAAAAAEFAABkcnMvZG93bnJldi54bWxQSwUGAAAAAAQABADzAAAACwYAAAAA&#10;" fillcolor="red" stroked="f" strokeweight="2pt">
+              <v:roundrect w14:anchorId="34832774" id="Rectangle: Rounded Corners 26" o:spid="_x0000_s1052" style="position:absolute;left:0;text-align:left;margin-left:172.8pt;margin-top:1.4pt;width:46.8pt;height:12.25pt;z-index:251700224;visibility:visible;mso-wrap-style:square;mso-width-percent:0;mso-height-percent:0;mso-wrap-distance-left:9pt;mso-wrap-distance-top:0;mso-wrap-distance-right:9pt;mso-wrap-distance-bottom:0;mso-position-horizontal:absolute;mso-position-horizontal-relative:text;mso-position-vertical:absolute;mso-position-vertical-relative:text;mso-width-percent:0;mso-height-percent:0;mso-width-relative:margin;mso-height-relative:margin;v-text-anchor:middle" arcsize="10923f" o:gfxdata="UEsDBBQABgAIAAAAIQC2gziS/gAAAOEBAAATAAAAW0NvbnRlbnRfVHlwZXNdLnhtbJSRQU7DMBBF&#10;90jcwfIWJU67QAgl6YK0S0CoHGBkTxKLZGx5TGhvj5O2G0SRWNoz/78nu9wcxkFMGNg6quQqL6RA&#10;0s5Y6ir5vt9lD1JwBDIwOMJKHpHlpr69KfdHjyxSmriSfYz+USnWPY7AufNIadK6MEJMx9ApD/oD&#10;OlTrorhX2lFEilmcO2RdNtjC5xDF9pCuTyYBB5bi6bQ4syoJ3g9WQ0ymaiLzg5KdCXlKLjvcW893&#10;SUOqXwnz5DrgnHtJTxOsQfEKIT7DmDSUCaxw7Rqn8787ZsmRM9e2VmPeBN4uqYvTtW7jvijg9N/y&#10;JsXecLq0q+WD6m8AAAD//wMAUEsDBBQABgAIAAAAIQA4/SH/1gAAAJQBAAALAAAAX3JlbHMvLnJl&#10;bHOkkMFqwzAMhu+DvYPRfXGawxijTi+j0GvpHsDYimMaW0Yy2fr2M4PBMnrbUb/Q94l/f/hMi1qR&#10;JVI2sOt6UJgd+ZiDgffL8ekFlFSbvV0oo4EbChzGx4f9GRdb25HMsYhqlCwG5lrLq9biZkxWOiqY&#10;22YiTra2kYMu1l1tQD30/bPm3wwYN0x18gb45AdQl1tp5j/sFB2T0FQ7R0nTNEV3j6o9feQzro1i&#10;OWA14Fm+Q8a1a8+Bvu/d/dMb2JY5uiPbhG/ktn4cqGU/er3pcvwCAAD//wMAUEsDBBQABgAIAAAA&#10;IQC7AffUpwIAAKcFAAAOAAAAZHJzL2Uyb0RvYy54bWysVE1v2zAMvQ/YfxB0X51kTdcadYogRYYB&#10;RVu0HXpWZDk2IIuapMTJfv1IyXa7rthhWA4ORT0+fojk5dWh1WyvnG/AFHx6MuFMGQllY7YF//60&#10;/nTOmQ/ClEKDUQU/Ks+vFh8/XHY2VzOoQZfKMSQxPu9swesQbJ5lXtaqFf4ErDJ4WYFrRcCj22al&#10;Ex2ytzqbTSZnWQeutA6k8h611+mSLyJ/VSkZ7qrKq8B0wTG2EL8ufjf0zRaXIt86YetG9mGIf4ii&#10;FY1BpyPVtQiC7VzzB1XbSAceqnAioc2gqhqpYg6YzXTyJpvHWlgVc8HieDuWyf8/Wnm7v3esKQs+&#10;O+PMiBbf6AGrJsxWq5w9wM6UqmQrcAYfmSEIK9ZZn6Pho713/cmjSOkfKtfSPybGDrHKx7HK6hCY&#10;ROX84vTzGb6FxKvpfD7/MifO7MXYOh++KmgZCQV3FAPFFAss9jc+JPyAI4cedFOuG63jwW03K+3Y&#10;XuCrr9cT/PUufoNpQ2ADZJYYSZNRdimfKIWjVoTT5kFVWCnMYBYjiT2qRj9CSmXCNF3VolTJ/fy1&#10;d+pqsojpRkJirtD/yN0TDMhEMnCnKHs8marY4qPx5G+BJePRInoGE0bjtjHg3iPQmFXvOeGHIqXS&#10;UJXCYXMYugihpNpAecTWcpBmzlu5bvA9b4QP98LhkGEL4OIId/ipNHQFh17irAb38z094bH38Zaz&#10;Doe24P7HTjjFmf5mcCoupqenNOXxgIJ7rd0MWrNrV4CdMcXVZGUUCRv0IFYO2mfcK0vyhlfCSPRZ&#10;cBnccFiFtERwM0m1XEYYTrQV4cY8WknkVGBq0afDs3C2b+aAU3ALw2CL/E07JyxZGljuAlRN7PWX&#10;evalx20Qe6jfXLRuXp8j6mW/Ln4BAAD//wMAUEsDBBQABgAIAAAAIQBPE76d3QAAAAgBAAAPAAAA&#10;ZHJzL2Rvd25yZXYueG1sTI/BbsIwEETvlfoP1lbqrTgkFNoQB5VWVS9cGvgAEy+JS7yOYgPh77s9&#10;0eNoRjNvitXoOnHGIVhPCqaTBARS7Y2lRsFu+/n0AiJETUZ3nlDBFQOsyvu7QufGX+gbz1VsBJdQ&#10;yLWCNsY+lzLULTodJr5HYu/gB6cjy6GRZtAXLnedTJNkLp22xAut7vG9xfpYnZyCY7rZpnG93uif&#10;Ki4+vq52uiOr1OPD+LYEEXGMtzD84TM6lMy09ycyQXQKstnznKMKUn7A/ix7TUHsWS8ykGUh/x8o&#10;fwEAAP//AwBQSwECLQAUAAYACAAAACEAtoM4kv4AAADhAQAAEwAAAAAAAAAAAAAAAAAAAAAAW0Nv&#10;bnRlbnRfVHlwZXNdLnhtbFBLAQItABQABgAIAAAAIQA4/SH/1gAAAJQBAAALAAAAAAAAAAAAAAAA&#10;AC8BAABfcmVscy8ucmVsc1BLAQItABQABgAIAAAAIQC7AffUpwIAAKcFAAAOAAAAAAAAAAAAAAAA&#10;AC4CAABkcnMvZTJvRG9jLnhtbFBLAQItABQABgAIAAAAIQBPE76d3QAAAAgBAAAPAAAAAAAAAAAA&#10;AAAAAAEFAABkcnMvZG93bnJldi54bWxQSwUGAAAAAAQABADzAAAACwYAAAAA&#10;" fillcolor="red" stroked="f" strokeweight="2pt">
                 <v:textbox inset=",0,,0">
                   <w:txbxContent>
                     <w:p>
@@ -3783,7 +3779,7 @@
         <mc:AlternateContent>
           <mc:Choice Requires="wps">
             <w:drawing>
-              <wp:anchor distT="0" distB="0" distL="114300" distR="114300" simplePos="0" relativeHeight="251701248" behindDoc="0" locked="0" layoutInCell="1" allowOverlap="1" wp14:anchorId="1675C23C" wp14:editId="0AB2471C">
+              <wp:anchor distT="0" distB="0" distL="114300" distR="114300" simplePos="0" relativeHeight="251701248" behindDoc="0" locked="0" layoutInCell="1" allowOverlap="1" wp14:anchorId="1675C23C" wp14:editId="3EA92C8C">
                 <wp:simplePos x="0" y="0"/>
                 <wp:positionH relativeFrom="column">
                   <wp:posOffset>4163060</wp:posOffset>
@@ -3871,7 +3867,7 @@
           </mc:Choice>
           <mc:Fallback>
             <w:pict>
-              <v:roundrect w14:anchorId="1675C23C" id="Rectangle: Rounded Corners 27" o:spid="_x0000_s1053" style="position:absolute;margin-left:327.8pt;margin-top:1.4pt;width:39.6pt;height:12.25pt;z-index:251701248;visibility:visible;mso-wrap-style:square;mso-width-percent:0;mso-height-percent:0;mso-wrap-distance-left:9pt;mso-wrap-distance-top:0;mso-wrap-distance-right:9pt;mso-wrap-distance-bottom:0;mso-position-horizontal:absolute;mso-position-horizontal-relative:text;mso-position-vertical:absolute;mso-position-vertical-relative:text;mso-width-percent:0;mso-height-percent:0;mso-width-relative:margin;mso-height-relative:margin;v-text-anchor:middle" arcsize="10923f" o:gfxdata="UEsDBBQABgAIAAAAIQC2gziS/gAAAOEBAAATAAAAW0NvbnRlbnRfVHlwZXNdLnhtbJSRQU7DMBBF&#10;90jcwfIWJU67QAgl6YK0S0CoHGBkTxKLZGx5TGhvj5O2G0SRWNoz/78nu9wcxkFMGNg6quQqL6RA&#10;0s5Y6ir5vt9lD1JwBDIwOMJKHpHlpr69KfdHjyxSmriSfYz+USnWPY7AufNIadK6MEJMx9ApD/oD&#10;OlTrorhX2lFEilmcO2RdNtjC5xDF9pCuTyYBB5bi6bQ4syoJ3g9WQ0ymaiLzg5KdCXlKLjvcW893&#10;SUOqXwnz5DrgnHtJTxOsQfEKIT7DmDSUCaxw7Rqn8787ZsmRM9e2VmPeBN4uqYvTtW7jvijg9N/y&#10;JsXecLq0q+WD6m8AAAD//wMAUEsDBBQABgAIAAAAIQA4/SH/1gAAAJQBAAALAAAAX3JlbHMvLnJl&#10;bHOkkMFqwzAMhu+DvYPRfXGawxijTi+j0GvpHsDYimMaW0Yy2fr2M4PBMnrbUb/Q94l/f/hMi1qR&#10;JVI2sOt6UJgd+ZiDgffL8ekFlFSbvV0oo4EbChzGx4f9GRdb25HMsYhqlCwG5lrLq9biZkxWOiqY&#10;22YiTra2kYMu1l1tQD30/bPm3wwYN0x18gb45AdQl1tp5j/sFB2T0FQ7R0nTNEV3j6o9feQzro1i&#10;OWA14Fm+Q8a1a8+Bvu/d/dMb2JY5uiPbhG/ktn4cqGU/er3pcvwCAAD//wMAUEsDBBQABgAIAAAA&#10;IQCa3Z4dpgIAAKcFAAAOAAAAZHJzL2Uyb0RvYy54bWysVE1v2zAMvQ/YfxB0X+0EzboadYogRYYB&#10;RVukHXpWZCk2IIuapMTOfv0oyXa7rthhWA4ORT0+fojk1XXfKnIU1jWgSzo7yykRmkPV6H1Jvz9t&#10;Pn2hxHmmK6ZAi5KehKPXy48frjpTiDnUoCphCZJoV3SmpLX3psgyx2vRMncGRmi8lGBb5vFo91ll&#10;WYfsrcrmef4568BWxgIXzqH2Jl3SZeSXUnB/L6UTnqiSYmw+fm387sI3W16xYm+ZqRs+hMH+IYqW&#10;NRqdTlQ3zDNysM0fVG3DLTiQ/oxDm4GUDRcxB8xmlr/J5rFmRsRcsDjOTGVy/4+W3x0fLGmqks4v&#10;KNGsxTfaYtWY3itRkC0cdCUqsgar8ZEJgrBinXEFGj6aBzucHIoh/V7aNvxjYqSPVT5NVRa9JxyV&#10;i3x+Oce34Hg1WywWF4vAmb0YG+v8VwEtCUJJbYghxBQLzI63zif8iAsOHaim2jRKxYPd79bKkiPD&#10;V99scvwNLn6DKR3AGoJZYgyaLGSX8omSPykRcEpvhcRKYQbzGEnsUTH5YZwL7WfpqmaVSO4Xr72H&#10;rg4WMd1IGJgl+p+4B4IRmUhG7hTlgA+mIrb4ZJz/LbBkPFlEz6D9ZNw2Gux7BAqzGjwn/FikVJpQ&#10;Jd/v+rGLEBpUO6hO2FoW0sw5wzcNvuctc/6BWRwybAFcHP4eP1JBV1IYJEpqsD/f0wc89j7eUtLh&#10;0JbU/TgwKyhR3zROxeXs/DxMeTygYF9rd6NWH9o1YGfMcDUZHsWA9WoUpYX2GffKKnjDK6Y5+iwp&#10;93Y8rH1aIriZuFitIgwn2jB/qx8ND+ShwKFFn/pnZs3QzB6n4A7GwWbFm3ZO2GCpYXXwIJvY6y/1&#10;HEqP2yD20LC5wrp5fY6ol/26/AUAAP//AwBQSwMEFAAGAAgAAAAhAAzsQDTdAAAACAEAAA8AAABk&#10;cnMvZG93bnJldi54bWxMj8FOwzAQRO9I/IO1SNyo05QmKI1TURDi0gtpP8CNl8RtvI5it03/nuUE&#10;tx3NaPZNuZ5cLy44ButJwXyWgEBqvLHUKtjvPp5eQISoyejeEyq4YYB1dX9X6sL4K33hpY6t4BIK&#10;hVbQxTgUUoamQ6fDzA9I7H370enIcmylGfWVy10v0yTJpNOW+EOnB3zrsDnVZ6fglG53adxstvpY&#10;x/z982bne7JKPT5MrysQEaf4F4ZffEaHipkO/kwmiF5BtlxmHFWQ8gL288UzHwfW+QJkVcr/A6of&#10;AAAA//8DAFBLAQItABQABgAIAAAAIQC2gziS/gAAAOEBAAATAAAAAAAAAAAAAAAAAAAAAABbQ29u&#10;dGVudF9UeXBlc10ueG1sUEsBAi0AFAAGAAgAAAAhADj9If/WAAAAlAEAAAsAAAAAAAAAAAAAAAAA&#10;LwEAAF9yZWxzLy5yZWxzUEsBAi0AFAAGAAgAAAAhAJrdnh2mAgAApwUAAA4AAAAAAAAAAAAAAAAA&#10;LgIAAGRycy9lMm9Eb2MueG1sUEsBAi0AFAAGAAgAAAAhAAzsQDTdAAAACAEAAA8AAAAAAAAAAAAA&#10;AAAAAAUAAGRycy9kb3ducmV2LnhtbFBLBQYAAAAABAAEAPMAAAAKBgAAAAA=&#10;" fillcolor="red" stroked="f" strokeweight="2pt">
+              <v:roundrect w14:anchorId="1675C23C" id="Rectangle: Rounded Corners 27" o:spid="_x0000_s1053" style="position:absolute;left:0;text-align:left;margin-left:327.8pt;margin-top:1.4pt;width:39.6pt;height:12.25pt;z-index:251701248;visibility:visible;mso-wrap-style:square;mso-width-percent:0;mso-height-percent:0;mso-wrap-distance-left:9pt;mso-wrap-distance-top:0;mso-wrap-distance-right:9pt;mso-wrap-distance-bottom:0;mso-position-horizontal:absolute;mso-position-horizontal-relative:text;mso-position-vertical:absolute;mso-position-vertical-relative:text;mso-width-percent:0;mso-height-percent:0;mso-width-relative:margin;mso-height-relative:margin;v-text-anchor:middle" arcsize="10923f" o:gfxdata="UEsDBBQABgAIAAAAIQC2gziS/gAAAOEBAAATAAAAW0NvbnRlbnRfVHlwZXNdLnhtbJSRQU7DMBBF&#10;90jcwfIWJU67QAgl6YK0S0CoHGBkTxKLZGx5TGhvj5O2G0SRWNoz/78nu9wcxkFMGNg6quQqL6RA&#10;0s5Y6ir5vt9lD1JwBDIwOMJKHpHlpr69KfdHjyxSmriSfYz+USnWPY7AufNIadK6MEJMx9ApD/oD&#10;OlTrorhX2lFEilmcO2RdNtjC5xDF9pCuTyYBB5bi6bQ4syoJ3g9WQ0ymaiLzg5KdCXlKLjvcW893&#10;SUOqXwnz5DrgnHtJTxOsQfEKIT7DmDSUCaxw7Rqn8787ZsmRM9e2VmPeBN4uqYvTtW7jvijg9N/y&#10;JsXecLq0q+WD6m8AAAD//wMAUEsDBBQABgAIAAAAIQA4/SH/1gAAAJQBAAALAAAAX3JlbHMvLnJl&#10;bHOkkMFqwzAMhu+DvYPRfXGawxijTi+j0GvpHsDYimMaW0Yy2fr2M4PBMnrbUb/Q94l/f/hMi1qR&#10;JVI2sOt6UJgd+ZiDgffL8ekFlFSbvV0oo4EbChzGx4f9GRdb25HMsYhqlCwG5lrLq9biZkxWOiqY&#10;22YiTra2kYMu1l1tQD30/bPm3wwYN0x18gb45AdQl1tp5j/sFB2T0FQ7R0nTNEV3j6o9feQzro1i&#10;OWA14Fm+Q8a1a8+Bvu/d/dMb2JY5uiPbhG/ktn4cqGU/er3pcvwCAAD//wMAUEsDBBQABgAIAAAA&#10;IQCa3Z4dpgIAAKcFAAAOAAAAZHJzL2Uyb0RvYy54bWysVE1v2zAMvQ/YfxB0X+0EzboadYogRYYB&#10;RVukHXpWZCk2IIuapMTOfv0oyXa7rthhWA4ORT0+fojk1XXfKnIU1jWgSzo7yykRmkPV6H1Jvz9t&#10;Pn2hxHmmK6ZAi5KehKPXy48frjpTiDnUoCphCZJoV3SmpLX3psgyx2vRMncGRmi8lGBb5vFo91ll&#10;WYfsrcrmef4568BWxgIXzqH2Jl3SZeSXUnB/L6UTnqiSYmw+fm387sI3W16xYm+ZqRs+hMH+IYqW&#10;NRqdTlQ3zDNysM0fVG3DLTiQ/oxDm4GUDRcxB8xmlr/J5rFmRsRcsDjOTGVy/4+W3x0fLGmqks4v&#10;KNGsxTfaYtWY3itRkC0cdCUqsgar8ZEJgrBinXEFGj6aBzucHIoh/V7aNvxjYqSPVT5NVRa9JxyV&#10;i3x+Oce34Hg1WywWF4vAmb0YG+v8VwEtCUJJbYghxBQLzI63zif8iAsOHaim2jRKxYPd79bKkiPD&#10;V99scvwNLn6DKR3AGoJZYgyaLGSX8omSPykRcEpvhcRKYQbzGEnsUTH5YZwL7WfpqmaVSO4Xr72H&#10;rg4WMd1IGJgl+p+4B4IRmUhG7hTlgA+mIrb4ZJz/LbBkPFlEz6D9ZNw2Gux7BAqzGjwn/FikVJpQ&#10;Jd/v+rGLEBpUO6hO2FoW0sw5wzcNvuctc/6BWRwybAFcHP4eP1JBV1IYJEpqsD/f0wc89j7eUtLh&#10;0JbU/TgwKyhR3zROxeXs/DxMeTygYF9rd6NWH9o1YGfMcDUZHsWA9WoUpYX2GffKKnjDK6Y5+iwp&#10;93Y8rH1aIriZuFitIgwn2jB/qx8ND+ShwKFFn/pnZs3QzB6n4A7GwWbFm3ZO2GCpYXXwIJvY6y/1&#10;HEqP2yD20LC5wrp5fY6ol/26/AUAAP//AwBQSwMEFAAGAAgAAAAhAAzsQDTdAAAACAEAAA8AAABk&#10;cnMvZG93bnJldi54bWxMj8FOwzAQRO9I/IO1SNyo05QmKI1TURDi0gtpP8CNl8RtvI5it03/nuUE&#10;tx3NaPZNuZ5cLy44ButJwXyWgEBqvLHUKtjvPp5eQISoyejeEyq4YYB1dX9X6sL4K33hpY6t4BIK&#10;hVbQxTgUUoamQ6fDzA9I7H370enIcmylGfWVy10v0yTJpNOW+EOnB3zrsDnVZ6fglG53adxstvpY&#10;x/z982bne7JKPT5MrysQEaf4F4ZffEaHipkO/kwmiF5BtlxmHFWQ8gL288UzHwfW+QJkVcr/A6of&#10;AAAA//8DAFBLAQItABQABgAIAAAAIQC2gziS/gAAAOEBAAATAAAAAAAAAAAAAAAAAAAAAABbQ29u&#10;dGVudF9UeXBlc10ueG1sUEsBAi0AFAAGAAgAAAAhADj9If/WAAAAlAEAAAsAAAAAAAAAAAAAAAAA&#10;LwEAAF9yZWxzLy5yZWxzUEsBAi0AFAAGAAgAAAAhAJrdnh2mAgAApwUAAA4AAAAAAAAAAAAAAAAA&#10;LgIAAGRycy9lMm9Eb2MueG1sUEsBAi0AFAAGAAgAAAAhAAzsQDTdAAAACAEAAA8AAAAAAAAAAAAA&#10;AAAAAAUAAGRycy9kb3ducmV2LnhtbFBLBQYAAAAABAAEAPMAAAAKBgAAAAA=&#10;" fillcolor="red" stroked="f" strokeweight="2pt">
                 <v:textbox inset=",0,,0">
                   <w:txbxContent>
                     <w:p>
@@ -3908,7 +3904,7 @@
         <mc:AlternateContent>
           <mc:Choice Requires="wps">
             <w:drawing>
-              <wp:anchor distT="0" distB="0" distL="114300" distR="114300" simplePos="0" relativeHeight="251702272" behindDoc="0" locked="0" layoutInCell="1" allowOverlap="1" wp14:anchorId="7B1ECBE6" wp14:editId="745EC5B3">
+              <wp:anchor distT="0" distB="0" distL="114300" distR="114300" simplePos="0" relativeHeight="251702272" behindDoc="0" locked="0" layoutInCell="1" allowOverlap="1" wp14:anchorId="7B1ECBE6" wp14:editId="67813CF9">
                 <wp:simplePos x="0" y="0"/>
                 <wp:positionH relativeFrom="column">
                   <wp:posOffset>2829560</wp:posOffset>
@@ -3996,7 +3992,7 @@
           </mc:Choice>
           <mc:Fallback>
             <w:pict>
-              <v:roundrect w14:anchorId="7B1ECBE6" id="Rectangle: Rounded Corners 28" o:spid="_x0000_s1054" style="position:absolute;margin-left:222.8pt;margin-top:1.4pt;width:46.8pt;height:12.25pt;z-index:251702272;visibility:visible;mso-wrap-style:square;mso-width-percent:0;mso-height-percent:0;mso-wrap-distance-left:9pt;mso-wrap-distance-top:0;mso-wrap-distance-right:9pt;mso-wrap-distance-bottom:0;mso-position-horizontal:absolute;mso-position-horizontal-relative:text;mso-position-vertical:absolute;mso-position-vertical-relative:text;mso-width-percent:0;mso-height-percent:0;mso-width-relative:margin;mso-height-relative:margin;v-text-anchor:middle" arcsize="10923f" o:gfxdata="UEsDBBQABgAIAAAAIQC2gziS/gAAAOEBAAATAAAAW0NvbnRlbnRfVHlwZXNdLnhtbJSRQU7DMBBF&#10;90jcwfIWJU67QAgl6YK0S0CoHGBkTxKLZGx5TGhvj5O2G0SRWNoz/78nu9wcxkFMGNg6quQqL6RA&#10;0s5Y6ir5vt9lD1JwBDIwOMJKHpHlpr69KfdHjyxSmriSfYz+USnWPY7AufNIadK6MEJMx9ApD/oD&#10;OlTrorhX2lFEilmcO2RdNtjC5xDF9pCuTyYBB5bi6bQ4syoJ3g9WQ0ymaiLzg5KdCXlKLjvcW893&#10;SUOqXwnz5DrgnHtJTxOsQfEKIT7DmDSUCaxw7Rqn8787ZsmRM9e2VmPeBN4uqYvTtW7jvijg9N/y&#10;JsXecLq0q+WD6m8AAAD//wMAUEsDBBQABgAIAAAAIQA4/SH/1gAAAJQBAAALAAAAX3JlbHMvLnJl&#10;bHOkkMFqwzAMhu+DvYPRfXGawxijTi+j0GvpHsDYimMaW0Yy2fr2M4PBMnrbUb/Q94l/f/hMi1qR&#10;JVI2sOt6UJgd+ZiDgffL8ekFlFSbvV0oo4EbChzGx4f9GRdb25HMsYhqlCwG5lrLq9biZkxWOiqY&#10;22YiTra2kYMu1l1tQD30/bPm3wwYN0x18gb45AdQl1tp5j/sFB2T0FQ7R0nTNEV3j6o9feQzro1i&#10;OWA14Fm+Q8a1a8+Bvu/d/dMb2JY5uiPbhG/ktn4cqGU/er3pcvwCAAD//wMAUEsDBBQABgAIAAAA&#10;IQB7LLvFpwIAAKcFAAAOAAAAZHJzL2Uyb0RvYy54bWysVE1v2zAMvQ/YfxB0X51kTdcadYogRYYB&#10;RVu0HXpWZDkxIIsapcTOfv0oyXa7rthhWA4ORT0+fojk5VXXaHZQ6GowBZ+eTDhTRkJZm23Bvz+t&#10;P51z5rwwpdBgVMGPyvGrxccPl63N1Qx2oEuFjEiMy1tb8J33Ns8yJ3eqEe4ErDJ0WQE2wtMRt1mJ&#10;oiX2RmezyeQsawFLiyCVc6S9Tpd8EfmrSkl/V1VOeaYLTrH5+MX43YRvtrgU+RaF3dWyD0P8QxSN&#10;qA05HamuhRdsj/UfVE0tERxU/kRCk0FV1VLFHCib6eRNNo87YVXMhYrj7Fgm9/9o5e3hHlldFnxG&#10;L2VEQ2/0QFUTZqtVzh5gb0pVshWgoUdmBKKKtdblZPho77E/ORJD+l2FTfinxFgXq3wcq6w6zyQp&#10;5xenn8/oLSRdTefz+Zd54MxejC06/1VBw4JQcAwxhJhigcXhxvmEH3DBoQNdl+ta63jA7WalkR0E&#10;vfp6PaFf7+I3mDYBbCCYJcagyUJ2KZ8o+aNWAafNg6qoUpTBLEYSe1SNfoSUyvhputqJUiX389fe&#10;Q1cHi5huJAzMFfkfuXuCAZlIBu4UZY8Ppiq2+Gg8+VtgyXi0iJ7B+NG4qQ3gewSasuo9J/xQpFSa&#10;UCXfbbqhiwgaVBsoj9RaCGnmnJXrmt7zRjh/L5CGjFqAFoe/o0+loS049BJnO8Cf7+kDnnqfbjlr&#10;aWgL7n7sBSrO9DdDU3ExPT0NUx4PJOBr7WbQmn2zAuqMKa0mK6MYsF4PYoXQPNNeWQZvdCWMJJ8F&#10;lx6Hw8qnJUKbSarlMsJooq3wN+bRykAeChxa9Kl7Fmj7ZvY0BbcwDLbI37RzwgZLA8u9h6qOvf5S&#10;z770tA1iD/WbK6yb1+eIetmvi18AAAD//wMAUEsDBBQABgAIAAAAIQD/NNMF3AAAAAgBAAAPAAAA&#10;ZHJzL2Rvd25yZXYueG1sTI/NTsMwEITvSLyDtUjcqFP3D0KcioIQl15I+wBuvCSm8TqK3TZ9e5YT&#10;HEczmvmmWI++E2ccogukYTrJQCDVwTpqNOx37w+PIGIyZE0XCDVcMcK6vL0pTG7DhT7xXKVGcAnF&#10;3GhoU+pzKWPdojdxEnok9r7C4E1iOTTSDubC5b6TKsuW0htHvNCaHl9brI/VyWs4qu1Opc1ma76r&#10;tHr7uLrpnpzW93fjyzOIhGP6C8MvPqNDyUyHcCIbRadhPl8sOapB8QP2F7MnBeLAejUDWRby/4Hy&#10;BwAA//8DAFBLAQItABQABgAIAAAAIQC2gziS/gAAAOEBAAATAAAAAAAAAAAAAAAAAAAAAABbQ29u&#10;dGVudF9UeXBlc10ueG1sUEsBAi0AFAAGAAgAAAAhADj9If/WAAAAlAEAAAsAAAAAAAAAAAAAAAAA&#10;LwEAAF9yZWxzLy5yZWxzUEsBAi0AFAAGAAgAAAAhAHssu8WnAgAApwUAAA4AAAAAAAAAAAAAAAAA&#10;LgIAAGRycy9lMm9Eb2MueG1sUEsBAi0AFAAGAAgAAAAhAP800wXcAAAACAEAAA8AAAAAAAAAAAAA&#10;AAAAAQUAAGRycy9kb3ducmV2LnhtbFBLBQYAAAAABAAEAPMAAAAKBgAAAAA=&#10;" fillcolor="red" stroked="f" strokeweight="2pt">
+              <v:roundrect w14:anchorId="7B1ECBE6" id="Rectangle: Rounded Corners 28" o:spid="_x0000_s1054" style="position:absolute;left:0;text-align:left;margin-left:222.8pt;margin-top:1.4pt;width:46.8pt;height:12.25pt;z-index:251702272;visibility:visible;mso-wrap-style:square;mso-width-percent:0;mso-height-percent:0;mso-wrap-distance-left:9pt;mso-wrap-distance-top:0;mso-wrap-distance-right:9pt;mso-wrap-distance-bottom:0;mso-position-horizontal:absolute;mso-position-horizontal-relative:text;mso-position-vertical:absolute;mso-position-vertical-relative:text;mso-width-percent:0;mso-height-percent:0;mso-width-relative:margin;mso-height-relative:margin;v-text-anchor:middle" arcsize="10923f" o:gfxdata="UEsDBBQABgAIAAAAIQC2gziS/gAAAOEBAAATAAAAW0NvbnRlbnRfVHlwZXNdLnhtbJSRQU7DMBBF&#10;90jcwfIWJU67QAgl6YK0S0CoHGBkTxKLZGx5TGhvj5O2G0SRWNoz/78nu9wcxkFMGNg6quQqL6RA&#10;0s5Y6ir5vt9lD1JwBDIwOMJKHpHlpr69KfdHjyxSmriSfYz+USnWPY7AufNIadK6MEJMx9ApD/oD&#10;OlTrorhX2lFEilmcO2RdNtjC5xDF9pCuTyYBB5bi6bQ4syoJ3g9WQ0ymaiLzg5KdCXlKLjvcW893&#10;SUOqXwnz5DrgnHtJTxOsQfEKIT7DmDSUCaxw7Rqn8787ZsmRM9e2VmPeBN4uqYvTtW7jvijg9N/y&#10;JsXecLq0q+WD6m8AAAD//wMAUEsDBBQABgAIAAAAIQA4/SH/1gAAAJQBAAALAAAAX3JlbHMvLnJl&#10;bHOkkMFqwzAMhu+DvYPRfXGawxijTi+j0GvpHsDYimMaW0Yy2fr2M4PBMnrbUb/Q94l/f/hMi1qR&#10;JVI2sOt6UJgd+ZiDgffL8ekFlFSbvV0oo4EbChzGx4f9GRdb25HMsYhqlCwG5lrLq9biZkxWOiqY&#10;22YiTra2kYMu1l1tQD30/bPm3wwYN0x18gb45AdQl1tp5j/sFB2T0FQ7R0nTNEV3j6o9feQzro1i&#10;OWA14Fm+Q8a1a8+Bvu/d/dMb2JY5uiPbhG/ktn4cqGU/er3pcvwCAAD//wMAUEsDBBQABgAIAAAA&#10;IQB7LLvFpwIAAKcFAAAOAAAAZHJzL2Uyb0RvYy54bWysVE1v2zAMvQ/YfxB0X51kTdcadYogRYYB&#10;RVu0HXpWZDkxIIsapcTOfv0oyXa7rthhWA4ORT0+fojk5VXXaHZQ6GowBZ+eTDhTRkJZm23Bvz+t&#10;P51z5rwwpdBgVMGPyvGrxccPl63N1Qx2oEuFjEiMy1tb8J33Ns8yJ3eqEe4ErDJ0WQE2wtMRt1mJ&#10;oiX2RmezyeQsawFLiyCVc6S9Tpd8EfmrSkl/V1VOeaYLTrH5+MX43YRvtrgU+RaF3dWyD0P8QxSN&#10;qA05HamuhRdsj/UfVE0tERxU/kRCk0FV1VLFHCib6eRNNo87YVXMhYrj7Fgm9/9o5e3hHlldFnxG&#10;L2VEQ2/0QFUTZqtVzh5gb0pVshWgoUdmBKKKtdblZPho77E/ORJD+l2FTfinxFgXq3wcq6w6zyQp&#10;5xenn8/oLSRdTefz+Zd54MxejC06/1VBw4JQcAwxhJhigcXhxvmEH3DBoQNdl+ta63jA7WalkR0E&#10;vfp6PaFf7+I3mDYBbCCYJcagyUJ2KZ8o+aNWAafNg6qoUpTBLEYSe1SNfoSUyvhputqJUiX389fe&#10;Q1cHi5huJAzMFfkfuXuCAZlIBu4UZY8Ppiq2+Gg8+VtgyXi0iJ7B+NG4qQ3gewSasuo9J/xQpFSa&#10;UCXfbbqhiwgaVBsoj9RaCGnmnJXrmt7zRjh/L5CGjFqAFoe/o0+loS049BJnO8Cf7+kDnnqfbjlr&#10;aWgL7n7sBSrO9DdDU3ExPT0NUx4PJOBr7WbQmn2zAuqMKa0mK6MYsF4PYoXQPNNeWQZvdCWMJJ8F&#10;lx6Hw8qnJUKbSarlMsJooq3wN+bRykAeChxa9Kl7Fmj7ZvY0BbcwDLbI37RzwgZLA8u9h6qOvf5S&#10;z770tA1iD/WbK6yb1+eIetmvi18AAAD//wMAUEsDBBQABgAIAAAAIQD/NNMF3AAAAAgBAAAPAAAA&#10;ZHJzL2Rvd25yZXYueG1sTI/NTsMwEITvSLyDtUjcqFP3D0KcioIQl15I+wBuvCSm8TqK3TZ9e5YT&#10;HEczmvmmWI++E2ccogukYTrJQCDVwTpqNOx37w+PIGIyZE0XCDVcMcK6vL0pTG7DhT7xXKVGcAnF&#10;3GhoU+pzKWPdojdxEnok9r7C4E1iOTTSDubC5b6TKsuW0htHvNCaHl9brI/VyWs4qu1Opc1ma76r&#10;tHr7uLrpnpzW93fjyzOIhGP6C8MvPqNDyUyHcCIbRadhPl8sOapB8QP2F7MnBeLAejUDWRby/4Hy&#10;BwAA//8DAFBLAQItABQABgAIAAAAIQC2gziS/gAAAOEBAAATAAAAAAAAAAAAAAAAAAAAAABbQ29u&#10;dGVudF9UeXBlc10ueG1sUEsBAi0AFAAGAAgAAAAhADj9If/WAAAAlAEAAAsAAAAAAAAAAAAAAAAA&#10;LwEAAF9yZWxzLy5yZWxzUEsBAi0AFAAGAAgAAAAhAHssu8WnAgAApwUAAA4AAAAAAAAAAAAAAAAA&#10;LgIAAGRycy9lMm9Eb2MueG1sUEsBAi0AFAAGAAgAAAAhAP800wXcAAAACAEAAA8AAAAAAAAAAAAA&#10;AAAAAQUAAGRycy9kb3ducmV2LnhtbFBLBQYAAAAABAAEAPMAAAAKBgAAAAA=&#10;" fillcolor="red" stroked="f" strokeweight="2pt">
                 <v:textbox inset=",0,,0">
                   <w:txbxContent>
                     <w:p>
@@ -4033,7 +4029,7 @@
         <mc:AlternateContent>
           <mc:Choice Requires="wps">
             <w:drawing>
-              <wp:anchor distT="0" distB="0" distL="114300" distR="114300" simplePos="0" relativeHeight="251703296" behindDoc="0" locked="0" layoutInCell="1" allowOverlap="1" wp14:anchorId="640D1790" wp14:editId="72D35DA2">
+              <wp:anchor distT="0" distB="0" distL="114300" distR="114300" simplePos="0" relativeHeight="251703296" behindDoc="0" locked="0" layoutInCell="1" allowOverlap="1" wp14:anchorId="640D1790" wp14:editId="654DD9DC">
                 <wp:simplePos x="0" y="0"/>
                 <wp:positionH relativeFrom="column">
                   <wp:posOffset>3453130</wp:posOffset>
@@ -4121,7 +4117,7 @@
           </mc:Choice>
           <mc:Fallback>
             <w:pict>
-              <v:roundrect w14:anchorId="640D1790" id="Rectangle: Rounded Corners 29" o:spid="_x0000_s1055" style="position:absolute;margin-left:271.9pt;margin-top:1.4pt;width:52.95pt;height:12.25pt;z-index:251703296;visibility:visible;mso-wrap-style:square;mso-width-percent:0;mso-height-percent:0;mso-wrap-distance-left:9pt;mso-wrap-distance-top:0;mso-wrap-distance-right:9pt;mso-wrap-distance-bottom:0;mso-position-horizontal:absolute;mso-position-horizontal-relative:text;mso-position-vertical:absolute;mso-position-vertical-relative:text;mso-width-percent:0;mso-height-percent:0;mso-width-relative:margin;mso-height-relative:margin;v-text-anchor:middle" arcsize="10923f" o:gfxdata="UEsDBBQABgAIAAAAIQC2gziS/gAAAOEBAAATAAAAW0NvbnRlbnRfVHlwZXNdLnhtbJSRQU7DMBBF&#10;90jcwfIWJU67QAgl6YK0S0CoHGBkTxKLZGx5TGhvj5O2G0SRWNoz/78nu9wcxkFMGNg6quQqL6RA&#10;0s5Y6ir5vt9lD1JwBDIwOMJKHpHlpr69KfdHjyxSmriSfYz+USnWPY7AufNIadK6MEJMx9ApD/oD&#10;OlTrorhX2lFEilmcO2RdNtjC5xDF9pCuTyYBB5bi6bQ4syoJ3g9WQ0ymaiLzg5KdCXlKLjvcW893&#10;SUOqXwnz5DrgnHtJTxOsQfEKIT7DmDSUCaxw7Rqn8787ZsmRM9e2VmPeBN4uqYvTtW7jvijg9N/y&#10;JsXecLq0q+WD6m8AAAD//wMAUEsDBBQABgAIAAAAIQA4/SH/1gAAAJQBAAALAAAAX3JlbHMvLnJl&#10;bHOkkMFqwzAMhu+DvYPRfXGawxijTi+j0GvpHsDYimMaW0Yy2fr2M4PBMnrbUb/Q94l/f/hMi1qR&#10;JVI2sOt6UJgd+ZiDgffL8ekFlFSbvV0oo4EbChzGx4f9GRdb25HMsYhqlCwG5lrLq9biZkxWOiqY&#10;22YiTra2kYMu1l1tQD30/bPm3wwYN0x18gb45AdQl1tp5j/sFB2T0FQ7R0nTNEV3j6o9feQzro1i&#10;OWA14Fm+Q8a1a8+Bvu/d/dMb2JY5uiPbhG/ktn4cqGU/er3pcvwCAAD//wMAUEsDBBQABgAIAAAA&#10;IQAb018JpwIAAKcFAAAOAAAAZHJzL2Uyb0RvYy54bWysVEtv2zAMvg/YfxB0X50ETbsadYogRYYB&#10;RVu0HXpWZCk2IIsapSTOfv0o+dHHih2G5aBQ1MePD5O8vGobw/YKfQ224NOTCWfKSihruy34j6f1&#10;l6+c+SBsKQxYVfCj8vxq8fnT5cHlagYVmFIhIxLr84MreBWCy7PMy0o1wp+AU5YeNWAjAl1xm5Uo&#10;DsTemGw2mZxlB8DSIUjlPWmvu0e+SPxaKxnutPYqMFNwii2kE9O5iWe2uBT5FoWratmHIf4hikbU&#10;lpyOVNciCLbD+g+qppYIHnQ4kdBkoHUtVcqBsplO3mXzWAmnUi5UHO/GMvn/Rytv9/fI6rLgswvO&#10;rGjoGz1Q1YTdGpWzB9jZUpVsBWjpIzMCUcUOzudk+Ojusb95EmP6rcYm/lNirE1VPo5VVm1gkpRn&#10;57PTszlnkp6m8/n8fB45sxdjhz58U9CwKBQcYwwxplRgsb/xocMPuOjQg6nLdW1MuuB2szLI9oK+&#10;+no9oV/v4g3M2Ai2EM06xqjJYnZdPkkKR6MiztgHpalSlMEsRZJ6VI1+hJTKhmn3VIlSde7nr73H&#10;ro4WKd1EGJk1+R+5e4IB2ZEM3F2UPT6aqtTio/Hkb4F1xqNF8gw2jMZNbQE/IjCUVe+5ww9F6koT&#10;qxTaTTt0EUGjagPlkVoLoZs57+S6pu95I3y4F0hDRuNIiyPc0aENHAoOvcRZBfjrI33EU+/TK2cH&#10;GtqC+587gYoz893SVFxMT0/jlKcLCfhauxm0dtesgDpjSqvJySRGbDCDqBGaZ9ory+iNnoSV5LPg&#10;MuBwWYVuidBmkmq5TDCaaCfCjX10MpLHAscWfWqfBbq+mQNNwS0Mgy3yd+3cYaOlheUugK5Tr7/U&#10;sy89bYPUQ/3miuvm9T2hXvbr4jcAAAD//wMAUEsDBBQABgAIAAAAIQDB7/Uj3QAAAAgBAAAPAAAA&#10;ZHJzL2Rvd25yZXYueG1sTI/BbsIwEETvlfoP1lbqrTgEStoQB5VWVS9cGvgAEy+JS7yOYgPh77s9&#10;0dNoNKuZt8VqdJ044xCsJwXTSQICqfbGUqNgt/18egERoiajO0+o4IoBVuX9XaFz4y/0jecqNoJL&#10;KORaQRtjn0sZ6hadDhPfI3F28IPTke3QSDPoC5e7TqZJspBOW+KFVvf43mJ9rE5OwTHdbNO4Xm/0&#10;TxWzj6+rne7IKvX4ML4tQUQc4+0Y/vAZHUpm2vsTmSA6Bc/zGaNHBSkL54v5awZizz6bgSwL+f+B&#10;8hcAAP//AwBQSwECLQAUAAYACAAAACEAtoM4kv4AAADhAQAAEwAAAAAAAAAAAAAAAAAAAAAAW0Nv&#10;bnRlbnRfVHlwZXNdLnhtbFBLAQItABQABgAIAAAAIQA4/SH/1gAAAJQBAAALAAAAAAAAAAAAAAAA&#10;AC8BAABfcmVscy8ucmVsc1BLAQItABQABgAIAAAAIQAb018JpwIAAKcFAAAOAAAAAAAAAAAAAAAA&#10;AC4CAABkcnMvZTJvRG9jLnhtbFBLAQItABQABgAIAAAAIQDB7/Uj3QAAAAgBAAAPAAAAAAAAAAAA&#10;AAAAAAEFAABkcnMvZG93bnJldi54bWxQSwUGAAAAAAQABADzAAAACwYAAAAA&#10;" fillcolor="red" stroked="f" strokeweight="2pt">
+              <v:roundrect w14:anchorId="640D1790" id="Rectangle: Rounded Corners 29" o:spid="_x0000_s1055" style="position:absolute;left:0;text-align:left;margin-left:271.9pt;margin-top:1.4pt;width:52.95pt;height:12.25pt;z-index:251703296;visibility:visible;mso-wrap-style:square;mso-width-percent:0;mso-height-percent:0;mso-wrap-distance-left:9pt;mso-wrap-distance-top:0;mso-wrap-distance-right:9pt;mso-wrap-distance-bottom:0;mso-position-horizontal:absolute;mso-position-horizontal-relative:text;mso-position-vertical:absolute;mso-position-vertical-relative:text;mso-width-percent:0;mso-height-percent:0;mso-width-relative:margin;mso-height-relative:margin;v-text-anchor:middle" arcsize="10923f" o:gfxdata="UEsDBBQABgAIAAAAIQC2gziS/gAAAOEBAAATAAAAW0NvbnRlbnRfVHlwZXNdLnhtbJSRQU7DMBBF&#10;90jcwfIWJU67QAgl6YK0S0CoHGBkTxKLZGx5TGhvj5O2G0SRWNoz/78nu9wcxkFMGNg6quQqL6RA&#10;0s5Y6ir5vt9lD1JwBDIwOMJKHpHlpr69KfdHjyxSmriSfYz+USnWPY7AufNIadK6MEJMx9ApD/oD&#10;OlTrorhX2lFEilmcO2RdNtjC5xDF9pCuTyYBB5bi6bQ4syoJ3g9WQ0ymaiLzg5KdCXlKLjvcW893&#10;SUOqXwnz5DrgnHtJTxOsQfEKIT7DmDSUCaxw7Rqn8787ZsmRM9e2VmPeBN4uqYvTtW7jvijg9N/y&#10;JsXecLq0q+WD6m8AAAD//wMAUEsDBBQABgAIAAAAIQA4/SH/1gAAAJQBAAALAAAAX3JlbHMvLnJl&#10;bHOkkMFqwzAMhu+DvYPRfXGawxijTi+j0GvpHsDYimMaW0Yy2fr2M4PBMnrbUb/Q94l/f/hMi1qR&#10;JVI2sOt6UJgd+ZiDgffL8ekFlFSbvV0oo4EbChzGx4f9GRdb25HMsYhqlCwG5lrLq9biZkxWOiqY&#10;22YiTra2kYMu1l1tQD30/bPm3wwYN0x18gb45AdQl1tp5j/sFB2T0FQ7R0nTNEV3j6o9feQzro1i&#10;OWA14Fm+Q8a1a8+Bvu/d/dMb2JY5uiPbhG/ktn4cqGU/er3pcvwCAAD//wMAUEsDBBQABgAIAAAA&#10;IQAb018JpwIAAKcFAAAOAAAAZHJzL2Uyb0RvYy54bWysVEtv2zAMvg/YfxB0X50ETbsadYogRYYB&#10;RVu0HXpWZCk2IIsapSTOfv0o+dHHih2G5aBQ1MePD5O8vGobw/YKfQ224NOTCWfKSihruy34j6f1&#10;l6+c+SBsKQxYVfCj8vxq8fnT5cHlagYVmFIhIxLr84MreBWCy7PMy0o1wp+AU5YeNWAjAl1xm5Uo&#10;DsTemGw2mZxlB8DSIUjlPWmvu0e+SPxaKxnutPYqMFNwii2kE9O5iWe2uBT5FoWratmHIf4hikbU&#10;lpyOVNciCLbD+g+qppYIHnQ4kdBkoHUtVcqBsplO3mXzWAmnUi5UHO/GMvn/Rytv9/fI6rLgswvO&#10;rGjoGz1Q1YTdGpWzB9jZUpVsBWjpIzMCUcUOzudk+Ojusb95EmP6rcYm/lNirE1VPo5VVm1gkpRn&#10;57PTszlnkp6m8/n8fB45sxdjhz58U9CwKBQcYwwxplRgsb/xocMPuOjQg6nLdW1MuuB2szLI9oK+&#10;+no9oV/v4g3M2Ai2EM06xqjJYnZdPkkKR6MiztgHpalSlMEsRZJ6VI1+hJTKhmn3VIlSde7nr73H&#10;ro4WKd1EGJk1+R+5e4IB2ZEM3F2UPT6aqtTio/Hkb4F1xqNF8gw2jMZNbQE/IjCUVe+5ww9F6koT&#10;qxTaTTt0EUGjagPlkVoLoZs57+S6pu95I3y4F0hDRuNIiyPc0aENHAoOvcRZBfjrI33EU+/TK2cH&#10;GtqC+587gYoz893SVFxMT0/jlKcLCfhauxm0dtesgDpjSqvJySRGbDCDqBGaZ9ory+iNnoSV5LPg&#10;MuBwWYVuidBmkmq5TDCaaCfCjX10MpLHAscWfWqfBbq+mQNNwS0Mgy3yd+3cYaOlheUugK5Tr7/U&#10;sy89bYPUQ/3miuvm9T2hXvbr4jcAAAD//wMAUEsDBBQABgAIAAAAIQDB7/Uj3QAAAAgBAAAPAAAA&#10;ZHJzL2Rvd25yZXYueG1sTI/BbsIwEETvlfoP1lbqrTgEStoQB5VWVS9cGvgAEy+JS7yOYgPh77s9&#10;0dNoNKuZt8VqdJ044xCsJwXTSQICqfbGUqNgt/18egERoiajO0+o4IoBVuX9XaFz4y/0jecqNoJL&#10;KORaQRtjn0sZ6hadDhPfI3F28IPTke3QSDPoC5e7TqZJspBOW+KFVvf43mJ9rE5OwTHdbNO4Xm/0&#10;TxWzj6+rne7IKvX4ML4tQUQc4+0Y/vAZHUpm2vsTmSA6Bc/zGaNHBSkL54v5awZizz6bgSwL+f+B&#10;8hcAAP//AwBQSwECLQAUAAYACAAAACEAtoM4kv4AAADhAQAAEwAAAAAAAAAAAAAAAAAAAAAAW0Nv&#10;bnRlbnRfVHlwZXNdLnhtbFBLAQItABQABgAIAAAAIQA4/SH/1gAAAJQBAAALAAAAAAAAAAAAAAAA&#10;AC8BAABfcmVscy8ucmVsc1BLAQItABQABgAIAAAAIQAb018JpwIAAKcFAAAOAAAAAAAAAAAAAAAA&#10;AC4CAABkcnMvZTJvRG9jLnhtbFBLAQItABQABgAIAAAAIQDB7/Uj3QAAAAgBAAAPAAAAAAAAAAAA&#10;AAAAAAEFAABkcnMvZG93bnJldi54bWxQSwUGAAAAAAQABADzAAAACwYAAAAA&#10;" fillcolor="red" stroked="f" strokeweight="2pt">
                 <v:textbox inset=",0,,0">
                   <w:txbxContent>
                     <w:p>
@@ -4175,549 +4171,6 @@
     <w:p>
       <w:pPr>
         <w:pStyle w:val="functionnalTab"/>
-        <w:ind w:left="0"/>
-        <w:rPr>
-          <w:rFonts w:ascii="Open Sans" w:hAnsi="Open Sans" w:cs="Open Sans"/>
-          <w:color w:val="FF0000"/>
-          <w:szCs w:val="24"/>
-        </w:rPr>
-      </w:pPr>
-    </w:p>
-    <w:p>
-      <w:pPr>
-        <w:pStyle w:val="functionnalTab"/>
-        <w:ind w:left="0"/>
-        <w:rPr>
-          <w:rFonts w:ascii="Open Sans" w:hAnsi="Open Sans" w:cs="Open Sans"/>
-          <w:color w:val="808080" w:themeColor="background1" w:themeShade="80"/>
-          <w:szCs w:val="24"/>
-        </w:rPr>
-      </w:pPr>
-      <w:r>
-        <w:rPr>
-          <w:rFonts w:ascii="Open Sans" w:hAnsi="Open Sans" w:cs="Open Sans"/>
-          <w:color w:val="FF0000"/>
-          <w:szCs w:val="24"/>
-        </w:rPr>
-        <mc:AlternateContent>
-          <mc:Choice Requires="wps">
-            <w:drawing>
-              <wp:anchor distT="0" distB="0" distL="114300" distR="114300" simplePos="0" relativeHeight="251713536" behindDoc="0" locked="0" layoutInCell="1" allowOverlap="1" wp14:anchorId="745DA72E" wp14:editId="78761134">
-                <wp:simplePos x="0" y="0"/>
-                <wp:positionH relativeFrom="column">
-                  <wp:posOffset>2219325</wp:posOffset>
-                </wp:positionH>
-                <wp:positionV relativeFrom="paragraph">
-                  <wp:posOffset>13335</wp:posOffset>
-                </wp:positionV>
-                <wp:extent cx="594360" cy="155575"/>
-                <wp:effectExtent l="0" t="0" r="0" b="0"/>
-                <wp:wrapNone/>
-                <wp:docPr id="34" name="Rectangle: Rounded Corners 34"/>
-                <wp:cNvGraphicFramePr/>
-                <a:graphic xmlns:a="http://schemas.openxmlformats.org/drawingml/2006/main">
-                  <a:graphicData uri="http://schemas.microsoft.com/office/word/2010/wordprocessingShape">
-                    <wps:wsp>
-                      <wps:cNvSpPr/>
-                      <wps:spPr>
-                        <a:xfrm>
-                          <a:off x="0" y="0"/>
-                          <a:ext cx="594360" cy="155575"/>
-                        </a:xfrm>
-                        <a:prstGeom prst="roundRect">
-                          <a:avLst/>
-                        </a:prstGeom>
-                        <a:solidFill>
-                          <a:schemeClr val="bg1">
-                            <a:lumMod val="50000"/>
-                          </a:schemeClr>
-                        </a:solidFill>
-                        <a:ln>
-                          <a:noFill/>
-                        </a:ln>
-                      </wps:spPr>
-                      <wps:style>
-                        <a:lnRef idx="2">
-                          <a:schemeClr val="accent1">
-                            <a:shade val="50000"/>
-                          </a:schemeClr>
-                        </a:lnRef>
-                        <a:fillRef idx="1">
-                          <a:schemeClr val="accent1"/>
-                        </a:fillRef>
-                        <a:effectRef idx="0">
-                          <a:schemeClr val="accent1"/>
-                        </a:effectRef>
-                        <a:fontRef idx="minor">
-                          <a:schemeClr val="lt1"/>
-                        </a:fontRef>
-                      </wps:style>
-                      <wps:txbx>
-                        <w:txbxContent>
-                          <w:p>
-                            <w:pPr>
-                              <w:jc w:val="center"/>
-                              <w:rPr>
-                                <w:color w:val="808080" w:themeColor="background1" w:themeShade="80"/>
-                                <w:sz w:val="16"/>
-                                <w:lang w:val="fr-FR"/>
-                              </w:rPr>
-                            </w:pPr>
-                            <w:r>
-                              <w:rPr>
-                                <w:sz w:val="16"/>
-                                <w:lang w:val="fr-FR"/>
-                              </w:rPr>
-                              <w:t>TOTAL</w:t>
-                            </w:r>
-                          </w:p>
-                        </w:txbxContent>
-                      </wps:txbx>
-                      <wps:bodyPr rot="0" spcFirstLastPara="0" vertOverflow="overflow" horzOverflow="overflow" vert="horz" wrap="square" lIns="91440" tIns="0" rIns="91440" bIns="0" numCol="1" spcCol="0" rtlCol="0" fromWordArt="0" anchor="ctr" anchorCtr="0" forceAA="0" compatLnSpc="1">
-                        <a:prstTxWarp prst="textNoShape">
-                          <a:avLst/>
-                        </a:prstTxWarp>
-                        <a:noAutofit/>
-                      </wps:bodyPr>
-                    </wps:wsp>
-                  </a:graphicData>
-                </a:graphic>
-                <wp14:sizeRelH relativeFrom="margin">
-                  <wp14:pctWidth>0</wp14:pctWidth>
-                </wp14:sizeRelH>
-                <wp14:sizeRelV relativeFrom="margin">
-                  <wp14:pctHeight>0</wp14:pctHeight>
-                </wp14:sizeRelV>
-              </wp:anchor>
-            </w:drawing>
-          </mc:Choice>
-          <mc:Fallback>
-            <w:pict>
-              <v:roundrect w14:anchorId="745DA72E" id="Rectangle: Rounded Corners 34" o:spid="_x0000_s1056" style="position:absolute;margin-left:174.75pt;margin-top:1.05pt;width:46.8pt;height:12.25pt;z-index:251713536;visibility:visible;mso-wrap-style:square;mso-width-percent:0;mso-height-percent:0;mso-wrap-distance-left:9pt;mso-wrap-distance-top:0;mso-wrap-distance-right:9pt;mso-wrap-distance-bottom:0;mso-position-horizontal:absolute;mso-position-horizontal-relative:text;mso-position-vertical:absolute;mso-position-vertical-relative:text;mso-width-percent:0;mso-height-percent:0;mso-width-relative:margin;mso-height-relative:margin;v-text-anchor:middle" arcsize="10923f" o:gfxdata="UEsDBBQABgAIAAAAIQC2gziS/gAAAOEBAAATAAAAW0NvbnRlbnRfVHlwZXNdLnhtbJSRQU7DMBBF&#10;90jcwfIWJU67QAgl6YK0S0CoHGBkTxKLZGx5TGhvj5O2G0SRWNoz/78nu9wcxkFMGNg6quQqL6RA&#10;0s5Y6ir5vt9lD1JwBDIwOMJKHpHlpr69KfdHjyxSmriSfYz+USnWPY7AufNIadK6MEJMx9ApD/oD&#10;OlTrorhX2lFEilmcO2RdNtjC5xDF9pCuTyYBB5bi6bQ4syoJ3g9WQ0ymaiLzg5KdCXlKLjvcW893&#10;SUOqXwnz5DrgnHtJTxOsQfEKIT7DmDSUCaxw7Rqn8787ZsmRM9e2VmPeBN4uqYvTtW7jvijg9N/y&#10;JsXecLq0q+WD6m8AAAD//wMAUEsDBBQABgAIAAAAIQA4/SH/1gAAAJQBAAALAAAAX3JlbHMvLnJl&#10;bHOkkMFqwzAMhu+DvYPRfXGawxijTi+j0GvpHsDYimMaW0Yy2fr2M4PBMnrbUb/Q94l/f/hMi1qR&#10;JVI2sOt6UJgd+ZiDgffL8ekFlFSbvV0oo4EbChzGx4f9GRdb25HMsYhqlCwG5lrLq9biZkxWOiqY&#10;22YiTra2kYMu1l1tQD30/bPm3wwYN0x18gb45AdQl1tp5j/sFB2T0FQ7R0nTNEV3j6o9feQzro1i&#10;OWA14Fm+Q8a1a8+Bvu/d/dMb2JY5uiPbhG/ktn4cqGU/er3pcvwCAAD//wMAUEsDBBQABgAIAAAA&#10;IQAc1T5HrQIAAMoFAAAOAAAAZHJzL2Uyb0RvYy54bWysVFFPGzEMfp+0/xDlfVwLLRsnrqgqYprE&#10;AAETz2ku6Z2UxFmS9tr9+jnJ3TEY2qRpfbg6jv3Z/mL7/GKvFdkJ51swFZ0eTSgRhkPdmk1Fvz1e&#10;ffhEiQ/M1EyBERU9CE8vFu/fnXe2FMfQgKqFIwhifNnZijYh2LIoPG+EZv4IrDB4KcFpFvDoNkXt&#10;WIfoWhXHk8lp0YGrrQMuvEftZb6ki4QvpeDhVkovAlEVxdxC+rr0XcdvsThn5cYx27S8T4P9Qxaa&#10;tQaDjlCXLDCyde1vULrlDjzIcMRBFyBly0WqAauZTl5V89AwK1ItSI63I03+/8Hym92dI21d0ZMZ&#10;JYZpfKN7ZI2ZjRIluYetqUVNVuAMPjJBI2Sss75Exwd75/qTRzGWv5dOx38sjOwTy4eRZbEPhKNy&#10;fjY7OcW34Hg1nc/nH+cRs3h2ts6HzwI0iUJFXcwh5pQIZrtrH7L9YBcDelBtfdUqlQ6xe8RKObJj&#10;+O7rzTS5qq3+CnXWzSf46+OmZovmKYsXSMpEPAMROQeNmiISkEtOUjgoEe2UuRcSycQij1PEETkH&#10;ZZwLE3IyvmG1+FsuCTAiS4w/YvcAL4scsHOWvX10FWkKRufJnxLLzqNHigwmjM66NeDeAlBYVR85&#10;2w8kZWoiS2G/3udGS7xH1RrqA3afgzyW3vKrFp/8mvlwxxzOIXYJ7pZwix+poKso9BIlDbgfb+mj&#10;PY4H3lLS4VxX1H/fMicoUV8MDs7ZdDaLiyAdUHC/ateD1mz1CrB1pri9LE9itA1qEKUD/YSrZxmj&#10;4RUzHGNWlAc3HFYh7xlcXlwsl8kMh96ycG0eLI/gkeDYxY/7J+Zs3+8BB+UGhtln5auOz7bR08By&#10;G0C2aRye+eypx4WR+rlfbnEj/XpOVs8rePETAAD//wMAUEsDBBQABgAIAAAAIQC3o0D03wAAAAgB&#10;AAAPAAAAZHJzL2Rvd25yZXYueG1sTI/NTsMwEITvSLyDtUhcEHWaphENcaoKhMQN9QepRzfZxlHt&#10;dRS7beDpWU5w29GMZr8pl6Oz4oJD6DwpmE4SEEi1bzpqFey2b49PIELU1GjrCRV8YYBldXtT6qLx&#10;V1rjZRNbwSUUCq3AxNgXUobaoNNh4nsk9o5+cDqyHFrZDPrK5c7KNEly6XRH/MHoHl8M1qfN2Smo&#10;jXn9/MDV/JQ+0Hb3bvdD+r1X6v5uXD2DiDjGvzD84jM6VMx08GdqgrAKZtlizlEF6RQE+1k24+PA&#10;Os9BVqX8P6D6AQAA//8DAFBLAQItABQABgAIAAAAIQC2gziS/gAAAOEBAAATAAAAAAAAAAAAAAAA&#10;AAAAAABbQ29udGVudF9UeXBlc10ueG1sUEsBAi0AFAAGAAgAAAAhADj9If/WAAAAlAEAAAsAAAAA&#10;AAAAAAAAAAAALwEAAF9yZWxzLy5yZWxzUEsBAi0AFAAGAAgAAAAhABzVPketAgAAygUAAA4AAAAA&#10;AAAAAAAAAAAALgIAAGRycy9lMm9Eb2MueG1sUEsBAi0AFAAGAAgAAAAhALejQPTfAAAACAEAAA8A&#10;AAAAAAAAAAAAAAAABwUAAGRycy9kb3ducmV2LnhtbFBLBQYAAAAABAAEAPMAAAATBgAAAAA=&#10;" fillcolor="#7f7f7f [1612]" stroked="f" strokeweight="2pt">
-                <v:textbox inset=",0,,0">
-                  <w:txbxContent>
-                    <w:p>
-                      <w:pPr>
-                        <w:jc w:val="center"/>
-                        <w:rPr>
-                          <w:color w:val="808080" w:themeColor="background1" w:themeShade="80"/>
-                          <w:sz w:val="16"/>
-                          <w:lang w:val="fr-FR"/>
-                        </w:rPr>
-                      </w:pPr>
-                      <w:r>
-                        <w:rPr>
-                          <w:sz w:val="16"/>
-                          <w:lang w:val="fr-FR"/>
-                        </w:rPr>
-                        <w:t>TOTAL</w:t>
-                      </w:r>
-                    </w:p>
-                  </w:txbxContent>
-                </v:textbox>
-              </v:roundrect>
-            </w:pict>
-          </mc:Fallback>
-        </mc:AlternateContent>
-      </w:r>
-      <w:r>
-        <w:rPr>
-          <w:rFonts w:ascii="Open Sans" w:hAnsi="Open Sans" w:cs="Open Sans"/>
-          <w:color w:val="FF0000"/>
-          <w:szCs w:val="24"/>
-        </w:rPr>
-        <mc:AlternateContent>
-          <mc:Choice Requires="wps">
-            <w:drawing>
-              <wp:anchor distT="0" distB="0" distL="114300" distR="114300" simplePos="0" relativeHeight="251714560" behindDoc="0" locked="0" layoutInCell="1" allowOverlap="1" wp14:anchorId="0006767B" wp14:editId="700502DB">
-                <wp:simplePos x="0" y="0"/>
-                <wp:positionH relativeFrom="column">
-                  <wp:posOffset>4187825</wp:posOffset>
-                </wp:positionH>
-                <wp:positionV relativeFrom="paragraph">
-                  <wp:posOffset>13335</wp:posOffset>
-                </wp:positionV>
-                <wp:extent cx="502920" cy="155575"/>
-                <wp:effectExtent l="0" t="0" r="0" b="0"/>
-                <wp:wrapNone/>
-                <wp:docPr id="37" name="Rectangle: Rounded Corners 37"/>
-                <wp:cNvGraphicFramePr/>
-                <a:graphic xmlns:a="http://schemas.openxmlformats.org/drawingml/2006/main">
-                  <a:graphicData uri="http://schemas.microsoft.com/office/word/2010/wordprocessingShape">
-                    <wps:wsp>
-                      <wps:cNvSpPr/>
-                      <wps:spPr>
-                        <a:xfrm>
-                          <a:off x="0" y="0"/>
-                          <a:ext cx="502920" cy="155575"/>
-                        </a:xfrm>
-                        <a:prstGeom prst="roundRect">
-                          <a:avLst/>
-                        </a:prstGeom>
-                        <a:solidFill>
-                          <a:schemeClr val="bg1">
-                            <a:lumMod val="50000"/>
-                          </a:schemeClr>
-                        </a:solidFill>
-                        <a:ln>
-                          <a:noFill/>
-                        </a:ln>
-                      </wps:spPr>
-                      <wps:style>
-                        <a:lnRef idx="2">
-                          <a:schemeClr val="accent1">
-                            <a:shade val="50000"/>
-                          </a:schemeClr>
-                        </a:lnRef>
-                        <a:fillRef idx="1">
-                          <a:schemeClr val="accent1"/>
-                        </a:fillRef>
-                        <a:effectRef idx="0">
-                          <a:schemeClr val="accent1"/>
-                        </a:effectRef>
-                        <a:fontRef idx="minor">
-                          <a:schemeClr val="lt1"/>
-                        </a:fontRef>
-                      </wps:style>
-                      <wps:txbx>
-                        <w:txbxContent>
-                          <w:p>
-                            <w:pPr>
-                              <w:jc w:val="center"/>
-                              <w:rPr>
-                                <w:sz w:val="16"/>
-                                <w:lang w:val="fr-FR"/>
-                              </w:rPr>
-                            </w:pPr>
-                            <w:r>
-                              <w:rPr>
-                                <w:sz w:val="16"/>
-                                <w:lang w:val="fr-FR"/>
-                              </w:rPr>
-                              <w:t>ALL</w:t>
-                            </w:r>
-                          </w:p>
-                        </w:txbxContent>
-                      </wps:txbx>
-                      <wps:bodyPr rot="0" spcFirstLastPara="0" vertOverflow="overflow" horzOverflow="overflow" vert="horz" wrap="square" lIns="91440" tIns="0" rIns="91440" bIns="0" numCol="1" spcCol="0" rtlCol="0" fromWordArt="0" anchor="ctr" anchorCtr="0" forceAA="0" compatLnSpc="1">
-                        <a:prstTxWarp prst="textNoShape">
-                          <a:avLst/>
-                        </a:prstTxWarp>
-                        <a:noAutofit/>
-                      </wps:bodyPr>
-                    </wps:wsp>
-                  </a:graphicData>
-                </a:graphic>
-                <wp14:sizeRelH relativeFrom="margin">
-                  <wp14:pctWidth>0</wp14:pctWidth>
-                </wp14:sizeRelH>
-                <wp14:sizeRelV relativeFrom="margin">
-                  <wp14:pctHeight>0</wp14:pctHeight>
-                </wp14:sizeRelV>
-              </wp:anchor>
-            </w:drawing>
-          </mc:Choice>
-          <mc:Fallback>
-            <w:pict>
-              <v:roundrect w14:anchorId="0006767B" id="Rectangle: Rounded Corners 37" o:spid="_x0000_s1057" style="position:absolute;margin-left:329.75pt;margin-top:1.05pt;width:39.6pt;height:12.25pt;z-index:251714560;visibility:visible;mso-wrap-style:square;mso-width-percent:0;mso-height-percent:0;mso-wrap-distance-left:9pt;mso-wrap-distance-top:0;mso-wrap-distance-right:9pt;mso-wrap-distance-bottom:0;mso-position-horizontal:absolute;mso-position-horizontal-relative:text;mso-position-vertical:absolute;mso-position-vertical-relative:text;mso-width-percent:0;mso-height-percent:0;mso-width-relative:margin;mso-height-relative:margin;v-text-anchor:middle" arcsize="10923f" o:gfxdata="UEsDBBQABgAIAAAAIQC2gziS/gAAAOEBAAATAAAAW0NvbnRlbnRfVHlwZXNdLnhtbJSRQU7DMBBF&#10;90jcwfIWJU67QAgl6YK0S0CoHGBkTxKLZGx5TGhvj5O2G0SRWNoz/78nu9wcxkFMGNg6quQqL6RA&#10;0s5Y6ir5vt9lD1JwBDIwOMJKHpHlpr69KfdHjyxSmriSfYz+USnWPY7AufNIadK6MEJMx9ApD/oD&#10;OlTrorhX2lFEilmcO2RdNtjC5xDF9pCuTyYBB5bi6bQ4syoJ3g9WQ0ymaiLzg5KdCXlKLjvcW893&#10;SUOqXwnz5DrgnHtJTxOsQfEKIT7DmDSUCaxw7Rqn8787ZsmRM9e2VmPeBN4uqYvTtW7jvijg9N/y&#10;JsXecLq0q+WD6m8AAAD//wMAUEsDBBQABgAIAAAAIQA4/SH/1gAAAJQBAAALAAAAX3JlbHMvLnJl&#10;bHOkkMFqwzAMhu+DvYPRfXGawxijTi+j0GvpHsDYimMaW0Yy2fr2M4PBMnrbUb/Q94l/f/hMi1qR&#10;JVI2sOt6UJgd+ZiDgffL8ekFlFSbvV0oo4EbChzGx4f9GRdb25HMsYhqlCwG5lrLq9biZkxWOiqY&#10;22YiTra2kYMu1l1tQD30/bPm3wwYN0x18gb45AdQl1tp5j/sFB2T0FQ7R0nTNEV3j6o9feQzro1i&#10;OWA14Fm+Q8a1a8+Bvu/d/dMb2JY5uiPbhG/ktn4cqGU/er3pcvwCAAD//wMAUEsDBBQABgAIAAAA&#10;IQBg4LfjrQIAAMoFAAAOAAAAZHJzL2Uyb0RvYy54bWysVE1v2zAMvQ/YfxB0X+1kzboadYogRYcB&#10;XVu0HXpWZDk2IImapMTOfv0oyXY/VmzAsBwciiIfySeSZ+e9kmQvrGtBl3R2lFMiNIeq1duSfn+4&#10;/PCZEueZrpgELUp6EI6eL9+/O+tMIebQgKyEJQiiXdGZkjbemyLLHG+EYu4IjNB4WYNVzOPRbrPK&#10;sg7Rlczmef4p68BWxgIXzqH2Il3SZcSva8H9TV074YksKebm49fG7yZ8s+UZK7aWmablQxrsH7JQ&#10;rNUYdIK6YJ6RnW1/g1Itt+Cg9kccVAZ13XIRa8BqZvmrau4bZkSsBclxZqLJ/T9Yfr2/taStSvrx&#10;hBLNFL7RHbLG9FaKgtzBTleiImuwGh+ZoBEy1hlXoOO9ubXDyaEYyu9rq8I/Fkb6yPJhYln0nnBU&#10;LvL56RzfguPVbLFYnCwCZvbkbKzzXwQoEoSS2pBDyCkSzPZXzif70S4EdCDb6rKVMh5C94i1tGTP&#10;8N0321l0lTv1DaqkW+T4G+LGZgvmMYsXSFIHPA0BOQUNmiwQkEqOkj9IEeykvhM1kolFzmPECTkF&#10;ZZwL7VMyrmGV+FsuETAg1xh/wh4AXhY5YqcsB/vgKuIUTM75nxJLzpNHjAzaT86q1WDfApBY1RA5&#10;2Y8kJWoCS77f9KnRomlQbaA6YPdZSGPpDL9s8cmvmPO3zOIcYpfgbvE3+KkldCWFQaKkAfvzLX2w&#10;x/HAW0o6nOuSuh87ZgUl8qvGwTmdHR+HRRAPKNjn2s2o1Tu1BmydGW4vw6MYbL0cxdqCesTVswrR&#10;8IppjjFLyr0dD2uf9gwuLy5Wq2iGQ2+Yv9L3hgfwQHDo4of+kVkz9LvHQbmGcfZZ8arjk23w1LDa&#10;eajbOA5PfA7U48KI/Twst7CRnp+j1dMKXv4CAAD//wMAUEsDBBQABgAIAAAAIQDI5qcJ3wAAAAgB&#10;AAAPAAAAZHJzL2Rvd25yZXYueG1sTI/NTsMwEITvSLyDtUhcEHUalLSkcaoKhMQN9QepRzfexlHt&#10;dWS7beDpMSc4jmY08029HK1hF/ShdyRgOsmAIbVO9dQJ2G3fHufAQpSkpHGEAr4wwLK5vallpdyV&#10;1njZxI6lEgqVFKBjHCrOQ6vRyjBxA1Lyjs5bGZP0HVdeXlO5NTzPspJb2VNa0HLAF43taXO2Alqt&#10;Xz8/cFWc8gfa7t7N3uffeyHu78bVAljEMf6F4Rc/oUOTmA7uTCowI6AsnosUFZBPgSV/9jSfATsk&#10;XZbAm5r/P9D8AAAA//8DAFBLAQItABQABgAIAAAAIQC2gziS/gAAAOEBAAATAAAAAAAAAAAAAAAA&#10;AAAAAABbQ29udGVudF9UeXBlc10ueG1sUEsBAi0AFAAGAAgAAAAhADj9If/WAAAAlAEAAAsAAAAA&#10;AAAAAAAAAAAALwEAAF9yZWxzLy5yZWxzUEsBAi0AFAAGAAgAAAAhAGDgt+OtAgAAygUAAA4AAAAA&#10;AAAAAAAAAAAALgIAAGRycy9lMm9Eb2MueG1sUEsBAi0AFAAGAAgAAAAhAMjmpwnfAAAACAEAAA8A&#10;AAAAAAAAAAAAAAAABwUAAGRycy9kb3ducmV2LnhtbFBLBQYAAAAABAAEAPMAAAATBgAAAAA=&#10;" fillcolor="#7f7f7f [1612]" stroked="f" strokeweight="2pt">
-                <v:textbox inset=",0,,0">
-                  <w:txbxContent>
-                    <w:p>
-                      <w:pPr>
-                        <w:jc w:val="center"/>
-                        <w:rPr>
-                          <w:sz w:val="16"/>
-                          <w:lang w:val="fr-FR"/>
-                        </w:rPr>
-                      </w:pPr>
-                      <w:r>
-                        <w:rPr>
-                          <w:sz w:val="16"/>
-                          <w:lang w:val="fr-FR"/>
-                        </w:rPr>
-                        <w:t>ALL</w:t>
-                      </w:r>
-                    </w:p>
-                  </w:txbxContent>
-                </v:textbox>
-              </v:roundrect>
-            </w:pict>
-          </mc:Fallback>
-        </mc:AlternateContent>
-      </w:r>
-      <w:r>
-        <w:rPr>
-          <w:rFonts w:ascii="Open Sans" w:hAnsi="Open Sans" w:cs="Open Sans"/>
-          <w:color w:val="FF0000"/>
-          <w:szCs w:val="24"/>
-        </w:rPr>
-        <mc:AlternateContent>
-          <mc:Choice Requires="wps">
-            <w:drawing>
-              <wp:anchor distT="0" distB="0" distL="114300" distR="114300" simplePos="0" relativeHeight="251715584" behindDoc="0" locked="0" layoutInCell="1" allowOverlap="1" wp14:anchorId="67FB1DF0" wp14:editId="61D6B02C">
-                <wp:simplePos x="0" y="0"/>
-                <wp:positionH relativeFrom="column">
-                  <wp:posOffset>2854325</wp:posOffset>
-                </wp:positionH>
-                <wp:positionV relativeFrom="paragraph">
-                  <wp:posOffset>13335</wp:posOffset>
-                </wp:positionV>
-                <wp:extent cx="594360" cy="155575"/>
-                <wp:effectExtent l="0" t="0" r="0" b="0"/>
-                <wp:wrapNone/>
-                <wp:docPr id="38" name="Rectangle: Rounded Corners 38"/>
-                <wp:cNvGraphicFramePr/>
-                <a:graphic xmlns:a="http://schemas.openxmlformats.org/drawingml/2006/main">
-                  <a:graphicData uri="http://schemas.microsoft.com/office/word/2010/wordprocessingShape">
-                    <wps:wsp>
-                      <wps:cNvSpPr/>
-                      <wps:spPr>
-                        <a:xfrm>
-                          <a:off x="0" y="0"/>
-                          <a:ext cx="594360" cy="155575"/>
-                        </a:xfrm>
-                        <a:prstGeom prst="roundRect">
-                          <a:avLst/>
-                        </a:prstGeom>
-                        <a:solidFill>
-                          <a:schemeClr val="bg1">
-                            <a:lumMod val="50000"/>
-                          </a:schemeClr>
-                        </a:solidFill>
-                        <a:ln>
-                          <a:noFill/>
-                        </a:ln>
-                      </wps:spPr>
-                      <wps:style>
-                        <a:lnRef idx="2">
-                          <a:schemeClr val="accent1">
-                            <a:shade val="50000"/>
-                          </a:schemeClr>
-                        </a:lnRef>
-                        <a:fillRef idx="1">
-                          <a:schemeClr val="accent1"/>
-                        </a:fillRef>
-                        <a:effectRef idx="0">
-                          <a:schemeClr val="accent1"/>
-                        </a:effectRef>
-                        <a:fontRef idx="minor">
-                          <a:schemeClr val="lt1"/>
-                        </a:fontRef>
-                      </wps:style>
-                      <wps:txbx>
-                        <w:txbxContent>
-                          <w:p>
-                            <w:pPr>
-                              <w:jc w:val="center"/>
-                              <w:rPr>
-                                <w:sz w:val="16"/>
-                                <w:lang w:val="fr-FR"/>
-                              </w:rPr>
-                            </w:pPr>
-                            <w:r>
-                              <w:rPr>
-                                <w:sz w:val="16"/>
-                                <w:lang w:val="fr-FR"/>
-                              </w:rPr>
-                              <w:t>ADDED</w:t>
-                            </w:r>
-                          </w:p>
-                        </w:txbxContent>
-                      </wps:txbx>
-                      <wps:bodyPr rot="0" spcFirstLastPara="0" vertOverflow="overflow" horzOverflow="overflow" vert="horz" wrap="square" lIns="91440" tIns="0" rIns="91440" bIns="0" numCol="1" spcCol="0" rtlCol="0" fromWordArt="0" anchor="ctr" anchorCtr="0" forceAA="0" compatLnSpc="1">
-                        <a:prstTxWarp prst="textNoShape">
-                          <a:avLst/>
-                        </a:prstTxWarp>
-                        <a:noAutofit/>
-                      </wps:bodyPr>
-                    </wps:wsp>
-                  </a:graphicData>
-                </a:graphic>
-                <wp14:sizeRelH relativeFrom="margin">
-                  <wp14:pctWidth>0</wp14:pctWidth>
-                </wp14:sizeRelH>
-                <wp14:sizeRelV relativeFrom="margin">
-                  <wp14:pctHeight>0</wp14:pctHeight>
-                </wp14:sizeRelV>
-              </wp:anchor>
-            </w:drawing>
-          </mc:Choice>
-          <mc:Fallback>
-            <w:pict>
-              <v:roundrect w14:anchorId="67FB1DF0" id="Rectangle: Rounded Corners 38" o:spid="_x0000_s1058" style="position:absolute;margin-left:224.75pt;margin-top:1.05pt;width:46.8pt;height:12.25pt;z-index:251715584;visibility:visible;mso-wrap-style:square;mso-width-percent:0;mso-height-percent:0;mso-wrap-distance-left:9pt;mso-wrap-distance-top:0;mso-wrap-distance-right:9pt;mso-wrap-distance-bottom:0;mso-position-horizontal:absolute;mso-position-horizontal-relative:text;mso-position-vertical:absolute;mso-position-vertical-relative:text;mso-width-percent:0;mso-height-percent:0;mso-width-relative:margin;mso-height-relative:margin;v-text-anchor:middle" arcsize="10923f" o:gfxdata="UEsDBBQABgAIAAAAIQC2gziS/gAAAOEBAAATAAAAW0NvbnRlbnRfVHlwZXNdLnhtbJSRQU7DMBBF&#10;90jcwfIWJU67QAgl6YK0S0CoHGBkTxKLZGx5TGhvj5O2G0SRWNoz/78nu9wcxkFMGNg6quQqL6RA&#10;0s5Y6ir5vt9lD1JwBDIwOMJKHpHlpr69KfdHjyxSmriSfYz+USnWPY7AufNIadK6MEJMx9ApD/oD&#10;OlTrorhX2lFEilmcO2RdNtjC5xDF9pCuTyYBB5bi6bQ4syoJ3g9WQ0ymaiLzg5KdCXlKLjvcW893&#10;SUOqXwnz5DrgnHtJTxOsQfEKIT7DmDSUCaxw7Rqn8787ZsmRM9e2VmPeBN4uqYvTtW7jvijg9N/y&#10;JsXecLq0q+WD6m8AAAD//wMAUEsDBBQABgAIAAAAIQA4/SH/1gAAAJQBAAALAAAAX3JlbHMvLnJl&#10;bHOkkMFqwzAMhu+DvYPRfXGawxijTi+j0GvpHsDYimMaW0Yy2fr2M4PBMnrbUb/Q94l/f/hMi1qR&#10;JVI2sOt6UJgd+ZiDgffL8ekFlFSbvV0oo4EbChzGx4f9GRdb25HMsYhqlCwG5lrLq9biZkxWOiqY&#10;22YiTra2kYMu1l1tQD30/bPm3wwYN0x18gb45AdQl1tp5j/sFB2T0FQ7R0nTNEV3j6o9feQzro1i&#10;OWA14Fm+Q8a1a8+Bvu/d/dMb2JY5uiPbhG/ktn4cqGU/er3pcvwCAAD//wMAUEsDBBQABgAIAAAA&#10;IQBUypbjrgIAAMoFAAAOAAAAZHJzL2Uyb0RvYy54bWysVMFu2zAMvQ/YPwi6r07SpluNOkWQosOA&#10;ri3aDj0rshwbkEVNUuJkXz9Sst21KzZgWA4ORZGP5BPJ84t9q9lOOd+AKfj0aMKZMhLKxmwK/u3x&#10;6sMnznwQphQajCr4QXl+sXj/7ryzuZpBDbpUjiGI8XlnC16HYPMs87JWrfBHYJXBywpcKwIe3SYr&#10;negQvdXZbDI5zTpwpXUglfeovUyXfBHxq0rJcFtVXgWmC465hfh18bumb7Y4F/nGCVs3sk9D/EMW&#10;rWgMBh2hLkUQbOua36DaRjrwUIUjCW0GVdVIFWvAaqaTV9U81MKqWAuS4+1Ik/9/sPJmd+dYUxb8&#10;GF/KiBbf6B5ZE2ajVc7uYWtKVbIVOIOPzNAIGeusz9Hxwd65/uRRpPL3lWvpHwtj+8jyYWRZ7QOT&#10;qJyfnRyf4ltIvJrO5/OPc8LMnp2t8+GzgpaRUHBHOVBOkWCxu/Yh2Q92FNCDbsqrRut4oO5RK+3Y&#10;TuC7rzfT6Kq37Vcok24+wV8fNzYbmccsXiBpQ3gGCDkFJU1GBKSSoxQOWpGdNveqQjKxyFmMOCKn&#10;oEJKZUJKxteiVH/LJQIScoXxR+we4GWRA3bKsrcnVxWnYHSe/Cmx5Dx6xMhgwujcNgbcWwAaq+oj&#10;J/uBpEQNsRT2631qtBmZkmoN5QG7z0EaS2/lVYNPfi18uBMO5xC7BHdLuMVPpaErOPQSZzW4H2/p&#10;yR7HA28563CuC+6/b4VTnOkvBgfnbHpyQosgHlBwv2rXg9Zs2xVg60xxe1kZRbINehArB+0Trp4l&#10;RcMrYSTGLLgMbjisQtozuLykWi6jGQ69FeHaPFhJ4EQwdfHj/kk42/d7wEG5gWH2Rf6q45MteRpY&#10;bgNUTRyHZz576nFhxH7ulxttpF/P0ep5BS9+AgAA//8DAFBLAwQUAAYACAAAACEAB4QtbN8AAAAI&#10;AQAADwAAAGRycy9kb3ducmV2LnhtbEyPQUvDQBCF74L/YRnBi9hNYxI0ZlOKIvQmthV63CZjNjQ7&#10;G3a3beyvdzzpbR7v8eZ71WKygzihD70jBfNZAgKpcW1PnYLt5u3+EUSImlo9OEIF3xhgUV9fVbps&#10;3Zk+8LSOneASCqVWYGIcSylDY9DqMHMjEntfzlsdWfpOtl6fudwOMk2SQlrdE38wesQXg81hfbQK&#10;GmNeP99xmR/SO9psV8POp5edUrc30/IZRMQp/oXhF5/RoWamvTtSG8SgIMueco4qSOcg2M+zBz72&#10;rIsCZF3J/wPqHwAAAP//AwBQSwECLQAUAAYACAAAACEAtoM4kv4AAADhAQAAEwAAAAAAAAAAAAAA&#10;AAAAAAAAW0NvbnRlbnRfVHlwZXNdLnhtbFBLAQItABQABgAIAAAAIQA4/SH/1gAAAJQBAAALAAAA&#10;AAAAAAAAAAAAAC8BAABfcmVscy8ucmVsc1BLAQItABQABgAIAAAAIQBUypbjrgIAAMoFAAAOAAAA&#10;AAAAAAAAAAAAAC4CAABkcnMvZTJvRG9jLnhtbFBLAQItABQABgAIAAAAIQAHhC1s3wAAAAgBAAAP&#10;AAAAAAAAAAAAAAAAAAgFAABkcnMvZG93bnJldi54bWxQSwUGAAAAAAQABADzAAAAFAYAAAAA&#10;" fillcolor="#7f7f7f [1612]" stroked="f" strokeweight="2pt">
-                <v:textbox inset=",0,,0">
-                  <w:txbxContent>
-                    <w:p>
-                      <w:pPr>
-                        <w:jc w:val="center"/>
-                        <w:rPr>
-                          <w:sz w:val="16"/>
-                          <w:lang w:val="fr-FR"/>
-                        </w:rPr>
-                      </w:pPr>
-                      <w:r>
-                        <w:rPr>
-                          <w:sz w:val="16"/>
-                          <w:lang w:val="fr-FR"/>
-                        </w:rPr>
-                        <w:t>ADDED</w:t>
-                      </w:r>
-                    </w:p>
-                  </w:txbxContent>
-                </v:textbox>
-              </v:roundrect>
-            </w:pict>
-          </mc:Fallback>
-        </mc:AlternateContent>
-      </w:r>
-      <w:r>
-        <w:rPr>
-          <w:rFonts w:ascii="Open Sans" w:hAnsi="Open Sans" w:cs="Open Sans"/>
-          <w:color w:val="FF0000"/>
-          <w:szCs w:val="24"/>
-        </w:rPr>
-        <mc:AlternateContent>
-          <mc:Choice Requires="wps">
-            <w:drawing>
-              <wp:anchor distT="0" distB="0" distL="114300" distR="114300" simplePos="0" relativeHeight="251716608" behindDoc="0" locked="0" layoutInCell="1" allowOverlap="1" wp14:anchorId="69124941" wp14:editId="051AD16F">
-                <wp:simplePos x="0" y="0"/>
-                <wp:positionH relativeFrom="column">
-                  <wp:posOffset>3477895</wp:posOffset>
-                </wp:positionH>
-                <wp:positionV relativeFrom="paragraph">
-                  <wp:posOffset>13335</wp:posOffset>
-                </wp:positionV>
-                <wp:extent cx="672465" cy="155575"/>
-                <wp:effectExtent l="0" t="0" r="0" b="0"/>
-                <wp:wrapNone/>
-                <wp:docPr id="42" name="Rectangle: Rounded Corners 42"/>
-                <wp:cNvGraphicFramePr/>
-                <a:graphic xmlns:a="http://schemas.openxmlformats.org/drawingml/2006/main">
-                  <a:graphicData uri="http://schemas.microsoft.com/office/word/2010/wordprocessingShape">
-                    <wps:wsp>
-                      <wps:cNvSpPr/>
-                      <wps:spPr>
-                        <a:xfrm>
-                          <a:off x="0" y="0"/>
-                          <a:ext cx="672465" cy="155575"/>
-                        </a:xfrm>
-                        <a:prstGeom prst="roundRect">
-                          <a:avLst/>
-                        </a:prstGeom>
-                        <a:solidFill>
-                          <a:schemeClr val="bg1">
-                            <a:lumMod val="50000"/>
-                          </a:schemeClr>
-                        </a:solidFill>
-                        <a:ln>
-                          <a:noFill/>
-                        </a:ln>
-                      </wps:spPr>
-                      <wps:style>
-                        <a:lnRef idx="2">
-                          <a:schemeClr val="accent1">
-                            <a:shade val="50000"/>
-                          </a:schemeClr>
-                        </a:lnRef>
-                        <a:fillRef idx="1">
-                          <a:schemeClr val="accent1"/>
-                        </a:fillRef>
-                        <a:effectRef idx="0">
-                          <a:schemeClr val="accent1"/>
-                        </a:effectRef>
-                        <a:fontRef idx="minor">
-                          <a:schemeClr val="lt1"/>
-                        </a:fontRef>
-                      </wps:style>
-                      <wps:txbx>
-                        <w:txbxContent>
-                          <w:p>
-                            <w:pPr>
-                              <w:jc w:val="center"/>
-                              <w:rPr>
-                                <w:sz w:val="16"/>
-                                <w:lang w:val="fr-FR"/>
-                              </w:rPr>
-                            </w:pPr>
-                            <w:r>
-                              <w:rPr>
-                                <w:sz w:val="16"/>
-                                <w:lang w:val="fr-FR"/>
-                              </w:rPr>
-                              <w:t>REMOVED</w:t>
-                            </w:r>
-                          </w:p>
-                        </w:txbxContent>
-                      </wps:txbx>
-                      <wps:bodyPr rot="0" spcFirstLastPara="0" vertOverflow="overflow" horzOverflow="overflow" vert="horz" wrap="square" lIns="91440" tIns="0" rIns="91440" bIns="0" numCol="1" spcCol="0" rtlCol="0" fromWordArt="0" anchor="ctr" anchorCtr="0" forceAA="0" compatLnSpc="1">
-                        <a:prstTxWarp prst="textNoShape">
-                          <a:avLst/>
-                        </a:prstTxWarp>
-                        <a:noAutofit/>
-                      </wps:bodyPr>
-                    </wps:wsp>
-                  </a:graphicData>
-                </a:graphic>
-                <wp14:sizeRelH relativeFrom="margin">
-                  <wp14:pctWidth>0</wp14:pctWidth>
-                </wp14:sizeRelH>
-                <wp14:sizeRelV relativeFrom="margin">
-                  <wp14:pctHeight>0</wp14:pctHeight>
-                </wp14:sizeRelV>
-              </wp:anchor>
-            </w:drawing>
-          </mc:Choice>
-          <mc:Fallback>
-            <w:pict>
-              <v:roundrect w14:anchorId="69124941" id="Rectangle: Rounded Corners 42" o:spid="_x0000_s1059" style="position:absolute;margin-left:273.85pt;margin-top:1.05pt;width:52.95pt;height:12.25pt;z-index:251716608;visibility:visible;mso-wrap-style:square;mso-width-percent:0;mso-height-percent:0;mso-wrap-distance-left:9pt;mso-wrap-distance-top:0;mso-wrap-distance-right:9pt;mso-wrap-distance-bottom:0;mso-position-horizontal:absolute;mso-position-horizontal-relative:text;mso-position-vertical:absolute;mso-position-vertical-relative:text;mso-width-percent:0;mso-height-percent:0;mso-width-relative:margin;mso-height-relative:margin;v-text-anchor:middle" arcsize="10923f" o:gfxdata="UEsDBBQABgAIAAAAIQC2gziS/gAAAOEBAAATAAAAW0NvbnRlbnRfVHlwZXNdLnhtbJSRQU7DMBBF&#10;90jcwfIWJU67QAgl6YK0S0CoHGBkTxKLZGx5TGhvj5O2G0SRWNoz/78nu9wcxkFMGNg6quQqL6RA&#10;0s5Y6ir5vt9lD1JwBDIwOMJKHpHlpr69KfdHjyxSmriSfYz+USnWPY7AufNIadK6MEJMx9ApD/oD&#10;OlTrorhX2lFEilmcO2RdNtjC5xDF9pCuTyYBB5bi6bQ4syoJ3g9WQ0ymaiLzg5KdCXlKLjvcW893&#10;SUOqXwnz5DrgnHtJTxOsQfEKIT7DmDSUCaxw7Rqn8787ZsmRM9e2VmPeBN4uqYvTtW7jvijg9N/y&#10;JsXecLq0q+WD6m8AAAD//wMAUEsDBBQABgAIAAAAIQA4/SH/1gAAAJQBAAALAAAAX3JlbHMvLnJl&#10;bHOkkMFqwzAMhu+DvYPRfXGawxijTi+j0GvpHsDYimMaW0Yy2fr2M4PBMnrbUb/Q94l/f/hMi1qR&#10;JVI2sOt6UJgd+ZiDgffL8ekFlFSbvV0oo4EbChzGx4f9GRdb25HMsYhqlCwG5lrLq9biZkxWOiqY&#10;22YiTra2kYMu1l1tQD30/bPm3wwYN0x18gb45AdQl1tp5j/sFB2T0FQ7R0nTNEV3j6o9feQzro1i&#10;OWA14Fm+Q8a1a8+Bvu/d/dMb2JY5uiPbhG/ktn4cqGU/er3pcvwCAAD//wMAUEsDBBQABgAIAAAA&#10;IQC/GVnSrwIAAMoFAAAOAAAAZHJzL2Uyb0RvYy54bWysVNtu2zAMfR+wfxD0vjpJk7Yz6hRBig4D&#10;urZoO/RZkeXYgCxqkhI7+/qR8qWXFRswLA8KRZGH5DHJ84u21myvnK/AZHx6NOFMGQl5ZbYZ//54&#10;9emMMx+EyYUGozJ+UJ5fLD9+OG9sqmZQgs6VYwhifNrYjJch2DRJvCxVLfwRWGXwsQBXi4BXt01y&#10;JxpEr3Uym0xOkgZcbh1I5T1qL7tHvoz4RaFkuC0KrwLTGcfcQjxdPDd0JstzkW6dsGUl+zTEP2RR&#10;i8pg0BHqUgTBdq76DaqupAMPRTiSUCdQFJVUsQasZjp5U81DKayKtSA53o40+f8HK2/2d45Vecbn&#10;M86MqPEb3SNrwmy1Stk97EyucrYGZ/AjMzRCxhrrU3R8sHeuv3kUqfy2cDX9Y2GsjSwfRpZVG5hE&#10;5cnpbH6y4Ezi03SxWJwuCDN5drbOhy8KakZCxh3lQDlFgsX+2ofOfrCjgB50lV9VWscLdY9aa8f2&#10;Ar/7ZjuNrnpXf4O80y0m+OvjxmYj85jFKyRtCM8AIXdBSZMQAV3JUQoHrchOm3tVIJlY5CxGHJG7&#10;oEJKZUKXjC9Frv6WSwQk5ALjj9g9wOsiB+wuy96eXFWcgtF58qfEOufRI0YGE0bnujLg3gPQWFUf&#10;ubMfSOqoIZZCu2ljox0fkympNpAfsPscdGPprbyq8JNfCx/uhMM5xInF3RJu8Sg0NBmHXuKsBPfz&#10;PT3Z43jgK2cNznXG/Y+dcIoz/dXg4Hyezue0COIFBfdSuxm0ZlevAVtnitvLyiiSbdCDWDion3D1&#10;rCgaPgkjMWbGZXDDZR26PYPLS6rVKprh0FsRrs2DlQROBFMXP7ZPwtm+3wMOyg0Msy/SNx3f2ZKn&#10;gdUuQFHFcXjms6ceF0bs53650UZ6eY9Wzyt4+QsAAP//AwBQSwMEFAAGAAgAAAAhAMUccB7eAAAA&#10;CAEAAA8AAABkcnMvZG93bnJldi54bWxMj0FLAzEUhO+C/yE8wYvYbFc3lXWzpSiCN7Gt0GO6eW6W&#10;Ji9Lkrarv9540uMww8w3zXJylp0wxMGThPmsAIbUeT1QL2G7ebl9ABaTIq2sJ5TwhRGW7eVFo2rt&#10;z/SOp3XqWS6hWCsJJqWx5jx2Bp2KMz8iZe/TB6dSlqHnOqhzLneWl0UhuFMD5QWjRnwy2B3WRyeh&#10;M+b54w1X1aG8oc321e5C+b2T8vpqWj0CSzilvzD84md0aDPT3h9JR2YlVPeLRY5KKOfAsi+qOwFs&#10;n7UQwNuG/z/Q/gAAAP//AwBQSwECLQAUAAYACAAAACEAtoM4kv4AAADhAQAAEwAAAAAAAAAAAAAA&#10;AAAAAAAAW0NvbnRlbnRfVHlwZXNdLnhtbFBLAQItABQABgAIAAAAIQA4/SH/1gAAAJQBAAALAAAA&#10;AAAAAAAAAAAAAC8BAABfcmVscy8ucmVsc1BLAQItABQABgAIAAAAIQC/GVnSrwIAAMoFAAAOAAAA&#10;AAAAAAAAAAAAAC4CAABkcnMvZTJvRG9jLnhtbFBLAQItABQABgAIAAAAIQDFHHAe3gAAAAgBAAAP&#10;AAAAAAAAAAAAAAAAAAkFAABkcnMvZG93bnJldi54bWxQSwUGAAAAAAQABADzAAAAFAYAAAAA&#10;" fillcolor="#7f7f7f [1612]" stroked="f" strokeweight="2pt">
-                <v:textbox inset=",0,,0">
-                  <w:txbxContent>
-                    <w:p>
-                      <w:pPr>
-                        <w:jc w:val="center"/>
-                        <w:rPr>
-                          <w:sz w:val="16"/>
-                          <w:lang w:val="fr-FR"/>
-                        </w:rPr>
-                      </w:pPr>
-                      <w:r>
-                        <w:rPr>
-                          <w:sz w:val="16"/>
-                          <w:lang w:val="fr-FR"/>
-                        </w:rPr>
-                        <w:t>REMOVED</w:t>
-                      </w:r>
-                    </w:p>
-                  </w:txbxContent>
-                </v:textbox>
-              </v:roundrect>
-            </w:pict>
-          </mc:Fallback>
-        </mc:AlternateContent>
-      </w:r>
-      <w:r>
-        <w:rPr>
-          <w:rFonts w:ascii="Open Sans" w:hAnsi="Open Sans" w:cs="Open Sans"/>
-          <w:color w:val="808080" w:themeColor="background1" w:themeShade="80"/>
-          <w:szCs w:val="24"/>
-        </w:rPr>
-        <w:t>OMG_TECHNICAL_DEBT***</w:t>
-      </w:r>
-    </w:p>
-    <w:p>
-      <w:pPr>
-        <w:pStyle w:val="functionnalTab"/>
-        <w:ind w:left="0"/>
-        <w:rPr>
-          <w:rFonts w:ascii="Open Sans" w:hAnsi="Open Sans" w:cs="Open Sans"/>
-          <w:color w:val="FF0000"/>
-          <w:szCs w:val="24"/>
-        </w:rPr>
-      </w:pPr>
-    </w:p>
-    <w:p>
-      <w:pPr>
-        <w:pStyle w:val="functionnalTab"/>
         <w:rPr>
           <w:rFonts w:ascii="Open Sans" w:hAnsi="Open Sans" w:cs="Open Sans"/>
           <w:sz w:val="20"/>
@@ -4824,113 +4277,18 @@
         <w:pStyle w:val="functionnalTab"/>
         <w:rPr>
           <w:rFonts w:ascii="Open Sans" w:hAnsi="Open Sans" w:cs="Open Sans"/>
-          <w:sz w:val="20"/>
-          <w:szCs w:val="24"/>
-        </w:rPr>
-      </w:pPr>
-      <w:r>
-        <w:rPr>
-          <w:rFonts w:ascii="Open Sans" w:hAnsi="Open Sans" w:cs="Open Sans"/>
-          <w:sz w:val="20"/>
-          <w:szCs w:val="24"/>
-        </w:rPr>
-        <w:t xml:space="preserve">*** </w:t>
-      </w:r>
-      <w:r>
-        <w:rPr>
-          <w:rFonts w:ascii="Open Sans" w:hAnsi="Open Sans" w:cs="Open Sans"/>
-          <w:sz w:val="20"/>
-        </w:rPr>
-        <w:t>Requires installation of OMG Technical Debt Measure (&gt;2.0.0 funcrel) (and ISO-5055 Index extensions and/or CISQ Index extensions)</w:t>
-      </w:r>
-      <w:r>
-        <w:rPr>
-          <w:rFonts w:ascii="Open Sans" w:hAnsi="Open Sans" w:cs="Open Sans"/>
-          <w:sz w:val="20"/>
-        </w:rPr>
-        <w:t>.</w:t>
-      </w:r>
-      <w:r>
-        <w:rPr>
-          <w:rFonts w:ascii="Open Sans" w:hAnsi="Open Sans" w:cs="Open Sans"/>
-          <w:sz w:val="20"/>
-        </w:rPr>
-        <w:br/>
-      </w:r>
-      <w:r>
-        <w:rPr>
-          <w:rFonts w:ascii="Open Sans" w:hAnsi="Open Sans" w:cs="Open Sans"/>
-          <w:sz w:val="20"/>
-          <w:szCs w:val="24"/>
-        </w:rPr>
-        <w:t xml:space="preserve">To get results on Omg Technical Debt on a specific metric, add the axis "METRICS=M" where M is </w:t>
-      </w:r>
-      <w:r>
-        <w:rPr>
-          <w:rFonts w:ascii="Open Sans" w:hAnsi="Open Sans" w:cs="Open Sans"/>
-          <w:sz w:val="20"/>
-          <w:szCs w:val="24"/>
-        </w:rPr>
-        <w:t>the</w:t>
-      </w:r>
-      <w:r>
-        <w:rPr>
-          <w:rFonts w:ascii="Open Sans" w:hAnsi="Open Sans" w:cs="Open Sans"/>
-          <w:sz w:val="20"/>
-          <w:szCs w:val="24"/>
-        </w:rPr>
-        <w:t xml:space="preserve"> index id (ISO, CISQ or AIP)</w:t>
-      </w:r>
-    </w:p>
-    <w:p>
-      <w:pPr>
-        <w:pStyle w:val="functionnalTab"/>
-        <w:rPr>
-          <w:rFonts w:ascii="Open Sans" w:hAnsi="Open Sans" w:cs="Open Sans"/>
-          <w:sz w:val="20"/>
-          <w:szCs w:val="24"/>
-        </w:rPr>
-      </w:pPr>
-    </w:p>
-    <w:p>
-      <w:pPr>
-        <w:rPr>
-          <w:rFonts w:ascii="Open Sans" w:eastAsia="Corbel" w:hAnsi="Open Sans" w:cs="Open Sans"/>
-          <w:b/>
-          <w:color w:val="4F81BD" w:themeColor="accent1"/>
-          <w:sz w:val="24"/>
-          <w:szCs w:val="24"/>
-          <w:lang w:val="en-GB" w:eastAsia="en-GB"/>
-        </w:rPr>
-      </w:pPr>
-      <w:r>
-        <w:rPr>
-          <w:rFonts w:ascii="Open Sans" w:hAnsi="Open Sans" w:cs="Open Sans"/>
           <w:b/>
           <w:color w:val="4F81BD" w:themeColor="accent1"/>
           <w:szCs w:val="24"/>
         </w:rPr>
-        <w:br w:type="page"/>
-      </w:r>
-    </w:p>
-    <w:p>
-      <w:pPr>
-        <w:pStyle w:val="functionnalTab"/>
+      </w:pPr>
+      <w:r>
         <w:rPr>
           <w:rFonts w:ascii="Open Sans" w:hAnsi="Open Sans" w:cs="Open Sans"/>
           <w:b/>
           <w:color w:val="4F81BD" w:themeColor="accent1"/>
           <w:szCs w:val="24"/>
         </w:rPr>
-      </w:pPr>
-      <w:r>
-        <w:rPr>
-          <w:rFonts w:ascii="Open Sans" w:hAnsi="Open Sans" w:cs="Open Sans"/>
-          <w:b/>
-          <w:color w:val="4F81BD" w:themeColor="accent1"/>
-          <w:szCs w:val="24"/>
-        </w:rPr>
-        <w:lastRenderedPageBreak/>
         <w:t>Table Structure</w:t>
       </w:r>
     </w:p>
@@ -5955,17 +5313,6 @@
           <w:szCs w:val="24"/>
         </w:rPr>
       </w:pPr>
-    </w:p>
-    <w:p>
-      <w:pPr>
-        <w:pStyle w:val="functionnalTab"/>
-        <w:rPr>
-          <w:rFonts w:ascii="Open Sans" w:hAnsi="Open Sans" w:cs="Open Sans"/>
-          <w:b/>
-          <w:color w:val="4F81BD" w:themeColor="accent1"/>
-          <w:szCs w:val="24"/>
-        </w:rPr>
-      </w:pPr>
       <w:r>
         <w:rPr>
           <w:rFonts w:ascii="Open Sans" w:hAnsi="Open Sans" w:cs="Open Sans"/>
@@ -6507,6 +5854,13 @@
           <w:lang w:val="en-GB"/>
         </w:rPr>
       </w:pPr>
+      <w:r>
+        <w:rPr>
+          <w:rFonts w:ascii="Open Sans" w:hAnsi="Open Sans" w:cs="Open Sans"/>
+          <w:lang w:val="en-GB"/>
+        </w:rPr>
+        <w:br w:type="page"/>
+      </w:r>
     </w:p>
     <w:p>
       <w:pPr>
@@ -6531,6 +5885,7 @@
           <w:szCs w:val="24"/>
           <w:lang w:val="en-US"/>
         </w:rPr>
+        <w:lastRenderedPageBreak/>
         <w:t>Clustered column graph – sample 2</w:t>
       </w:r>
     </w:p>
@@ -6963,6 +6318,8 @@
         </w:rPr>
         <w:t>Quality Standards Support</w:t>
       </w:r>
+      <w:bookmarkStart w:id="0" w:name="_GoBack"/>
+      <w:bookmarkEnd w:id="0"/>
       <w:r>
         <w:rPr>
           <w:rFonts w:ascii="Open Sans" w:hAnsi="Open Sans" w:cs="Open Sans"/>
@@ -7422,171 +6779,6 @@
         </w:drawing>
       </w:r>
     </w:p>
-    <w:p>
-      <w:pPr>
-        <w:pStyle w:val="functionnalTab"/>
-        <w:rPr>
-          <w:rFonts w:ascii="Open Sans" w:hAnsi="Open Sans" w:cs="Open Sans"/>
-          <w:b/>
-          <w:bCs/>
-          <w:color w:val="4F81BD" w:themeColor="accent1"/>
-          <w:sz w:val="32"/>
-          <w:szCs w:val="24"/>
-          <w:lang w:val="en-US"/>
-        </w:rPr>
-      </w:pPr>
-      <w:r>
-        <w:rPr>
-          <w:rFonts w:ascii="Open Sans" w:hAnsi="Open Sans" w:cs="Open Sans"/>
-          <w:b/>
-          <w:bCs/>
-          <w:color w:val="4F81BD" w:themeColor="accent1"/>
-          <w:sz w:val="32"/>
-          <w:szCs w:val="24"/>
-          <w:lang w:val="en-US"/>
-        </w:rPr>
-        <w:lastRenderedPageBreak/>
-        <w:t>Stacked Bar</w:t>
-      </w:r>
-    </w:p>
-    <w:p>
-      <w:pPr>
-        <w:pStyle w:val="functionnalTab"/>
-        <w:rPr>
-          <w:rFonts w:ascii="Open Sans" w:hAnsi="Open Sans" w:cs="Open Sans"/>
-          <w:szCs w:val="24"/>
-          <w:lang w:val="en-US"/>
-        </w:rPr>
-      </w:pPr>
-      <w:r>
-        <w:rPr>
-          <w:rFonts w:ascii="Open Sans" w:hAnsi="Open Sans" w:cs="Open Sans"/>
-          <w:szCs w:val="24"/>
-          <w:lang w:val="en-US"/>
-        </w:rPr>
-        <w:t>GRAPH;GENERIC_GRAPH;COL1=</w:t>
-      </w:r>
-      <w:r>
-        <w:rPr>
-          <w:rFonts w:ascii="Open Sans" w:hAnsi="Open Sans" w:cs="Open Sans"/>
-          <w:szCs w:val="24"/>
-          <w:lang w:val="en-US"/>
-        </w:rPr>
-        <w:t>OMG_TECHNICAL_DEBT</w:t>
-      </w:r>
-      <w:r>
-        <w:rPr>
-          <w:rFonts w:ascii="Open Sans" w:hAnsi="Open Sans" w:cs="Open Sans"/>
-          <w:szCs w:val="24"/>
-          <w:lang w:val="en-US"/>
-        </w:rPr>
-        <w:t>,ROW1=MODULES,MODULES=ALL,</w:t>
-      </w:r>
-      <w:r>
-        <w:rPr>
-          <w:rFonts w:ascii="Open Sans" w:hAnsi="Open Sans" w:cs="Open Sans"/>
-          <w:szCs w:val="24"/>
-          <w:lang w:val="en-US"/>
-        </w:rPr>
-        <w:t>OMG_TECHNICAL_DEBT</w:t>
-      </w:r>
-      <w:r>
-        <w:rPr>
-          <w:rFonts w:ascii="Open Sans" w:hAnsi="Open Sans" w:cs="Open Sans"/>
-          <w:szCs w:val="24"/>
-          <w:lang w:val="en-US"/>
-        </w:rPr>
-        <w:t>=ALL,METRICS=</w:t>
-      </w:r>
-      <w:r>
-        <w:rPr>
-          <w:rFonts w:ascii="Open Sans" w:hAnsi="Open Sans" w:cs="Open Sans"/>
-          <w:szCs w:val="24"/>
-          <w:lang w:val="en-US"/>
-        </w:rPr>
-        <w:t>ISO</w:t>
-      </w:r>
-      <w:r>
-        <w:rPr>
-          <w:rFonts w:ascii="Open Sans" w:hAnsi="Open Sans" w:cs="Open Sans"/>
-          <w:szCs w:val="24"/>
-          <w:lang w:val="en-US"/>
-        </w:rPr>
-        <w:t>;</w:t>
-      </w:r>
-    </w:p>
-    <w:p>
-      <w:pPr>
-        <w:pStyle w:val="functionnalTab"/>
-        <w:rPr>
-          <w:rFonts w:ascii="Open Sans" w:hAnsi="Open Sans" w:cs="Open Sans"/>
-          <w:szCs w:val="24"/>
-          <w:lang w:val="en-US"/>
-        </w:rPr>
-      </w:pPr>
-    </w:p>
-    <w:p>
-      <w:pPr>
-        <w:pStyle w:val="functionnalTab"/>
-        <w:rPr>
-          <w:rFonts w:ascii="Open Sans" w:hAnsi="Open Sans" w:cs="Open Sans"/>
-          <w:b/>
-          <w:szCs w:val="24"/>
-          <w:lang w:val="en-US"/>
-        </w:rPr>
-      </w:pPr>
-    </w:p>
-    <w:p>
-      <w:pPr>
-        <w:rPr>
-          <w:rFonts w:ascii="Open Sans" w:hAnsi="Open Sans" w:cs="Open Sans"/>
-          <w:lang w:val="en-GB"/>
-        </w:rPr>
-      </w:pPr>
-      <w:r>
-        <w:rPr>
-          <w:rFonts w:ascii="Open Sans" w:hAnsi="Open Sans" w:cs="Open Sans"/>
-          <w:noProof/>
-        </w:rPr>
-        <w:drawing>
-          <wp:inline distT="0" distB="0" distL="0" distR="0" wp14:anchorId="2BE1778C" wp14:editId="2DEA38D2">
-            <wp:extent cx="5972810" cy="2703195"/>
-            <wp:effectExtent l="0" t="0" r="8890" b="1905"/>
-            <wp:docPr id="44" name="Chart 44" descr="GRAPH;GENERIC_GRAPH;COL1=OMG_TECHNICAL_DEBT,ROW1=MODULES,MODULES=ALL,OMG_TECHNICAL_DEBT=ALL,METRICS=ISO"/>
-            <wp:cNvGraphicFramePr/>
-            <a:graphic xmlns:a="http://schemas.openxmlformats.org/drawingml/2006/main">
-              <a:graphicData uri="http://schemas.openxmlformats.org/drawingml/2006/chart">
-                <c:chart xmlns:c="http://schemas.openxmlformats.org/drawingml/2006/chart" xmlns:r="http://schemas.openxmlformats.org/officeDocument/2006/relationships" r:id="rId15"/>
-              </a:graphicData>
-            </a:graphic>
-          </wp:inline>
-        </w:drawing>
-      </w:r>
-    </w:p>
-    <w:p>
-      <w:pPr>
-        <w:rPr>
-          <w:rFonts w:ascii="Open Sans" w:hAnsi="Open Sans" w:cs="Open Sans"/>
-          <w:lang w:val="en-GB"/>
-        </w:rPr>
-      </w:pPr>
-    </w:p>
-    <w:p>
-      <w:pPr>
-        <w:rPr>
-          <w:rFonts w:ascii="Open Sans" w:hAnsi="Open Sans" w:cs="Open Sans"/>
-          <w:lang w:val="en-GB"/>
-        </w:rPr>
-      </w:pPr>
-    </w:p>
-    <w:p>
-      <w:pPr>
-        <w:rPr>
-          <w:rFonts w:ascii="Open Sans" w:hAnsi="Open Sans" w:cs="Open Sans"/>
-          <w:lang w:val="en-GB"/>
-        </w:rPr>
-      </w:pPr>
-    </w:p>
     <w:sectPr>
       <w:pgSz w:w="12240" w:h="15840"/>
       <w:pgMar w:top="1417" w:right="1417" w:bottom="1417" w:left="1417" w:header="708" w:footer="708" w:gutter="0"/>
@@ -7598,7 +6790,7 @@
 </file>
 
 <file path=word/numbering.xml><?xml version="1.0" encoding="utf-8"?>
-<w:numbering xmlns:wpc="http://schemas.microsoft.com/office/word/2010/wordprocessingCanvas" xmlns:cx="http://schemas.microsoft.com/office/drawing/2014/chartex" xmlns:cx1="http://schemas.microsoft.com/office/drawing/2015/9/8/chartex" xmlns:cx2="http://schemas.microsoft.com/office/drawing/2015/10/21/chartex" xmlns:cx3="http://schemas.microsoft.com/office/drawing/2016/5/9/chartex" xmlns:cx4="http://schemas.microsoft.com/office/drawing/2016/5/10/chartex" xmlns:cx5="http://schemas.microsoft.com/office/drawing/2016/5/11/chartex" xmlns:cx6="http://schemas.microsoft.com/office/drawing/2016/5/12/chartex" xmlns:cx7="http://schemas.microsoft.com/office/drawing/2016/5/13/chartex" xmlns:cx8="http://schemas.microsoft.com/office/drawing/2016/5/14/chartex" xmlns:mc="http://schemas.openxmlformats.org/markup-compatibility/2006" xmlns:aink="http://schemas.microsoft.com/office/drawing/2016/ink" xmlns:am3d="http://schemas.microsoft.com/office/drawing/2017/model3d" xmlns:o="urn:schemas-microsoft-com:office:office" xmlns:r="http://schemas.openxmlformats.org/officeDocument/2006/relationships" xmlns:m="http://schemas.openxmlformats.org/officeDocument/2006/math" xmlns:v="urn:schemas-microsoft-com:vml" xmlns:wp14="http://schemas.microsoft.com/office/word/2010/wordprocessingDrawing" xmlns:wp="http://schemas.openxmlformats.org/drawingml/2006/wordprocessingDrawing" xmlns:w10="urn:schemas-microsoft-com:office:word" xmlns:w="http://schemas.openxmlformats.org/wordprocessingml/2006/main" xmlns:w14="http://schemas.microsoft.com/office/word/2010/wordml" xmlns:w15="http://schemas.microsoft.com/office/word/2012/wordml" xmlns:w16cex="http://schemas.microsoft.com/office/word/2018/wordml/cex" xmlns:w16cid="http://schemas.microsoft.com/office/word/2016/wordml/cid" xmlns:w16="http://schemas.microsoft.com/office/word/2018/wordml" xmlns:w16sdtdh="http://schemas.microsoft.com/office/word/2020/wordml/sdtdatahash" xmlns:w16se="http://schemas.microsoft.com/office/word/2015/wordml/symex" xmlns:wpg="http://schemas.microsoft.com/office/word/2010/wordprocessingGroup" xmlns:wpi="http://schemas.microsoft.com/office/word/2010/wordprocessingInk" xmlns:wne="http://schemas.microsoft.com/office/word/2006/wordml" xmlns:wps="http://schemas.microsoft.com/office/word/2010/wordprocessingShape" mc:Ignorable="w14 w15 w16se w16cid w16 w16cex w16sdtdh wp14">
+<w:numbering xmlns:wpc="http://schemas.microsoft.com/office/word/2010/wordprocessingCanvas" xmlns:cx="http://schemas.microsoft.com/office/drawing/2014/chartex" xmlns:cx1="http://schemas.microsoft.com/office/drawing/2015/9/8/chartex" xmlns:cx2="http://schemas.microsoft.com/office/drawing/2015/10/21/chartex" xmlns:cx3="http://schemas.microsoft.com/office/drawing/2016/5/9/chartex" xmlns:cx4="http://schemas.microsoft.com/office/drawing/2016/5/10/chartex" xmlns:cx5="http://schemas.microsoft.com/office/drawing/2016/5/11/chartex" xmlns:cx6="http://schemas.microsoft.com/office/drawing/2016/5/12/chartex" xmlns:cx7="http://schemas.microsoft.com/office/drawing/2016/5/13/chartex" xmlns:cx8="http://schemas.microsoft.com/office/drawing/2016/5/14/chartex" xmlns:mc="http://schemas.openxmlformats.org/markup-compatibility/2006" xmlns:aink="http://schemas.microsoft.com/office/drawing/2016/ink" xmlns:am3d="http://schemas.microsoft.com/office/drawing/2017/model3d" xmlns:o="urn:schemas-microsoft-com:office:office" xmlns:r="http://schemas.openxmlformats.org/officeDocument/2006/relationships" xmlns:m="http://schemas.openxmlformats.org/officeDocument/2006/math" xmlns:v="urn:schemas-microsoft-com:vml" xmlns:wp14="http://schemas.microsoft.com/office/word/2010/wordprocessingDrawing" xmlns:wp="http://schemas.openxmlformats.org/drawingml/2006/wordprocessingDrawing" xmlns:w10="urn:schemas-microsoft-com:office:word" xmlns:w="http://schemas.openxmlformats.org/wordprocessingml/2006/main" xmlns:w14="http://schemas.microsoft.com/office/word/2010/wordml" xmlns:w15="http://schemas.microsoft.com/office/word/2012/wordml" xmlns:w16cid="http://schemas.microsoft.com/office/word/2016/wordml/cid" xmlns:w16se="http://schemas.microsoft.com/office/word/2015/wordml/symex" xmlns:wpg="http://schemas.microsoft.com/office/word/2010/wordprocessingGroup" xmlns:wpi="http://schemas.microsoft.com/office/word/2010/wordprocessingInk" xmlns:wne="http://schemas.microsoft.com/office/word/2006/wordml" xmlns:wps="http://schemas.microsoft.com/office/word/2010/wordprocessingShape" mc:Ignorable="w14 w15 w16se w16cid wp14">
   <w:abstractNum w:abstractNumId="0" w15:restartNumberingAfterBreak="0">
     <w:nsid w:val="00C3752C"/>
     <w:multiLevelType w:val="hybridMultilevel"/>
@@ -9360,7 +8552,7 @@
 </file>
 
 <file path=word/styles.xml><?xml version="1.0" encoding="utf-8"?>
-<w:styles xmlns:mc="http://schemas.openxmlformats.org/markup-compatibility/2006" xmlns:r="http://schemas.openxmlformats.org/officeDocument/2006/relationships" xmlns:w="http://schemas.openxmlformats.org/wordprocessingml/2006/main" xmlns:w14="http://schemas.microsoft.com/office/word/2010/wordml" xmlns:w15="http://schemas.microsoft.com/office/word/2012/wordml" xmlns:w16cex="http://schemas.microsoft.com/office/word/2018/wordml/cex" xmlns:w16cid="http://schemas.microsoft.com/office/word/2016/wordml/cid" xmlns:w16="http://schemas.microsoft.com/office/word/2018/wordml" xmlns:w16sdtdh="http://schemas.microsoft.com/office/word/2020/wordml/sdtdatahash" xmlns:w16se="http://schemas.microsoft.com/office/word/2015/wordml/symex" mc:Ignorable="w14 w15 w16se w16cid w16 w16cex w16sdtdh">
+<w:styles xmlns:mc="http://schemas.openxmlformats.org/markup-compatibility/2006" xmlns:r="http://schemas.openxmlformats.org/officeDocument/2006/relationships" xmlns:w="http://schemas.openxmlformats.org/wordprocessingml/2006/main" xmlns:w14="http://schemas.microsoft.com/office/word/2010/wordml" xmlns:w15="http://schemas.microsoft.com/office/word/2012/wordml" xmlns:w16cid="http://schemas.microsoft.com/office/word/2016/wordml/cid" xmlns:w16se="http://schemas.microsoft.com/office/word/2015/wordml/symex" mc:Ignorable="w14 w15 w16se w16cid">
   <w:docDefaults>
     <w:rPrDefault>
       <w:rPr>
@@ -9376,7 +8568,7 @@
       </w:pPr>
     </w:pPrDefault>
   </w:docDefaults>
-  <w:latentStyles w:defLockedState="0" w:defUIPriority="99" w:defSemiHidden="0" w:defUnhideWhenUsed="0" w:defQFormat="0" w:count="376">
+  <w:latentStyles w:defLockedState="0" w:defUIPriority="99" w:defSemiHidden="0" w:defUnhideWhenUsed="0" w:defQFormat="0" w:count="375">
     <w:lsdException w:name="Normal" w:uiPriority="0" w:qFormat="1"/>
     <w:lsdException w:name="heading 1" w:uiPriority="9" w:qFormat="1"/>
     <w:lsdException w:name="heading 2" w:semiHidden="1" w:uiPriority="9" w:unhideWhenUsed="1" w:qFormat="1"/>
@@ -9482,6 +8674,7 @@
     <w:lsdException w:name="HTML Sample" w:semiHidden="1" w:unhideWhenUsed="1"/>
     <w:lsdException w:name="HTML Typewriter" w:semiHidden="1" w:unhideWhenUsed="1"/>
     <w:lsdException w:name="HTML Variable" w:semiHidden="1" w:unhideWhenUsed="1"/>
+    <w:lsdException w:name="Normal Table" w:semiHidden="1" w:unhideWhenUsed="1"/>
     <w:lsdException w:name="annotation subject" w:semiHidden="1" w:unhideWhenUsed="1"/>
     <w:lsdException w:name="No List" w:semiHidden="1" w:unhideWhenUsed="1"/>
     <w:lsdException w:name="Outline List 1" w:semiHidden="1" w:unhideWhenUsed="1"/>
@@ -9528,8 +8721,10 @@
     <w:lsdException w:name="Table Subtle 2" w:semiHidden="1" w:unhideWhenUsed="1"/>
     <w:lsdException w:name="Table Web 1" w:semiHidden="1" w:unhideWhenUsed="1"/>
     <w:lsdException w:name="Table Web 2" w:semiHidden="1" w:unhideWhenUsed="1"/>
+    <w:lsdException w:name="Table Web 3" w:semiHidden="1" w:unhideWhenUsed="1"/>
     <w:lsdException w:name="Balloon Text" w:semiHidden="1" w:unhideWhenUsed="1"/>
     <w:lsdException w:name="Table Grid" w:uiPriority="59"/>
+    <w:lsdException w:name="Table Theme" w:semiHidden="1" w:unhideWhenUsed="1"/>
     <w:lsdException w:name="Placeholder Text" w:semiHidden="1"/>
     <w:lsdException w:name="No Spacing" w:uiPriority="1" w:qFormat="1"/>
     <w:lsdException w:name="Light Shading" w:uiPriority="60"/>
@@ -9749,7 +8944,6 @@
     <w:lsdException w:name="Smart Hyperlink" w:semiHidden="1" w:unhideWhenUsed="1"/>
     <w:lsdException w:name="Hashtag" w:semiHidden="1" w:unhideWhenUsed="1"/>
     <w:lsdException w:name="Unresolved Mention" w:semiHidden="1" w:unhideWhenUsed="1"/>
-    <w:lsdException w:name="Smart Link" w:semiHidden="1" w:unhideWhenUsed="1"/>
   </w:latentStyles>
   <w:style w:type="paragraph" w:default="1" w:styleId="Normal">
     <w:name w:val="Normal"/>
@@ -10819,499 +10013,6 @@
           </a:p>
         </c:txPr>
         <c:crossAx val="582957968"/>
-        <c:crosses val="autoZero"/>
-        <c:crossBetween val="between"/>
-      </c:valAx>
-      <c:spPr>
-        <a:noFill/>
-        <a:ln>
-          <a:noFill/>
-        </a:ln>
-        <a:effectLst/>
-      </c:spPr>
-    </c:plotArea>
-    <c:legend>
-      <c:legendPos val="b"/>
-      <c:overlay val="0"/>
-      <c:spPr>
-        <a:noFill/>
-        <a:ln>
-          <a:noFill/>
-        </a:ln>
-        <a:effectLst/>
-      </c:spPr>
-      <c:txPr>
-        <a:bodyPr rot="0" spcFirstLastPara="1" vertOverflow="ellipsis" vert="horz" wrap="square" anchor="ctr" anchorCtr="1"/>
-        <a:lstStyle/>
-        <a:p>
-          <a:pPr>
-            <a:defRPr sz="1197" b="0" i="0" u="none" strike="noStrike" kern="1200" baseline="0">
-              <a:solidFill>
-                <a:schemeClr val="tx1">
-                  <a:lumMod val="65000"/>
-                  <a:lumOff val="35000"/>
-                </a:schemeClr>
-              </a:solidFill>
-              <a:latin typeface="+mn-lt"/>
-              <a:ea typeface="+mn-ea"/>
-              <a:cs typeface="+mn-cs"/>
-            </a:defRPr>
-          </a:pPr>
-          <a:endParaRPr lang="en-US"/>
-        </a:p>
-      </c:txPr>
-    </c:legend>
-    <c:plotVisOnly val="1"/>
-    <c:dispBlanksAs val="gap"/>
-    <c:showDLblsOverMax val="0"/>
-  </c:chart>
-  <c:spPr>
-    <a:solidFill>
-      <a:schemeClr val="bg1"/>
-    </a:solidFill>
-    <a:ln w="9525" cap="flat" cmpd="sng" algn="ctr">
-      <a:solidFill>
-        <a:schemeClr val="tx1">
-          <a:lumMod val="15000"/>
-          <a:lumOff val="85000"/>
-        </a:schemeClr>
-      </a:solidFill>
-      <a:round/>
-    </a:ln>
-    <a:effectLst/>
-  </c:spPr>
-  <c:txPr>
-    <a:bodyPr/>
-    <a:lstStyle/>
-    <a:p>
-      <a:pPr>
-        <a:defRPr/>
-      </a:pPr>
-      <a:endParaRPr lang="en-US"/>
-    </a:p>
-  </c:txPr>
-  <c:externalData r:id="rId3">
-    <c:autoUpdate val="0"/>
-  </c:externalData>
-</c:chartSpace>
-</file>
-
-<file path=word/charts/chart10.xml><?xml version="1.0" encoding="utf-8"?>
-<c:chartSpace xmlns:c="http://schemas.openxmlformats.org/drawingml/2006/chart" xmlns:a="http://schemas.openxmlformats.org/drawingml/2006/main" xmlns:r="http://schemas.openxmlformats.org/officeDocument/2006/relationships" xmlns:c16r2="http://schemas.microsoft.com/office/drawing/2015/06/chart">
-  <c:date1904 val="0"/>
-  <c:lang val="en-US"/>
-  <c:roundedCorners val="0"/>
-  <mc:AlternateContent xmlns:mc="http://schemas.openxmlformats.org/markup-compatibility/2006">
-    <mc:Choice xmlns:c14="http://schemas.microsoft.com/office/drawing/2007/8/2/chart" Requires="c14">
-      <c14:style val="102"/>
-    </mc:Choice>
-    <mc:Fallback>
-      <c:style val="2"/>
-    </mc:Fallback>
-  </mc:AlternateContent>
-  <c:chart>
-    <c:title>
-      <c:tx>
-        <c:rich>
-          <a:bodyPr rot="0" spcFirstLastPara="1" vertOverflow="ellipsis" vert="horz" wrap="square" anchor="ctr" anchorCtr="1"/>
-          <a:lstStyle/>
-          <a:p>
-            <a:pPr>
-              <a:defRPr sz="1100" b="1" i="0" u="none" strike="noStrike" kern="1200" spc="0" baseline="0">
-                <a:solidFill>
-                  <a:schemeClr val="tx1">
-                    <a:lumMod val="65000"/>
-                    <a:lumOff val="35000"/>
-                  </a:schemeClr>
-                </a:solidFill>
-                <a:latin typeface="+mn-lt"/>
-                <a:ea typeface="+mn-ea"/>
-                <a:cs typeface="+mn-cs"/>
-              </a:defRPr>
-            </a:pPr>
-            <a:r>
-              <a:rPr lang="fr-FR" sz="1100" b="1" dirty="0">
-                <a:effectLst/>
-              </a:rPr>
-              <a:t>ADDED AND REMOVED ISO TECHNICAL DEBT BY</a:t>
-            </a:r>
-            <a:r>
-              <a:rPr lang="fr-FR" sz="1100" b="1" baseline="0" dirty="0">
-                <a:effectLst/>
-              </a:rPr>
-              <a:t> MODULE</a:t>
-            </a:r>
-            <a:endParaRPr lang="en-US" sz="1100" b="1" dirty="0">
-              <a:effectLst/>
-            </a:endParaRPr>
-          </a:p>
-        </c:rich>
-      </c:tx>
-      <c:overlay val="0"/>
-      <c:spPr>
-        <a:noFill/>
-        <a:ln>
-          <a:noFill/>
-        </a:ln>
-        <a:effectLst/>
-      </c:spPr>
-      <c:txPr>
-        <a:bodyPr rot="0" spcFirstLastPara="1" vertOverflow="ellipsis" vert="horz" wrap="square" anchor="ctr" anchorCtr="1"/>
-        <a:lstStyle/>
-        <a:p>
-          <a:pPr>
-            <a:defRPr sz="1100" b="1" i="0" u="none" strike="noStrike" kern="1200" spc="0" baseline="0">
-              <a:solidFill>
-                <a:schemeClr val="tx1">
-                  <a:lumMod val="65000"/>
-                  <a:lumOff val="35000"/>
-                </a:schemeClr>
-              </a:solidFill>
-              <a:latin typeface="+mn-lt"/>
-              <a:ea typeface="+mn-ea"/>
-              <a:cs typeface="+mn-cs"/>
-            </a:defRPr>
-          </a:pPr>
-          <a:endParaRPr lang="en-US"/>
-        </a:p>
-      </c:txPr>
-    </c:title>
-    <c:autoTitleDeleted val="0"/>
-    <c:plotArea>
-      <c:layout/>
-      <c:barChart>
-        <c:barDir val="bar"/>
-        <c:grouping val="clustered"/>
-        <c:varyColors val="0"/>
-        <c:ser>
-          <c:idx val="0"/>
-          <c:order val="0"/>
-          <c:tx>
-            <c:strRef>
-              <c:f>Sheet1!$B$1</c:f>
-              <c:strCache>
-                <c:ptCount val="1"/>
-                <c:pt idx="0">
-                  <c:v>Total</c:v>
-                </c:pt>
-              </c:strCache>
-            </c:strRef>
-          </c:tx>
-          <c:spPr>
-            <a:solidFill>
-              <a:schemeClr val="accent1"/>
-            </a:solidFill>
-            <a:ln>
-              <a:noFill/>
-            </a:ln>
-            <a:effectLst/>
-          </c:spPr>
-          <c:invertIfNegative val="0"/>
-          <c:cat>
-            <c:strRef>
-              <c:f>Sheet1!$A$2:$A$5</c:f>
-              <c:strCache>
-                <c:ptCount val="4"/>
-                <c:pt idx="0">
-                  <c:v>Module 1</c:v>
-                </c:pt>
-                <c:pt idx="1">
-                  <c:v>Module 2</c:v>
-                </c:pt>
-                <c:pt idx="2">
-                  <c:v>Module 3</c:v>
-                </c:pt>
-                <c:pt idx="3">
-                  <c:v>Module 4</c:v>
-                </c:pt>
-              </c:strCache>
-            </c:strRef>
-          </c:cat>
-          <c:val>
-            <c:numRef>
-              <c:f>Sheet1!$B$2:$B$5</c:f>
-              <c:numCache>
-                <c:formatCode>General</c:formatCode>
-                <c:ptCount val="4"/>
-                <c:pt idx="0">
-                  <c:v>30</c:v>
-                </c:pt>
-                <c:pt idx="1">
-                  <c:v>30</c:v>
-                </c:pt>
-                <c:pt idx="2">
-                  <c:v>30</c:v>
-                </c:pt>
-                <c:pt idx="3">
-                  <c:v>30</c:v>
-                </c:pt>
-              </c:numCache>
-            </c:numRef>
-          </c:val>
-          <c:extLst>
-            <c:ext xmlns:c16="http://schemas.microsoft.com/office/drawing/2014/chart" uri="{C3380CC4-5D6E-409C-BE32-E72D297353CC}">
-              <c16:uniqueId val="{00000000-3266-4CA2-84B4-560277FA03D2}"/>
-            </c:ext>
-          </c:extLst>
-        </c:ser>
-        <c:ser>
-          <c:idx val="1"/>
-          <c:order val="1"/>
-          <c:tx>
-            <c:strRef>
-              <c:f>Sheet1!$C$1</c:f>
-              <c:strCache>
-                <c:ptCount val="1"/>
-                <c:pt idx="0">
-                  <c:v>Added</c:v>
-                </c:pt>
-              </c:strCache>
-            </c:strRef>
-          </c:tx>
-          <c:spPr>
-            <a:solidFill>
-              <a:schemeClr val="accent2"/>
-            </a:solidFill>
-            <a:ln>
-              <a:noFill/>
-            </a:ln>
-            <a:effectLst/>
-          </c:spPr>
-          <c:invertIfNegative val="0"/>
-          <c:cat>
-            <c:strRef>
-              <c:f>Sheet1!$A$2:$A$5</c:f>
-              <c:strCache>
-                <c:ptCount val="4"/>
-                <c:pt idx="0">
-                  <c:v>Module 1</c:v>
-                </c:pt>
-                <c:pt idx="1">
-                  <c:v>Module 2</c:v>
-                </c:pt>
-                <c:pt idx="2">
-                  <c:v>Module 3</c:v>
-                </c:pt>
-                <c:pt idx="3">
-                  <c:v>Module 4</c:v>
-                </c:pt>
-              </c:strCache>
-            </c:strRef>
-          </c:cat>
-          <c:val>
-            <c:numRef>
-              <c:f>Sheet1!$C$2:$C$5</c:f>
-              <c:numCache>
-                <c:formatCode>General</c:formatCode>
-                <c:ptCount val="4"/>
-                <c:pt idx="0">
-                  <c:v>10</c:v>
-                </c:pt>
-                <c:pt idx="1">
-                  <c:v>10</c:v>
-                </c:pt>
-                <c:pt idx="2">
-                  <c:v>10</c:v>
-                </c:pt>
-                <c:pt idx="3">
-                  <c:v>10</c:v>
-                </c:pt>
-              </c:numCache>
-            </c:numRef>
-          </c:val>
-          <c:extLst>
-            <c:ext xmlns:c16="http://schemas.microsoft.com/office/drawing/2014/chart" uri="{C3380CC4-5D6E-409C-BE32-E72D297353CC}">
-              <c16:uniqueId val="{00000001-3266-4CA2-84B4-560277FA03D2}"/>
-            </c:ext>
-          </c:extLst>
-        </c:ser>
-        <c:ser>
-          <c:idx val="2"/>
-          <c:order val="2"/>
-          <c:tx>
-            <c:strRef>
-              <c:f>Sheet1!$D$1</c:f>
-              <c:strCache>
-                <c:ptCount val="1"/>
-                <c:pt idx="0">
-                  <c:v>Removed</c:v>
-                </c:pt>
-              </c:strCache>
-            </c:strRef>
-          </c:tx>
-          <c:spPr>
-            <a:solidFill>
-              <a:schemeClr val="accent3"/>
-            </a:solidFill>
-            <a:ln>
-              <a:noFill/>
-            </a:ln>
-            <a:effectLst/>
-          </c:spPr>
-          <c:invertIfNegative val="0"/>
-          <c:cat>
-            <c:strRef>
-              <c:f>Sheet1!$A$2:$A$5</c:f>
-              <c:strCache>
-                <c:ptCount val="4"/>
-                <c:pt idx="0">
-                  <c:v>Module 1</c:v>
-                </c:pt>
-                <c:pt idx="1">
-                  <c:v>Module 2</c:v>
-                </c:pt>
-                <c:pt idx="2">
-                  <c:v>Module 3</c:v>
-                </c:pt>
-                <c:pt idx="3">
-                  <c:v>Module 4</c:v>
-                </c:pt>
-              </c:strCache>
-            </c:strRef>
-          </c:cat>
-          <c:val>
-            <c:numRef>
-              <c:f>Sheet1!$D$2:$D$5</c:f>
-              <c:numCache>
-                <c:formatCode>General</c:formatCode>
-                <c:ptCount val="4"/>
-                <c:pt idx="0">
-                  <c:v>10</c:v>
-                </c:pt>
-                <c:pt idx="1">
-                  <c:v>10</c:v>
-                </c:pt>
-                <c:pt idx="2">
-                  <c:v>10</c:v>
-                </c:pt>
-                <c:pt idx="3">
-                  <c:v>10</c:v>
-                </c:pt>
-              </c:numCache>
-            </c:numRef>
-          </c:val>
-          <c:extLst>
-            <c:ext xmlns:c16="http://schemas.microsoft.com/office/drawing/2014/chart" uri="{C3380CC4-5D6E-409C-BE32-E72D297353CC}">
-              <c16:uniqueId val="{00000002-3266-4CA2-84B4-560277FA03D2}"/>
-            </c:ext>
-          </c:extLst>
-        </c:ser>
-        <c:dLbls>
-          <c:showLegendKey val="0"/>
-          <c:showVal val="0"/>
-          <c:showCatName val="0"/>
-          <c:showSerName val="0"/>
-          <c:showPercent val="0"/>
-          <c:showBubbleSize val="0"/>
-        </c:dLbls>
-        <c:gapWidth val="219"/>
-        <c:axId val="461299216"/>
-        <c:axId val="461299544"/>
-      </c:barChart>
-      <c:catAx>
-        <c:axId val="461299216"/>
-        <c:scaling>
-          <c:orientation val="minMax"/>
-        </c:scaling>
-        <c:delete val="0"/>
-        <c:axPos val="l"/>
-        <c:numFmt formatCode="General" sourceLinked="1"/>
-        <c:majorTickMark val="none"/>
-        <c:minorTickMark val="none"/>
-        <c:tickLblPos val="nextTo"/>
-        <c:spPr>
-          <a:noFill/>
-          <a:ln w="9525" cap="flat" cmpd="sng" algn="ctr">
-            <a:solidFill>
-              <a:schemeClr val="tx1">
-                <a:lumMod val="15000"/>
-                <a:lumOff val="85000"/>
-              </a:schemeClr>
-            </a:solidFill>
-            <a:round/>
-          </a:ln>
-          <a:effectLst/>
-        </c:spPr>
-        <c:txPr>
-          <a:bodyPr rot="-60000000" spcFirstLastPara="1" vertOverflow="ellipsis" vert="horz" wrap="square" anchor="ctr" anchorCtr="1"/>
-          <a:lstStyle/>
-          <a:p>
-            <a:pPr>
-              <a:defRPr sz="1197" b="0" i="0" u="none" strike="noStrike" kern="1200" baseline="0">
-                <a:solidFill>
-                  <a:schemeClr val="tx1">
-                    <a:lumMod val="65000"/>
-                    <a:lumOff val="35000"/>
-                  </a:schemeClr>
-                </a:solidFill>
-                <a:latin typeface="+mn-lt"/>
-                <a:ea typeface="+mn-ea"/>
-                <a:cs typeface="+mn-cs"/>
-              </a:defRPr>
-            </a:pPr>
-            <a:endParaRPr lang="en-US"/>
-          </a:p>
-        </c:txPr>
-        <c:crossAx val="461299544"/>
-        <c:crosses val="autoZero"/>
-        <c:auto val="1"/>
-        <c:lblAlgn val="ctr"/>
-        <c:lblOffset val="100"/>
-        <c:noMultiLvlLbl val="0"/>
-      </c:catAx>
-      <c:valAx>
-        <c:axId val="461299544"/>
-        <c:scaling>
-          <c:orientation val="minMax"/>
-        </c:scaling>
-        <c:delete val="0"/>
-        <c:axPos val="b"/>
-        <c:majorGridlines>
-          <c:spPr>
-            <a:ln w="9525" cap="flat" cmpd="sng" algn="ctr">
-              <a:solidFill>
-                <a:schemeClr val="tx1">
-                  <a:lumMod val="15000"/>
-                  <a:lumOff val="85000"/>
-                </a:schemeClr>
-              </a:solidFill>
-              <a:round/>
-            </a:ln>
-            <a:effectLst/>
-          </c:spPr>
-        </c:majorGridlines>
-        <c:numFmt formatCode="General" sourceLinked="1"/>
-        <c:majorTickMark val="none"/>
-        <c:minorTickMark val="none"/>
-        <c:tickLblPos val="nextTo"/>
-        <c:spPr>
-          <a:noFill/>
-          <a:ln>
-            <a:noFill/>
-          </a:ln>
-          <a:effectLst/>
-        </c:spPr>
-        <c:txPr>
-          <a:bodyPr rot="-60000000" spcFirstLastPara="1" vertOverflow="ellipsis" vert="horz" wrap="square" anchor="ctr" anchorCtr="1"/>
-          <a:lstStyle/>
-          <a:p>
-            <a:pPr>
-              <a:defRPr sz="1197" b="0" i="0" u="none" strike="noStrike" kern="1200" baseline="0">
-                <a:solidFill>
-                  <a:schemeClr val="tx1">
-                    <a:lumMod val="65000"/>
-                    <a:lumOff val="35000"/>
-                  </a:schemeClr>
-                </a:solidFill>
-                <a:latin typeface="+mn-lt"/>
-                <a:ea typeface="+mn-ea"/>
-                <a:cs typeface="+mn-cs"/>
-              </a:defRPr>
-            </a:pPr>
-            <a:endParaRPr lang="en-US"/>
-          </a:p>
-        </c:txPr>
-        <c:crossAx val="461299216"/>
         <c:crosses val="autoZero"/>
         <c:crossBetween val="between"/>
       </c:valAx>
@@ -16116,46 +14817,6 @@
 </cs:colorStyle>
 </file>
 
-<file path=word/charts/colors10.xml><?xml version="1.0" encoding="utf-8"?>
-<cs:colorStyle xmlns:cs="http://schemas.microsoft.com/office/drawing/2012/chartStyle" xmlns:a="http://schemas.openxmlformats.org/drawingml/2006/main" meth="cycle" id="10">
-  <a:schemeClr val="accent1"/>
-  <a:schemeClr val="accent2"/>
-  <a:schemeClr val="accent3"/>
-  <a:schemeClr val="accent4"/>
-  <a:schemeClr val="accent5"/>
-  <a:schemeClr val="accent6"/>
-  <cs:variation/>
-  <cs:variation>
-    <a:lumMod val="60000"/>
-  </cs:variation>
-  <cs:variation>
-    <a:lumMod val="80000"/>
-    <a:lumOff val="20000"/>
-  </cs:variation>
-  <cs:variation>
-    <a:lumMod val="80000"/>
-  </cs:variation>
-  <cs:variation>
-    <a:lumMod val="60000"/>
-    <a:lumOff val="40000"/>
-  </cs:variation>
-  <cs:variation>
-    <a:lumMod val="50000"/>
-  </cs:variation>
-  <cs:variation>
-    <a:lumMod val="70000"/>
-    <a:lumOff val="30000"/>
-  </cs:variation>
-  <cs:variation>
-    <a:lumMod val="70000"/>
-  </cs:variation>
-  <cs:variation>
-    <a:lumMod val="50000"/>
-    <a:lumOff val="50000"/>
-  </cs:variation>
-</cs:colorStyle>
-</file>
-
 <file path=word/charts/colors2.xml><?xml version="1.0" encoding="utf-8"?>
 <cs:colorStyle xmlns:cs="http://schemas.microsoft.com/office/drawing/2012/chartStyle" xmlns:a="http://schemas.openxmlformats.org/drawingml/2006/main" meth="cycle" id="10">
   <a:schemeClr val="accent1"/>
@@ -16979,509 +15640,6 @@
 </cs:chartStyle>
 </file>
 
-<file path=word/charts/style10.xml><?xml version="1.0" encoding="utf-8"?>
-<cs:chartStyle xmlns:cs="http://schemas.microsoft.com/office/drawing/2012/chartStyle" xmlns:a="http://schemas.openxmlformats.org/drawingml/2006/main" id="201">
-  <cs:axisTitle>
-    <cs:lnRef idx="0"/>
-    <cs:fillRef idx="0"/>
-    <cs:effectRef idx="0"/>
-    <cs:fontRef idx="minor">
-      <a:schemeClr val="tx1">
-        <a:lumMod val="65000"/>
-        <a:lumOff val="35000"/>
-      </a:schemeClr>
-    </cs:fontRef>
-    <cs:defRPr sz="1330" kern="1200"/>
-  </cs:axisTitle>
-  <cs:categoryAxis>
-    <cs:lnRef idx="0"/>
-    <cs:fillRef idx="0"/>
-    <cs:effectRef idx="0"/>
-    <cs:fontRef idx="minor">
-      <a:schemeClr val="tx1">
-        <a:lumMod val="65000"/>
-        <a:lumOff val="35000"/>
-      </a:schemeClr>
-    </cs:fontRef>
-    <cs:spPr>
-      <a:ln w="9525" cap="flat" cmpd="sng" algn="ctr">
-        <a:solidFill>
-          <a:schemeClr val="tx1">
-            <a:lumMod val="15000"/>
-            <a:lumOff val="85000"/>
-          </a:schemeClr>
-        </a:solidFill>
-        <a:round/>
-      </a:ln>
-    </cs:spPr>
-    <cs:defRPr sz="1197" kern="1200"/>
-  </cs:categoryAxis>
-  <cs:chartArea mods="allowNoFillOverride allowNoLineOverride">
-    <cs:lnRef idx="0"/>
-    <cs:fillRef idx="0"/>
-    <cs:effectRef idx="0"/>
-    <cs:fontRef idx="minor">
-      <a:schemeClr val="tx1"/>
-    </cs:fontRef>
-    <cs:spPr>
-      <a:solidFill>
-        <a:schemeClr val="bg1"/>
-      </a:solidFill>
-      <a:ln w="9525" cap="flat" cmpd="sng" algn="ctr">
-        <a:solidFill>
-          <a:schemeClr val="tx1">
-            <a:lumMod val="15000"/>
-            <a:lumOff val="85000"/>
-          </a:schemeClr>
-        </a:solidFill>
-        <a:round/>
-      </a:ln>
-    </cs:spPr>
-    <cs:defRPr sz="1330" kern="1200"/>
-  </cs:chartArea>
-  <cs:dataLabel>
-    <cs:lnRef idx="0"/>
-    <cs:fillRef idx="0"/>
-    <cs:effectRef idx="0"/>
-    <cs:fontRef idx="minor">
-      <a:schemeClr val="tx1">
-        <a:lumMod val="75000"/>
-        <a:lumOff val="25000"/>
-      </a:schemeClr>
-    </cs:fontRef>
-    <cs:defRPr sz="1197" kern="1200"/>
-  </cs:dataLabel>
-  <cs:dataLabelCallout>
-    <cs:lnRef idx="0"/>
-    <cs:fillRef idx="0"/>
-    <cs:effectRef idx="0"/>
-    <cs:fontRef idx="minor">
-      <a:schemeClr val="dk1">
-        <a:lumMod val="65000"/>
-        <a:lumOff val="35000"/>
-      </a:schemeClr>
-    </cs:fontRef>
-    <cs:spPr>
-      <a:solidFill>
-        <a:schemeClr val="lt1"/>
-      </a:solidFill>
-      <a:ln>
-        <a:solidFill>
-          <a:schemeClr val="dk1">
-            <a:lumMod val="25000"/>
-            <a:lumOff val="75000"/>
-          </a:schemeClr>
-        </a:solidFill>
-      </a:ln>
-    </cs:spPr>
-    <cs:defRPr sz="1197" kern="1200"/>
-    <cs:bodyPr rot="0" spcFirstLastPara="1" vertOverflow="clip" horzOverflow="clip" vert="horz" wrap="square" lIns="36576" tIns="18288" rIns="36576" bIns="18288" anchor="ctr" anchorCtr="1">
-      <a:spAutoFit/>
-    </cs:bodyPr>
-  </cs:dataLabelCallout>
-  <cs:dataPoint>
-    <cs:lnRef idx="0"/>
-    <cs:fillRef idx="1">
-      <cs:styleClr val="auto"/>
-    </cs:fillRef>
-    <cs:effectRef idx="0"/>
-    <cs:fontRef idx="minor">
-      <a:schemeClr val="tx1"/>
-    </cs:fontRef>
-  </cs:dataPoint>
-  <cs:dataPoint3D>
-    <cs:lnRef idx="0"/>
-    <cs:fillRef idx="1">
-      <cs:styleClr val="auto"/>
-    </cs:fillRef>
-    <cs:effectRef idx="0"/>
-    <cs:fontRef idx="minor">
-      <a:schemeClr val="tx1"/>
-    </cs:fontRef>
-  </cs:dataPoint3D>
-  <cs:dataPointLine>
-    <cs:lnRef idx="0">
-      <cs:styleClr val="auto"/>
-    </cs:lnRef>
-    <cs:fillRef idx="1"/>
-    <cs:effectRef idx="0"/>
-    <cs:fontRef idx="minor">
-      <a:schemeClr val="tx1"/>
-    </cs:fontRef>
-    <cs:spPr>
-      <a:ln w="28575" cap="rnd">
-        <a:solidFill>
-          <a:schemeClr val="phClr"/>
-        </a:solidFill>
-        <a:round/>
-      </a:ln>
-    </cs:spPr>
-  </cs:dataPointLine>
-  <cs:dataPointMarker>
-    <cs:lnRef idx="0">
-      <cs:styleClr val="auto"/>
-    </cs:lnRef>
-    <cs:fillRef idx="1">
-      <cs:styleClr val="auto"/>
-    </cs:fillRef>
-    <cs:effectRef idx="0"/>
-    <cs:fontRef idx="minor">
-      <a:schemeClr val="tx1"/>
-    </cs:fontRef>
-    <cs:spPr>
-      <a:ln w="9525">
-        <a:solidFill>
-          <a:schemeClr val="phClr"/>
-        </a:solidFill>
-      </a:ln>
-    </cs:spPr>
-  </cs:dataPointMarker>
-  <cs:dataPointMarkerLayout symbol="circle" size="5"/>
-  <cs:dataPointWireframe>
-    <cs:lnRef idx="0">
-      <cs:styleClr val="auto"/>
-    </cs:lnRef>
-    <cs:fillRef idx="1"/>
-    <cs:effectRef idx="0"/>
-    <cs:fontRef idx="minor">
-      <a:schemeClr val="tx1"/>
-    </cs:fontRef>
-    <cs:spPr>
-      <a:ln w="9525" cap="rnd">
-        <a:solidFill>
-          <a:schemeClr val="phClr"/>
-        </a:solidFill>
-        <a:round/>
-      </a:ln>
-    </cs:spPr>
-  </cs:dataPointWireframe>
-  <cs:dataTable>
-    <cs:lnRef idx="0"/>
-    <cs:fillRef idx="0"/>
-    <cs:effectRef idx="0"/>
-    <cs:fontRef idx="minor">
-      <a:schemeClr val="tx1">
-        <a:lumMod val="65000"/>
-        <a:lumOff val="35000"/>
-      </a:schemeClr>
-    </cs:fontRef>
-    <cs:spPr>
-      <a:noFill/>
-      <a:ln w="9525" cap="flat" cmpd="sng" algn="ctr">
-        <a:solidFill>
-          <a:schemeClr val="tx1">
-            <a:lumMod val="15000"/>
-            <a:lumOff val="85000"/>
-          </a:schemeClr>
-        </a:solidFill>
-        <a:round/>
-      </a:ln>
-    </cs:spPr>
-    <cs:defRPr sz="1197" kern="1200"/>
-  </cs:dataTable>
-  <cs:downBar>
-    <cs:lnRef idx="0"/>
-    <cs:fillRef idx="0"/>
-    <cs:effectRef idx="0"/>
-    <cs:fontRef idx="minor">
-      <a:schemeClr val="dk1"/>
-    </cs:fontRef>
-    <cs:spPr>
-      <a:solidFill>
-        <a:schemeClr val="dk1">
-          <a:lumMod val="65000"/>
-          <a:lumOff val="35000"/>
-        </a:schemeClr>
-      </a:solidFill>
-      <a:ln w="9525">
-        <a:solidFill>
-          <a:schemeClr val="tx1">
-            <a:lumMod val="65000"/>
-            <a:lumOff val="35000"/>
-          </a:schemeClr>
-        </a:solidFill>
-      </a:ln>
-    </cs:spPr>
-  </cs:downBar>
-  <cs:dropLine>
-    <cs:lnRef idx="0"/>
-    <cs:fillRef idx="0"/>
-    <cs:effectRef idx="0"/>
-    <cs:fontRef idx="minor">
-      <a:schemeClr val="tx1"/>
-    </cs:fontRef>
-    <cs:spPr>
-      <a:ln w="9525" cap="flat" cmpd="sng" algn="ctr">
-        <a:solidFill>
-          <a:schemeClr val="tx1">
-            <a:lumMod val="35000"/>
-            <a:lumOff val="65000"/>
-          </a:schemeClr>
-        </a:solidFill>
-        <a:round/>
-      </a:ln>
-    </cs:spPr>
-  </cs:dropLine>
-  <cs:errorBar>
-    <cs:lnRef idx="0"/>
-    <cs:fillRef idx="0"/>
-    <cs:effectRef idx="0"/>
-    <cs:fontRef idx="minor">
-      <a:schemeClr val="tx1"/>
-    </cs:fontRef>
-    <cs:spPr>
-      <a:ln w="9525" cap="flat" cmpd="sng" algn="ctr">
-        <a:solidFill>
-          <a:schemeClr val="tx1">
-            <a:lumMod val="65000"/>
-            <a:lumOff val="35000"/>
-          </a:schemeClr>
-        </a:solidFill>
-        <a:round/>
-      </a:ln>
-    </cs:spPr>
-  </cs:errorBar>
-  <cs:floor>
-    <cs:lnRef idx="0"/>
-    <cs:fillRef idx="0"/>
-    <cs:effectRef idx="0"/>
-    <cs:fontRef idx="minor">
-      <a:schemeClr val="tx1"/>
-    </cs:fontRef>
-    <cs:spPr>
-      <a:noFill/>
-      <a:ln>
-        <a:noFill/>
-      </a:ln>
-    </cs:spPr>
-  </cs:floor>
-  <cs:gridlineMajor>
-    <cs:lnRef idx="0"/>
-    <cs:fillRef idx="0"/>
-    <cs:effectRef idx="0"/>
-    <cs:fontRef idx="minor">
-      <a:schemeClr val="tx1"/>
-    </cs:fontRef>
-    <cs:spPr>
-      <a:ln w="9525" cap="flat" cmpd="sng" algn="ctr">
-        <a:solidFill>
-          <a:schemeClr val="tx1">
-            <a:lumMod val="15000"/>
-            <a:lumOff val="85000"/>
-          </a:schemeClr>
-        </a:solidFill>
-        <a:round/>
-      </a:ln>
-    </cs:spPr>
-  </cs:gridlineMajor>
-  <cs:gridlineMinor>
-    <cs:lnRef idx="0"/>
-    <cs:fillRef idx="0"/>
-    <cs:effectRef idx="0"/>
-    <cs:fontRef idx="minor">
-      <a:schemeClr val="tx1"/>
-    </cs:fontRef>
-    <cs:spPr>
-      <a:ln w="9525" cap="flat" cmpd="sng" algn="ctr">
-        <a:solidFill>
-          <a:schemeClr val="tx1">
-            <a:lumMod val="5000"/>
-            <a:lumOff val="95000"/>
-          </a:schemeClr>
-        </a:solidFill>
-        <a:round/>
-      </a:ln>
-    </cs:spPr>
-  </cs:gridlineMinor>
-  <cs:hiLoLine>
-    <cs:lnRef idx="0"/>
-    <cs:fillRef idx="0"/>
-    <cs:effectRef idx="0"/>
-    <cs:fontRef idx="minor">
-      <a:schemeClr val="tx1"/>
-    </cs:fontRef>
-    <cs:spPr>
-      <a:ln w="9525" cap="flat" cmpd="sng" algn="ctr">
-        <a:solidFill>
-          <a:schemeClr val="tx1">
-            <a:lumMod val="75000"/>
-            <a:lumOff val="25000"/>
-          </a:schemeClr>
-        </a:solidFill>
-        <a:round/>
-      </a:ln>
-    </cs:spPr>
-  </cs:hiLoLine>
-  <cs:leaderLine>
-    <cs:lnRef idx="0"/>
-    <cs:fillRef idx="0"/>
-    <cs:effectRef idx="0"/>
-    <cs:fontRef idx="minor">
-      <a:schemeClr val="tx1"/>
-    </cs:fontRef>
-    <cs:spPr>
-      <a:ln w="9525" cap="flat" cmpd="sng" algn="ctr">
-        <a:solidFill>
-          <a:schemeClr val="tx1">
-            <a:lumMod val="35000"/>
-            <a:lumOff val="65000"/>
-          </a:schemeClr>
-        </a:solidFill>
-        <a:round/>
-      </a:ln>
-    </cs:spPr>
-  </cs:leaderLine>
-  <cs:legend>
-    <cs:lnRef idx="0"/>
-    <cs:fillRef idx="0"/>
-    <cs:effectRef idx="0"/>
-    <cs:fontRef idx="minor">
-      <a:schemeClr val="tx1">
-        <a:lumMod val="65000"/>
-        <a:lumOff val="35000"/>
-      </a:schemeClr>
-    </cs:fontRef>
-    <cs:defRPr sz="1197" kern="1200"/>
-  </cs:legend>
-  <cs:plotArea mods="allowNoFillOverride allowNoLineOverride">
-    <cs:lnRef idx="0"/>
-    <cs:fillRef idx="0"/>
-    <cs:effectRef idx="0"/>
-    <cs:fontRef idx="minor">
-      <a:schemeClr val="tx1"/>
-    </cs:fontRef>
-  </cs:plotArea>
-  <cs:plotArea3D mods="allowNoFillOverride allowNoLineOverride">
-    <cs:lnRef idx="0"/>
-    <cs:fillRef idx="0"/>
-    <cs:effectRef idx="0"/>
-    <cs:fontRef idx="minor">
-      <a:schemeClr val="tx1"/>
-    </cs:fontRef>
-  </cs:plotArea3D>
-  <cs:seriesAxis>
-    <cs:lnRef idx="0"/>
-    <cs:fillRef idx="0"/>
-    <cs:effectRef idx="0"/>
-    <cs:fontRef idx="minor">
-      <a:schemeClr val="tx1">
-        <a:lumMod val="65000"/>
-        <a:lumOff val="35000"/>
-      </a:schemeClr>
-    </cs:fontRef>
-    <cs:defRPr sz="1197" kern="1200"/>
-  </cs:seriesAxis>
-  <cs:seriesLine>
-    <cs:lnRef idx="0"/>
-    <cs:fillRef idx="0"/>
-    <cs:effectRef idx="0"/>
-    <cs:fontRef idx="minor">
-      <a:schemeClr val="tx1"/>
-    </cs:fontRef>
-    <cs:spPr>
-      <a:ln w="9525" cap="flat" cmpd="sng" algn="ctr">
-        <a:solidFill>
-          <a:schemeClr val="tx1">
-            <a:lumMod val="35000"/>
-            <a:lumOff val="65000"/>
-          </a:schemeClr>
-        </a:solidFill>
-        <a:round/>
-      </a:ln>
-    </cs:spPr>
-  </cs:seriesLine>
-  <cs:title>
-    <cs:lnRef idx="0"/>
-    <cs:fillRef idx="0"/>
-    <cs:effectRef idx="0"/>
-    <cs:fontRef idx="minor">
-      <a:schemeClr val="tx1">
-        <a:lumMod val="65000"/>
-        <a:lumOff val="35000"/>
-      </a:schemeClr>
-    </cs:fontRef>
-    <cs:defRPr sz="1862" b="0" kern="1200" spc="0" baseline="0"/>
-  </cs:title>
-  <cs:trendline>
-    <cs:lnRef idx="0">
-      <cs:styleClr val="auto"/>
-    </cs:lnRef>
-    <cs:fillRef idx="0"/>
-    <cs:effectRef idx="0"/>
-    <cs:fontRef idx="minor">
-      <a:schemeClr val="tx1"/>
-    </cs:fontRef>
-    <cs:spPr>
-      <a:ln w="19050" cap="rnd">
-        <a:solidFill>
-          <a:schemeClr val="phClr"/>
-        </a:solidFill>
-        <a:prstDash val="sysDot"/>
-      </a:ln>
-    </cs:spPr>
-  </cs:trendline>
-  <cs:trendlineLabel>
-    <cs:lnRef idx="0"/>
-    <cs:fillRef idx="0"/>
-    <cs:effectRef idx="0"/>
-    <cs:fontRef idx="minor">
-      <a:schemeClr val="tx1">
-        <a:lumMod val="65000"/>
-        <a:lumOff val="35000"/>
-      </a:schemeClr>
-    </cs:fontRef>
-    <cs:defRPr sz="1197" kern="1200"/>
-  </cs:trendlineLabel>
-  <cs:upBar>
-    <cs:lnRef idx="0"/>
-    <cs:fillRef idx="0"/>
-    <cs:effectRef idx="0"/>
-    <cs:fontRef idx="minor">
-      <a:schemeClr val="dk1"/>
-    </cs:fontRef>
-    <cs:spPr>
-      <a:solidFill>
-        <a:schemeClr val="lt1"/>
-      </a:solidFill>
-      <a:ln w="9525">
-        <a:solidFill>
-          <a:schemeClr val="tx1">
-            <a:lumMod val="15000"/>
-            <a:lumOff val="85000"/>
-          </a:schemeClr>
-        </a:solidFill>
-      </a:ln>
-    </cs:spPr>
-  </cs:upBar>
-  <cs:valueAxis>
-    <cs:lnRef idx="0"/>
-    <cs:fillRef idx="0"/>
-    <cs:effectRef idx="0"/>
-    <cs:fontRef idx="minor">
-      <a:schemeClr val="tx1">
-        <a:lumMod val="65000"/>
-        <a:lumOff val="35000"/>
-      </a:schemeClr>
-    </cs:fontRef>
-    <cs:defRPr sz="1197" kern="1200"/>
-  </cs:valueAxis>
-  <cs:wall>
-    <cs:lnRef idx="0"/>
-    <cs:fillRef idx="0"/>
-    <cs:effectRef idx="0"/>
-    <cs:fontRef idx="minor">
-      <a:schemeClr val="tx1"/>
-    </cs:fontRef>
-    <cs:spPr>
-      <a:noFill/>
-      <a:ln>
-        <a:noFill/>
-      </a:ln>
-    </cs:spPr>
-  </cs:wall>
-</cs:chartStyle>
-</file>
-
 <file path=word/charts/style2.xml><?xml version="1.0" encoding="utf-8"?>
 <cs:chartStyle xmlns:cs="http://schemas.microsoft.com/office/drawing/2012/chartStyle" xmlns:a="http://schemas.openxmlformats.org/drawingml/2006/main" id="201">
   <cs:axisTitle>

</xml_diff>

<commit_message>
Revert "REPORTGEN-1070: update chinese templates"
This reverts commit 7392b9584352ba8611823a9512c39b62e9cdc85d.
</commit_message>
<xml_diff>
--- a/CastReporting.Reporting.Core/Templates/zh-CN/Application/Component library/Generic Graph Definition.docx
+++ b/CastReporting.Reporting.Core/Templates/zh-CN/Application/Component library/Generic Graph Definition.docx
@@ -1,6 +1,6 @@
 
 <file path=word/document.xml><?xml version="1.0" encoding="utf-8"?>
-<w:document xmlns:wpc="http://schemas.microsoft.com/office/word/2010/wordprocessingCanvas" xmlns:cx="http://schemas.microsoft.com/office/drawing/2014/chartex" xmlns:cx1="http://schemas.microsoft.com/office/drawing/2015/9/8/chartex" xmlns:cx2="http://schemas.microsoft.com/office/drawing/2015/10/21/chartex" xmlns:cx3="http://schemas.microsoft.com/office/drawing/2016/5/9/chartex" xmlns:cx4="http://schemas.microsoft.com/office/drawing/2016/5/10/chartex" xmlns:cx5="http://schemas.microsoft.com/office/drawing/2016/5/11/chartex" xmlns:cx6="http://schemas.microsoft.com/office/drawing/2016/5/12/chartex" xmlns:cx7="http://schemas.microsoft.com/office/drawing/2016/5/13/chartex" xmlns:cx8="http://schemas.microsoft.com/office/drawing/2016/5/14/chartex" xmlns:mc="http://schemas.openxmlformats.org/markup-compatibility/2006" xmlns:aink="http://schemas.microsoft.com/office/drawing/2016/ink" xmlns:am3d="http://schemas.microsoft.com/office/drawing/2017/model3d" xmlns:o="urn:schemas-microsoft-com:office:office" xmlns:r="http://schemas.openxmlformats.org/officeDocument/2006/relationships" xmlns:m="http://schemas.openxmlformats.org/officeDocument/2006/math" xmlns:v="urn:schemas-microsoft-com:vml" xmlns:wp14="http://schemas.microsoft.com/office/word/2010/wordprocessingDrawing" xmlns:wp="http://schemas.openxmlformats.org/drawingml/2006/wordprocessingDrawing" xmlns:w10="urn:schemas-microsoft-com:office:word" xmlns:w="http://schemas.openxmlformats.org/wordprocessingml/2006/main" xmlns:w14="http://schemas.microsoft.com/office/word/2010/wordml" xmlns:w15="http://schemas.microsoft.com/office/word/2012/wordml" xmlns:w16cid="http://schemas.microsoft.com/office/word/2016/wordml/cid" xmlns:w16se="http://schemas.microsoft.com/office/word/2015/wordml/symex" xmlns:wpg="http://schemas.microsoft.com/office/word/2010/wordprocessingGroup" xmlns:wpi="http://schemas.microsoft.com/office/word/2010/wordprocessingInk" xmlns:wne="http://schemas.microsoft.com/office/word/2006/wordml" xmlns:wps="http://schemas.microsoft.com/office/word/2010/wordprocessingShape" mc:Ignorable="w14 w15 w16se w16cid wp14">
+<w:document xmlns:wpc="http://schemas.microsoft.com/office/word/2010/wordprocessingCanvas" xmlns:cx="http://schemas.microsoft.com/office/drawing/2014/chartex" xmlns:cx1="http://schemas.microsoft.com/office/drawing/2015/9/8/chartex" xmlns:cx2="http://schemas.microsoft.com/office/drawing/2015/10/21/chartex" xmlns:cx3="http://schemas.microsoft.com/office/drawing/2016/5/9/chartex" xmlns:cx4="http://schemas.microsoft.com/office/drawing/2016/5/10/chartex" xmlns:cx5="http://schemas.microsoft.com/office/drawing/2016/5/11/chartex" xmlns:cx6="http://schemas.microsoft.com/office/drawing/2016/5/12/chartex" xmlns:cx7="http://schemas.microsoft.com/office/drawing/2016/5/13/chartex" xmlns:cx8="http://schemas.microsoft.com/office/drawing/2016/5/14/chartex" xmlns:mc="http://schemas.openxmlformats.org/markup-compatibility/2006" xmlns:aink="http://schemas.microsoft.com/office/drawing/2016/ink" xmlns:am3d="http://schemas.microsoft.com/office/drawing/2017/model3d" xmlns:o="urn:schemas-microsoft-com:office:office" xmlns:r="http://schemas.openxmlformats.org/officeDocument/2006/relationships" xmlns:m="http://schemas.openxmlformats.org/officeDocument/2006/math" xmlns:v="urn:schemas-microsoft-com:vml" xmlns:wp14="http://schemas.microsoft.com/office/word/2010/wordprocessingDrawing" xmlns:wp="http://schemas.openxmlformats.org/drawingml/2006/wordprocessingDrawing" xmlns:w10="urn:schemas-microsoft-com:office:word" xmlns:w="http://schemas.openxmlformats.org/wordprocessingml/2006/main" xmlns:w14="http://schemas.microsoft.com/office/word/2010/wordml" xmlns:w15="http://schemas.microsoft.com/office/word/2012/wordml" xmlns:w16cex="http://schemas.microsoft.com/office/word/2018/wordml/cex" xmlns:w16cid="http://schemas.microsoft.com/office/word/2016/wordml/cid" xmlns:w16="http://schemas.microsoft.com/office/word/2018/wordml" xmlns:w16sdtdh="http://schemas.microsoft.com/office/word/2020/wordml/sdtdatahash" xmlns:w16se="http://schemas.microsoft.com/office/word/2015/wordml/symex" xmlns:wpg="http://schemas.microsoft.com/office/word/2010/wordprocessingGroup" xmlns:wpi="http://schemas.microsoft.com/office/word/2010/wordprocessingInk" xmlns:wne="http://schemas.microsoft.com/office/word/2006/wordml" xmlns:wps="http://schemas.microsoft.com/office/word/2010/wordprocessingShape" mc:Ignorable="w14 w15 w16se w16cid w16 w16cex w16sdtdh wp14">
   <w:body>
     <w:p>
       <w:pPr>
@@ -114,7 +114,7 @@
     <w:p>
       <w:pPr>
         <w:pStyle w:val="functionnalTab"/>
-        <w:ind w:firstLine="620"/>
+        <w:ind w:hanging="10"/>
         <w:rPr>
           <w:rFonts w:ascii="Open Sans" w:hAnsi="Open Sans" w:cs="Open Sans"/>
           <w:color w:val="4F81BD" w:themeColor="accent1"/>
@@ -165,7 +165,7 @@
     <w:p>
       <w:pPr>
         <w:pStyle w:val="functionnalTab"/>
-        <w:ind w:left="720"/>
+        <w:ind w:left="0"/>
         <w:rPr>
           <w:rFonts w:ascii="Open Sans" w:hAnsi="Open Sans" w:cs="Open Sans"/>
           <w:color w:val="4F81BD" w:themeColor="accent1"/>
@@ -820,7 +820,7 @@
     <w:p>
       <w:pPr>
         <w:pStyle w:val="functionnalTab"/>
-        <w:ind w:left="720"/>
+        <w:ind w:left="0"/>
         <w:rPr>
           <w:rFonts w:ascii="Open Sans" w:hAnsi="Open Sans" w:cs="Open Sans"/>
           <w:color w:val="4F81BD" w:themeColor="accent1"/>
@@ -1186,12 +1186,14 @@
                             <w:pPr>
                               <w:jc w:val="center"/>
                               <w:rPr>
+                                <w:strike/>
                                 <w:sz w:val="14"/>
                                 <w:lang w:val="fr-FR"/>
                               </w:rPr>
                             </w:pPr>
                             <w:r>
                               <w:rPr>
+                                <w:strike/>
                                 <w:sz w:val="14"/>
                                 <w:lang w:val="fr-FR"/>
                               </w:rPr>
@@ -1220,19 +1222,21 @@
           </mc:Choice>
           <mc:Fallback>
             <w:pict>
-              <v:roundrect w14:anchorId="2B3E6F51" id="Rectangle: Rounded Corners 12" o:spid="_x0000_s1033" style="position:absolute;left:0;text-align:left;margin-left:305.7pt;margin-top:36.7pt;width:68.6pt;height:12.25pt;z-index:251676672;visibility:visible;mso-wrap-style:square;mso-width-percent:0;mso-height-percent:0;mso-wrap-distance-left:9pt;mso-wrap-distance-top:0;mso-wrap-distance-right:9pt;mso-wrap-distance-bottom:0;mso-position-horizontal:absolute;mso-position-horizontal-relative:text;mso-position-vertical:absolute;mso-position-vertical-relative:text;mso-width-percent:0;mso-height-percent:0;mso-width-relative:margin;mso-height-relative:margin;v-text-anchor:middle" arcsize="10923f" o:gfxdata="UEsDBBQABgAIAAAAIQC2gziS/gAAAOEBAAATAAAAW0NvbnRlbnRfVHlwZXNdLnhtbJSRQU7DMBBF&#10;90jcwfIWJU67QAgl6YK0S0CoHGBkTxKLZGx5TGhvj5O2G0SRWNoz/78nu9wcxkFMGNg6quQqL6RA&#10;0s5Y6ir5vt9lD1JwBDIwOMJKHpHlpr69KfdHjyxSmriSfYz+USnWPY7AufNIadK6MEJMx9ApD/oD&#10;OlTrorhX2lFEilmcO2RdNtjC5xDF9pCuTyYBB5bi6bQ4syoJ3g9WQ0ymaiLzg5KdCXlKLjvcW893&#10;SUOqXwnz5DrgnHtJTxOsQfEKIT7DmDSUCaxw7Rqn8787ZsmRM9e2VmPeBN4uqYvTtW7jvijg9N/y&#10;JsXecLq0q+WD6m8AAAD//wMAUEsDBBQABgAIAAAAIQA4/SH/1gAAAJQBAAALAAAAX3JlbHMvLnJl&#10;bHOkkMFqwzAMhu+DvYPRfXGawxijTi+j0GvpHsDYimMaW0Yy2fr2M4PBMnrbUb/Q94l/f/hMi1qR&#10;JVI2sOt6UJgd+ZiDgffL8ekFlFSbvV0oo4EbChzGx4f9GRdb25HMsYhqlCwG5lrLq9biZkxWOiqY&#10;22YiTra2kYMu1l1tQD30/bPm3wwYN0x18gb45AdQl1tp5j/sFB2T0FQ7R0nTNEV3j6o9feQzro1i&#10;OWA14Fm+Q8a1a8+Bvu/d/dMb2JY5uiPbhG/ktn4cqGU/er3pcvwCAAD//wMAUEsDBBQABgAIAAAA&#10;IQCxTWqmnQIAAKkFAAAOAAAAZHJzL2Uyb0RvYy54bWysVNtOGzEQfa/Uf7D8XjYbkYau2KAoiKoS&#10;AgRUPDteO1nJ63FtJ5v06zvjvUABtVLVPGzG4zO345k5vzg0hu2VDzXYkucnE86UlVDVdlPy749X&#10;n844C1HYShiwquRHFfjF4uOH89YVagpbMJXyDJ3YULSu5NsYXZFlQW5VI8IJOGXxUoNvRMSj32SV&#10;Fy16b0w2nUw+Zy34ynmQKgTUXnaXfJH8a61kvNU6qMhMyTG3mL4+fdf0zRbnoth44ba17NMQ/5BF&#10;I2qLQUdXlyIKtvP1G1dNLT0E0PFEQpOB1rVUqQasJp+8quZhK5xKtSA5wY00hf/nVt7s7zyrK3y7&#10;KWdWNPhG98iasBujCnYPO1upiq3AW3xkhiBkrHWhQMMHd+f7U0CRyj9o39A/FsYOieXjyLI6RCZR&#10;eTbPT+f4FhKv8tlsNp+Rz+zZ2PkQvypoGAkl95QD5ZQIFvvrEDv8gKOAAUxdXdXGpAN1j1oZz/YC&#10;311IqWzM+yi/IY0lvAWy7JySJqMCu5KSFI9GEc7Ye6WRLCximpJJbfo2UMphKyrVxZ9N8DdEH1JL&#10;FSeHhNYYf/Sd/8l3l2WPJ1OVunw0nvzdeLRIkcHG0bipLfj3HJiRPt3hB5I6aoileFgfUiPNqVTS&#10;rKE6YnN56KYuOHlV44teixDvhMcxwybA1RFv8aMNtCWHXuJsC/7ne3rCY/fjLWctjm3Jw4+d8Ioz&#10;883iXHzJT09pztMBBf9Sux60dtesADsjx+XkZBIJG80gag/NE26WJUXDK2Elxiy5jH44rGK3RnA3&#10;SbVcJhjOtBPx2j44Sc6JX2rSx8OT8K5v54hzcAPDaIviVUN3WLK0sNxF0HXq9mc+e+ZxH6QW6ncX&#10;LZyX54R63rCLXwAAAP//AwBQSwMEFAAGAAgAAAAhACTs64HdAAAACQEAAA8AAABkcnMvZG93bnJl&#10;di54bWxMj8FOwzAMhu9IvENkJG4s7TbardSd2KReEQy4Z21oqjZO1GRbeXvMCU6W5U+/v7/czXYU&#10;Fz2F3hFCukhAaGpc21OH8PFeP2xAhKioVaMjjfCtA+yq25tSFa270pu+HGMnOIRCoRBMjL6QMjRG&#10;WxUWzmvi25ebrIq8Tp1sJ3XlcDvKZZJk0qqe+INRXh+Mbobj2SIM2dJ46gdfv/pQ+8+XfXp4NIj3&#10;d/PzE4io5/gHw68+q0PFTid3pjaIESFL0zWjCPmKJwP5epOBOCFs8y3IqpT/G1Q/AAAA//8DAFBL&#10;AQItABQABgAIAAAAIQC2gziS/gAAAOEBAAATAAAAAAAAAAAAAAAAAAAAAABbQ29udGVudF9UeXBl&#10;c10ueG1sUEsBAi0AFAAGAAgAAAAhADj9If/WAAAAlAEAAAsAAAAAAAAAAAAAAAAALwEAAF9yZWxz&#10;Ly5yZWxzUEsBAi0AFAAGAAgAAAAhALFNaqadAgAAqQUAAA4AAAAAAAAAAAAAAAAALgIAAGRycy9l&#10;Mm9Eb2MueG1sUEsBAi0AFAAGAAgAAAAhACTs64HdAAAACQEAAA8AAAAAAAAAAAAAAAAA9wQAAGRy&#10;cy9kb3ducmV2LnhtbFBLBQYAAAAABAAEAPMAAAABBgAAAAA=&#10;" fillcolor="#4f81bd [3204]" stroked="f" strokeweight="2pt">
+              <v:roundrect w14:anchorId="2B3E6F51" id="Rectangle: Rounded Corners 12" o:spid="_x0000_s1033" style="position:absolute;margin-left:305.7pt;margin-top:36.7pt;width:68.6pt;height:12.25pt;z-index:251676672;visibility:visible;mso-wrap-style:square;mso-width-percent:0;mso-height-percent:0;mso-wrap-distance-left:9pt;mso-wrap-distance-top:0;mso-wrap-distance-right:9pt;mso-wrap-distance-bottom:0;mso-position-horizontal:absolute;mso-position-horizontal-relative:text;mso-position-vertical:absolute;mso-position-vertical-relative:text;mso-width-percent:0;mso-height-percent:0;mso-width-relative:margin;mso-height-relative:margin;v-text-anchor:middle" arcsize="10923f" o:gfxdata="UEsDBBQABgAIAAAAIQC2gziS/gAAAOEBAAATAAAAW0NvbnRlbnRfVHlwZXNdLnhtbJSRQU7DMBBF&#10;90jcwfIWJU67QAgl6YK0S0CoHGBkTxKLZGx5TGhvj5O2G0SRWNoz/78nu9wcxkFMGNg6quQqL6RA&#10;0s5Y6ir5vt9lD1JwBDIwOMJKHpHlpr69KfdHjyxSmriSfYz+USnWPY7AufNIadK6MEJMx9ApD/oD&#10;OlTrorhX2lFEilmcO2RdNtjC5xDF9pCuTyYBB5bi6bQ4syoJ3g9WQ0ymaiLzg5KdCXlKLjvcW893&#10;SUOqXwnz5DrgnHtJTxOsQfEKIT7DmDSUCaxw7Rqn8787ZsmRM9e2VmPeBN4uqYvTtW7jvijg9N/y&#10;JsXecLq0q+WD6m8AAAD//wMAUEsDBBQABgAIAAAAIQA4/SH/1gAAAJQBAAALAAAAX3JlbHMvLnJl&#10;bHOkkMFqwzAMhu+DvYPRfXGawxijTi+j0GvpHsDYimMaW0Yy2fr2M4PBMnrbUb/Q94l/f/hMi1qR&#10;JVI2sOt6UJgd+ZiDgffL8ekFlFSbvV0oo4EbChzGx4f9GRdb25HMsYhqlCwG5lrLq9biZkxWOiqY&#10;22YiTra2kYMu1l1tQD30/bPm3wwYN0x18gb45AdQl1tp5j/sFB2T0FQ7R0nTNEV3j6o9feQzro1i&#10;OWA14Fm+Q8a1a8+Bvu/d/dMb2JY5uiPbhG/ktn4cqGU/er3pcvwCAAD//wMAUEsDBBQABgAIAAAA&#10;IQCxTWqmnQIAAKkFAAAOAAAAZHJzL2Uyb0RvYy54bWysVNtOGzEQfa/Uf7D8XjYbkYau2KAoiKoS&#10;AgRUPDteO1nJ63FtJ5v06zvjvUABtVLVPGzG4zO345k5vzg0hu2VDzXYkucnE86UlVDVdlPy749X&#10;n844C1HYShiwquRHFfjF4uOH89YVagpbMJXyDJ3YULSu5NsYXZFlQW5VI8IJOGXxUoNvRMSj32SV&#10;Fy16b0w2nUw+Zy34ynmQKgTUXnaXfJH8a61kvNU6qMhMyTG3mL4+fdf0zRbnoth44ba17NMQ/5BF&#10;I2qLQUdXlyIKtvP1G1dNLT0E0PFEQpOB1rVUqQasJp+8quZhK5xKtSA5wY00hf/nVt7s7zyrK3y7&#10;KWdWNPhG98iasBujCnYPO1upiq3AW3xkhiBkrHWhQMMHd+f7U0CRyj9o39A/FsYOieXjyLI6RCZR&#10;eTbPT+f4FhKv8tlsNp+Rz+zZ2PkQvypoGAkl95QD5ZQIFvvrEDv8gKOAAUxdXdXGpAN1j1oZz/YC&#10;311IqWzM+yi/IY0lvAWy7JySJqMCu5KSFI9GEc7Ye6WRLCximpJJbfo2UMphKyrVxZ9N8DdEH1JL&#10;FSeHhNYYf/Sd/8l3l2WPJ1OVunw0nvzdeLRIkcHG0bipLfj3HJiRPt3hB5I6aoileFgfUiPNqVTS&#10;rKE6YnN56KYuOHlV44teixDvhMcxwybA1RFv8aMNtCWHXuJsC/7ne3rCY/fjLWctjm3Jw4+d8Ioz&#10;883iXHzJT09pztMBBf9Sux60dtesADsjx+XkZBIJG80gag/NE26WJUXDK2Elxiy5jH44rGK3RnA3&#10;SbVcJhjOtBPx2j44Sc6JX2rSx8OT8K5v54hzcAPDaIviVUN3WLK0sNxF0HXq9mc+e+ZxH6QW6ncX&#10;LZyX54R63rCLXwAAAP//AwBQSwMEFAAGAAgAAAAhACTs64HdAAAACQEAAA8AAABkcnMvZG93bnJl&#10;di54bWxMj8FOwzAMhu9IvENkJG4s7TbardSd2KReEQy4Z21oqjZO1GRbeXvMCU6W5U+/v7/czXYU&#10;Fz2F3hFCukhAaGpc21OH8PFeP2xAhKioVaMjjfCtA+yq25tSFa270pu+HGMnOIRCoRBMjL6QMjRG&#10;WxUWzmvi25ebrIq8Tp1sJ3XlcDvKZZJk0qqe+INRXh+Mbobj2SIM2dJ46gdfv/pQ+8+XfXp4NIj3&#10;d/PzE4io5/gHw68+q0PFTid3pjaIESFL0zWjCPmKJwP5epOBOCFs8y3IqpT/G1Q/AAAA//8DAFBL&#10;AQItABQABgAIAAAAIQC2gziS/gAAAOEBAAATAAAAAAAAAAAAAAAAAAAAAABbQ29udGVudF9UeXBl&#10;c10ueG1sUEsBAi0AFAAGAAgAAAAhADj9If/WAAAAlAEAAAsAAAAAAAAAAAAAAAAALwEAAF9yZWxz&#10;Ly5yZWxzUEsBAi0AFAAGAAgAAAAhALFNaqadAgAAqQUAAA4AAAAAAAAAAAAAAAAALgIAAGRycy9l&#10;Mm9Eb2MueG1sUEsBAi0AFAAGAAgAAAAhACTs64HdAAAACQEAAA8AAAAAAAAAAAAAAAAA9wQAAGRy&#10;cy9kb3ducmV2LnhtbFBLBQYAAAAABAAEAPMAAAABBgAAAAA=&#10;" fillcolor="#4f81bd [3204]" stroked="f" strokeweight="2pt">
                 <v:textbox inset=",0,,0">
                   <w:txbxContent>
                     <w:p>
                       <w:pPr>
                         <w:jc w:val="center"/>
                         <w:rPr>
+                          <w:strike/>
                           <w:sz w:val="14"/>
                           <w:lang w:val="fr-FR"/>
                         </w:rPr>
                       </w:pPr>
                       <w:r>
                         <w:rPr>
+                          <w:strike/>
                           <w:sz w:val="14"/>
                           <w:lang w:val="fr-FR"/>
                         </w:rPr>
@@ -2537,7 +2541,7 @@
     <w:p>
       <w:pPr>
         <w:pStyle w:val="functionnalTab"/>
-        <w:ind w:left="720"/>
+        <w:ind w:left="0"/>
         <w:rPr>
           <w:rFonts w:ascii="Open Sans" w:hAnsi="Open Sans" w:cs="Open Sans"/>
           <w:color w:val="F79646" w:themeColor="accent6"/>
@@ -2817,7 +2821,7 @@
     <w:p>
       <w:pPr>
         <w:pStyle w:val="functionnalTab"/>
-        <w:ind w:left="720"/>
+        <w:ind w:left="0"/>
         <w:rPr>
           <w:rFonts w:ascii="Open Sans" w:hAnsi="Open Sans" w:cs="Open Sans"/>
           <w:color w:val="F79646" w:themeColor="accent6"/>
@@ -3097,7 +3101,7 @@
     <w:p>
       <w:pPr>
         <w:pStyle w:val="functionnalTab"/>
-        <w:ind w:left="720"/>
+        <w:ind w:left="0"/>
         <w:rPr>
           <w:rFonts w:ascii="Open Sans" w:hAnsi="Open Sans" w:cs="Open Sans"/>
           <w:color w:val="F79646" w:themeColor="accent6"/>
@@ -3636,7 +3640,7 @@
     <w:p>
       <w:pPr>
         <w:pStyle w:val="functionnalTab"/>
-        <w:ind w:left="720"/>
+        <w:ind w:left="0"/>
         <w:rPr>
           <w:rFonts w:ascii="Open Sans" w:hAnsi="Open Sans" w:cs="Open Sans"/>
           <w:color w:val="FF0000"/>
@@ -3654,7 +3658,7 @@
         <mc:AlternateContent>
           <mc:Choice Requires="wps">
             <w:drawing>
-              <wp:anchor distT="0" distB="0" distL="114300" distR="114300" simplePos="0" relativeHeight="251700224" behindDoc="0" locked="0" layoutInCell="1" allowOverlap="1" wp14:anchorId="34832774" wp14:editId="268D5154">
+              <wp:anchor distT="0" distB="0" distL="114300" distR="114300" simplePos="0" relativeHeight="251700224" behindDoc="0" locked="0" layoutInCell="1" allowOverlap="1" wp14:anchorId="34832774" wp14:editId="4F4E5225">
                 <wp:simplePos x="0" y="0"/>
                 <wp:positionH relativeFrom="column">
                   <wp:posOffset>2194560</wp:posOffset>
@@ -3742,7 +3746,7 @@
           </mc:Choice>
           <mc:Fallback>
             <w:pict>
-              <v:roundrect w14:anchorId="34832774" id="Rectangle: Rounded Corners 26" o:spid="_x0000_s1052" style="position:absolute;left:0;text-align:left;margin-left:172.8pt;margin-top:1.4pt;width:46.8pt;height:12.25pt;z-index:251700224;visibility:visible;mso-wrap-style:square;mso-width-percent:0;mso-height-percent:0;mso-wrap-distance-left:9pt;mso-wrap-distance-top:0;mso-wrap-distance-right:9pt;mso-wrap-distance-bottom:0;mso-position-horizontal:absolute;mso-position-horizontal-relative:text;mso-position-vertical:absolute;mso-position-vertical-relative:text;mso-width-percent:0;mso-height-percent:0;mso-width-relative:margin;mso-height-relative:margin;v-text-anchor:middle" arcsize="10923f" o:gfxdata="UEsDBBQABgAIAAAAIQC2gziS/gAAAOEBAAATAAAAW0NvbnRlbnRfVHlwZXNdLnhtbJSRQU7DMBBF&#10;90jcwfIWJU67QAgl6YK0S0CoHGBkTxKLZGx5TGhvj5O2G0SRWNoz/78nu9wcxkFMGNg6quQqL6RA&#10;0s5Y6ir5vt9lD1JwBDIwOMJKHpHlpr69KfdHjyxSmriSfYz+USnWPY7AufNIadK6MEJMx9ApD/oD&#10;OlTrorhX2lFEilmcO2RdNtjC5xDF9pCuTyYBB5bi6bQ4syoJ3g9WQ0ymaiLzg5KdCXlKLjvcW893&#10;SUOqXwnz5DrgnHtJTxOsQfEKIT7DmDSUCaxw7Rqn8787ZsmRM9e2VmPeBN4uqYvTtW7jvijg9N/y&#10;JsXecLq0q+WD6m8AAAD//wMAUEsDBBQABgAIAAAAIQA4/SH/1gAAAJQBAAALAAAAX3JlbHMvLnJl&#10;bHOkkMFqwzAMhu+DvYPRfXGawxijTi+j0GvpHsDYimMaW0Yy2fr2M4PBMnrbUb/Q94l/f/hMi1qR&#10;JVI2sOt6UJgd+ZiDgffL8ekFlFSbvV0oo4EbChzGx4f9GRdb25HMsYhqlCwG5lrLq9biZkxWOiqY&#10;22YiTra2kYMu1l1tQD30/bPm3wwYN0x18gb45AdQl1tp5j/sFB2T0FQ7R0nTNEV3j6o9feQzro1i&#10;OWA14Fm+Q8a1a8+Bvu/d/dMb2JY5uiPbhG/ktn4cqGU/er3pcvwCAAD//wMAUEsDBBQABgAIAAAA&#10;IQC7AffUpwIAAKcFAAAOAAAAZHJzL2Uyb0RvYy54bWysVE1v2zAMvQ/YfxB0X51kTdcadYogRYYB&#10;RVu0HXpWZDk2IIuapMTJfv1IyXa7rthhWA4ORT0+fojk5dWh1WyvnG/AFHx6MuFMGQllY7YF//60&#10;/nTOmQ/ClEKDUQU/Ks+vFh8/XHY2VzOoQZfKMSQxPu9swesQbJ5lXtaqFf4ErDJ4WYFrRcCj22al&#10;Ex2ytzqbTSZnWQeutA6k8h611+mSLyJ/VSkZ7qrKq8B0wTG2EL8ufjf0zRaXIt86YetG9mGIf4ii&#10;FY1BpyPVtQiC7VzzB1XbSAceqnAioc2gqhqpYg6YzXTyJpvHWlgVc8HieDuWyf8/Wnm7v3esKQs+&#10;O+PMiBbf6AGrJsxWq5w9wM6UqmQrcAYfmSEIK9ZZn6Pho713/cmjSOkfKtfSPybGDrHKx7HK6hCY&#10;ROX84vTzGb6FxKvpfD7/MifO7MXYOh++KmgZCQV3FAPFFAss9jc+JPyAI4cedFOuG63jwW03K+3Y&#10;XuCrr9cT/PUufoNpQ2ADZJYYSZNRdimfKIWjVoTT5kFVWCnMYBYjiT2qRj9CSmXCNF3VolTJ/fy1&#10;d+pqsojpRkJirtD/yN0TDMhEMnCnKHs8marY4qPx5G+BJePRInoGE0bjtjHg3iPQmFXvOeGHIqXS&#10;UJXCYXMYugihpNpAecTWcpBmzlu5bvA9b4QP98LhkGEL4OIId/ipNHQFh17irAb38z094bH38Zaz&#10;Doe24P7HTjjFmf5mcCoupqenNOXxgIJ7rd0MWrNrV4CdMcXVZGUUCRv0IFYO2mfcK0vyhlfCSPRZ&#10;cBnccFiFtERwM0m1XEYYTrQV4cY8WknkVGBq0afDs3C2b+aAU3ALw2CL/E07JyxZGljuAlRN7PWX&#10;evalx20Qe6jfXLRuXp8j6mW/Ln4BAAD//wMAUEsDBBQABgAIAAAAIQBPE76d3QAAAAgBAAAPAAAA&#10;ZHJzL2Rvd25yZXYueG1sTI/BbsIwEETvlfoP1lbqrTgkFNoQB5VWVS9cGvgAEy+JS7yOYgPh77s9&#10;0eNoRjNvitXoOnHGIVhPCqaTBARS7Y2lRsFu+/n0AiJETUZ3nlDBFQOsyvu7QufGX+gbz1VsBJdQ&#10;yLWCNsY+lzLULTodJr5HYu/gB6cjy6GRZtAXLnedTJNkLp22xAut7vG9xfpYnZyCY7rZpnG93uif&#10;Ki4+vq52uiOr1OPD+LYEEXGMtzD84TM6lMy09ycyQXQKstnznKMKUn7A/ix7TUHsWS8ykGUh/x8o&#10;fwEAAP//AwBQSwECLQAUAAYACAAAACEAtoM4kv4AAADhAQAAEwAAAAAAAAAAAAAAAAAAAAAAW0Nv&#10;bnRlbnRfVHlwZXNdLnhtbFBLAQItABQABgAIAAAAIQA4/SH/1gAAAJQBAAALAAAAAAAAAAAAAAAA&#10;AC8BAABfcmVscy8ucmVsc1BLAQItABQABgAIAAAAIQC7AffUpwIAAKcFAAAOAAAAAAAAAAAAAAAA&#10;AC4CAABkcnMvZTJvRG9jLnhtbFBLAQItABQABgAIAAAAIQBPE76d3QAAAAgBAAAPAAAAAAAAAAAA&#10;AAAAAAEFAABkcnMvZG93bnJldi54bWxQSwUGAAAAAAQABADzAAAACwYAAAAA&#10;" fillcolor="red" stroked="f" strokeweight="2pt">
+              <v:roundrect w14:anchorId="34832774" id="Rectangle: Rounded Corners 26" o:spid="_x0000_s1052" style="position:absolute;margin-left:172.8pt;margin-top:1.4pt;width:46.8pt;height:12.25pt;z-index:251700224;visibility:visible;mso-wrap-style:square;mso-width-percent:0;mso-height-percent:0;mso-wrap-distance-left:9pt;mso-wrap-distance-top:0;mso-wrap-distance-right:9pt;mso-wrap-distance-bottom:0;mso-position-horizontal:absolute;mso-position-horizontal-relative:text;mso-position-vertical:absolute;mso-position-vertical-relative:text;mso-width-percent:0;mso-height-percent:0;mso-width-relative:margin;mso-height-relative:margin;v-text-anchor:middle" arcsize="10923f" o:gfxdata="UEsDBBQABgAIAAAAIQC2gziS/gAAAOEBAAATAAAAW0NvbnRlbnRfVHlwZXNdLnhtbJSRQU7DMBBF&#10;90jcwfIWJU67QAgl6YK0S0CoHGBkTxKLZGx5TGhvj5O2G0SRWNoz/78nu9wcxkFMGNg6quQqL6RA&#10;0s5Y6ir5vt9lD1JwBDIwOMJKHpHlpr69KfdHjyxSmriSfYz+USnWPY7AufNIadK6MEJMx9ApD/oD&#10;OlTrorhX2lFEilmcO2RdNtjC5xDF9pCuTyYBB5bi6bQ4syoJ3g9WQ0ymaiLzg5KdCXlKLjvcW893&#10;SUOqXwnz5DrgnHtJTxOsQfEKIT7DmDSUCaxw7Rqn8787ZsmRM9e2VmPeBN4uqYvTtW7jvijg9N/y&#10;JsXecLq0q+WD6m8AAAD//wMAUEsDBBQABgAIAAAAIQA4/SH/1gAAAJQBAAALAAAAX3JlbHMvLnJl&#10;bHOkkMFqwzAMhu+DvYPRfXGawxijTi+j0GvpHsDYimMaW0Yy2fr2M4PBMnrbUb/Q94l/f/hMi1qR&#10;JVI2sOt6UJgd+ZiDgffL8ekFlFSbvV0oo4EbChzGx4f9GRdb25HMsYhqlCwG5lrLq9biZkxWOiqY&#10;22YiTra2kYMu1l1tQD30/bPm3wwYN0x18gb45AdQl1tp5j/sFB2T0FQ7R0nTNEV3j6o9feQzro1i&#10;OWA14Fm+Q8a1a8+Bvu/d/dMb2JY5uiPbhG/ktn4cqGU/er3pcvwCAAD//wMAUEsDBBQABgAIAAAA&#10;IQC7AffUpwIAAKcFAAAOAAAAZHJzL2Uyb0RvYy54bWysVE1v2zAMvQ/YfxB0X51kTdcadYogRYYB&#10;RVu0HXpWZDk2IIuapMTJfv1IyXa7rthhWA4ORT0+fojk5dWh1WyvnG/AFHx6MuFMGQllY7YF//60&#10;/nTOmQ/ClEKDUQU/Ks+vFh8/XHY2VzOoQZfKMSQxPu9swesQbJ5lXtaqFf4ErDJ4WYFrRcCj22al&#10;Ex2ytzqbTSZnWQeutA6k8h611+mSLyJ/VSkZ7qrKq8B0wTG2EL8ufjf0zRaXIt86YetG9mGIf4ii&#10;FY1BpyPVtQiC7VzzB1XbSAceqnAioc2gqhqpYg6YzXTyJpvHWlgVc8HieDuWyf8/Wnm7v3esKQs+&#10;O+PMiBbf6AGrJsxWq5w9wM6UqmQrcAYfmSEIK9ZZn6Pho713/cmjSOkfKtfSPybGDrHKx7HK6hCY&#10;ROX84vTzGb6FxKvpfD7/MifO7MXYOh++KmgZCQV3FAPFFAss9jc+JPyAI4cedFOuG63jwW03K+3Y&#10;XuCrr9cT/PUufoNpQ2ADZJYYSZNRdimfKIWjVoTT5kFVWCnMYBYjiT2qRj9CSmXCNF3VolTJ/fy1&#10;d+pqsojpRkJirtD/yN0TDMhEMnCnKHs8marY4qPx5G+BJePRInoGE0bjtjHg3iPQmFXvOeGHIqXS&#10;UJXCYXMYugihpNpAecTWcpBmzlu5bvA9b4QP98LhkGEL4OIId/ipNHQFh17irAb38z094bH38Zaz&#10;Doe24P7HTjjFmf5mcCoupqenNOXxgIJ7rd0MWrNrV4CdMcXVZGUUCRv0IFYO2mfcK0vyhlfCSPRZ&#10;cBnccFiFtERwM0m1XEYYTrQV4cY8WknkVGBq0afDs3C2b+aAU3ALw2CL/E07JyxZGljuAlRN7PWX&#10;evalx20Qe6jfXLRuXp8j6mW/Ln4BAAD//wMAUEsDBBQABgAIAAAAIQBPE76d3QAAAAgBAAAPAAAA&#10;ZHJzL2Rvd25yZXYueG1sTI/BbsIwEETvlfoP1lbqrTgkFNoQB5VWVS9cGvgAEy+JS7yOYgPh77s9&#10;0eNoRjNvitXoOnHGIVhPCqaTBARS7Y2lRsFu+/n0AiJETUZ3nlDBFQOsyvu7QufGX+gbz1VsBJdQ&#10;yLWCNsY+lzLULTodJr5HYu/gB6cjy6GRZtAXLnedTJNkLp22xAut7vG9xfpYnZyCY7rZpnG93uif&#10;Ki4+vq52uiOr1OPD+LYEEXGMtzD84TM6lMy09ycyQXQKstnznKMKUn7A/ix7TUHsWS8ykGUh/x8o&#10;fwEAAP//AwBQSwECLQAUAAYACAAAACEAtoM4kv4AAADhAQAAEwAAAAAAAAAAAAAAAAAAAAAAW0Nv&#10;bnRlbnRfVHlwZXNdLnhtbFBLAQItABQABgAIAAAAIQA4/SH/1gAAAJQBAAALAAAAAAAAAAAAAAAA&#10;AC8BAABfcmVscy8ucmVsc1BLAQItABQABgAIAAAAIQC7AffUpwIAAKcFAAAOAAAAAAAAAAAAAAAA&#10;AC4CAABkcnMvZTJvRG9jLnhtbFBLAQItABQABgAIAAAAIQBPE76d3QAAAAgBAAAPAAAAAAAAAAAA&#10;AAAAAAEFAABkcnMvZG93bnJldi54bWxQSwUGAAAAAAQABADzAAAACwYAAAAA&#10;" fillcolor="red" stroked="f" strokeweight="2pt">
                 <v:textbox inset=",0,,0">
                   <w:txbxContent>
                     <w:p>
@@ -3779,7 +3783,7 @@
         <mc:AlternateContent>
           <mc:Choice Requires="wps">
             <w:drawing>
-              <wp:anchor distT="0" distB="0" distL="114300" distR="114300" simplePos="0" relativeHeight="251701248" behindDoc="0" locked="0" layoutInCell="1" allowOverlap="1" wp14:anchorId="1675C23C" wp14:editId="3EA92C8C">
+              <wp:anchor distT="0" distB="0" distL="114300" distR="114300" simplePos="0" relativeHeight="251701248" behindDoc="0" locked="0" layoutInCell="1" allowOverlap="1" wp14:anchorId="1675C23C" wp14:editId="0AB2471C">
                 <wp:simplePos x="0" y="0"/>
                 <wp:positionH relativeFrom="column">
                   <wp:posOffset>4163060</wp:posOffset>
@@ -3867,7 +3871,7 @@
           </mc:Choice>
           <mc:Fallback>
             <w:pict>
-              <v:roundrect w14:anchorId="1675C23C" id="Rectangle: Rounded Corners 27" o:spid="_x0000_s1053" style="position:absolute;left:0;text-align:left;margin-left:327.8pt;margin-top:1.4pt;width:39.6pt;height:12.25pt;z-index:251701248;visibility:visible;mso-wrap-style:square;mso-width-percent:0;mso-height-percent:0;mso-wrap-distance-left:9pt;mso-wrap-distance-top:0;mso-wrap-distance-right:9pt;mso-wrap-distance-bottom:0;mso-position-horizontal:absolute;mso-position-horizontal-relative:text;mso-position-vertical:absolute;mso-position-vertical-relative:text;mso-width-percent:0;mso-height-percent:0;mso-width-relative:margin;mso-height-relative:margin;v-text-anchor:middle" arcsize="10923f" o:gfxdata="UEsDBBQABgAIAAAAIQC2gziS/gAAAOEBAAATAAAAW0NvbnRlbnRfVHlwZXNdLnhtbJSRQU7DMBBF&#10;90jcwfIWJU67QAgl6YK0S0CoHGBkTxKLZGx5TGhvj5O2G0SRWNoz/78nu9wcxkFMGNg6quQqL6RA&#10;0s5Y6ir5vt9lD1JwBDIwOMJKHpHlpr69KfdHjyxSmriSfYz+USnWPY7AufNIadK6MEJMx9ApD/oD&#10;OlTrorhX2lFEilmcO2RdNtjC5xDF9pCuTyYBB5bi6bQ4syoJ3g9WQ0ymaiLzg5KdCXlKLjvcW893&#10;SUOqXwnz5DrgnHtJTxOsQfEKIT7DmDSUCaxw7Rqn8787ZsmRM9e2VmPeBN4uqYvTtW7jvijg9N/y&#10;JsXecLq0q+WD6m8AAAD//wMAUEsDBBQABgAIAAAAIQA4/SH/1gAAAJQBAAALAAAAX3JlbHMvLnJl&#10;bHOkkMFqwzAMhu+DvYPRfXGawxijTi+j0GvpHsDYimMaW0Yy2fr2M4PBMnrbUb/Q94l/f/hMi1qR&#10;JVI2sOt6UJgd+ZiDgffL8ekFlFSbvV0oo4EbChzGx4f9GRdb25HMsYhqlCwG5lrLq9biZkxWOiqY&#10;22YiTra2kYMu1l1tQD30/bPm3wwYN0x18gb45AdQl1tp5j/sFB2T0FQ7R0nTNEV3j6o9feQzro1i&#10;OWA14Fm+Q8a1a8+Bvu/d/dMb2JY5uiPbhG/ktn4cqGU/er3pcvwCAAD//wMAUEsDBBQABgAIAAAA&#10;IQCa3Z4dpgIAAKcFAAAOAAAAZHJzL2Uyb0RvYy54bWysVE1v2zAMvQ/YfxB0X+0EzboadYogRYYB&#10;RVukHXpWZCk2IIuapMTOfv0oyXa7rthhWA4ORT0+fojk1XXfKnIU1jWgSzo7yykRmkPV6H1Jvz9t&#10;Pn2hxHmmK6ZAi5KehKPXy48frjpTiDnUoCphCZJoV3SmpLX3psgyx2vRMncGRmi8lGBb5vFo91ll&#10;WYfsrcrmef4568BWxgIXzqH2Jl3SZeSXUnB/L6UTnqiSYmw+fm387sI3W16xYm+ZqRs+hMH+IYqW&#10;NRqdTlQ3zDNysM0fVG3DLTiQ/oxDm4GUDRcxB8xmlr/J5rFmRsRcsDjOTGVy/4+W3x0fLGmqks4v&#10;KNGsxTfaYtWY3itRkC0cdCUqsgar8ZEJgrBinXEFGj6aBzucHIoh/V7aNvxjYqSPVT5NVRa9JxyV&#10;i3x+Oce34Hg1WywWF4vAmb0YG+v8VwEtCUJJbYghxBQLzI63zif8iAsOHaim2jRKxYPd79bKkiPD&#10;V99scvwNLn6DKR3AGoJZYgyaLGSX8omSPykRcEpvhcRKYQbzGEnsUTH5YZwL7WfpqmaVSO4Xr72H&#10;rg4WMd1IGJgl+p+4B4IRmUhG7hTlgA+mIrb4ZJz/LbBkPFlEz6D9ZNw2Gux7BAqzGjwn/FikVJpQ&#10;Jd/v+rGLEBpUO6hO2FoW0sw5wzcNvuctc/6BWRwybAFcHP4eP1JBV1IYJEpqsD/f0wc89j7eUtLh&#10;0JbU/TgwKyhR3zROxeXs/DxMeTygYF9rd6NWH9o1YGfMcDUZHsWA9WoUpYX2GffKKnjDK6Y5+iwp&#10;93Y8rH1aIriZuFitIgwn2jB/qx8ND+ShwKFFn/pnZs3QzB6n4A7GwWbFm3ZO2GCpYXXwIJvY6y/1&#10;HEqP2yD20LC5wrp5fY6ol/26/AUAAP//AwBQSwMEFAAGAAgAAAAhAAzsQDTdAAAACAEAAA8AAABk&#10;cnMvZG93bnJldi54bWxMj8FOwzAQRO9I/IO1SNyo05QmKI1TURDi0gtpP8CNl8RtvI5it03/nuUE&#10;tx3NaPZNuZ5cLy44ButJwXyWgEBqvLHUKtjvPp5eQISoyejeEyq4YYB1dX9X6sL4K33hpY6t4BIK&#10;hVbQxTgUUoamQ6fDzA9I7H370enIcmylGfWVy10v0yTJpNOW+EOnB3zrsDnVZ6fglG53adxstvpY&#10;x/z982bne7JKPT5MrysQEaf4F4ZffEaHipkO/kwmiF5BtlxmHFWQ8gL288UzHwfW+QJkVcr/A6of&#10;AAAA//8DAFBLAQItABQABgAIAAAAIQC2gziS/gAAAOEBAAATAAAAAAAAAAAAAAAAAAAAAABbQ29u&#10;dGVudF9UeXBlc10ueG1sUEsBAi0AFAAGAAgAAAAhADj9If/WAAAAlAEAAAsAAAAAAAAAAAAAAAAA&#10;LwEAAF9yZWxzLy5yZWxzUEsBAi0AFAAGAAgAAAAhAJrdnh2mAgAApwUAAA4AAAAAAAAAAAAAAAAA&#10;LgIAAGRycy9lMm9Eb2MueG1sUEsBAi0AFAAGAAgAAAAhAAzsQDTdAAAACAEAAA8AAAAAAAAAAAAA&#10;AAAAAAUAAGRycy9kb3ducmV2LnhtbFBLBQYAAAAABAAEAPMAAAAKBgAAAAA=&#10;" fillcolor="red" stroked="f" strokeweight="2pt">
+              <v:roundrect w14:anchorId="1675C23C" id="Rectangle: Rounded Corners 27" o:spid="_x0000_s1053" style="position:absolute;margin-left:327.8pt;margin-top:1.4pt;width:39.6pt;height:12.25pt;z-index:251701248;visibility:visible;mso-wrap-style:square;mso-width-percent:0;mso-height-percent:0;mso-wrap-distance-left:9pt;mso-wrap-distance-top:0;mso-wrap-distance-right:9pt;mso-wrap-distance-bottom:0;mso-position-horizontal:absolute;mso-position-horizontal-relative:text;mso-position-vertical:absolute;mso-position-vertical-relative:text;mso-width-percent:0;mso-height-percent:0;mso-width-relative:margin;mso-height-relative:margin;v-text-anchor:middle" arcsize="10923f" o:gfxdata="UEsDBBQABgAIAAAAIQC2gziS/gAAAOEBAAATAAAAW0NvbnRlbnRfVHlwZXNdLnhtbJSRQU7DMBBF&#10;90jcwfIWJU67QAgl6YK0S0CoHGBkTxKLZGx5TGhvj5O2G0SRWNoz/78nu9wcxkFMGNg6quQqL6RA&#10;0s5Y6ir5vt9lD1JwBDIwOMJKHpHlpr69KfdHjyxSmriSfYz+USnWPY7AufNIadK6MEJMx9ApD/oD&#10;OlTrorhX2lFEilmcO2RdNtjC5xDF9pCuTyYBB5bi6bQ4syoJ3g9WQ0ymaiLzg5KdCXlKLjvcW893&#10;SUOqXwnz5DrgnHtJTxOsQfEKIT7DmDSUCaxw7Rqn8787ZsmRM9e2VmPeBN4uqYvTtW7jvijg9N/y&#10;JsXecLq0q+WD6m8AAAD//wMAUEsDBBQABgAIAAAAIQA4/SH/1gAAAJQBAAALAAAAX3JlbHMvLnJl&#10;bHOkkMFqwzAMhu+DvYPRfXGawxijTi+j0GvpHsDYimMaW0Yy2fr2M4PBMnrbUb/Q94l/f/hMi1qR&#10;JVI2sOt6UJgd+ZiDgffL8ekFlFSbvV0oo4EbChzGx4f9GRdb25HMsYhqlCwG5lrLq9biZkxWOiqY&#10;22YiTra2kYMu1l1tQD30/bPm3wwYN0x18gb45AdQl1tp5j/sFB2T0FQ7R0nTNEV3j6o9feQzro1i&#10;OWA14Fm+Q8a1a8+Bvu/d/dMb2JY5uiPbhG/ktn4cqGU/er3pcvwCAAD//wMAUEsDBBQABgAIAAAA&#10;IQCa3Z4dpgIAAKcFAAAOAAAAZHJzL2Uyb0RvYy54bWysVE1v2zAMvQ/YfxB0X+0EzboadYogRYYB&#10;RVukHXpWZCk2IIuapMTOfv0oyXa7rthhWA4ORT0+fojk1XXfKnIU1jWgSzo7yykRmkPV6H1Jvz9t&#10;Pn2hxHmmK6ZAi5KehKPXy48frjpTiDnUoCphCZJoV3SmpLX3psgyx2vRMncGRmi8lGBb5vFo91ll&#10;WYfsrcrmef4568BWxgIXzqH2Jl3SZeSXUnB/L6UTnqiSYmw+fm387sI3W16xYm+ZqRs+hMH+IYqW&#10;NRqdTlQ3zDNysM0fVG3DLTiQ/oxDm4GUDRcxB8xmlr/J5rFmRsRcsDjOTGVy/4+W3x0fLGmqks4v&#10;KNGsxTfaYtWY3itRkC0cdCUqsgar8ZEJgrBinXEFGj6aBzucHIoh/V7aNvxjYqSPVT5NVRa9JxyV&#10;i3x+Oce34Hg1WywWF4vAmb0YG+v8VwEtCUJJbYghxBQLzI63zif8iAsOHaim2jRKxYPd79bKkiPD&#10;V99scvwNLn6DKR3AGoJZYgyaLGSX8omSPykRcEpvhcRKYQbzGEnsUTH5YZwL7WfpqmaVSO4Xr72H&#10;rg4WMd1IGJgl+p+4B4IRmUhG7hTlgA+mIrb4ZJz/LbBkPFlEz6D9ZNw2Gux7BAqzGjwn/FikVJpQ&#10;Jd/v+rGLEBpUO6hO2FoW0sw5wzcNvuctc/6BWRwybAFcHP4eP1JBV1IYJEpqsD/f0wc89j7eUtLh&#10;0JbU/TgwKyhR3zROxeXs/DxMeTygYF9rd6NWH9o1YGfMcDUZHsWA9WoUpYX2GffKKnjDK6Y5+iwp&#10;93Y8rH1aIriZuFitIgwn2jB/qx8ND+ShwKFFn/pnZs3QzB6n4A7GwWbFm3ZO2GCpYXXwIJvY6y/1&#10;HEqP2yD20LC5wrp5fY6ol/26/AUAAP//AwBQSwMEFAAGAAgAAAAhAAzsQDTdAAAACAEAAA8AAABk&#10;cnMvZG93bnJldi54bWxMj8FOwzAQRO9I/IO1SNyo05QmKI1TURDi0gtpP8CNl8RtvI5it03/nuUE&#10;tx3NaPZNuZ5cLy44ButJwXyWgEBqvLHUKtjvPp5eQISoyejeEyq4YYB1dX9X6sL4K33hpY6t4BIK&#10;hVbQxTgUUoamQ6fDzA9I7H370enIcmylGfWVy10v0yTJpNOW+EOnB3zrsDnVZ6fglG53adxstvpY&#10;x/z982bne7JKPT5MrysQEaf4F4ZffEaHipkO/kwmiF5BtlxmHFWQ8gL288UzHwfW+QJkVcr/A6of&#10;AAAA//8DAFBLAQItABQABgAIAAAAIQC2gziS/gAAAOEBAAATAAAAAAAAAAAAAAAAAAAAAABbQ29u&#10;dGVudF9UeXBlc10ueG1sUEsBAi0AFAAGAAgAAAAhADj9If/WAAAAlAEAAAsAAAAAAAAAAAAAAAAA&#10;LwEAAF9yZWxzLy5yZWxzUEsBAi0AFAAGAAgAAAAhAJrdnh2mAgAApwUAAA4AAAAAAAAAAAAAAAAA&#10;LgIAAGRycy9lMm9Eb2MueG1sUEsBAi0AFAAGAAgAAAAhAAzsQDTdAAAACAEAAA8AAAAAAAAAAAAA&#10;AAAAAAUAAGRycy9kb3ducmV2LnhtbFBLBQYAAAAABAAEAPMAAAAKBgAAAAA=&#10;" fillcolor="red" stroked="f" strokeweight="2pt">
                 <v:textbox inset=",0,,0">
                   <w:txbxContent>
                     <w:p>
@@ -3904,7 +3908,7 @@
         <mc:AlternateContent>
           <mc:Choice Requires="wps">
             <w:drawing>
-              <wp:anchor distT="0" distB="0" distL="114300" distR="114300" simplePos="0" relativeHeight="251702272" behindDoc="0" locked="0" layoutInCell="1" allowOverlap="1" wp14:anchorId="7B1ECBE6" wp14:editId="67813CF9">
+              <wp:anchor distT="0" distB="0" distL="114300" distR="114300" simplePos="0" relativeHeight="251702272" behindDoc="0" locked="0" layoutInCell="1" allowOverlap="1" wp14:anchorId="7B1ECBE6" wp14:editId="745EC5B3">
                 <wp:simplePos x="0" y="0"/>
                 <wp:positionH relativeFrom="column">
                   <wp:posOffset>2829560</wp:posOffset>
@@ -3992,7 +3996,7 @@
           </mc:Choice>
           <mc:Fallback>
             <w:pict>
-              <v:roundrect w14:anchorId="7B1ECBE6" id="Rectangle: Rounded Corners 28" o:spid="_x0000_s1054" style="position:absolute;left:0;text-align:left;margin-left:222.8pt;margin-top:1.4pt;width:46.8pt;height:12.25pt;z-index:251702272;visibility:visible;mso-wrap-style:square;mso-width-percent:0;mso-height-percent:0;mso-wrap-distance-left:9pt;mso-wrap-distance-top:0;mso-wrap-distance-right:9pt;mso-wrap-distance-bottom:0;mso-position-horizontal:absolute;mso-position-horizontal-relative:text;mso-position-vertical:absolute;mso-position-vertical-relative:text;mso-width-percent:0;mso-height-percent:0;mso-width-relative:margin;mso-height-relative:margin;v-text-anchor:middle" arcsize="10923f" o:gfxdata="UEsDBBQABgAIAAAAIQC2gziS/gAAAOEBAAATAAAAW0NvbnRlbnRfVHlwZXNdLnhtbJSRQU7DMBBF&#10;90jcwfIWJU67QAgl6YK0S0CoHGBkTxKLZGx5TGhvj5O2G0SRWNoz/78nu9wcxkFMGNg6quQqL6RA&#10;0s5Y6ir5vt9lD1JwBDIwOMJKHpHlpr69KfdHjyxSmriSfYz+USnWPY7AufNIadK6MEJMx9ApD/oD&#10;OlTrorhX2lFEilmcO2RdNtjC5xDF9pCuTyYBB5bi6bQ4syoJ3g9WQ0ymaiLzg5KdCXlKLjvcW893&#10;SUOqXwnz5DrgnHtJTxOsQfEKIT7DmDSUCaxw7Rqn8787ZsmRM9e2VmPeBN4uqYvTtW7jvijg9N/y&#10;JsXecLq0q+WD6m8AAAD//wMAUEsDBBQABgAIAAAAIQA4/SH/1gAAAJQBAAALAAAAX3JlbHMvLnJl&#10;bHOkkMFqwzAMhu+DvYPRfXGawxijTi+j0GvpHsDYimMaW0Yy2fr2M4PBMnrbUb/Q94l/f/hMi1qR&#10;JVI2sOt6UJgd+ZiDgffL8ekFlFSbvV0oo4EbChzGx4f9GRdb25HMsYhqlCwG5lrLq9biZkxWOiqY&#10;22YiTra2kYMu1l1tQD30/bPm3wwYN0x18gb45AdQl1tp5j/sFB2T0FQ7R0nTNEV3j6o9feQzro1i&#10;OWA14Fm+Q8a1a8+Bvu/d/dMb2JY5uiPbhG/ktn4cqGU/er3pcvwCAAD//wMAUEsDBBQABgAIAAAA&#10;IQB7LLvFpwIAAKcFAAAOAAAAZHJzL2Uyb0RvYy54bWysVE1v2zAMvQ/YfxB0X51kTdcadYogRYYB&#10;RVu0HXpWZDkxIIsapcTOfv0oyXa7rthhWA4ORT0+fojk5VXXaHZQ6GowBZ+eTDhTRkJZm23Bvz+t&#10;P51z5rwwpdBgVMGPyvGrxccPl63N1Qx2oEuFjEiMy1tb8J33Ns8yJ3eqEe4ErDJ0WQE2wtMRt1mJ&#10;oiX2RmezyeQsawFLiyCVc6S9Tpd8EfmrSkl/V1VOeaYLTrH5+MX43YRvtrgU+RaF3dWyD0P8QxSN&#10;qA05HamuhRdsj/UfVE0tERxU/kRCk0FV1VLFHCib6eRNNo87YVXMhYrj7Fgm9/9o5e3hHlldFnxG&#10;L2VEQ2/0QFUTZqtVzh5gb0pVshWgoUdmBKKKtdblZPho77E/ORJD+l2FTfinxFgXq3wcq6w6zyQp&#10;5xenn8/oLSRdTefz+Zd54MxejC06/1VBw4JQcAwxhJhigcXhxvmEH3DBoQNdl+ta63jA7WalkR0E&#10;vfp6PaFf7+I3mDYBbCCYJcagyUJ2KZ8o+aNWAafNg6qoUpTBLEYSe1SNfoSUyvhputqJUiX389fe&#10;Q1cHi5huJAzMFfkfuXuCAZlIBu4UZY8Ppiq2+Gg8+VtgyXi0iJ7B+NG4qQ3gewSasuo9J/xQpFSa&#10;UCXfbbqhiwgaVBsoj9RaCGnmnJXrmt7zRjh/L5CGjFqAFoe/o0+loS049BJnO8Cf7+kDnnqfbjlr&#10;aWgL7n7sBSrO9DdDU3ExPT0NUx4PJOBr7WbQmn2zAuqMKa0mK6MYsF4PYoXQPNNeWQZvdCWMJJ8F&#10;lx6Hw8qnJUKbSarlMsJooq3wN+bRykAeChxa9Kl7Fmj7ZvY0BbcwDLbI37RzwgZLA8u9h6qOvf5S&#10;z770tA1iD/WbK6yb1+eIetmvi18AAAD//wMAUEsDBBQABgAIAAAAIQD/NNMF3AAAAAgBAAAPAAAA&#10;ZHJzL2Rvd25yZXYueG1sTI/NTsMwEITvSLyDtUjcqFP3D0KcioIQl15I+wBuvCSm8TqK3TZ9e5YT&#10;HEczmvmmWI++E2ccogukYTrJQCDVwTpqNOx37w+PIGIyZE0XCDVcMcK6vL0pTG7DhT7xXKVGcAnF&#10;3GhoU+pzKWPdojdxEnok9r7C4E1iOTTSDubC5b6TKsuW0htHvNCaHl9brI/VyWs4qu1Opc1ma76r&#10;tHr7uLrpnpzW93fjyzOIhGP6C8MvPqNDyUyHcCIbRadhPl8sOapB8QP2F7MnBeLAejUDWRby/4Hy&#10;BwAA//8DAFBLAQItABQABgAIAAAAIQC2gziS/gAAAOEBAAATAAAAAAAAAAAAAAAAAAAAAABbQ29u&#10;dGVudF9UeXBlc10ueG1sUEsBAi0AFAAGAAgAAAAhADj9If/WAAAAlAEAAAsAAAAAAAAAAAAAAAAA&#10;LwEAAF9yZWxzLy5yZWxzUEsBAi0AFAAGAAgAAAAhAHssu8WnAgAApwUAAA4AAAAAAAAAAAAAAAAA&#10;LgIAAGRycy9lMm9Eb2MueG1sUEsBAi0AFAAGAAgAAAAhAP800wXcAAAACAEAAA8AAAAAAAAAAAAA&#10;AAAAAQUAAGRycy9kb3ducmV2LnhtbFBLBQYAAAAABAAEAPMAAAAKBgAAAAA=&#10;" fillcolor="red" stroked="f" strokeweight="2pt">
+              <v:roundrect w14:anchorId="7B1ECBE6" id="Rectangle: Rounded Corners 28" o:spid="_x0000_s1054" style="position:absolute;margin-left:222.8pt;margin-top:1.4pt;width:46.8pt;height:12.25pt;z-index:251702272;visibility:visible;mso-wrap-style:square;mso-width-percent:0;mso-height-percent:0;mso-wrap-distance-left:9pt;mso-wrap-distance-top:0;mso-wrap-distance-right:9pt;mso-wrap-distance-bottom:0;mso-position-horizontal:absolute;mso-position-horizontal-relative:text;mso-position-vertical:absolute;mso-position-vertical-relative:text;mso-width-percent:0;mso-height-percent:0;mso-width-relative:margin;mso-height-relative:margin;v-text-anchor:middle" arcsize="10923f" o:gfxdata="UEsDBBQABgAIAAAAIQC2gziS/gAAAOEBAAATAAAAW0NvbnRlbnRfVHlwZXNdLnhtbJSRQU7DMBBF&#10;90jcwfIWJU67QAgl6YK0S0CoHGBkTxKLZGx5TGhvj5O2G0SRWNoz/78nu9wcxkFMGNg6quQqL6RA&#10;0s5Y6ir5vt9lD1JwBDIwOMJKHpHlpr69KfdHjyxSmriSfYz+USnWPY7AufNIadK6MEJMx9ApD/oD&#10;OlTrorhX2lFEilmcO2RdNtjC5xDF9pCuTyYBB5bi6bQ4syoJ3g9WQ0ymaiLzg5KdCXlKLjvcW893&#10;SUOqXwnz5DrgnHtJTxOsQfEKIT7DmDSUCaxw7Rqn8787ZsmRM9e2VmPeBN4uqYvTtW7jvijg9N/y&#10;JsXecLq0q+WD6m8AAAD//wMAUEsDBBQABgAIAAAAIQA4/SH/1gAAAJQBAAALAAAAX3JlbHMvLnJl&#10;bHOkkMFqwzAMhu+DvYPRfXGawxijTi+j0GvpHsDYimMaW0Yy2fr2M4PBMnrbUb/Q94l/f/hMi1qR&#10;JVI2sOt6UJgd+ZiDgffL8ekFlFSbvV0oo4EbChzGx4f9GRdb25HMsYhqlCwG5lrLq9biZkxWOiqY&#10;22YiTra2kYMu1l1tQD30/bPm3wwYN0x18gb45AdQl1tp5j/sFB2T0FQ7R0nTNEV3j6o9feQzro1i&#10;OWA14Fm+Q8a1a8+Bvu/d/dMb2JY5uiPbhG/ktn4cqGU/er3pcvwCAAD//wMAUEsDBBQABgAIAAAA&#10;IQB7LLvFpwIAAKcFAAAOAAAAZHJzL2Uyb0RvYy54bWysVE1v2zAMvQ/YfxB0X51kTdcadYogRYYB&#10;RVu0HXpWZDkxIIsapcTOfv0oyXa7rthhWA4ORT0+fojk5VXXaHZQ6GowBZ+eTDhTRkJZm23Bvz+t&#10;P51z5rwwpdBgVMGPyvGrxccPl63N1Qx2oEuFjEiMy1tb8J33Ns8yJ3eqEe4ErDJ0WQE2wtMRt1mJ&#10;oiX2RmezyeQsawFLiyCVc6S9Tpd8EfmrSkl/V1VOeaYLTrH5+MX43YRvtrgU+RaF3dWyD0P8QxSN&#10;qA05HamuhRdsj/UfVE0tERxU/kRCk0FV1VLFHCib6eRNNo87YVXMhYrj7Fgm9/9o5e3hHlldFnxG&#10;L2VEQ2/0QFUTZqtVzh5gb0pVshWgoUdmBKKKtdblZPho77E/ORJD+l2FTfinxFgXq3wcq6w6zyQp&#10;5xenn8/oLSRdTefz+Zd54MxejC06/1VBw4JQcAwxhJhigcXhxvmEH3DBoQNdl+ta63jA7WalkR0E&#10;vfp6PaFf7+I3mDYBbCCYJcagyUJ2KZ8o+aNWAafNg6qoUpTBLEYSe1SNfoSUyvhputqJUiX389fe&#10;Q1cHi5huJAzMFfkfuXuCAZlIBu4UZY8Ppiq2+Gg8+VtgyXi0iJ7B+NG4qQ3gewSasuo9J/xQpFSa&#10;UCXfbbqhiwgaVBsoj9RaCGnmnJXrmt7zRjh/L5CGjFqAFoe/o0+loS049BJnO8Cf7+kDnnqfbjlr&#10;aWgL7n7sBSrO9DdDU3ExPT0NUx4PJOBr7WbQmn2zAuqMKa0mK6MYsF4PYoXQPNNeWQZvdCWMJJ8F&#10;lx6Hw8qnJUKbSarlMsJooq3wN+bRykAeChxa9Kl7Fmj7ZvY0BbcwDLbI37RzwgZLA8u9h6qOvf5S&#10;z770tA1iD/WbK6yb1+eIetmvi18AAAD//wMAUEsDBBQABgAIAAAAIQD/NNMF3AAAAAgBAAAPAAAA&#10;ZHJzL2Rvd25yZXYueG1sTI/NTsMwEITvSLyDtUjcqFP3D0KcioIQl15I+wBuvCSm8TqK3TZ9e5YT&#10;HEczmvmmWI++E2ccogukYTrJQCDVwTpqNOx37w+PIGIyZE0XCDVcMcK6vL0pTG7DhT7xXKVGcAnF&#10;3GhoU+pzKWPdojdxEnok9r7C4E1iOTTSDubC5b6TKsuW0htHvNCaHl9brI/VyWs4qu1Opc1ma76r&#10;tHr7uLrpnpzW93fjyzOIhGP6C8MvPqNDyUyHcCIbRadhPl8sOapB8QP2F7MnBeLAejUDWRby/4Hy&#10;BwAA//8DAFBLAQItABQABgAIAAAAIQC2gziS/gAAAOEBAAATAAAAAAAAAAAAAAAAAAAAAABbQ29u&#10;dGVudF9UeXBlc10ueG1sUEsBAi0AFAAGAAgAAAAhADj9If/WAAAAlAEAAAsAAAAAAAAAAAAAAAAA&#10;LwEAAF9yZWxzLy5yZWxzUEsBAi0AFAAGAAgAAAAhAHssu8WnAgAApwUAAA4AAAAAAAAAAAAAAAAA&#10;LgIAAGRycy9lMm9Eb2MueG1sUEsBAi0AFAAGAAgAAAAhAP800wXcAAAACAEAAA8AAAAAAAAAAAAA&#10;AAAAAQUAAGRycy9kb3ducmV2LnhtbFBLBQYAAAAABAAEAPMAAAAKBgAAAAA=&#10;" fillcolor="red" stroked="f" strokeweight="2pt">
                 <v:textbox inset=",0,,0">
                   <w:txbxContent>
                     <w:p>
@@ -4029,7 +4033,7 @@
         <mc:AlternateContent>
           <mc:Choice Requires="wps">
             <w:drawing>
-              <wp:anchor distT="0" distB="0" distL="114300" distR="114300" simplePos="0" relativeHeight="251703296" behindDoc="0" locked="0" layoutInCell="1" allowOverlap="1" wp14:anchorId="640D1790" wp14:editId="654DD9DC">
+              <wp:anchor distT="0" distB="0" distL="114300" distR="114300" simplePos="0" relativeHeight="251703296" behindDoc="0" locked="0" layoutInCell="1" allowOverlap="1" wp14:anchorId="640D1790" wp14:editId="72D35DA2">
                 <wp:simplePos x="0" y="0"/>
                 <wp:positionH relativeFrom="column">
                   <wp:posOffset>3453130</wp:posOffset>
@@ -4117,7 +4121,7 @@
           </mc:Choice>
           <mc:Fallback>
             <w:pict>
-              <v:roundrect w14:anchorId="640D1790" id="Rectangle: Rounded Corners 29" o:spid="_x0000_s1055" style="position:absolute;left:0;text-align:left;margin-left:271.9pt;margin-top:1.4pt;width:52.95pt;height:12.25pt;z-index:251703296;visibility:visible;mso-wrap-style:square;mso-width-percent:0;mso-height-percent:0;mso-wrap-distance-left:9pt;mso-wrap-distance-top:0;mso-wrap-distance-right:9pt;mso-wrap-distance-bottom:0;mso-position-horizontal:absolute;mso-position-horizontal-relative:text;mso-position-vertical:absolute;mso-position-vertical-relative:text;mso-width-percent:0;mso-height-percent:0;mso-width-relative:margin;mso-height-relative:margin;v-text-anchor:middle" arcsize="10923f" o:gfxdata="UEsDBBQABgAIAAAAIQC2gziS/gAAAOEBAAATAAAAW0NvbnRlbnRfVHlwZXNdLnhtbJSRQU7DMBBF&#10;90jcwfIWJU67QAgl6YK0S0CoHGBkTxKLZGx5TGhvj5O2G0SRWNoz/78nu9wcxkFMGNg6quQqL6RA&#10;0s5Y6ir5vt9lD1JwBDIwOMJKHpHlpr69KfdHjyxSmriSfYz+USnWPY7AufNIadK6MEJMx9ApD/oD&#10;OlTrorhX2lFEilmcO2RdNtjC5xDF9pCuTyYBB5bi6bQ4syoJ3g9WQ0ymaiLzg5KdCXlKLjvcW893&#10;SUOqXwnz5DrgnHtJTxOsQfEKIT7DmDSUCaxw7Rqn8787ZsmRM9e2VmPeBN4uqYvTtW7jvijg9N/y&#10;JsXecLq0q+WD6m8AAAD//wMAUEsDBBQABgAIAAAAIQA4/SH/1gAAAJQBAAALAAAAX3JlbHMvLnJl&#10;bHOkkMFqwzAMhu+DvYPRfXGawxijTi+j0GvpHsDYimMaW0Yy2fr2M4PBMnrbUb/Q94l/f/hMi1qR&#10;JVI2sOt6UJgd+ZiDgffL8ekFlFSbvV0oo4EbChzGx4f9GRdb25HMsYhqlCwG5lrLq9biZkxWOiqY&#10;22YiTra2kYMu1l1tQD30/bPm3wwYN0x18gb45AdQl1tp5j/sFB2T0FQ7R0nTNEV3j6o9feQzro1i&#10;OWA14Fm+Q8a1a8+Bvu/d/dMb2JY5uiPbhG/ktn4cqGU/er3pcvwCAAD//wMAUEsDBBQABgAIAAAA&#10;IQAb018JpwIAAKcFAAAOAAAAZHJzL2Uyb0RvYy54bWysVEtv2zAMvg/YfxB0X50ETbsadYogRYYB&#10;RVu0HXpWZCk2IIsapSTOfv0o+dHHih2G5aBQ1MePD5O8vGobw/YKfQ224NOTCWfKSihruy34j6f1&#10;l6+c+SBsKQxYVfCj8vxq8fnT5cHlagYVmFIhIxLr84MreBWCy7PMy0o1wp+AU5YeNWAjAl1xm5Uo&#10;DsTemGw2mZxlB8DSIUjlPWmvu0e+SPxaKxnutPYqMFNwii2kE9O5iWe2uBT5FoWratmHIf4hikbU&#10;lpyOVNciCLbD+g+qppYIHnQ4kdBkoHUtVcqBsplO3mXzWAmnUi5UHO/GMvn/Rytv9/fI6rLgswvO&#10;rGjoGz1Q1YTdGpWzB9jZUpVsBWjpIzMCUcUOzudk+Ojusb95EmP6rcYm/lNirE1VPo5VVm1gkpRn&#10;57PTszlnkp6m8/n8fB45sxdjhz58U9CwKBQcYwwxplRgsb/xocMPuOjQg6nLdW1MuuB2szLI9oK+&#10;+no9oV/v4g3M2Ai2EM06xqjJYnZdPkkKR6MiztgHpalSlMEsRZJ6VI1+hJTKhmn3VIlSde7nr73H&#10;ro4WKd1EGJk1+R+5e4IB2ZEM3F2UPT6aqtTio/Hkb4F1xqNF8gw2jMZNbQE/IjCUVe+5ww9F6koT&#10;qxTaTTt0EUGjagPlkVoLoZs57+S6pu95I3y4F0hDRuNIiyPc0aENHAoOvcRZBfjrI33EU+/TK2cH&#10;GtqC+587gYoz893SVFxMT0/jlKcLCfhauxm0dtesgDpjSqvJySRGbDCDqBGaZ9ory+iNnoSV5LPg&#10;MuBwWYVuidBmkmq5TDCaaCfCjX10MpLHAscWfWqfBbq+mQNNwS0Mgy3yd+3cYaOlheUugK5Tr7/U&#10;sy89bYPUQ/3miuvm9T2hXvbr4jcAAAD//wMAUEsDBBQABgAIAAAAIQDB7/Uj3QAAAAgBAAAPAAAA&#10;ZHJzL2Rvd25yZXYueG1sTI/BbsIwEETvlfoP1lbqrTgEStoQB5VWVS9cGvgAEy+JS7yOYgPh77s9&#10;0dNoNKuZt8VqdJ044xCsJwXTSQICqfbGUqNgt/18egERoiajO0+o4IoBVuX9XaFz4y/0jecqNoJL&#10;KORaQRtjn0sZ6hadDhPfI3F28IPTke3QSDPoC5e7TqZJspBOW+KFVvf43mJ9rE5OwTHdbNO4Xm/0&#10;TxWzj6+rne7IKvX4ML4tQUQc4+0Y/vAZHUpm2vsTmSA6Bc/zGaNHBSkL54v5awZizz6bgSwL+f+B&#10;8hcAAP//AwBQSwECLQAUAAYACAAAACEAtoM4kv4AAADhAQAAEwAAAAAAAAAAAAAAAAAAAAAAW0Nv&#10;bnRlbnRfVHlwZXNdLnhtbFBLAQItABQABgAIAAAAIQA4/SH/1gAAAJQBAAALAAAAAAAAAAAAAAAA&#10;AC8BAABfcmVscy8ucmVsc1BLAQItABQABgAIAAAAIQAb018JpwIAAKcFAAAOAAAAAAAAAAAAAAAA&#10;AC4CAABkcnMvZTJvRG9jLnhtbFBLAQItABQABgAIAAAAIQDB7/Uj3QAAAAgBAAAPAAAAAAAAAAAA&#10;AAAAAAEFAABkcnMvZG93bnJldi54bWxQSwUGAAAAAAQABADzAAAACwYAAAAA&#10;" fillcolor="red" stroked="f" strokeweight="2pt">
+              <v:roundrect w14:anchorId="640D1790" id="Rectangle: Rounded Corners 29" o:spid="_x0000_s1055" style="position:absolute;margin-left:271.9pt;margin-top:1.4pt;width:52.95pt;height:12.25pt;z-index:251703296;visibility:visible;mso-wrap-style:square;mso-width-percent:0;mso-height-percent:0;mso-wrap-distance-left:9pt;mso-wrap-distance-top:0;mso-wrap-distance-right:9pt;mso-wrap-distance-bottom:0;mso-position-horizontal:absolute;mso-position-horizontal-relative:text;mso-position-vertical:absolute;mso-position-vertical-relative:text;mso-width-percent:0;mso-height-percent:0;mso-width-relative:margin;mso-height-relative:margin;v-text-anchor:middle" arcsize="10923f" o:gfxdata="UEsDBBQABgAIAAAAIQC2gziS/gAAAOEBAAATAAAAW0NvbnRlbnRfVHlwZXNdLnhtbJSRQU7DMBBF&#10;90jcwfIWJU67QAgl6YK0S0CoHGBkTxKLZGx5TGhvj5O2G0SRWNoz/78nu9wcxkFMGNg6quQqL6RA&#10;0s5Y6ir5vt9lD1JwBDIwOMJKHpHlpr69KfdHjyxSmriSfYz+USnWPY7AufNIadK6MEJMx9ApD/oD&#10;OlTrorhX2lFEilmcO2RdNtjC5xDF9pCuTyYBB5bi6bQ4syoJ3g9WQ0ymaiLzg5KdCXlKLjvcW893&#10;SUOqXwnz5DrgnHtJTxOsQfEKIT7DmDSUCaxw7Rqn8787ZsmRM9e2VmPeBN4uqYvTtW7jvijg9N/y&#10;JsXecLq0q+WD6m8AAAD//wMAUEsDBBQABgAIAAAAIQA4/SH/1gAAAJQBAAALAAAAX3JlbHMvLnJl&#10;bHOkkMFqwzAMhu+DvYPRfXGawxijTi+j0GvpHsDYimMaW0Yy2fr2M4PBMnrbUb/Q94l/f/hMi1qR&#10;JVI2sOt6UJgd+ZiDgffL8ekFlFSbvV0oo4EbChzGx4f9GRdb25HMsYhqlCwG5lrLq9biZkxWOiqY&#10;22YiTra2kYMu1l1tQD30/bPm3wwYN0x18gb45AdQl1tp5j/sFB2T0FQ7R0nTNEV3j6o9feQzro1i&#10;OWA14Fm+Q8a1a8+Bvu/d/dMb2JY5uiPbhG/ktn4cqGU/er3pcvwCAAD//wMAUEsDBBQABgAIAAAA&#10;IQAb018JpwIAAKcFAAAOAAAAZHJzL2Uyb0RvYy54bWysVEtv2zAMvg/YfxB0X50ETbsadYogRYYB&#10;RVu0HXpWZCk2IIsapSTOfv0o+dHHih2G5aBQ1MePD5O8vGobw/YKfQ224NOTCWfKSihruy34j6f1&#10;l6+c+SBsKQxYVfCj8vxq8fnT5cHlagYVmFIhIxLr84MreBWCy7PMy0o1wp+AU5YeNWAjAl1xm5Uo&#10;DsTemGw2mZxlB8DSIUjlPWmvu0e+SPxaKxnutPYqMFNwii2kE9O5iWe2uBT5FoWratmHIf4hikbU&#10;lpyOVNciCLbD+g+qppYIHnQ4kdBkoHUtVcqBsplO3mXzWAmnUi5UHO/GMvn/Rytv9/fI6rLgswvO&#10;rGjoGz1Q1YTdGpWzB9jZUpVsBWjpIzMCUcUOzudk+Ojusb95EmP6rcYm/lNirE1VPo5VVm1gkpRn&#10;57PTszlnkp6m8/n8fB45sxdjhz58U9CwKBQcYwwxplRgsb/xocMPuOjQg6nLdW1MuuB2szLI9oK+&#10;+no9oV/v4g3M2Ai2EM06xqjJYnZdPkkKR6MiztgHpalSlMEsRZJ6VI1+hJTKhmn3VIlSde7nr73H&#10;ro4WKd1EGJk1+R+5e4IB2ZEM3F2UPT6aqtTio/Hkb4F1xqNF8gw2jMZNbQE/IjCUVe+5ww9F6koT&#10;qxTaTTt0EUGjagPlkVoLoZs57+S6pu95I3y4F0hDRuNIiyPc0aENHAoOvcRZBfjrI33EU+/TK2cH&#10;GtqC+587gYoz893SVFxMT0/jlKcLCfhauxm0dtesgDpjSqvJySRGbDCDqBGaZ9ory+iNnoSV5LPg&#10;MuBwWYVuidBmkmq5TDCaaCfCjX10MpLHAscWfWqfBbq+mQNNwS0Mgy3yd+3cYaOlheUugK5Tr7/U&#10;sy89bYPUQ/3miuvm9T2hXvbr4jcAAAD//wMAUEsDBBQABgAIAAAAIQDB7/Uj3QAAAAgBAAAPAAAA&#10;ZHJzL2Rvd25yZXYueG1sTI/BbsIwEETvlfoP1lbqrTgEStoQB5VWVS9cGvgAEy+JS7yOYgPh77s9&#10;0dNoNKuZt8VqdJ044xCsJwXTSQICqfbGUqNgt/18egERoiajO0+o4IoBVuX9XaFz4y/0jecqNoJL&#10;KORaQRtjn0sZ6hadDhPfI3F28IPTke3QSDPoC5e7TqZJspBOW+KFVvf43mJ9rE5OwTHdbNO4Xm/0&#10;TxWzj6+rne7IKvX4ML4tQUQc4+0Y/vAZHUpm2vsTmSA6Bc/zGaNHBSkL54v5awZizz6bgSwL+f+B&#10;8hcAAP//AwBQSwECLQAUAAYACAAAACEAtoM4kv4AAADhAQAAEwAAAAAAAAAAAAAAAAAAAAAAW0Nv&#10;bnRlbnRfVHlwZXNdLnhtbFBLAQItABQABgAIAAAAIQA4/SH/1gAAAJQBAAALAAAAAAAAAAAAAAAA&#10;AC8BAABfcmVscy8ucmVsc1BLAQItABQABgAIAAAAIQAb018JpwIAAKcFAAAOAAAAAAAAAAAAAAAA&#10;AC4CAABkcnMvZTJvRG9jLnhtbFBLAQItABQABgAIAAAAIQDB7/Uj3QAAAAgBAAAPAAAAAAAAAAAA&#10;AAAAAAEFAABkcnMvZG93bnJldi54bWxQSwUGAAAAAAQABADzAAAACwYAAAAA&#10;" fillcolor="red" stroked="f" strokeweight="2pt">
                 <v:textbox inset=",0,,0">
                   <w:txbxContent>
                     <w:p>
@@ -4171,6 +4175,549 @@
     <w:p>
       <w:pPr>
         <w:pStyle w:val="functionnalTab"/>
+        <w:ind w:left="0"/>
+        <w:rPr>
+          <w:rFonts w:ascii="Open Sans" w:hAnsi="Open Sans" w:cs="Open Sans"/>
+          <w:color w:val="FF0000"/>
+          <w:szCs w:val="24"/>
+        </w:rPr>
+      </w:pPr>
+    </w:p>
+    <w:p>
+      <w:pPr>
+        <w:pStyle w:val="functionnalTab"/>
+        <w:ind w:left="0"/>
+        <w:rPr>
+          <w:rFonts w:ascii="Open Sans" w:hAnsi="Open Sans" w:cs="Open Sans"/>
+          <w:color w:val="808080" w:themeColor="background1" w:themeShade="80"/>
+          <w:szCs w:val="24"/>
+        </w:rPr>
+      </w:pPr>
+      <w:r>
+        <w:rPr>
+          <w:rFonts w:ascii="Open Sans" w:hAnsi="Open Sans" w:cs="Open Sans"/>
+          <w:color w:val="FF0000"/>
+          <w:szCs w:val="24"/>
+        </w:rPr>
+        <mc:AlternateContent>
+          <mc:Choice Requires="wps">
+            <w:drawing>
+              <wp:anchor distT="0" distB="0" distL="114300" distR="114300" simplePos="0" relativeHeight="251713536" behindDoc="0" locked="0" layoutInCell="1" allowOverlap="1" wp14:anchorId="745DA72E" wp14:editId="78761134">
+                <wp:simplePos x="0" y="0"/>
+                <wp:positionH relativeFrom="column">
+                  <wp:posOffset>2219325</wp:posOffset>
+                </wp:positionH>
+                <wp:positionV relativeFrom="paragraph">
+                  <wp:posOffset>13335</wp:posOffset>
+                </wp:positionV>
+                <wp:extent cx="594360" cy="155575"/>
+                <wp:effectExtent l="0" t="0" r="0" b="0"/>
+                <wp:wrapNone/>
+                <wp:docPr id="34" name="Rectangle: Rounded Corners 34"/>
+                <wp:cNvGraphicFramePr/>
+                <a:graphic xmlns:a="http://schemas.openxmlformats.org/drawingml/2006/main">
+                  <a:graphicData uri="http://schemas.microsoft.com/office/word/2010/wordprocessingShape">
+                    <wps:wsp>
+                      <wps:cNvSpPr/>
+                      <wps:spPr>
+                        <a:xfrm>
+                          <a:off x="0" y="0"/>
+                          <a:ext cx="594360" cy="155575"/>
+                        </a:xfrm>
+                        <a:prstGeom prst="roundRect">
+                          <a:avLst/>
+                        </a:prstGeom>
+                        <a:solidFill>
+                          <a:schemeClr val="bg1">
+                            <a:lumMod val="50000"/>
+                          </a:schemeClr>
+                        </a:solidFill>
+                        <a:ln>
+                          <a:noFill/>
+                        </a:ln>
+                      </wps:spPr>
+                      <wps:style>
+                        <a:lnRef idx="2">
+                          <a:schemeClr val="accent1">
+                            <a:shade val="50000"/>
+                          </a:schemeClr>
+                        </a:lnRef>
+                        <a:fillRef idx="1">
+                          <a:schemeClr val="accent1"/>
+                        </a:fillRef>
+                        <a:effectRef idx="0">
+                          <a:schemeClr val="accent1"/>
+                        </a:effectRef>
+                        <a:fontRef idx="minor">
+                          <a:schemeClr val="lt1"/>
+                        </a:fontRef>
+                      </wps:style>
+                      <wps:txbx>
+                        <w:txbxContent>
+                          <w:p>
+                            <w:pPr>
+                              <w:jc w:val="center"/>
+                              <w:rPr>
+                                <w:color w:val="808080" w:themeColor="background1" w:themeShade="80"/>
+                                <w:sz w:val="16"/>
+                                <w:lang w:val="fr-FR"/>
+                              </w:rPr>
+                            </w:pPr>
+                            <w:r>
+                              <w:rPr>
+                                <w:sz w:val="16"/>
+                                <w:lang w:val="fr-FR"/>
+                              </w:rPr>
+                              <w:t>TOTAL</w:t>
+                            </w:r>
+                          </w:p>
+                        </w:txbxContent>
+                      </wps:txbx>
+                      <wps:bodyPr rot="0" spcFirstLastPara="0" vertOverflow="overflow" horzOverflow="overflow" vert="horz" wrap="square" lIns="91440" tIns="0" rIns="91440" bIns="0" numCol="1" spcCol="0" rtlCol="0" fromWordArt="0" anchor="ctr" anchorCtr="0" forceAA="0" compatLnSpc="1">
+                        <a:prstTxWarp prst="textNoShape">
+                          <a:avLst/>
+                        </a:prstTxWarp>
+                        <a:noAutofit/>
+                      </wps:bodyPr>
+                    </wps:wsp>
+                  </a:graphicData>
+                </a:graphic>
+                <wp14:sizeRelH relativeFrom="margin">
+                  <wp14:pctWidth>0</wp14:pctWidth>
+                </wp14:sizeRelH>
+                <wp14:sizeRelV relativeFrom="margin">
+                  <wp14:pctHeight>0</wp14:pctHeight>
+                </wp14:sizeRelV>
+              </wp:anchor>
+            </w:drawing>
+          </mc:Choice>
+          <mc:Fallback>
+            <w:pict>
+              <v:roundrect w14:anchorId="745DA72E" id="Rectangle: Rounded Corners 34" o:spid="_x0000_s1056" style="position:absolute;margin-left:174.75pt;margin-top:1.05pt;width:46.8pt;height:12.25pt;z-index:251713536;visibility:visible;mso-wrap-style:square;mso-width-percent:0;mso-height-percent:0;mso-wrap-distance-left:9pt;mso-wrap-distance-top:0;mso-wrap-distance-right:9pt;mso-wrap-distance-bottom:0;mso-position-horizontal:absolute;mso-position-horizontal-relative:text;mso-position-vertical:absolute;mso-position-vertical-relative:text;mso-width-percent:0;mso-height-percent:0;mso-width-relative:margin;mso-height-relative:margin;v-text-anchor:middle" arcsize="10923f" o:gfxdata="UEsDBBQABgAIAAAAIQC2gziS/gAAAOEBAAATAAAAW0NvbnRlbnRfVHlwZXNdLnhtbJSRQU7DMBBF&#10;90jcwfIWJU67QAgl6YK0S0CoHGBkTxKLZGx5TGhvj5O2G0SRWNoz/78nu9wcxkFMGNg6quQqL6RA&#10;0s5Y6ir5vt9lD1JwBDIwOMJKHpHlpr69KfdHjyxSmriSfYz+USnWPY7AufNIadK6MEJMx9ApD/oD&#10;OlTrorhX2lFEilmcO2RdNtjC5xDF9pCuTyYBB5bi6bQ4syoJ3g9WQ0ymaiLzg5KdCXlKLjvcW893&#10;SUOqXwnz5DrgnHtJTxOsQfEKIT7DmDSUCaxw7Rqn8787ZsmRM9e2VmPeBN4uqYvTtW7jvijg9N/y&#10;JsXecLq0q+WD6m8AAAD//wMAUEsDBBQABgAIAAAAIQA4/SH/1gAAAJQBAAALAAAAX3JlbHMvLnJl&#10;bHOkkMFqwzAMhu+DvYPRfXGawxijTi+j0GvpHsDYimMaW0Yy2fr2M4PBMnrbUb/Q94l/f/hMi1qR&#10;JVI2sOt6UJgd+ZiDgffL8ekFlFSbvV0oo4EbChzGx4f9GRdb25HMsYhqlCwG5lrLq9biZkxWOiqY&#10;22YiTra2kYMu1l1tQD30/bPm3wwYN0x18gb45AdQl1tp5j/sFB2T0FQ7R0nTNEV3j6o9feQzro1i&#10;OWA14Fm+Q8a1a8+Bvu/d/dMb2JY5uiPbhG/ktn4cqGU/er3pcvwCAAD//wMAUEsDBBQABgAIAAAA&#10;IQAc1T5HrQIAAMoFAAAOAAAAZHJzL2Uyb0RvYy54bWysVFFPGzEMfp+0/xDlfVwLLRsnrqgqYprE&#10;AAETz2ku6Z2UxFmS9tr9+jnJ3TEY2qRpfbg6jv3Z/mL7/GKvFdkJ51swFZ0eTSgRhkPdmk1Fvz1e&#10;ffhEiQ/M1EyBERU9CE8vFu/fnXe2FMfQgKqFIwhifNnZijYh2LIoPG+EZv4IrDB4KcFpFvDoNkXt&#10;WIfoWhXHk8lp0YGrrQMuvEftZb6ki4QvpeDhVkovAlEVxdxC+rr0XcdvsThn5cYx27S8T4P9Qxaa&#10;tQaDjlCXLDCyde1vULrlDjzIcMRBFyBly0WqAauZTl5V89AwK1ItSI63I03+/8Hym92dI21d0ZMZ&#10;JYZpfKN7ZI2ZjRIluYetqUVNVuAMPjJBI2Sss75Exwd75/qTRzGWv5dOx38sjOwTy4eRZbEPhKNy&#10;fjY7OcW34Hg1nc/nH+cRs3h2ts6HzwI0iUJFXcwh5pQIZrtrH7L9YBcDelBtfdUqlQ6xe8RKObJj&#10;+O7rzTS5qq3+CnXWzSf46+OmZovmKYsXSMpEPAMROQeNmiISkEtOUjgoEe2UuRcSycQij1PEETkH&#10;ZZwLE3IyvmG1+FsuCTAiS4w/YvcAL4scsHOWvX10FWkKRufJnxLLzqNHigwmjM66NeDeAlBYVR85&#10;2w8kZWoiS2G/3udGS7xH1RrqA3afgzyW3vKrFp/8mvlwxxzOIXYJ7pZwix+poKso9BIlDbgfb+mj&#10;PY4H3lLS4VxX1H/fMicoUV8MDs7ZdDaLiyAdUHC/ateD1mz1CrB1pri9LE9itA1qEKUD/YSrZxmj&#10;4RUzHGNWlAc3HFYh7xlcXlwsl8kMh96ycG0eLI/gkeDYxY/7J+Zs3+8BB+UGhtln5auOz7bR08By&#10;G0C2aRye+eypx4WR+rlfbnEj/XpOVs8rePETAAD//wMAUEsDBBQABgAIAAAAIQC3o0D03wAAAAgB&#10;AAAPAAAAZHJzL2Rvd25yZXYueG1sTI/NTsMwEITvSLyDtUhcEHWaphENcaoKhMQN9QepRzfZxlHt&#10;dRS7beDpWU5w29GMZr8pl6Oz4oJD6DwpmE4SEEi1bzpqFey2b49PIELU1GjrCRV8YYBldXtT6qLx&#10;V1rjZRNbwSUUCq3AxNgXUobaoNNh4nsk9o5+cDqyHFrZDPrK5c7KNEly6XRH/MHoHl8M1qfN2Smo&#10;jXn9/MDV/JQ+0Hb3bvdD+r1X6v5uXD2DiDjGvzD84jM6VMx08GdqgrAKZtlizlEF6RQE+1k24+PA&#10;Os9BVqX8P6D6AQAA//8DAFBLAQItABQABgAIAAAAIQC2gziS/gAAAOEBAAATAAAAAAAAAAAAAAAA&#10;AAAAAABbQ29udGVudF9UeXBlc10ueG1sUEsBAi0AFAAGAAgAAAAhADj9If/WAAAAlAEAAAsAAAAA&#10;AAAAAAAAAAAALwEAAF9yZWxzLy5yZWxzUEsBAi0AFAAGAAgAAAAhABzVPketAgAAygUAAA4AAAAA&#10;AAAAAAAAAAAALgIAAGRycy9lMm9Eb2MueG1sUEsBAi0AFAAGAAgAAAAhALejQPTfAAAACAEAAA8A&#10;AAAAAAAAAAAAAAAABwUAAGRycy9kb3ducmV2LnhtbFBLBQYAAAAABAAEAPMAAAATBgAAAAA=&#10;" fillcolor="#7f7f7f [1612]" stroked="f" strokeweight="2pt">
+                <v:textbox inset=",0,,0">
+                  <w:txbxContent>
+                    <w:p>
+                      <w:pPr>
+                        <w:jc w:val="center"/>
+                        <w:rPr>
+                          <w:color w:val="808080" w:themeColor="background1" w:themeShade="80"/>
+                          <w:sz w:val="16"/>
+                          <w:lang w:val="fr-FR"/>
+                        </w:rPr>
+                      </w:pPr>
+                      <w:r>
+                        <w:rPr>
+                          <w:sz w:val="16"/>
+                          <w:lang w:val="fr-FR"/>
+                        </w:rPr>
+                        <w:t>TOTAL</w:t>
+                      </w:r>
+                    </w:p>
+                  </w:txbxContent>
+                </v:textbox>
+              </v:roundrect>
+            </w:pict>
+          </mc:Fallback>
+        </mc:AlternateContent>
+      </w:r>
+      <w:r>
+        <w:rPr>
+          <w:rFonts w:ascii="Open Sans" w:hAnsi="Open Sans" w:cs="Open Sans"/>
+          <w:color w:val="FF0000"/>
+          <w:szCs w:val="24"/>
+        </w:rPr>
+        <mc:AlternateContent>
+          <mc:Choice Requires="wps">
+            <w:drawing>
+              <wp:anchor distT="0" distB="0" distL="114300" distR="114300" simplePos="0" relativeHeight="251714560" behindDoc="0" locked="0" layoutInCell="1" allowOverlap="1" wp14:anchorId="0006767B" wp14:editId="700502DB">
+                <wp:simplePos x="0" y="0"/>
+                <wp:positionH relativeFrom="column">
+                  <wp:posOffset>4187825</wp:posOffset>
+                </wp:positionH>
+                <wp:positionV relativeFrom="paragraph">
+                  <wp:posOffset>13335</wp:posOffset>
+                </wp:positionV>
+                <wp:extent cx="502920" cy="155575"/>
+                <wp:effectExtent l="0" t="0" r="0" b="0"/>
+                <wp:wrapNone/>
+                <wp:docPr id="37" name="Rectangle: Rounded Corners 37"/>
+                <wp:cNvGraphicFramePr/>
+                <a:graphic xmlns:a="http://schemas.openxmlformats.org/drawingml/2006/main">
+                  <a:graphicData uri="http://schemas.microsoft.com/office/word/2010/wordprocessingShape">
+                    <wps:wsp>
+                      <wps:cNvSpPr/>
+                      <wps:spPr>
+                        <a:xfrm>
+                          <a:off x="0" y="0"/>
+                          <a:ext cx="502920" cy="155575"/>
+                        </a:xfrm>
+                        <a:prstGeom prst="roundRect">
+                          <a:avLst/>
+                        </a:prstGeom>
+                        <a:solidFill>
+                          <a:schemeClr val="bg1">
+                            <a:lumMod val="50000"/>
+                          </a:schemeClr>
+                        </a:solidFill>
+                        <a:ln>
+                          <a:noFill/>
+                        </a:ln>
+                      </wps:spPr>
+                      <wps:style>
+                        <a:lnRef idx="2">
+                          <a:schemeClr val="accent1">
+                            <a:shade val="50000"/>
+                          </a:schemeClr>
+                        </a:lnRef>
+                        <a:fillRef idx="1">
+                          <a:schemeClr val="accent1"/>
+                        </a:fillRef>
+                        <a:effectRef idx="0">
+                          <a:schemeClr val="accent1"/>
+                        </a:effectRef>
+                        <a:fontRef idx="minor">
+                          <a:schemeClr val="lt1"/>
+                        </a:fontRef>
+                      </wps:style>
+                      <wps:txbx>
+                        <w:txbxContent>
+                          <w:p>
+                            <w:pPr>
+                              <w:jc w:val="center"/>
+                              <w:rPr>
+                                <w:sz w:val="16"/>
+                                <w:lang w:val="fr-FR"/>
+                              </w:rPr>
+                            </w:pPr>
+                            <w:r>
+                              <w:rPr>
+                                <w:sz w:val="16"/>
+                                <w:lang w:val="fr-FR"/>
+                              </w:rPr>
+                              <w:t>ALL</w:t>
+                            </w:r>
+                          </w:p>
+                        </w:txbxContent>
+                      </wps:txbx>
+                      <wps:bodyPr rot="0" spcFirstLastPara="0" vertOverflow="overflow" horzOverflow="overflow" vert="horz" wrap="square" lIns="91440" tIns="0" rIns="91440" bIns="0" numCol="1" spcCol="0" rtlCol="0" fromWordArt="0" anchor="ctr" anchorCtr="0" forceAA="0" compatLnSpc="1">
+                        <a:prstTxWarp prst="textNoShape">
+                          <a:avLst/>
+                        </a:prstTxWarp>
+                        <a:noAutofit/>
+                      </wps:bodyPr>
+                    </wps:wsp>
+                  </a:graphicData>
+                </a:graphic>
+                <wp14:sizeRelH relativeFrom="margin">
+                  <wp14:pctWidth>0</wp14:pctWidth>
+                </wp14:sizeRelH>
+                <wp14:sizeRelV relativeFrom="margin">
+                  <wp14:pctHeight>0</wp14:pctHeight>
+                </wp14:sizeRelV>
+              </wp:anchor>
+            </w:drawing>
+          </mc:Choice>
+          <mc:Fallback>
+            <w:pict>
+              <v:roundrect w14:anchorId="0006767B" id="Rectangle: Rounded Corners 37" o:spid="_x0000_s1057" style="position:absolute;margin-left:329.75pt;margin-top:1.05pt;width:39.6pt;height:12.25pt;z-index:251714560;visibility:visible;mso-wrap-style:square;mso-width-percent:0;mso-height-percent:0;mso-wrap-distance-left:9pt;mso-wrap-distance-top:0;mso-wrap-distance-right:9pt;mso-wrap-distance-bottom:0;mso-position-horizontal:absolute;mso-position-horizontal-relative:text;mso-position-vertical:absolute;mso-position-vertical-relative:text;mso-width-percent:0;mso-height-percent:0;mso-width-relative:margin;mso-height-relative:margin;v-text-anchor:middle" arcsize="10923f" o:gfxdata="UEsDBBQABgAIAAAAIQC2gziS/gAAAOEBAAATAAAAW0NvbnRlbnRfVHlwZXNdLnhtbJSRQU7DMBBF&#10;90jcwfIWJU67QAgl6YK0S0CoHGBkTxKLZGx5TGhvj5O2G0SRWNoz/78nu9wcxkFMGNg6quQqL6RA&#10;0s5Y6ir5vt9lD1JwBDIwOMJKHpHlpr69KfdHjyxSmriSfYz+USnWPY7AufNIadK6MEJMx9ApD/oD&#10;OlTrorhX2lFEilmcO2RdNtjC5xDF9pCuTyYBB5bi6bQ4syoJ3g9WQ0ymaiLzg5KdCXlKLjvcW893&#10;SUOqXwnz5DrgnHtJTxOsQfEKIT7DmDSUCaxw7Rqn8787ZsmRM9e2VmPeBN4uqYvTtW7jvijg9N/y&#10;JsXecLq0q+WD6m8AAAD//wMAUEsDBBQABgAIAAAAIQA4/SH/1gAAAJQBAAALAAAAX3JlbHMvLnJl&#10;bHOkkMFqwzAMhu+DvYPRfXGawxijTi+j0GvpHsDYimMaW0Yy2fr2M4PBMnrbUb/Q94l/f/hMi1qR&#10;JVI2sOt6UJgd+ZiDgffL8ekFlFSbvV0oo4EbChzGx4f9GRdb25HMsYhqlCwG5lrLq9biZkxWOiqY&#10;22YiTra2kYMu1l1tQD30/bPm3wwYN0x18gb45AdQl1tp5j/sFB2T0FQ7R0nTNEV3j6o9feQzro1i&#10;OWA14Fm+Q8a1a8+Bvu/d/dMb2JY5uiPbhG/ktn4cqGU/er3pcvwCAAD//wMAUEsDBBQABgAIAAAA&#10;IQBg4LfjrQIAAMoFAAAOAAAAZHJzL2Uyb0RvYy54bWysVE1v2zAMvQ/YfxB0X+1kzboadYogRYcB&#10;XVu0HXpWZDk2IImapMTOfv0oyXY/VmzAsBwciiIfySeSZ+e9kmQvrGtBl3R2lFMiNIeq1duSfn+4&#10;/PCZEueZrpgELUp6EI6eL9+/O+tMIebQgKyEJQiiXdGZkjbemyLLHG+EYu4IjNB4WYNVzOPRbrPK&#10;sg7Rlczmef4p68BWxgIXzqH2Il3SZcSva8H9TV074YksKebm49fG7yZ8s+UZK7aWmablQxrsH7JQ&#10;rNUYdIK6YJ6RnW1/g1Itt+Cg9kccVAZ13XIRa8BqZvmrau4bZkSsBclxZqLJ/T9Yfr2/taStSvrx&#10;hBLNFL7RHbLG9FaKgtzBTleiImuwGh+ZoBEy1hlXoOO9ubXDyaEYyu9rq8I/Fkb6yPJhYln0nnBU&#10;LvL56RzfguPVbLFYnCwCZvbkbKzzXwQoEoSS2pBDyCkSzPZXzif70S4EdCDb6rKVMh5C94i1tGTP&#10;8N0321l0lTv1DaqkW+T4G+LGZgvmMYsXSFIHPA0BOQUNmiwQkEqOkj9IEeykvhM1kolFzmPECTkF&#10;ZZwL7VMyrmGV+FsuETAg1xh/wh4AXhY5YqcsB/vgKuIUTM75nxJLzpNHjAzaT86q1WDfApBY1RA5&#10;2Y8kJWoCS77f9KnRomlQbaA6YPdZSGPpDL9s8cmvmPO3zOIcYpfgbvE3+KkldCWFQaKkAfvzLX2w&#10;x/HAW0o6nOuSuh87ZgUl8qvGwTmdHR+HRRAPKNjn2s2o1Tu1BmydGW4vw6MYbL0cxdqCesTVswrR&#10;8IppjjFLyr0dD2uf9gwuLy5Wq2iGQ2+Yv9L3hgfwQHDo4of+kVkz9LvHQbmGcfZZ8arjk23w1LDa&#10;eajbOA5PfA7U48KI/Twst7CRnp+j1dMKXv4CAAD//wMAUEsDBBQABgAIAAAAIQDI5qcJ3wAAAAgB&#10;AAAPAAAAZHJzL2Rvd25yZXYueG1sTI/NTsMwEITvSLyDtUhcEHUalLSkcaoKhMQN9QepRzfexlHt&#10;dWS7beDpMSc4jmY08029HK1hF/ShdyRgOsmAIbVO9dQJ2G3fHufAQpSkpHGEAr4wwLK5vallpdyV&#10;1njZxI6lEgqVFKBjHCrOQ6vRyjBxA1Lyjs5bGZP0HVdeXlO5NTzPspJb2VNa0HLAF43taXO2Alqt&#10;Xz8/cFWc8gfa7t7N3uffeyHu78bVAljEMf6F4Rc/oUOTmA7uTCowI6AsnosUFZBPgSV/9jSfATsk&#10;XZbAm5r/P9D8AAAA//8DAFBLAQItABQABgAIAAAAIQC2gziS/gAAAOEBAAATAAAAAAAAAAAAAAAA&#10;AAAAAABbQ29udGVudF9UeXBlc10ueG1sUEsBAi0AFAAGAAgAAAAhADj9If/WAAAAlAEAAAsAAAAA&#10;AAAAAAAAAAAALwEAAF9yZWxzLy5yZWxzUEsBAi0AFAAGAAgAAAAhAGDgt+OtAgAAygUAAA4AAAAA&#10;AAAAAAAAAAAALgIAAGRycy9lMm9Eb2MueG1sUEsBAi0AFAAGAAgAAAAhAMjmpwnfAAAACAEAAA8A&#10;AAAAAAAAAAAAAAAABwUAAGRycy9kb3ducmV2LnhtbFBLBQYAAAAABAAEAPMAAAATBgAAAAA=&#10;" fillcolor="#7f7f7f [1612]" stroked="f" strokeweight="2pt">
+                <v:textbox inset=",0,,0">
+                  <w:txbxContent>
+                    <w:p>
+                      <w:pPr>
+                        <w:jc w:val="center"/>
+                        <w:rPr>
+                          <w:sz w:val="16"/>
+                          <w:lang w:val="fr-FR"/>
+                        </w:rPr>
+                      </w:pPr>
+                      <w:r>
+                        <w:rPr>
+                          <w:sz w:val="16"/>
+                          <w:lang w:val="fr-FR"/>
+                        </w:rPr>
+                        <w:t>ALL</w:t>
+                      </w:r>
+                    </w:p>
+                  </w:txbxContent>
+                </v:textbox>
+              </v:roundrect>
+            </w:pict>
+          </mc:Fallback>
+        </mc:AlternateContent>
+      </w:r>
+      <w:r>
+        <w:rPr>
+          <w:rFonts w:ascii="Open Sans" w:hAnsi="Open Sans" w:cs="Open Sans"/>
+          <w:color w:val="FF0000"/>
+          <w:szCs w:val="24"/>
+        </w:rPr>
+        <mc:AlternateContent>
+          <mc:Choice Requires="wps">
+            <w:drawing>
+              <wp:anchor distT="0" distB="0" distL="114300" distR="114300" simplePos="0" relativeHeight="251715584" behindDoc="0" locked="0" layoutInCell="1" allowOverlap="1" wp14:anchorId="67FB1DF0" wp14:editId="61D6B02C">
+                <wp:simplePos x="0" y="0"/>
+                <wp:positionH relativeFrom="column">
+                  <wp:posOffset>2854325</wp:posOffset>
+                </wp:positionH>
+                <wp:positionV relativeFrom="paragraph">
+                  <wp:posOffset>13335</wp:posOffset>
+                </wp:positionV>
+                <wp:extent cx="594360" cy="155575"/>
+                <wp:effectExtent l="0" t="0" r="0" b="0"/>
+                <wp:wrapNone/>
+                <wp:docPr id="38" name="Rectangle: Rounded Corners 38"/>
+                <wp:cNvGraphicFramePr/>
+                <a:graphic xmlns:a="http://schemas.openxmlformats.org/drawingml/2006/main">
+                  <a:graphicData uri="http://schemas.microsoft.com/office/word/2010/wordprocessingShape">
+                    <wps:wsp>
+                      <wps:cNvSpPr/>
+                      <wps:spPr>
+                        <a:xfrm>
+                          <a:off x="0" y="0"/>
+                          <a:ext cx="594360" cy="155575"/>
+                        </a:xfrm>
+                        <a:prstGeom prst="roundRect">
+                          <a:avLst/>
+                        </a:prstGeom>
+                        <a:solidFill>
+                          <a:schemeClr val="bg1">
+                            <a:lumMod val="50000"/>
+                          </a:schemeClr>
+                        </a:solidFill>
+                        <a:ln>
+                          <a:noFill/>
+                        </a:ln>
+                      </wps:spPr>
+                      <wps:style>
+                        <a:lnRef idx="2">
+                          <a:schemeClr val="accent1">
+                            <a:shade val="50000"/>
+                          </a:schemeClr>
+                        </a:lnRef>
+                        <a:fillRef idx="1">
+                          <a:schemeClr val="accent1"/>
+                        </a:fillRef>
+                        <a:effectRef idx="0">
+                          <a:schemeClr val="accent1"/>
+                        </a:effectRef>
+                        <a:fontRef idx="minor">
+                          <a:schemeClr val="lt1"/>
+                        </a:fontRef>
+                      </wps:style>
+                      <wps:txbx>
+                        <w:txbxContent>
+                          <w:p>
+                            <w:pPr>
+                              <w:jc w:val="center"/>
+                              <w:rPr>
+                                <w:sz w:val="16"/>
+                                <w:lang w:val="fr-FR"/>
+                              </w:rPr>
+                            </w:pPr>
+                            <w:r>
+                              <w:rPr>
+                                <w:sz w:val="16"/>
+                                <w:lang w:val="fr-FR"/>
+                              </w:rPr>
+                              <w:t>ADDED</w:t>
+                            </w:r>
+                          </w:p>
+                        </w:txbxContent>
+                      </wps:txbx>
+                      <wps:bodyPr rot="0" spcFirstLastPara="0" vertOverflow="overflow" horzOverflow="overflow" vert="horz" wrap="square" lIns="91440" tIns="0" rIns="91440" bIns="0" numCol="1" spcCol="0" rtlCol="0" fromWordArt="0" anchor="ctr" anchorCtr="0" forceAA="0" compatLnSpc="1">
+                        <a:prstTxWarp prst="textNoShape">
+                          <a:avLst/>
+                        </a:prstTxWarp>
+                        <a:noAutofit/>
+                      </wps:bodyPr>
+                    </wps:wsp>
+                  </a:graphicData>
+                </a:graphic>
+                <wp14:sizeRelH relativeFrom="margin">
+                  <wp14:pctWidth>0</wp14:pctWidth>
+                </wp14:sizeRelH>
+                <wp14:sizeRelV relativeFrom="margin">
+                  <wp14:pctHeight>0</wp14:pctHeight>
+                </wp14:sizeRelV>
+              </wp:anchor>
+            </w:drawing>
+          </mc:Choice>
+          <mc:Fallback>
+            <w:pict>
+              <v:roundrect w14:anchorId="67FB1DF0" id="Rectangle: Rounded Corners 38" o:spid="_x0000_s1058" style="position:absolute;margin-left:224.75pt;margin-top:1.05pt;width:46.8pt;height:12.25pt;z-index:251715584;visibility:visible;mso-wrap-style:square;mso-width-percent:0;mso-height-percent:0;mso-wrap-distance-left:9pt;mso-wrap-distance-top:0;mso-wrap-distance-right:9pt;mso-wrap-distance-bottom:0;mso-position-horizontal:absolute;mso-position-horizontal-relative:text;mso-position-vertical:absolute;mso-position-vertical-relative:text;mso-width-percent:0;mso-height-percent:0;mso-width-relative:margin;mso-height-relative:margin;v-text-anchor:middle" arcsize="10923f" o:gfxdata="UEsDBBQABgAIAAAAIQC2gziS/gAAAOEBAAATAAAAW0NvbnRlbnRfVHlwZXNdLnhtbJSRQU7DMBBF&#10;90jcwfIWJU67QAgl6YK0S0CoHGBkTxKLZGx5TGhvj5O2G0SRWNoz/78nu9wcxkFMGNg6quQqL6RA&#10;0s5Y6ir5vt9lD1JwBDIwOMJKHpHlpr69KfdHjyxSmriSfYz+USnWPY7AufNIadK6MEJMx9ApD/oD&#10;OlTrorhX2lFEilmcO2RdNtjC5xDF9pCuTyYBB5bi6bQ4syoJ3g9WQ0ymaiLzg5KdCXlKLjvcW893&#10;SUOqXwnz5DrgnHtJTxOsQfEKIT7DmDSUCaxw7Rqn8787ZsmRM9e2VmPeBN4uqYvTtW7jvijg9N/y&#10;JsXecLq0q+WD6m8AAAD//wMAUEsDBBQABgAIAAAAIQA4/SH/1gAAAJQBAAALAAAAX3JlbHMvLnJl&#10;bHOkkMFqwzAMhu+DvYPRfXGawxijTi+j0GvpHsDYimMaW0Yy2fr2M4PBMnrbUb/Q94l/f/hMi1qR&#10;JVI2sOt6UJgd+ZiDgffL8ekFlFSbvV0oo4EbChzGx4f9GRdb25HMsYhqlCwG5lrLq9biZkxWOiqY&#10;22YiTra2kYMu1l1tQD30/bPm3wwYN0x18gb45AdQl1tp5j/sFB2T0FQ7R0nTNEV3j6o9feQzro1i&#10;OWA14Fm+Q8a1a8+Bvu/d/dMb2JY5uiPbhG/ktn4cqGU/er3pcvwCAAD//wMAUEsDBBQABgAIAAAA&#10;IQBUypbjrgIAAMoFAAAOAAAAZHJzL2Uyb0RvYy54bWysVMFu2zAMvQ/YPwi6r07SpluNOkWQosOA&#10;ri3aDj0rshwbkEVNUuJkXz9Sst21KzZgWA4ORZGP5BPJ84t9q9lOOd+AKfj0aMKZMhLKxmwK/u3x&#10;6sMnznwQphQajCr4QXl+sXj/7ryzuZpBDbpUjiGI8XlnC16HYPMs87JWrfBHYJXBywpcKwIe3SYr&#10;negQvdXZbDI5zTpwpXUglfeovUyXfBHxq0rJcFtVXgWmC465hfh18bumb7Y4F/nGCVs3sk9D/EMW&#10;rWgMBh2hLkUQbOua36DaRjrwUIUjCW0GVdVIFWvAaqaTV9U81MKqWAuS4+1Ik/9/sPJmd+dYUxb8&#10;GF/KiBbf6B5ZE2ajVc7uYWtKVbIVOIOPzNAIGeusz9Hxwd65/uRRpPL3lWvpHwtj+8jyYWRZ7QOT&#10;qJyfnRyf4ltIvJrO5/OPc8LMnp2t8+GzgpaRUHBHOVBOkWCxu/Yh2Q92FNCDbsqrRut4oO5RK+3Y&#10;TuC7rzfT6Kq37Vcok24+wV8fNzYbmccsXiBpQ3gGCDkFJU1GBKSSoxQOWpGdNveqQjKxyFmMOCKn&#10;oEJKZUJKxteiVH/LJQIScoXxR+we4GWRA3bKsrcnVxWnYHSe/Cmx5Dx6xMhgwujcNgbcWwAaq+oj&#10;J/uBpEQNsRT2631qtBmZkmoN5QG7z0EaS2/lVYNPfi18uBMO5xC7BHdLuMVPpaErOPQSZzW4H2/p&#10;yR7HA28563CuC+6/b4VTnOkvBgfnbHpyQosgHlBwv2rXg9Zs2xVg60xxe1kZRbINehArB+0Trp4l&#10;RcMrYSTGLLgMbjisQtozuLykWi6jGQ69FeHaPFhJ4EQwdfHj/kk42/d7wEG5gWH2Rf6q45MteRpY&#10;bgNUTRyHZz576nFhxH7ulxttpF/P0ep5BS9+AgAA//8DAFBLAwQUAAYACAAAACEAB4QtbN8AAAAI&#10;AQAADwAAAGRycy9kb3ducmV2LnhtbEyPQUvDQBCF74L/YRnBi9hNYxI0ZlOKIvQmthV63CZjNjQ7&#10;G3a3beyvdzzpbR7v8eZ71WKygzihD70jBfNZAgKpcW1PnYLt5u3+EUSImlo9OEIF3xhgUV9fVbps&#10;3Zk+8LSOneASCqVWYGIcSylDY9DqMHMjEntfzlsdWfpOtl6fudwOMk2SQlrdE38wesQXg81hfbQK&#10;GmNeP99xmR/SO9psV8POp5edUrc30/IZRMQp/oXhF5/RoWamvTtSG8SgIMueco4qSOcg2M+zBz72&#10;rIsCZF3J/wPqHwAAAP//AwBQSwECLQAUAAYACAAAACEAtoM4kv4AAADhAQAAEwAAAAAAAAAAAAAA&#10;AAAAAAAAW0NvbnRlbnRfVHlwZXNdLnhtbFBLAQItABQABgAIAAAAIQA4/SH/1gAAAJQBAAALAAAA&#10;AAAAAAAAAAAAAC8BAABfcmVscy8ucmVsc1BLAQItABQABgAIAAAAIQBUypbjrgIAAMoFAAAOAAAA&#10;AAAAAAAAAAAAAC4CAABkcnMvZTJvRG9jLnhtbFBLAQItABQABgAIAAAAIQAHhC1s3wAAAAgBAAAP&#10;AAAAAAAAAAAAAAAAAAgFAABkcnMvZG93bnJldi54bWxQSwUGAAAAAAQABADzAAAAFAYAAAAA&#10;" fillcolor="#7f7f7f [1612]" stroked="f" strokeweight="2pt">
+                <v:textbox inset=",0,,0">
+                  <w:txbxContent>
+                    <w:p>
+                      <w:pPr>
+                        <w:jc w:val="center"/>
+                        <w:rPr>
+                          <w:sz w:val="16"/>
+                          <w:lang w:val="fr-FR"/>
+                        </w:rPr>
+                      </w:pPr>
+                      <w:r>
+                        <w:rPr>
+                          <w:sz w:val="16"/>
+                          <w:lang w:val="fr-FR"/>
+                        </w:rPr>
+                        <w:t>ADDED</w:t>
+                      </w:r>
+                    </w:p>
+                  </w:txbxContent>
+                </v:textbox>
+              </v:roundrect>
+            </w:pict>
+          </mc:Fallback>
+        </mc:AlternateContent>
+      </w:r>
+      <w:r>
+        <w:rPr>
+          <w:rFonts w:ascii="Open Sans" w:hAnsi="Open Sans" w:cs="Open Sans"/>
+          <w:color w:val="FF0000"/>
+          <w:szCs w:val="24"/>
+        </w:rPr>
+        <mc:AlternateContent>
+          <mc:Choice Requires="wps">
+            <w:drawing>
+              <wp:anchor distT="0" distB="0" distL="114300" distR="114300" simplePos="0" relativeHeight="251716608" behindDoc="0" locked="0" layoutInCell="1" allowOverlap="1" wp14:anchorId="69124941" wp14:editId="051AD16F">
+                <wp:simplePos x="0" y="0"/>
+                <wp:positionH relativeFrom="column">
+                  <wp:posOffset>3477895</wp:posOffset>
+                </wp:positionH>
+                <wp:positionV relativeFrom="paragraph">
+                  <wp:posOffset>13335</wp:posOffset>
+                </wp:positionV>
+                <wp:extent cx="672465" cy="155575"/>
+                <wp:effectExtent l="0" t="0" r="0" b="0"/>
+                <wp:wrapNone/>
+                <wp:docPr id="42" name="Rectangle: Rounded Corners 42"/>
+                <wp:cNvGraphicFramePr/>
+                <a:graphic xmlns:a="http://schemas.openxmlformats.org/drawingml/2006/main">
+                  <a:graphicData uri="http://schemas.microsoft.com/office/word/2010/wordprocessingShape">
+                    <wps:wsp>
+                      <wps:cNvSpPr/>
+                      <wps:spPr>
+                        <a:xfrm>
+                          <a:off x="0" y="0"/>
+                          <a:ext cx="672465" cy="155575"/>
+                        </a:xfrm>
+                        <a:prstGeom prst="roundRect">
+                          <a:avLst/>
+                        </a:prstGeom>
+                        <a:solidFill>
+                          <a:schemeClr val="bg1">
+                            <a:lumMod val="50000"/>
+                          </a:schemeClr>
+                        </a:solidFill>
+                        <a:ln>
+                          <a:noFill/>
+                        </a:ln>
+                      </wps:spPr>
+                      <wps:style>
+                        <a:lnRef idx="2">
+                          <a:schemeClr val="accent1">
+                            <a:shade val="50000"/>
+                          </a:schemeClr>
+                        </a:lnRef>
+                        <a:fillRef idx="1">
+                          <a:schemeClr val="accent1"/>
+                        </a:fillRef>
+                        <a:effectRef idx="0">
+                          <a:schemeClr val="accent1"/>
+                        </a:effectRef>
+                        <a:fontRef idx="minor">
+                          <a:schemeClr val="lt1"/>
+                        </a:fontRef>
+                      </wps:style>
+                      <wps:txbx>
+                        <w:txbxContent>
+                          <w:p>
+                            <w:pPr>
+                              <w:jc w:val="center"/>
+                              <w:rPr>
+                                <w:sz w:val="16"/>
+                                <w:lang w:val="fr-FR"/>
+                              </w:rPr>
+                            </w:pPr>
+                            <w:r>
+                              <w:rPr>
+                                <w:sz w:val="16"/>
+                                <w:lang w:val="fr-FR"/>
+                              </w:rPr>
+                              <w:t>REMOVED</w:t>
+                            </w:r>
+                          </w:p>
+                        </w:txbxContent>
+                      </wps:txbx>
+                      <wps:bodyPr rot="0" spcFirstLastPara="0" vertOverflow="overflow" horzOverflow="overflow" vert="horz" wrap="square" lIns="91440" tIns="0" rIns="91440" bIns="0" numCol="1" spcCol="0" rtlCol="0" fromWordArt="0" anchor="ctr" anchorCtr="0" forceAA="0" compatLnSpc="1">
+                        <a:prstTxWarp prst="textNoShape">
+                          <a:avLst/>
+                        </a:prstTxWarp>
+                        <a:noAutofit/>
+                      </wps:bodyPr>
+                    </wps:wsp>
+                  </a:graphicData>
+                </a:graphic>
+                <wp14:sizeRelH relativeFrom="margin">
+                  <wp14:pctWidth>0</wp14:pctWidth>
+                </wp14:sizeRelH>
+                <wp14:sizeRelV relativeFrom="margin">
+                  <wp14:pctHeight>0</wp14:pctHeight>
+                </wp14:sizeRelV>
+              </wp:anchor>
+            </w:drawing>
+          </mc:Choice>
+          <mc:Fallback>
+            <w:pict>
+              <v:roundrect w14:anchorId="69124941" id="Rectangle: Rounded Corners 42" o:spid="_x0000_s1059" style="position:absolute;margin-left:273.85pt;margin-top:1.05pt;width:52.95pt;height:12.25pt;z-index:251716608;visibility:visible;mso-wrap-style:square;mso-width-percent:0;mso-height-percent:0;mso-wrap-distance-left:9pt;mso-wrap-distance-top:0;mso-wrap-distance-right:9pt;mso-wrap-distance-bottom:0;mso-position-horizontal:absolute;mso-position-horizontal-relative:text;mso-position-vertical:absolute;mso-position-vertical-relative:text;mso-width-percent:0;mso-height-percent:0;mso-width-relative:margin;mso-height-relative:margin;v-text-anchor:middle" arcsize="10923f" o:gfxdata="UEsDBBQABgAIAAAAIQC2gziS/gAAAOEBAAATAAAAW0NvbnRlbnRfVHlwZXNdLnhtbJSRQU7DMBBF&#10;90jcwfIWJU67QAgl6YK0S0CoHGBkTxKLZGx5TGhvj5O2G0SRWNoz/78nu9wcxkFMGNg6quQqL6RA&#10;0s5Y6ir5vt9lD1JwBDIwOMJKHpHlpr69KfdHjyxSmriSfYz+USnWPY7AufNIadK6MEJMx9ApD/oD&#10;OlTrorhX2lFEilmcO2RdNtjC5xDF9pCuTyYBB5bi6bQ4syoJ3g9WQ0ymaiLzg5KdCXlKLjvcW893&#10;SUOqXwnz5DrgnHtJTxOsQfEKIT7DmDSUCaxw7Rqn8787ZsmRM9e2VmPeBN4uqYvTtW7jvijg9N/y&#10;JsXecLq0q+WD6m8AAAD//wMAUEsDBBQABgAIAAAAIQA4/SH/1gAAAJQBAAALAAAAX3JlbHMvLnJl&#10;bHOkkMFqwzAMhu+DvYPRfXGawxijTi+j0GvpHsDYimMaW0Yy2fr2M4PBMnrbUb/Q94l/f/hMi1qR&#10;JVI2sOt6UJgd+ZiDgffL8ekFlFSbvV0oo4EbChzGx4f9GRdb25HMsYhqlCwG5lrLq9biZkxWOiqY&#10;22YiTra2kYMu1l1tQD30/bPm3wwYN0x18gb45AdQl1tp5j/sFB2T0FQ7R0nTNEV3j6o9feQzro1i&#10;OWA14Fm+Q8a1a8+Bvu/d/dMb2JY5uiPbhG/ktn4cqGU/er3pcvwCAAD//wMAUEsDBBQABgAIAAAA&#10;IQC/GVnSrwIAAMoFAAAOAAAAZHJzL2Uyb0RvYy54bWysVNtu2zAMfR+wfxD0vjpJk7Yz6hRBig4D&#10;urZoO/RZkeXYgCxqkhI7+/qR8qWXFRswLA8KRZGH5DHJ84u21myvnK/AZHx6NOFMGQl5ZbYZ//54&#10;9emMMx+EyYUGozJ+UJ5fLD9+OG9sqmZQgs6VYwhifNrYjJch2DRJvCxVLfwRWGXwsQBXi4BXt01y&#10;JxpEr3Uym0xOkgZcbh1I5T1qL7tHvoz4RaFkuC0KrwLTGcfcQjxdPDd0JstzkW6dsGUl+zTEP2RR&#10;i8pg0BHqUgTBdq76DaqupAMPRTiSUCdQFJVUsQasZjp5U81DKayKtSA53o40+f8HK2/2d45Vecbn&#10;M86MqPEb3SNrwmy1Stk97EyucrYGZ/AjMzRCxhrrU3R8sHeuv3kUqfy2cDX9Y2GsjSwfRpZVG5hE&#10;5cnpbH6y4Ezi03SxWJwuCDN5drbOhy8KakZCxh3lQDlFgsX+2ofOfrCjgB50lV9VWscLdY9aa8f2&#10;Ar/7ZjuNrnpXf4O80y0m+OvjxmYj85jFKyRtCM8AIXdBSZMQAV3JUQoHrchOm3tVIJlY5CxGHJG7&#10;oEJKZUKXjC9Frv6WSwQk5ALjj9g9wOsiB+wuy96eXFWcgtF58qfEOufRI0YGE0bnujLg3gPQWFUf&#10;ubMfSOqoIZZCu2ljox0fkympNpAfsPscdGPprbyq8JNfCx/uhMM5xInF3RJu8Sg0NBmHXuKsBPfz&#10;PT3Z43jgK2cNznXG/Y+dcIoz/dXg4Hyezue0COIFBfdSuxm0ZlevAVtnitvLyiiSbdCDWDion3D1&#10;rCgaPgkjMWbGZXDDZR26PYPLS6rVKprh0FsRrs2DlQROBFMXP7ZPwtm+3wMOyg0Msy/SNx3f2ZKn&#10;gdUuQFHFcXjms6ceF0bs53650UZ6eY9Wzyt4+QsAAP//AwBQSwMEFAAGAAgAAAAhAMUccB7eAAAA&#10;CAEAAA8AAABkcnMvZG93bnJldi54bWxMj0FLAzEUhO+C/yE8wYvYbFc3lXWzpSiCN7Gt0GO6eW6W&#10;Ji9Lkrarv9540uMww8w3zXJylp0wxMGThPmsAIbUeT1QL2G7ebl9ABaTIq2sJ5TwhRGW7eVFo2rt&#10;z/SOp3XqWS6hWCsJJqWx5jx2Bp2KMz8iZe/TB6dSlqHnOqhzLneWl0UhuFMD5QWjRnwy2B3WRyeh&#10;M+b54w1X1aG8oc321e5C+b2T8vpqWj0CSzilvzD84md0aDPT3h9JR2YlVPeLRY5KKOfAsi+qOwFs&#10;n7UQwNuG/z/Q/gAAAP//AwBQSwECLQAUAAYACAAAACEAtoM4kv4AAADhAQAAEwAAAAAAAAAAAAAA&#10;AAAAAAAAW0NvbnRlbnRfVHlwZXNdLnhtbFBLAQItABQABgAIAAAAIQA4/SH/1gAAAJQBAAALAAAA&#10;AAAAAAAAAAAAAC8BAABfcmVscy8ucmVsc1BLAQItABQABgAIAAAAIQC/GVnSrwIAAMoFAAAOAAAA&#10;AAAAAAAAAAAAAC4CAABkcnMvZTJvRG9jLnhtbFBLAQItABQABgAIAAAAIQDFHHAe3gAAAAgBAAAP&#10;AAAAAAAAAAAAAAAAAAkFAABkcnMvZG93bnJldi54bWxQSwUGAAAAAAQABADzAAAAFAYAAAAA&#10;" fillcolor="#7f7f7f [1612]" stroked="f" strokeweight="2pt">
+                <v:textbox inset=",0,,0">
+                  <w:txbxContent>
+                    <w:p>
+                      <w:pPr>
+                        <w:jc w:val="center"/>
+                        <w:rPr>
+                          <w:sz w:val="16"/>
+                          <w:lang w:val="fr-FR"/>
+                        </w:rPr>
+                      </w:pPr>
+                      <w:r>
+                        <w:rPr>
+                          <w:sz w:val="16"/>
+                          <w:lang w:val="fr-FR"/>
+                        </w:rPr>
+                        <w:t>REMOVED</w:t>
+                      </w:r>
+                    </w:p>
+                  </w:txbxContent>
+                </v:textbox>
+              </v:roundrect>
+            </w:pict>
+          </mc:Fallback>
+        </mc:AlternateContent>
+      </w:r>
+      <w:r>
+        <w:rPr>
+          <w:rFonts w:ascii="Open Sans" w:hAnsi="Open Sans" w:cs="Open Sans"/>
+          <w:color w:val="808080" w:themeColor="background1" w:themeShade="80"/>
+          <w:szCs w:val="24"/>
+        </w:rPr>
+        <w:t>OMG_TECHNICAL_DEBT***</w:t>
+      </w:r>
+    </w:p>
+    <w:p>
+      <w:pPr>
+        <w:pStyle w:val="functionnalTab"/>
+        <w:ind w:left="0"/>
+        <w:rPr>
+          <w:rFonts w:ascii="Open Sans" w:hAnsi="Open Sans" w:cs="Open Sans"/>
+          <w:color w:val="FF0000"/>
+          <w:szCs w:val="24"/>
+        </w:rPr>
+      </w:pPr>
+    </w:p>
+    <w:p>
+      <w:pPr>
+        <w:pStyle w:val="functionnalTab"/>
         <w:rPr>
           <w:rFonts w:ascii="Open Sans" w:hAnsi="Open Sans" w:cs="Open Sans"/>
           <w:sz w:val="20"/>
@@ -4277,18 +4824,113 @@
         <w:pStyle w:val="functionnalTab"/>
         <w:rPr>
           <w:rFonts w:ascii="Open Sans" w:hAnsi="Open Sans" w:cs="Open Sans"/>
+          <w:sz w:val="20"/>
+          <w:szCs w:val="24"/>
+        </w:rPr>
+      </w:pPr>
+      <w:r>
+        <w:rPr>
+          <w:rFonts w:ascii="Open Sans" w:hAnsi="Open Sans" w:cs="Open Sans"/>
+          <w:sz w:val="20"/>
+          <w:szCs w:val="24"/>
+        </w:rPr>
+        <w:t xml:space="preserve">*** </w:t>
+      </w:r>
+      <w:r>
+        <w:rPr>
+          <w:rFonts w:ascii="Open Sans" w:hAnsi="Open Sans" w:cs="Open Sans"/>
+          <w:sz w:val="20"/>
+        </w:rPr>
+        <w:t>Requires installation of OMG Technical Debt Measure (&gt;2.0.0 funcrel) (and ISO-5055 Index extensions and/or CISQ Index extensions)</w:t>
+      </w:r>
+      <w:r>
+        <w:rPr>
+          <w:rFonts w:ascii="Open Sans" w:hAnsi="Open Sans" w:cs="Open Sans"/>
+          <w:sz w:val="20"/>
+        </w:rPr>
+        <w:t>.</w:t>
+      </w:r>
+      <w:r>
+        <w:rPr>
+          <w:rFonts w:ascii="Open Sans" w:hAnsi="Open Sans" w:cs="Open Sans"/>
+          <w:sz w:val="20"/>
+        </w:rPr>
+        <w:br/>
+      </w:r>
+      <w:r>
+        <w:rPr>
+          <w:rFonts w:ascii="Open Sans" w:hAnsi="Open Sans" w:cs="Open Sans"/>
+          <w:sz w:val="20"/>
+          <w:szCs w:val="24"/>
+        </w:rPr>
+        <w:t xml:space="preserve">To get results on Omg Technical Debt on a specific metric, add the axis "METRICS=M" where M is </w:t>
+      </w:r>
+      <w:r>
+        <w:rPr>
+          <w:rFonts w:ascii="Open Sans" w:hAnsi="Open Sans" w:cs="Open Sans"/>
+          <w:sz w:val="20"/>
+          <w:szCs w:val="24"/>
+        </w:rPr>
+        <w:t>the</w:t>
+      </w:r>
+      <w:r>
+        <w:rPr>
+          <w:rFonts w:ascii="Open Sans" w:hAnsi="Open Sans" w:cs="Open Sans"/>
+          <w:sz w:val="20"/>
+          <w:szCs w:val="24"/>
+        </w:rPr>
+        <w:t xml:space="preserve"> index id (ISO, CISQ or AIP)</w:t>
+      </w:r>
+    </w:p>
+    <w:p>
+      <w:pPr>
+        <w:pStyle w:val="functionnalTab"/>
+        <w:rPr>
+          <w:rFonts w:ascii="Open Sans" w:hAnsi="Open Sans" w:cs="Open Sans"/>
+          <w:sz w:val="20"/>
+          <w:szCs w:val="24"/>
+        </w:rPr>
+      </w:pPr>
+    </w:p>
+    <w:p>
+      <w:pPr>
+        <w:rPr>
+          <w:rFonts w:ascii="Open Sans" w:eastAsia="Corbel" w:hAnsi="Open Sans" w:cs="Open Sans"/>
+          <w:b/>
+          <w:color w:val="4F81BD" w:themeColor="accent1"/>
+          <w:sz w:val="24"/>
+          <w:szCs w:val="24"/>
+          <w:lang w:val="en-GB" w:eastAsia="en-GB"/>
+        </w:rPr>
+      </w:pPr>
+      <w:r>
+        <w:rPr>
+          <w:rFonts w:ascii="Open Sans" w:hAnsi="Open Sans" w:cs="Open Sans"/>
           <w:b/>
           <w:color w:val="4F81BD" w:themeColor="accent1"/>
           <w:szCs w:val="24"/>
         </w:rPr>
-      </w:pPr>
-      <w:r>
+        <w:br w:type="page"/>
+      </w:r>
+    </w:p>
+    <w:p>
+      <w:pPr>
+        <w:pStyle w:val="functionnalTab"/>
         <w:rPr>
           <w:rFonts w:ascii="Open Sans" w:hAnsi="Open Sans" w:cs="Open Sans"/>
           <w:b/>
           <w:color w:val="4F81BD" w:themeColor="accent1"/>
           <w:szCs w:val="24"/>
         </w:rPr>
+      </w:pPr>
+      <w:r>
+        <w:rPr>
+          <w:rFonts w:ascii="Open Sans" w:hAnsi="Open Sans" w:cs="Open Sans"/>
+          <w:b/>
+          <w:color w:val="4F81BD" w:themeColor="accent1"/>
+          <w:szCs w:val="24"/>
+        </w:rPr>
+        <w:lastRenderedPageBreak/>
         <w:t>Table Structure</w:t>
       </w:r>
     </w:p>
@@ -5313,6 +5955,17 @@
           <w:szCs w:val="24"/>
         </w:rPr>
       </w:pPr>
+    </w:p>
+    <w:p>
+      <w:pPr>
+        <w:pStyle w:val="functionnalTab"/>
+        <w:rPr>
+          <w:rFonts w:ascii="Open Sans" w:hAnsi="Open Sans" w:cs="Open Sans"/>
+          <w:b/>
+          <w:color w:val="4F81BD" w:themeColor="accent1"/>
+          <w:szCs w:val="24"/>
+        </w:rPr>
+      </w:pPr>
       <w:r>
         <w:rPr>
           <w:rFonts w:ascii="Open Sans" w:hAnsi="Open Sans" w:cs="Open Sans"/>
@@ -5854,13 +6507,6 @@
           <w:lang w:val="en-GB"/>
         </w:rPr>
       </w:pPr>
-      <w:r>
-        <w:rPr>
-          <w:rFonts w:ascii="Open Sans" w:hAnsi="Open Sans" w:cs="Open Sans"/>
-          <w:lang w:val="en-GB"/>
-        </w:rPr>
-        <w:br w:type="page"/>
-      </w:r>
     </w:p>
     <w:p>
       <w:pPr>
@@ -5885,7 +6531,6 @@
           <w:szCs w:val="24"/>
           <w:lang w:val="en-US"/>
         </w:rPr>
-        <w:lastRenderedPageBreak/>
         <w:t>Clustered column graph – sample 2</w:t>
       </w:r>
     </w:p>
@@ -6318,8 +6963,6 @@
         </w:rPr>
         <w:t>Quality Standards Support</w:t>
       </w:r>
-      <w:bookmarkStart w:id="0" w:name="_GoBack"/>
-      <w:bookmarkEnd w:id="0"/>
       <w:r>
         <w:rPr>
           <w:rFonts w:ascii="Open Sans" w:hAnsi="Open Sans" w:cs="Open Sans"/>
@@ -6779,6 +7422,171 @@
         </w:drawing>
       </w:r>
     </w:p>
+    <w:p>
+      <w:pPr>
+        <w:pStyle w:val="functionnalTab"/>
+        <w:rPr>
+          <w:rFonts w:ascii="Open Sans" w:hAnsi="Open Sans" w:cs="Open Sans"/>
+          <w:b/>
+          <w:bCs/>
+          <w:color w:val="4F81BD" w:themeColor="accent1"/>
+          <w:sz w:val="32"/>
+          <w:szCs w:val="24"/>
+          <w:lang w:val="en-US"/>
+        </w:rPr>
+      </w:pPr>
+      <w:r>
+        <w:rPr>
+          <w:rFonts w:ascii="Open Sans" w:hAnsi="Open Sans" w:cs="Open Sans"/>
+          <w:b/>
+          <w:bCs/>
+          <w:color w:val="4F81BD" w:themeColor="accent1"/>
+          <w:sz w:val="32"/>
+          <w:szCs w:val="24"/>
+          <w:lang w:val="en-US"/>
+        </w:rPr>
+        <w:lastRenderedPageBreak/>
+        <w:t>Stacked Bar</w:t>
+      </w:r>
+    </w:p>
+    <w:p>
+      <w:pPr>
+        <w:pStyle w:val="functionnalTab"/>
+        <w:rPr>
+          <w:rFonts w:ascii="Open Sans" w:hAnsi="Open Sans" w:cs="Open Sans"/>
+          <w:szCs w:val="24"/>
+          <w:lang w:val="en-US"/>
+        </w:rPr>
+      </w:pPr>
+      <w:r>
+        <w:rPr>
+          <w:rFonts w:ascii="Open Sans" w:hAnsi="Open Sans" w:cs="Open Sans"/>
+          <w:szCs w:val="24"/>
+          <w:lang w:val="en-US"/>
+        </w:rPr>
+        <w:t>GRAPH;GENERIC_GRAPH;COL1=</w:t>
+      </w:r>
+      <w:r>
+        <w:rPr>
+          <w:rFonts w:ascii="Open Sans" w:hAnsi="Open Sans" w:cs="Open Sans"/>
+          <w:szCs w:val="24"/>
+          <w:lang w:val="en-US"/>
+        </w:rPr>
+        <w:t>OMG_TECHNICAL_DEBT</w:t>
+      </w:r>
+      <w:r>
+        <w:rPr>
+          <w:rFonts w:ascii="Open Sans" w:hAnsi="Open Sans" w:cs="Open Sans"/>
+          <w:szCs w:val="24"/>
+          <w:lang w:val="en-US"/>
+        </w:rPr>
+        <w:t>,ROW1=MODULES,MODULES=ALL,</w:t>
+      </w:r>
+      <w:r>
+        <w:rPr>
+          <w:rFonts w:ascii="Open Sans" w:hAnsi="Open Sans" w:cs="Open Sans"/>
+          <w:szCs w:val="24"/>
+          <w:lang w:val="en-US"/>
+        </w:rPr>
+        <w:t>OMG_TECHNICAL_DEBT</w:t>
+      </w:r>
+      <w:r>
+        <w:rPr>
+          <w:rFonts w:ascii="Open Sans" w:hAnsi="Open Sans" w:cs="Open Sans"/>
+          <w:szCs w:val="24"/>
+          <w:lang w:val="en-US"/>
+        </w:rPr>
+        <w:t>=ALL,METRICS=</w:t>
+      </w:r>
+      <w:r>
+        <w:rPr>
+          <w:rFonts w:ascii="Open Sans" w:hAnsi="Open Sans" w:cs="Open Sans"/>
+          <w:szCs w:val="24"/>
+          <w:lang w:val="en-US"/>
+        </w:rPr>
+        <w:t>ISO</w:t>
+      </w:r>
+      <w:r>
+        <w:rPr>
+          <w:rFonts w:ascii="Open Sans" w:hAnsi="Open Sans" w:cs="Open Sans"/>
+          <w:szCs w:val="24"/>
+          <w:lang w:val="en-US"/>
+        </w:rPr>
+        <w:t>;</w:t>
+      </w:r>
+    </w:p>
+    <w:p>
+      <w:pPr>
+        <w:pStyle w:val="functionnalTab"/>
+        <w:rPr>
+          <w:rFonts w:ascii="Open Sans" w:hAnsi="Open Sans" w:cs="Open Sans"/>
+          <w:szCs w:val="24"/>
+          <w:lang w:val="en-US"/>
+        </w:rPr>
+      </w:pPr>
+    </w:p>
+    <w:p>
+      <w:pPr>
+        <w:pStyle w:val="functionnalTab"/>
+        <w:rPr>
+          <w:rFonts w:ascii="Open Sans" w:hAnsi="Open Sans" w:cs="Open Sans"/>
+          <w:b/>
+          <w:szCs w:val="24"/>
+          <w:lang w:val="en-US"/>
+        </w:rPr>
+      </w:pPr>
+    </w:p>
+    <w:p>
+      <w:pPr>
+        <w:rPr>
+          <w:rFonts w:ascii="Open Sans" w:hAnsi="Open Sans" w:cs="Open Sans"/>
+          <w:lang w:val="en-GB"/>
+        </w:rPr>
+      </w:pPr>
+      <w:r>
+        <w:rPr>
+          <w:rFonts w:ascii="Open Sans" w:hAnsi="Open Sans" w:cs="Open Sans"/>
+          <w:noProof/>
+        </w:rPr>
+        <w:drawing>
+          <wp:inline distT="0" distB="0" distL="0" distR="0" wp14:anchorId="2BE1778C" wp14:editId="2DEA38D2">
+            <wp:extent cx="5972810" cy="2703195"/>
+            <wp:effectExtent l="0" t="0" r="8890" b="1905"/>
+            <wp:docPr id="44" name="Chart 44" descr="GRAPH;GENERIC_GRAPH;COL1=OMG_TECHNICAL_DEBT,ROW1=MODULES,MODULES=ALL,OMG_TECHNICAL_DEBT=ALL,METRICS=ISO"/>
+            <wp:cNvGraphicFramePr/>
+            <a:graphic xmlns:a="http://schemas.openxmlformats.org/drawingml/2006/main">
+              <a:graphicData uri="http://schemas.openxmlformats.org/drawingml/2006/chart">
+                <c:chart xmlns:c="http://schemas.openxmlformats.org/drawingml/2006/chart" xmlns:r="http://schemas.openxmlformats.org/officeDocument/2006/relationships" r:id="rId15"/>
+              </a:graphicData>
+            </a:graphic>
+          </wp:inline>
+        </w:drawing>
+      </w:r>
+    </w:p>
+    <w:p>
+      <w:pPr>
+        <w:rPr>
+          <w:rFonts w:ascii="Open Sans" w:hAnsi="Open Sans" w:cs="Open Sans"/>
+          <w:lang w:val="en-GB"/>
+        </w:rPr>
+      </w:pPr>
+    </w:p>
+    <w:p>
+      <w:pPr>
+        <w:rPr>
+          <w:rFonts w:ascii="Open Sans" w:hAnsi="Open Sans" w:cs="Open Sans"/>
+          <w:lang w:val="en-GB"/>
+        </w:rPr>
+      </w:pPr>
+    </w:p>
+    <w:p>
+      <w:pPr>
+        <w:rPr>
+          <w:rFonts w:ascii="Open Sans" w:hAnsi="Open Sans" w:cs="Open Sans"/>
+          <w:lang w:val="en-GB"/>
+        </w:rPr>
+      </w:pPr>
+    </w:p>
     <w:sectPr>
       <w:pgSz w:w="12240" w:h="15840"/>
       <w:pgMar w:top="1417" w:right="1417" w:bottom="1417" w:left="1417" w:header="708" w:footer="708" w:gutter="0"/>
@@ -6790,7 +7598,7 @@
 </file>
 
 <file path=word/numbering.xml><?xml version="1.0" encoding="utf-8"?>
-<w:numbering xmlns:wpc="http://schemas.microsoft.com/office/word/2010/wordprocessingCanvas" xmlns:cx="http://schemas.microsoft.com/office/drawing/2014/chartex" xmlns:cx1="http://schemas.microsoft.com/office/drawing/2015/9/8/chartex" xmlns:cx2="http://schemas.microsoft.com/office/drawing/2015/10/21/chartex" xmlns:cx3="http://schemas.microsoft.com/office/drawing/2016/5/9/chartex" xmlns:cx4="http://schemas.microsoft.com/office/drawing/2016/5/10/chartex" xmlns:cx5="http://schemas.microsoft.com/office/drawing/2016/5/11/chartex" xmlns:cx6="http://schemas.microsoft.com/office/drawing/2016/5/12/chartex" xmlns:cx7="http://schemas.microsoft.com/office/drawing/2016/5/13/chartex" xmlns:cx8="http://schemas.microsoft.com/office/drawing/2016/5/14/chartex" xmlns:mc="http://schemas.openxmlformats.org/markup-compatibility/2006" xmlns:aink="http://schemas.microsoft.com/office/drawing/2016/ink" xmlns:am3d="http://schemas.microsoft.com/office/drawing/2017/model3d" xmlns:o="urn:schemas-microsoft-com:office:office" xmlns:r="http://schemas.openxmlformats.org/officeDocument/2006/relationships" xmlns:m="http://schemas.openxmlformats.org/officeDocument/2006/math" xmlns:v="urn:schemas-microsoft-com:vml" xmlns:wp14="http://schemas.microsoft.com/office/word/2010/wordprocessingDrawing" xmlns:wp="http://schemas.openxmlformats.org/drawingml/2006/wordprocessingDrawing" xmlns:w10="urn:schemas-microsoft-com:office:word" xmlns:w="http://schemas.openxmlformats.org/wordprocessingml/2006/main" xmlns:w14="http://schemas.microsoft.com/office/word/2010/wordml" xmlns:w15="http://schemas.microsoft.com/office/word/2012/wordml" xmlns:w16cid="http://schemas.microsoft.com/office/word/2016/wordml/cid" xmlns:w16se="http://schemas.microsoft.com/office/word/2015/wordml/symex" xmlns:wpg="http://schemas.microsoft.com/office/word/2010/wordprocessingGroup" xmlns:wpi="http://schemas.microsoft.com/office/word/2010/wordprocessingInk" xmlns:wne="http://schemas.microsoft.com/office/word/2006/wordml" xmlns:wps="http://schemas.microsoft.com/office/word/2010/wordprocessingShape" mc:Ignorable="w14 w15 w16se w16cid wp14">
+<w:numbering xmlns:wpc="http://schemas.microsoft.com/office/word/2010/wordprocessingCanvas" xmlns:cx="http://schemas.microsoft.com/office/drawing/2014/chartex" xmlns:cx1="http://schemas.microsoft.com/office/drawing/2015/9/8/chartex" xmlns:cx2="http://schemas.microsoft.com/office/drawing/2015/10/21/chartex" xmlns:cx3="http://schemas.microsoft.com/office/drawing/2016/5/9/chartex" xmlns:cx4="http://schemas.microsoft.com/office/drawing/2016/5/10/chartex" xmlns:cx5="http://schemas.microsoft.com/office/drawing/2016/5/11/chartex" xmlns:cx6="http://schemas.microsoft.com/office/drawing/2016/5/12/chartex" xmlns:cx7="http://schemas.microsoft.com/office/drawing/2016/5/13/chartex" xmlns:cx8="http://schemas.microsoft.com/office/drawing/2016/5/14/chartex" xmlns:mc="http://schemas.openxmlformats.org/markup-compatibility/2006" xmlns:aink="http://schemas.microsoft.com/office/drawing/2016/ink" xmlns:am3d="http://schemas.microsoft.com/office/drawing/2017/model3d" xmlns:o="urn:schemas-microsoft-com:office:office" xmlns:r="http://schemas.openxmlformats.org/officeDocument/2006/relationships" xmlns:m="http://schemas.openxmlformats.org/officeDocument/2006/math" xmlns:v="urn:schemas-microsoft-com:vml" xmlns:wp14="http://schemas.microsoft.com/office/word/2010/wordprocessingDrawing" xmlns:wp="http://schemas.openxmlformats.org/drawingml/2006/wordprocessingDrawing" xmlns:w10="urn:schemas-microsoft-com:office:word" xmlns:w="http://schemas.openxmlformats.org/wordprocessingml/2006/main" xmlns:w14="http://schemas.microsoft.com/office/word/2010/wordml" xmlns:w15="http://schemas.microsoft.com/office/word/2012/wordml" xmlns:w16cex="http://schemas.microsoft.com/office/word/2018/wordml/cex" xmlns:w16cid="http://schemas.microsoft.com/office/word/2016/wordml/cid" xmlns:w16="http://schemas.microsoft.com/office/word/2018/wordml" xmlns:w16sdtdh="http://schemas.microsoft.com/office/word/2020/wordml/sdtdatahash" xmlns:w16se="http://schemas.microsoft.com/office/word/2015/wordml/symex" xmlns:wpg="http://schemas.microsoft.com/office/word/2010/wordprocessingGroup" xmlns:wpi="http://schemas.microsoft.com/office/word/2010/wordprocessingInk" xmlns:wne="http://schemas.microsoft.com/office/word/2006/wordml" xmlns:wps="http://schemas.microsoft.com/office/word/2010/wordprocessingShape" mc:Ignorable="w14 w15 w16se w16cid w16 w16cex w16sdtdh wp14">
   <w:abstractNum w:abstractNumId="0" w15:restartNumberingAfterBreak="0">
     <w:nsid w:val="00C3752C"/>
     <w:multiLevelType w:val="hybridMultilevel"/>
@@ -8552,7 +9360,7 @@
 </file>
 
 <file path=word/styles.xml><?xml version="1.0" encoding="utf-8"?>
-<w:styles xmlns:mc="http://schemas.openxmlformats.org/markup-compatibility/2006" xmlns:r="http://schemas.openxmlformats.org/officeDocument/2006/relationships" xmlns:w="http://schemas.openxmlformats.org/wordprocessingml/2006/main" xmlns:w14="http://schemas.microsoft.com/office/word/2010/wordml" xmlns:w15="http://schemas.microsoft.com/office/word/2012/wordml" xmlns:w16cid="http://schemas.microsoft.com/office/word/2016/wordml/cid" xmlns:w16se="http://schemas.microsoft.com/office/word/2015/wordml/symex" mc:Ignorable="w14 w15 w16se w16cid">
+<w:styles xmlns:mc="http://schemas.openxmlformats.org/markup-compatibility/2006" xmlns:r="http://schemas.openxmlformats.org/officeDocument/2006/relationships" xmlns:w="http://schemas.openxmlformats.org/wordprocessingml/2006/main" xmlns:w14="http://schemas.microsoft.com/office/word/2010/wordml" xmlns:w15="http://schemas.microsoft.com/office/word/2012/wordml" xmlns:w16cex="http://schemas.microsoft.com/office/word/2018/wordml/cex" xmlns:w16cid="http://schemas.microsoft.com/office/word/2016/wordml/cid" xmlns:w16="http://schemas.microsoft.com/office/word/2018/wordml" xmlns:w16sdtdh="http://schemas.microsoft.com/office/word/2020/wordml/sdtdatahash" xmlns:w16se="http://schemas.microsoft.com/office/word/2015/wordml/symex" mc:Ignorable="w14 w15 w16se w16cid w16 w16cex w16sdtdh">
   <w:docDefaults>
     <w:rPrDefault>
       <w:rPr>
@@ -8568,7 +9376,7 @@
       </w:pPr>
     </w:pPrDefault>
   </w:docDefaults>
-  <w:latentStyles w:defLockedState="0" w:defUIPriority="99" w:defSemiHidden="0" w:defUnhideWhenUsed="0" w:defQFormat="0" w:count="375">
+  <w:latentStyles w:defLockedState="0" w:defUIPriority="99" w:defSemiHidden="0" w:defUnhideWhenUsed="0" w:defQFormat="0" w:count="376">
     <w:lsdException w:name="Normal" w:uiPriority="0" w:qFormat="1"/>
     <w:lsdException w:name="heading 1" w:uiPriority="9" w:qFormat="1"/>
     <w:lsdException w:name="heading 2" w:semiHidden="1" w:uiPriority="9" w:unhideWhenUsed="1" w:qFormat="1"/>
@@ -8674,7 +9482,6 @@
     <w:lsdException w:name="HTML Sample" w:semiHidden="1" w:unhideWhenUsed="1"/>
     <w:lsdException w:name="HTML Typewriter" w:semiHidden="1" w:unhideWhenUsed="1"/>
     <w:lsdException w:name="HTML Variable" w:semiHidden="1" w:unhideWhenUsed="1"/>
-    <w:lsdException w:name="Normal Table" w:semiHidden="1" w:unhideWhenUsed="1"/>
     <w:lsdException w:name="annotation subject" w:semiHidden="1" w:unhideWhenUsed="1"/>
     <w:lsdException w:name="No List" w:semiHidden="1" w:unhideWhenUsed="1"/>
     <w:lsdException w:name="Outline List 1" w:semiHidden="1" w:unhideWhenUsed="1"/>
@@ -8721,10 +9528,8 @@
     <w:lsdException w:name="Table Subtle 2" w:semiHidden="1" w:unhideWhenUsed="1"/>
     <w:lsdException w:name="Table Web 1" w:semiHidden="1" w:unhideWhenUsed="1"/>
     <w:lsdException w:name="Table Web 2" w:semiHidden="1" w:unhideWhenUsed="1"/>
-    <w:lsdException w:name="Table Web 3" w:semiHidden="1" w:unhideWhenUsed="1"/>
     <w:lsdException w:name="Balloon Text" w:semiHidden="1" w:unhideWhenUsed="1"/>
     <w:lsdException w:name="Table Grid" w:uiPriority="59"/>
-    <w:lsdException w:name="Table Theme" w:semiHidden="1" w:unhideWhenUsed="1"/>
     <w:lsdException w:name="Placeholder Text" w:semiHidden="1"/>
     <w:lsdException w:name="No Spacing" w:uiPriority="1" w:qFormat="1"/>
     <w:lsdException w:name="Light Shading" w:uiPriority="60"/>
@@ -8944,6 +9749,7 @@
     <w:lsdException w:name="Smart Hyperlink" w:semiHidden="1" w:unhideWhenUsed="1"/>
     <w:lsdException w:name="Hashtag" w:semiHidden="1" w:unhideWhenUsed="1"/>
     <w:lsdException w:name="Unresolved Mention" w:semiHidden="1" w:unhideWhenUsed="1"/>
+    <w:lsdException w:name="Smart Link" w:semiHidden="1" w:unhideWhenUsed="1"/>
   </w:latentStyles>
   <w:style w:type="paragraph" w:default="1" w:styleId="Normal">
     <w:name w:val="Normal"/>
@@ -10013,6 +10819,499 @@
           </a:p>
         </c:txPr>
         <c:crossAx val="582957968"/>
+        <c:crosses val="autoZero"/>
+        <c:crossBetween val="between"/>
+      </c:valAx>
+      <c:spPr>
+        <a:noFill/>
+        <a:ln>
+          <a:noFill/>
+        </a:ln>
+        <a:effectLst/>
+      </c:spPr>
+    </c:plotArea>
+    <c:legend>
+      <c:legendPos val="b"/>
+      <c:overlay val="0"/>
+      <c:spPr>
+        <a:noFill/>
+        <a:ln>
+          <a:noFill/>
+        </a:ln>
+        <a:effectLst/>
+      </c:spPr>
+      <c:txPr>
+        <a:bodyPr rot="0" spcFirstLastPara="1" vertOverflow="ellipsis" vert="horz" wrap="square" anchor="ctr" anchorCtr="1"/>
+        <a:lstStyle/>
+        <a:p>
+          <a:pPr>
+            <a:defRPr sz="1197" b="0" i="0" u="none" strike="noStrike" kern="1200" baseline="0">
+              <a:solidFill>
+                <a:schemeClr val="tx1">
+                  <a:lumMod val="65000"/>
+                  <a:lumOff val="35000"/>
+                </a:schemeClr>
+              </a:solidFill>
+              <a:latin typeface="+mn-lt"/>
+              <a:ea typeface="+mn-ea"/>
+              <a:cs typeface="+mn-cs"/>
+            </a:defRPr>
+          </a:pPr>
+          <a:endParaRPr lang="en-US"/>
+        </a:p>
+      </c:txPr>
+    </c:legend>
+    <c:plotVisOnly val="1"/>
+    <c:dispBlanksAs val="gap"/>
+    <c:showDLblsOverMax val="0"/>
+  </c:chart>
+  <c:spPr>
+    <a:solidFill>
+      <a:schemeClr val="bg1"/>
+    </a:solidFill>
+    <a:ln w="9525" cap="flat" cmpd="sng" algn="ctr">
+      <a:solidFill>
+        <a:schemeClr val="tx1">
+          <a:lumMod val="15000"/>
+          <a:lumOff val="85000"/>
+        </a:schemeClr>
+      </a:solidFill>
+      <a:round/>
+    </a:ln>
+    <a:effectLst/>
+  </c:spPr>
+  <c:txPr>
+    <a:bodyPr/>
+    <a:lstStyle/>
+    <a:p>
+      <a:pPr>
+        <a:defRPr/>
+      </a:pPr>
+      <a:endParaRPr lang="en-US"/>
+    </a:p>
+  </c:txPr>
+  <c:externalData r:id="rId3">
+    <c:autoUpdate val="0"/>
+  </c:externalData>
+</c:chartSpace>
+</file>
+
+<file path=word/charts/chart10.xml><?xml version="1.0" encoding="utf-8"?>
+<c:chartSpace xmlns:c="http://schemas.openxmlformats.org/drawingml/2006/chart" xmlns:a="http://schemas.openxmlformats.org/drawingml/2006/main" xmlns:r="http://schemas.openxmlformats.org/officeDocument/2006/relationships" xmlns:c16r2="http://schemas.microsoft.com/office/drawing/2015/06/chart">
+  <c:date1904 val="0"/>
+  <c:lang val="en-US"/>
+  <c:roundedCorners val="0"/>
+  <mc:AlternateContent xmlns:mc="http://schemas.openxmlformats.org/markup-compatibility/2006">
+    <mc:Choice xmlns:c14="http://schemas.microsoft.com/office/drawing/2007/8/2/chart" Requires="c14">
+      <c14:style val="102"/>
+    </mc:Choice>
+    <mc:Fallback>
+      <c:style val="2"/>
+    </mc:Fallback>
+  </mc:AlternateContent>
+  <c:chart>
+    <c:title>
+      <c:tx>
+        <c:rich>
+          <a:bodyPr rot="0" spcFirstLastPara="1" vertOverflow="ellipsis" vert="horz" wrap="square" anchor="ctr" anchorCtr="1"/>
+          <a:lstStyle/>
+          <a:p>
+            <a:pPr>
+              <a:defRPr sz="1100" b="1" i="0" u="none" strike="noStrike" kern="1200" spc="0" baseline="0">
+                <a:solidFill>
+                  <a:schemeClr val="tx1">
+                    <a:lumMod val="65000"/>
+                    <a:lumOff val="35000"/>
+                  </a:schemeClr>
+                </a:solidFill>
+                <a:latin typeface="+mn-lt"/>
+                <a:ea typeface="+mn-ea"/>
+                <a:cs typeface="+mn-cs"/>
+              </a:defRPr>
+            </a:pPr>
+            <a:r>
+              <a:rPr lang="fr-FR" sz="1100" b="1" dirty="0">
+                <a:effectLst/>
+              </a:rPr>
+              <a:t>ADDED AND REMOVED ISO TECHNICAL DEBT BY</a:t>
+            </a:r>
+            <a:r>
+              <a:rPr lang="fr-FR" sz="1100" b="1" baseline="0" dirty="0">
+                <a:effectLst/>
+              </a:rPr>
+              <a:t> MODULE</a:t>
+            </a:r>
+            <a:endParaRPr lang="en-US" sz="1100" b="1" dirty="0">
+              <a:effectLst/>
+            </a:endParaRPr>
+          </a:p>
+        </c:rich>
+      </c:tx>
+      <c:overlay val="0"/>
+      <c:spPr>
+        <a:noFill/>
+        <a:ln>
+          <a:noFill/>
+        </a:ln>
+        <a:effectLst/>
+      </c:spPr>
+      <c:txPr>
+        <a:bodyPr rot="0" spcFirstLastPara="1" vertOverflow="ellipsis" vert="horz" wrap="square" anchor="ctr" anchorCtr="1"/>
+        <a:lstStyle/>
+        <a:p>
+          <a:pPr>
+            <a:defRPr sz="1100" b="1" i="0" u="none" strike="noStrike" kern="1200" spc="0" baseline="0">
+              <a:solidFill>
+                <a:schemeClr val="tx1">
+                  <a:lumMod val="65000"/>
+                  <a:lumOff val="35000"/>
+                </a:schemeClr>
+              </a:solidFill>
+              <a:latin typeface="+mn-lt"/>
+              <a:ea typeface="+mn-ea"/>
+              <a:cs typeface="+mn-cs"/>
+            </a:defRPr>
+          </a:pPr>
+          <a:endParaRPr lang="en-US"/>
+        </a:p>
+      </c:txPr>
+    </c:title>
+    <c:autoTitleDeleted val="0"/>
+    <c:plotArea>
+      <c:layout/>
+      <c:barChart>
+        <c:barDir val="bar"/>
+        <c:grouping val="clustered"/>
+        <c:varyColors val="0"/>
+        <c:ser>
+          <c:idx val="0"/>
+          <c:order val="0"/>
+          <c:tx>
+            <c:strRef>
+              <c:f>Sheet1!$B$1</c:f>
+              <c:strCache>
+                <c:ptCount val="1"/>
+                <c:pt idx="0">
+                  <c:v>Total</c:v>
+                </c:pt>
+              </c:strCache>
+            </c:strRef>
+          </c:tx>
+          <c:spPr>
+            <a:solidFill>
+              <a:schemeClr val="accent1"/>
+            </a:solidFill>
+            <a:ln>
+              <a:noFill/>
+            </a:ln>
+            <a:effectLst/>
+          </c:spPr>
+          <c:invertIfNegative val="0"/>
+          <c:cat>
+            <c:strRef>
+              <c:f>Sheet1!$A$2:$A$5</c:f>
+              <c:strCache>
+                <c:ptCount val="4"/>
+                <c:pt idx="0">
+                  <c:v>Module 1</c:v>
+                </c:pt>
+                <c:pt idx="1">
+                  <c:v>Module 2</c:v>
+                </c:pt>
+                <c:pt idx="2">
+                  <c:v>Module 3</c:v>
+                </c:pt>
+                <c:pt idx="3">
+                  <c:v>Module 4</c:v>
+                </c:pt>
+              </c:strCache>
+            </c:strRef>
+          </c:cat>
+          <c:val>
+            <c:numRef>
+              <c:f>Sheet1!$B$2:$B$5</c:f>
+              <c:numCache>
+                <c:formatCode>General</c:formatCode>
+                <c:ptCount val="4"/>
+                <c:pt idx="0">
+                  <c:v>30</c:v>
+                </c:pt>
+                <c:pt idx="1">
+                  <c:v>30</c:v>
+                </c:pt>
+                <c:pt idx="2">
+                  <c:v>30</c:v>
+                </c:pt>
+                <c:pt idx="3">
+                  <c:v>30</c:v>
+                </c:pt>
+              </c:numCache>
+            </c:numRef>
+          </c:val>
+          <c:extLst>
+            <c:ext xmlns:c16="http://schemas.microsoft.com/office/drawing/2014/chart" uri="{C3380CC4-5D6E-409C-BE32-E72D297353CC}">
+              <c16:uniqueId val="{00000000-3266-4CA2-84B4-560277FA03D2}"/>
+            </c:ext>
+          </c:extLst>
+        </c:ser>
+        <c:ser>
+          <c:idx val="1"/>
+          <c:order val="1"/>
+          <c:tx>
+            <c:strRef>
+              <c:f>Sheet1!$C$1</c:f>
+              <c:strCache>
+                <c:ptCount val="1"/>
+                <c:pt idx="0">
+                  <c:v>Added</c:v>
+                </c:pt>
+              </c:strCache>
+            </c:strRef>
+          </c:tx>
+          <c:spPr>
+            <a:solidFill>
+              <a:schemeClr val="accent2"/>
+            </a:solidFill>
+            <a:ln>
+              <a:noFill/>
+            </a:ln>
+            <a:effectLst/>
+          </c:spPr>
+          <c:invertIfNegative val="0"/>
+          <c:cat>
+            <c:strRef>
+              <c:f>Sheet1!$A$2:$A$5</c:f>
+              <c:strCache>
+                <c:ptCount val="4"/>
+                <c:pt idx="0">
+                  <c:v>Module 1</c:v>
+                </c:pt>
+                <c:pt idx="1">
+                  <c:v>Module 2</c:v>
+                </c:pt>
+                <c:pt idx="2">
+                  <c:v>Module 3</c:v>
+                </c:pt>
+                <c:pt idx="3">
+                  <c:v>Module 4</c:v>
+                </c:pt>
+              </c:strCache>
+            </c:strRef>
+          </c:cat>
+          <c:val>
+            <c:numRef>
+              <c:f>Sheet1!$C$2:$C$5</c:f>
+              <c:numCache>
+                <c:formatCode>General</c:formatCode>
+                <c:ptCount val="4"/>
+                <c:pt idx="0">
+                  <c:v>10</c:v>
+                </c:pt>
+                <c:pt idx="1">
+                  <c:v>10</c:v>
+                </c:pt>
+                <c:pt idx="2">
+                  <c:v>10</c:v>
+                </c:pt>
+                <c:pt idx="3">
+                  <c:v>10</c:v>
+                </c:pt>
+              </c:numCache>
+            </c:numRef>
+          </c:val>
+          <c:extLst>
+            <c:ext xmlns:c16="http://schemas.microsoft.com/office/drawing/2014/chart" uri="{C3380CC4-5D6E-409C-BE32-E72D297353CC}">
+              <c16:uniqueId val="{00000001-3266-4CA2-84B4-560277FA03D2}"/>
+            </c:ext>
+          </c:extLst>
+        </c:ser>
+        <c:ser>
+          <c:idx val="2"/>
+          <c:order val="2"/>
+          <c:tx>
+            <c:strRef>
+              <c:f>Sheet1!$D$1</c:f>
+              <c:strCache>
+                <c:ptCount val="1"/>
+                <c:pt idx="0">
+                  <c:v>Removed</c:v>
+                </c:pt>
+              </c:strCache>
+            </c:strRef>
+          </c:tx>
+          <c:spPr>
+            <a:solidFill>
+              <a:schemeClr val="accent3"/>
+            </a:solidFill>
+            <a:ln>
+              <a:noFill/>
+            </a:ln>
+            <a:effectLst/>
+          </c:spPr>
+          <c:invertIfNegative val="0"/>
+          <c:cat>
+            <c:strRef>
+              <c:f>Sheet1!$A$2:$A$5</c:f>
+              <c:strCache>
+                <c:ptCount val="4"/>
+                <c:pt idx="0">
+                  <c:v>Module 1</c:v>
+                </c:pt>
+                <c:pt idx="1">
+                  <c:v>Module 2</c:v>
+                </c:pt>
+                <c:pt idx="2">
+                  <c:v>Module 3</c:v>
+                </c:pt>
+                <c:pt idx="3">
+                  <c:v>Module 4</c:v>
+                </c:pt>
+              </c:strCache>
+            </c:strRef>
+          </c:cat>
+          <c:val>
+            <c:numRef>
+              <c:f>Sheet1!$D$2:$D$5</c:f>
+              <c:numCache>
+                <c:formatCode>General</c:formatCode>
+                <c:ptCount val="4"/>
+                <c:pt idx="0">
+                  <c:v>10</c:v>
+                </c:pt>
+                <c:pt idx="1">
+                  <c:v>10</c:v>
+                </c:pt>
+                <c:pt idx="2">
+                  <c:v>10</c:v>
+                </c:pt>
+                <c:pt idx="3">
+                  <c:v>10</c:v>
+                </c:pt>
+              </c:numCache>
+            </c:numRef>
+          </c:val>
+          <c:extLst>
+            <c:ext xmlns:c16="http://schemas.microsoft.com/office/drawing/2014/chart" uri="{C3380CC4-5D6E-409C-BE32-E72D297353CC}">
+              <c16:uniqueId val="{00000002-3266-4CA2-84B4-560277FA03D2}"/>
+            </c:ext>
+          </c:extLst>
+        </c:ser>
+        <c:dLbls>
+          <c:showLegendKey val="0"/>
+          <c:showVal val="0"/>
+          <c:showCatName val="0"/>
+          <c:showSerName val="0"/>
+          <c:showPercent val="0"/>
+          <c:showBubbleSize val="0"/>
+        </c:dLbls>
+        <c:gapWidth val="219"/>
+        <c:axId val="461299216"/>
+        <c:axId val="461299544"/>
+      </c:barChart>
+      <c:catAx>
+        <c:axId val="461299216"/>
+        <c:scaling>
+          <c:orientation val="minMax"/>
+        </c:scaling>
+        <c:delete val="0"/>
+        <c:axPos val="l"/>
+        <c:numFmt formatCode="General" sourceLinked="1"/>
+        <c:majorTickMark val="none"/>
+        <c:minorTickMark val="none"/>
+        <c:tickLblPos val="nextTo"/>
+        <c:spPr>
+          <a:noFill/>
+          <a:ln w="9525" cap="flat" cmpd="sng" algn="ctr">
+            <a:solidFill>
+              <a:schemeClr val="tx1">
+                <a:lumMod val="15000"/>
+                <a:lumOff val="85000"/>
+              </a:schemeClr>
+            </a:solidFill>
+            <a:round/>
+          </a:ln>
+          <a:effectLst/>
+        </c:spPr>
+        <c:txPr>
+          <a:bodyPr rot="-60000000" spcFirstLastPara="1" vertOverflow="ellipsis" vert="horz" wrap="square" anchor="ctr" anchorCtr="1"/>
+          <a:lstStyle/>
+          <a:p>
+            <a:pPr>
+              <a:defRPr sz="1197" b="0" i="0" u="none" strike="noStrike" kern="1200" baseline="0">
+                <a:solidFill>
+                  <a:schemeClr val="tx1">
+                    <a:lumMod val="65000"/>
+                    <a:lumOff val="35000"/>
+                  </a:schemeClr>
+                </a:solidFill>
+                <a:latin typeface="+mn-lt"/>
+                <a:ea typeface="+mn-ea"/>
+                <a:cs typeface="+mn-cs"/>
+              </a:defRPr>
+            </a:pPr>
+            <a:endParaRPr lang="en-US"/>
+          </a:p>
+        </c:txPr>
+        <c:crossAx val="461299544"/>
+        <c:crosses val="autoZero"/>
+        <c:auto val="1"/>
+        <c:lblAlgn val="ctr"/>
+        <c:lblOffset val="100"/>
+        <c:noMultiLvlLbl val="0"/>
+      </c:catAx>
+      <c:valAx>
+        <c:axId val="461299544"/>
+        <c:scaling>
+          <c:orientation val="minMax"/>
+        </c:scaling>
+        <c:delete val="0"/>
+        <c:axPos val="b"/>
+        <c:majorGridlines>
+          <c:spPr>
+            <a:ln w="9525" cap="flat" cmpd="sng" algn="ctr">
+              <a:solidFill>
+                <a:schemeClr val="tx1">
+                  <a:lumMod val="15000"/>
+                  <a:lumOff val="85000"/>
+                </a:schemeClr>
+              </a:solidFill>
+              <a:round/>
+            </a:ln>
+            <a:effectLst/>
+          </c:spPr>
+        </c:majorGridlines>
+        <c:numFmt formatCode="General" sourceLinked="1"/>
+        <c:majorTickMark val="none"/>
+        <c:minorTickMark val="none"/>
+        <c:tickLblPos val="nextTo"/>
+        <c:spPr>
+          <a:noFill/>
+          <a:ln>
+            <a:noFill/>
+          </a:ln>
+          <a:effectLst/>
+        </c:spPr>
+        <c:txPr>
+          <a:bodyPr rot="-60000000" spcFirstLastPara="1" vertOverflow="ellipsis" vert="horz" wrap="square" anchor="ctr" anchorCtr="1"/>
+          <a:lstStyle/>
+          <a:p>
+            <a:pPr>
+              <a:defRPr sz="1197" b="0" i="0" u="none" strike="noStrike" kern="1200" baseline="0">
+                <a:solidFill>
+                  <a:schemeClr val="tx1">
+                    <a:lumMod val="65000"/>
+                    <a:lumOff val="35000"/>
+                  </a:schemeClr>
+                </a:solidFill>
+                <a:latin typeface="+mn-lt"/>
+                <a:ea typeface="+mn-ea"/>
+                <a:cs typeface="+mn-cs"/>
+              </a:defRPr>
+            </a:pPr>
+            <a:endParaRPr lang="en-US"/>
+          </a:p>
+        </c:txPr>
+        <c:crossAx val="461299216"/>
         <c:crosses val="autoZero"/>
         <c:crossBetween val="between"/>
       </c:valAx>
@@ -14817,6 +16116,46 @@
 </cs:colorStyle>
 </file>
 
+<file path=word/charts/colors10.xml><?xml version="1.0" encoding="utf-8"?>
+<cs:colorStyle xmlns:cs="http://schemas.microsoft.com/office/drawing/2012/chartStyle" xmlns:a="http://schemas.openxmlformats.org/drawingml/2006/main" meth="cycle" id="10">
+  <a:schemeClr val="accent1"/>
+  <a:schemeClr val="accent2"/>
+  <a:schemeClr val="accent3"/>
+  <a:schemeClr val="accent4"/>
+  <a:schemeClr val="accent5"/>
+  <a:schemeClr val="accent6"/>
+  <cs:variation/>
+  <cs:variation>
+    <a:lumMod val="60000"/>
+  </cs:variation>
+  <cs:variation>
+    <a:lumMod val="80000"/>
+    <a:lumOff val="20000"/>
+  </cs:variation>
+  <cs:variation>
+    <a:lumMod val="80000"/>
+  </cs:variation>
+  <cs:variation>
+    <a:lumMod val="60000"/>
+    <a:lumOff val="40000"/>
+  </cs:variation>
+  <cs:variation>
+    <a:lumMod val="50000"/>
+  </cs:variation>
+  <cs:variation>
+    <a:lumMod val="70000"/>
+    <a:lumOff val="30000"/>
+  </cs:variation>
+  <cs:variation>
+    <a:lumMod val="70000"/>
+  </cs:variation>
+  <cs:variation>
+    <a:lumMod val="50000"/>
+    <a:lumOff val="50000"/>
+  </cs:variation>
+</cs:colorStyle>
+</file>
+
 <file path=word/charts/colors2.xml><?xml version="1.0" encoding="utf-8"?>
 <cs:colorStyle xmlns:cs="http://schemas.microsoft.com/office/drawing/2012/chartStyle" xmlns:a="http://schemas.openxmlformats.org/drawingml/2006/main" meth="cycle" id="10">
   <a:schemeClr val="accent1"/>
@@ -15640,6 +16979,509 @@
 </cs:chartStyle>
 </file>
 
+<file path=word/charts/style10.xml><?xml version="1.0" encoding="utf-8"?>
+<cs:chartStyle xmlns:cs="http://schemas.microsoft.com/office/drawing/2012/chartStyle" xmlns:a="http://schemas.openxmlformats.org/drawingml/2006/main" id="201">
+  <cs:axisTitle>
+    <cs:lnRef idx="0"/>
+    <cs:fillRef idx="0"/>
+    <cs:effectRef idx="0"/>
+    <cs:fontRef idx="minor">
+      <a:schemeClr val="tx1">
+        <a:lumMod val="65000"/>
+        <a:lumOff val="35000"/>
+      </a:schemeClr>
+    </cs:fontRef>
+    <cs:defRPr sz="1330" kern="1200"/>
+  </cs:axisTitle>
+  <cs:categoryAxis>
+    <cs:lnRef idx="0"/>
+    <cs:fillRef idx="0"/>
+    <cs:effectRef idx="0"/>
+    <cs:fontRef idx="minor">
+      <a:schemeClr val="tx1">
+        <a:lumMod val="65000"/>
+        <a:lumOff val="35000"/>
+      </a:schemeClr>
+    </cs:fontRef>
+    <cs:spPr>
+      <a:ln w="9525" cap="flat" cmpd="sng" algn="ctr">
+        <a:solidFill>
+          <a:schemeClr val="tx1">
+            <a:lumMod val="15000"/>
+            <a:lumOff val="85000"/>
+          </a:schemeClr>
+        </a:solidFill>
+        <a:round/>
+      </a:ln>
+    </cs:spPr>
+    <cs:defRPr sz="1197" kern="1200"/>
+  </cs:categoryAxis>
+  <cs:chartArea mods="allowNoFillOverride allowNoLineOverride">
+    <cs:lnRef idx="0"/>
+    <cs:fillRef idx="0"/>
+    <cs:effectRef idx="0"/>
+    <cs:fontRef idx="minor">
+      <a:schemeClr val="tx1"/>
+    </cs:fontRef>
+    <cs:spPr>
+      <a:solidFill>
+        <a:schemeClr val="bg1"/>
+      </a:solidFill>
+      <a:ln w="9525" cap="flat" cmpd="sng" algn="ctr">
+        <a:solidFill>
+          <a:schemeClr val="tx1">
+            <a:lumMod val="15000"/>
+            <a:lumOff val="85000"/>
+          </a:schemeClr>
+        </a:solidFill>
+        <a:round/>
+      </a:ln>
+    </cs:spPr>
+    <cs:defRPr sz="1330" kern="1200"/>
+  </cs:chartArea>
+  <cs:dataLabel>
+    <cs:lnRef idx="0"/>
+    <cs:fillRef idx="0"/>
+    <cs:effectRef idx="0"/>
+    <cs:fontRef idx="minor">
+      <a:schemeClr val="tx1">
+        <a:lumMod val="75000"/>
+        <a:lumOff val="25000"/>
+      </a:schemeClr>
+    </cs:fontRef>
+    <cs:defRPr sz="1197" kern="1200"/>
+  </cs:dataLabel>
+  <cs:dataLabelCallout>
+    <cs:lnRef idx="0"/>
+    <cs:fillRef idx="0"/>
+    <cs:effectRef idx="0"/>
+    <cs:fontRef idx="minor">
+      <a:schemeClr val="dk1">
+        <a:lumMod val="65000"/>
+        <a:lumOff val="35000"/>
+      </a:schemeClr>
+    </cs:fontRef>
+    <cs:spPr>
+      <a:solidFill>
+        <a:schemeClr val="lt1"/>
+      </a:solidFill>
+      <a:ln>
+        <a:solidFill>
+          <a:schemeClr val="dk1">
+            <a:lumMod val="25000"/>
+            <a:lumOff val="75000"/>
+          </a:schemeClr>
+        </a:solidFill>
+      </a:ln>
+    </cs:spPr>
+    <cs:defRPr sz="1197" kern="1200"/>
+    <cs:bodyPr rot="0" spcFirstLastPara="1" vertOverflow="clip" horzOverflow="clip" vert="horz" wrap="square" lIns="36576" tIns="18288" rIns="36576" bIns="18288" anchor="ctr" anchorCtr="1">
+      <a:spAutoFit/>
+    </cs:bodyPr>
+  </cs:dataLabelCallout>
+  <cs:dataPoint>
+    <cs:lnRef idx="0"/>
+    <cs:fillRef idx="1">
+      <cs:styleClr val="auto"/>
+    </cs:fillRef>
+    <cs:effectRef idx="0"/>
+    <cs:fontRef idx="minor">
+      <a:schemeClr val="tx1"/>
+    </cs:fontRef>
+  </cs:dataPoint>
+  <cs:dataPoint3D>
+    <cs:lnRef idx="0"/>
+    <cs:fillRef idx="1">
+      <cs:styleClr val="auto"/>
+    </cs:fillRef>
+    <cs:effectRef idx="0"/>
+    <cs:fontRef idx="minor">
+      <a:schemeClr val="tx1"/>
+    </cs:fontRef>
+  </cs:dataPoint3D>
+  <cs:dataPointLine>
+    <cs:lnRef idx="0">
+      <cs:styleClr val="auto"/>
+    </cs:lnRef>
+    <cs:fillRef idx="1"/>
+    <cs:effectRef idx="0"/>
+    <cs:fontRef idx="minor">
+      <a:schemeClr val="tx1"/>
+    </cs:fontRef>
+    <cs:spPr>
+      <a:ln w="28575" cap="rnd">
+        <a:solidFill>
+          <a:schemeClr val="phClr"/>
+        </a:solidFill>
+        <a:round/>
+      </a:ln>
+    </cs:spPr>
+  </cs:dataPointLine>
+  <cs:dataPointMarker>
+    <cs:lnRef idx="0">
+      <cs:styleClr val="auto"/>
+    </cs:lnRef>
+    <cs:fillRef idx="1">
+      <cs:styleClr val="auto"/>
+    </cs:fillRef>
+    <cs:effectRef idx="0"/>
+    <cs:fontRef idx="minor">
+      <a:schemeClr val="tx1"/>
+    </cs:fontRef>
+    <cs:spPr>
+      <a:ln w="9525">
+        <a:solidFill>
+          <a:schemeClr val="phClr"/>
+        </a:solidFill>
+      </a:ln>
+    </cs:spPr>
+  </cs:dataPointMarker>
+  <cs:dataPointMarkerLayout symbol="circle" size="5"/>
+  <cs:dataPointWireframe>
+    <cs:lnRef idx="0">
+      <cs:styleClr val="auto"/>
+    </cs:lnRef>
+    <cs:fillRef idx="1"/>
+    <cs:effectRef idx="0"/>
+    <cs:fontRef idx="minor">
+      <a:schemeClr val="tx1"/>
+    </cs:fontRef>
+    <cs:spPr>
+      <a:ln w="9525" cap="rnd">
+        <a:solidFill>
+          <a:schemeClr val="phClr"/>
+        </a:solidFill>
+        <a:round/>
+      </a:ln>
+    </cs:spPr>
+  </cs:dataPointWireframe>
+  <cs:dataTable>
+    <cs:lnRef idx="0"/>
+    <cs:fillRef idx="0"/>
+    <cs:effectRef idx="0"/>
+    <cs:fontRef idx="minor">
+      <a:schemeClr val="tx1">
+        <a:lumMod val="65000"/>
+        <a:lumOff val="35000"/>
+      </a:schemeClr>
+    </cs:fontRef>
+    <cs:spPr>
+      <a:noFill/>
+      <a:ln w="9525" cap="flat" cmpd="sng" algn="ctr">
+        <a:solidFill>
+          <a:schemeClr val="tx1">
+            <a:lumMod val="15000"/>
+            <a:lumOff val="85000"/>
+          </a:schemeClr>
+        </a:solidFill>
+        <a:round/>
+      </a:ln>
+    </cs:spPr>
+    <cs:defRPr sz="1197" kern="1200"/>
+  </cs:dataTable>
+  <cs:downBar>
+    <cs:lnRef idx="0"/>
+    <cs:fillRef idx="0"/>
+    <cs:effectRef idx="0"/>
+    <cs:fontRef idx="minor">
+      <a:schemeClr val="dk1"/>
+    </cs:fontRef>
+    <cs:spPr>
+      <a:solidFill>
+        <a:schemeClr val="dk1">
+          <a:lumMod val="65000"/>
+          <a:lumOff val="35000"/>
+        </a:schemeClr>
+      </a:solidFill>
+      <a:ln w="9525">
+        <a:solidFill>
+          <a:schemeClr val="tx1">
+            <a:lumMod val="65000"/>
+            <a:lumOff val="35000"/>
+          </a:schemeClr>
+        </a:solidFill>
+      </a:ln>
+    </cs:spPr>
+  </cs:downBar>
+  <cs:dropLine>
+    <cs:lnRef idx="0"/>
+    <cs:fillRef idx="0"/>
+    <cs:effectRef idx="0"/>
+    <cs:fontRef idx="minor">
+      <a:schemeClr val="tx1"/>
+    </cs:fontRef>
+    <cs:spPr>
+      <a:ln w="9525" cap="flat" cmpd="sng" algn="ctr">
+        <a:solidFill>
+          <a:schemeClr val="tx1">
+            <a:lumMod val="35000"/>
+            <a:lumOff val="65000"/>
+          </a:schemeClr>
+        </a:solidFill>
+        <a:round/>
+      </a:ln>
+    </cs:spPr>
+  </cs:dropLine>
+  <cs:errorBar>
+    <cs:lnRef idx="0"/>
+    <cs:fillRef idx="0"/>
+    <cs:effectRef idx="0"/>
+    <cs:fontRef idx="minor">
+      <a:schemeClr val="tx1"/>
+    </cs:fontRef>
+    <cs:spPr>
+      <a:ln w="9525" cap="flat" cmpd="sng" algn="ctr">
+        <a:solidFill>
+          <a:schemeClr val="tx1">
+            <a:lumMod val="65000"/>
+            <a:lumOff val="35000"/>
+          </a:schemeClr>
+        </a:solidFill>
+        <a:round/>
+      </a:ln>
+    </cs:spPr>
+  </cs:errorBar>
+  <cs:floor>
+    <cs:lnRef idx="0"/>
+    <cs:fillRef idx="0"/>
+    <cs:effectRef idx="0"/>
+    <cs:fontRef idx="minor">
+      <a:schemeClr val="tx1"/>
+    </cs:fontRef>
+    <cs:spPr>
+      <a:noFill/>
+      <a:ln>
+        <a:noFill/>
+      </a:ln>
+    </cs:spPr>
+  </cs:floor>
+  <cs:gridlineMajor>
+    <cs:lnRef idx="0"/>
+    <cs:fillRef idx="0"/>
+    <cs:effectRef idx="0"/>
+    <cs:fontRef idx="minor">
+      <a:schemeClr val="tx1"/>
+    </cs:fontRef>
+    <cs:spPr>
+      <a:ln w="9525" cap="flat" cmpd="sng" algn="ctr">
+        <a:solidFill>
+          <a:schemeClr val="tx1">
+            <a:lumMod val="15000"/>
+            <a:lumOff val="85000"/>
+          </a:schemeClr>
+        </a:solidFill>
+        <a:round/>
+      </a:ln>
+    </cs:spPr>
+  </cs:gridlineMajor>
+  <cs:gridlineMinor>
+    <cs:lnRef idx="0"/>
+    <cs:fillRef idx="0"/>
+    <cs:effectRef idx="0"/>
+    <cs:fontRef idx="minor">
+      <a:schemeClr val="tx1"/>
+    </cs:fontRef>
+    <cs:spPr>
+      <a:ln w="9525" cap="flat" cmpd="sng" algn="ctr">
+        <a:solidFill>
+          <a:schemeClr val="tx1">
+            <a:lumMod val="5000"/>
+            <a:lumOff val="95000"/>
+          </a:schemeClr>
+        </a:solidFill>
+        <a:round/>
+      </a:ln>
+    </cs:spPr>
+  </cs:gridlineMinor>
+  <cs:hiLoLine>
+    <cs:lnRef idx="0"/>
+    <cs:fillRef idx="0"/>
+    <cs:effectRef idx="0"/>
+    <cs:fontRef idx="minor">
+      <a:schemeClr val="tx1"/>
+    </cs:fontRef>
+    <cs:spPr>
+      <a:ln w="9525" cap="flat" cmpd="sng" algn="ctr">
+        <a:solidFill>
+          <a:schemeClr val="tx1">
+            <a:lumMod val="75000"/>
+            <a:lumOff val="25000"/>
+          </a:schemeClr>
+        </a:solidFill>
+        <a:round/>
+      </a:ln>
+    </cs:spPr>
+  </cs:hiLoLine>
+  <cs:leaderLine>
+    <cs:lnRef idx="0"/>
+    <cs:fillRef idx="0"/>
+    <cs:effectRef idx="0"/>
+    <cs:fontRef idx="minor">
+      <a:schemeClr val="tx1"/>
+    </cs:fontRef>
+    <cs:spPr>
+      <a:ln w="9525" cap="flat" cmpd="sng" algn="ctr">
+        <a:solidFill>
+          <a:schemeClr val="tx1">
+            <a:lumMod val="35000"/>
+            <a:lumOff val="65000"/>
+          </a:schemeClr>
+        </a:solidFill>
+        <a:round/>
+      </a:ln>
+    </cs:spPr>
+  </cs:leaderLine>
+  <cs:legend>
+    <cs:lnRef idx="0"/>
+    <cs:fillRef idx="0"/>
+    <cs:effectRef idx="0"/>
+    <cs:fontRef idx="minor">
+      <a:schemeClr val="tx1">
+        <a:lumMod val="65000"/>
+        <a:lumOff val="35000"/>
+      </a:schemeClr>
+    </cs:fontRef>
+    <cs:defRPr sz="1197" kern="1200"/>
+  </cs:legend>
+  <cs:plotArea mods="allowNoFillOverride allowNoLineOverride">
+    <cs:lnRef idx="0"/>
+    <cs:fillRef idx="0"/>
+    <cs:effectRef idx="0"/>
+    <cs:fontRef idx="minor">
+      <a:schemeClr val="tx1"/>
+    </cs:fontRef>
+  </cs:plotArea>
+  <cs:plotArea3D mods="allowNoFillOverride allowNoLineOverride">
+    <cs:lnRef idx="0"/>
+    <cs:fillRef idx="0"/>
+    <cs:effectRef idx="0"/>
+    <cs:fontRef idx="minor">
+      <a:schemeClr val="tx1"/>
+    </cs:fontRef>
+  </cs:plotArea3D>
+  <cs:seriesAxis>
+    <cs:lnRef idx="0"/>
+    <cs:fillRef idx="0"/>
+    <cs:effectRef idx="0"/>
+    <cs:fontRef idx="minor">
+      <a:schemeClr val="tx1">
+        <a:lumMod val="65000"/>
+        <a:lumOff val="35000"/>
+      </a:schemeClr>
+    </cs:fontRef>
+    <cs:defRPr sz="1197" kern="1200"/>
+  </cs:seriesAxis>
+  <cs:seriesLine>
+    <cs:lnRef idx="0"/>
+    <cs:fillRef idx="0"/>
+    <cs:effectRef idx="0"/>
+    <cs:fontRef idx="minor">
+      <a:schemeClr val="tx1"/>
+    </cs:fontRef>
+    <cs:spPr>
+      <a:ln w="9525" cap="flat" cmpd="sng" algn="ctr">
+        <a:solidFill>
+          <a:schemeClr val="tx1">
+            <a:lumMod val="35000"/>
+            <a:lumOff val="65000"/>
+          </a:schemeClr>
+        </a:solidFill>
+        <a:round/>
+      </a:ln>
+    </cs:spPr>
+  </cs:seriesLine>
+  <cs:title>
+    <cs:lnRef idx="0"/>
+    <cs:fillRef idx="0"/>
+    <cs:effectRef idx="0"/>
+    <cs:fontRef idx="minor">
+      <a:schemeClr val="tx1">
+        <a:lumMod val="65000"/>
+        <a:lumOff val="35000"/>
+      </a:schemeClr>
+    </cs:fontRef>
+    <cs:defRPr sz="1862" b="0" kern="1200" spc="0" baseline="0"/>
+  </cs:title>
+  <cs:trendline>
+    <cs:lnRef idx="0">
+      <cs:styleClr val="auto"/>
+    </cs:lnRef>
+    <cs:fillRef idx="0"/>
+    <cs:effectRef idx="0"/>
+    <cs:fontRef idx="minor">
+      <a:schemeClr val="tx1"/>
+    </cs:fontRef>
+    <cs:spPr>
+      <a:ln w="19050" cap="rnd">
+        <a:solidFill>
+          <a:schemeClr val="phClr"/>
+        </a:solidFill>
+        <a:prstDash val="sysDot"/>
+      </a:ln>
+    </cs:spPr>
+  </cs:trendline>
+  <cs:trendlineLabel>
+    <cs:lnRef idx="0"/>
+    <cs:fillRef idx="0"/>
+    <cs:effectRef idx="0"/>
+    <cs:fontRef idx="minor">
+      <a:schemeClr val="tx1">
+        <a:lumMod val="65000"/>
+        <a:lumOff val="35000"/>
+      </a:schemeClr>
+    </cs:fontRef>
+    <cs:defRPr sz="1197" kern="1200"/>
+  </cs:trendlineLabel>
+  <cs:upBar>
+    <cs:lnRef idx="0"/>
+    <cs:fillRef idx="0"/>
+    <cs:effectRef idx="0"/>
+    <cs:fontRef idx="minor">
+      <a:schemeClr val="dk1"/>
+    </cs:fontRef>
+    <cs:spPr>
+      <a:solidFill>
+        <a:schemeClr val="lt1"/>
+      </a:solidFill>
+      <a:ln w="9525">
+        <a:solidFill>
+          <a:schemeClr val="tx1">
+            <a:lumMod val="15000"/>
+            <a:lumOff val="85000"/>
+          </a:schemeClr>
+        </a:solidFill>
+      </a:ln>
+    </cs:spPr>
+  </cs:upBar>
+  <cs:valueAxis>
+    <cs:lnRef idx="0"/>
+    <cs:fillRef idx="0"/>
+    <cs:effectRef idx="0"/>
+    <cs:fontRef idx="minor">
+      <a:schemeClr val="tx1">
+        <a:lumMod val="65000"/>
+        <a:lumOff val="35000"/>
+      </a:schemeClr>
+    </cs:fontRef>
+    <cs:defRPr sz="1197" kern="1200"/>
+  </cs:valueAxis>
+  <cs:wall>
+    <cs:lnRef idx="0"/>
+    <cs:fillRef idx="0"/>
+    <cs:effectRef idx="0"/>
+    <cs:fontRef idx="minor">
+      <a:schemeClr val="tx1"/>
+    </cs:fontRef>
+    <cs:spPr>
+      <a:noFill/>
+      <a:ln>
+        <a:noFill/>
+      </a:ln>
+    </cs:spPr>
+  </cs:wall>
+</cs:chartStyle>
+</file>
+
 <file path=word/charts/style2.xml><?xml version="1.0" encoding="utf-8"?>
 <cs:chartStyle xmlns:cs="http://schemas.microsoft.com/office/drawing/2012/chartStyle" xmlns:a="http://schemas.openxmlformats.org/drawingml/2006/main" id="201">
   <cs:axisTitle>

</xml_diff>